<commit_message>
Przeniesienie całości dotychczasowej pracy na MS
</commit_message>
<xml_diff>
--- a/Praca.docx
+++ b/Praca.docx
@@ -452,14 +452,9 @@
         <w:pStyle w:val="Nagwek3"/>
       </w:pPr>
       <w:bookmarkStart w:id="1" w:name="_Toc1138649"/>
-      <w:proofErr w:type="gramStart"/>
       <w:r>
         <w:lastRenderedPageBreak/>
-        <w:t>spis</w:t>
-      </w:r>
-      <w:proofErr w:type="gramEnd"/>
-      <w:r>
-        <w:t xml:space="preserve"> treści</w:t>
+        <w:t>spis treści</w:t>
       </w:r>
       <w:bookmarkEnd w:id="1"/>
     </w:p>
@@ -5682,13 +5677,11 @@
           <w:numId w:val="1"/>
         </w:numPr>
       </w:pPr>
-      <w:proofErr w:type="gramStart"/>
       <w:r>
         <w:lastRenderedPageBreak/>
         <w:t>wstęp</w:t>
       </w:r>
       <w:bookmarkEnd w:id="2"/>
-      <w:proofErr w:type="gramEnd"/>
     </w:p>
     <w:p/>
     <w:p>
@@ -5719,6 +5712,7 @@
       <w:r>
         <w:rPr>
           <w:noProof/>
+          <w:lang w:eastAsia="pl-PL"/>
         </w:rPr>
         <mc:AlternateContent>
           <mc:Choice Requires="wps">
@@ -5770,39 +5764,19 @@
                             <w:r>
                               <w:t xml:space="preserve">Rys. </w:t>
                             </w:r>
-                            <w:r>
-                              <w:fldChar w:fldCharType="begin"/>
-                            </w:r>
-                            <w:r>
-                              <w:instrText xml:space="preserve"> STYLEREF 1 \s </w:instrText>
-                            </w:r>
-                            <w:r>
-                              <w:fldChar w:fldCharType="separate"/>
-                            </w:r>
-                            <w:r>
-                              <w:t>1</w:t>
-                            </w:r>
-                            <w:r>
-                              <w:fldChar w:fldCharType="end"/>
-                            </w:r>
+                            <w:fldSimple w:instr=" STYLEREF 1 \s ">
+                              <w:r>
+                                <w:t>1</w:t>
+                              </w:r>
+                            </w:fldSimple>
                             <w:r>
                               <w:t>.</w:t>
                             </w:r>
-                            <w:r>
-                              <w:fldChar w:fldCharType="begin"/>
-                            </w:r>
-                            <w:r>
-                              <w:instrText xml:space="preserve"> SEQ Rys. \* ARABIC \s 1 </w:instrText>
-                            </w:r>
-                            <w:r>
-                              <w:fldChar w:fldCharType="separate"/>
-                            </w:r>
-                            <w:r>
-                              <w:t>1</w:t>
-                            </w:r>
-                            <w:r>
-                              <w:fldChar w:fldCharType="end"/>
-                            </w:r>
+                            <w:fldSimple w:instr=" SEQ Rys. \* ARABIC \s 1 ">
+                              <w:r>
+                                <w:t>1</w:t>
+                              </w:r>
+                            </w:fldSimple>
                             <w:r>
                               <w:t xml:space="preserve">.  Plakaty kampanii </w:t>
                             </w:r>
@@ -5811,6 +5785,9 @@
                             </w:r>
                             <w:r>
                               <w:t xml:space="preserve"> "Jedz ostrożnie"</w:t>
+                            </w:r>
+                            <w:r>
+                              <w:t xml:space="preserve"> [1].</w:t>
                             </w:r>
                           </w:p>
                           <w:p/>
@@ -5849,39 +5826,19 @@
                       <w:r>
                         <w:t xml:space="preserve">Rys. </w:t>
                       </w:r>
-                      <w:r>
-                        <w:fldChar w:fldCharType="begin"/>
-                      </w:r>
-                      <w:r>
-                        <w:instrText xml:space="preserve"> STYLEREF 1 \s </w:instrText>
-                      </w:r>
-                      <w:r>
-                        <w:fldChar w:fldCharType="separate"/>
-                      </w:r>
-                      <w:r>
-                        <w:t>1</w:t>
-                      </w:r>
-                      <w:r>
-                        <w:fldChar w:fldCharType="end"/>
-                      </w:r>
+                      <w:fldSimple w:instr=" STYLEREF 1 \s ">
+                        <w:r>
+                          <w:t>1</w:t>
+                        </w:r>
+                      </w:fldSimple>
                       <w:r>
                         <w:t>.</w:t>
                       </w:r>
-                      <w:r>
-                        <w:fldChar w:fldCharType="begin"/>
-                      </w:r>
-                      <w:r>
-                        <w:instrText xml:space="preserve"> SEQ Rys. \* ARABIC \s 1 </w:instrText>
-                      </w:r>
-                      <w:r>
-                        <w:fldChar w:fldCharType="separate"/>
-                      </w:r>
-                      <w:r>
-                        <w:t>1</w:t>
-                      </w:r>
-                      <w:r>
-                        <w:fldChar w:fldCharType="end"/>
-                      </w:r>
+                      <w:fldSimple w:instr=" SEQ Rys. \* ARABIC \s 1 ">
+                        <w:r>
+                          <w:t>1</w:t>
+                        </w:r>
+                      </w:fldSimple>
                       <w:r>
                         <w:t xml:space="preserve">.  Plakaty kampanii </w:t>
                       </w:r>
@@ -5890,6 +5847,9 @@
                       </w:r>
                       <w:r>
                         <w:t xml:space="preserve"> "Jedz ostrożnie"</w:t>
+                      </w:r>
+                      <w:r>
+                        <w:t xml:space="preserve"> [1].</w:t>
                       </w:r>
                     </w:p>
                     <w:p/>
@@ -5978,23 +5938,485 @@
     </w:p>
     <w:p>
       <w:r>
-        <w:t xml:space="preserve">Zdobywanie pokarmu jeszcze nigdy nie było tak proste. Nie trzeba wychodzić na polowanie i własnoręcznie oprawiać zdobycz. Nie trzeba mieć własnego pola ani ogródka, doglądać plonów i przejmować się sezonowością danych warzyw czy owoców. Wystarczy </w:t>
+        <w:t>Zdobywanie pokarmu jeszcze nigdy nie było tak proste. Nie trzeba wychodzić na polowanie i własnoręcznie oprawiać zdobycz</w:t>
+      </w:r>
+      <w:r>
+        <w:t>y</w:t>
+      </w:r>
+      <w:r>
+        <w:t>. Nie trzeba mieć własnego pol</w:t>
+      </w:r>
+      <w:r>
+        <w:t>a ani ogródka, doglądać plonów,</w:t>
+      </w:r>
+      <w:r>
+        <w:t xml:space="preserve"> przejmować się sezonowością danych warzyw czy owoców. Wystarczy pójść </w:t>
       </w:r>
       <w:r>
         <w:lastRenderedPageBreak/>
-        <w:t>pójść do pobliskiego supermarketu i, z uginających się pod ciężarem towarów półek, wybrać to, na co w danej c</w:t>
-      </w:r>
-      <w:bookmarkStart w:id="4" w:name="_GoBack"/>
-      <w:bookmarkEnd w:id="4"/>
-      <w:r>
-        <w:t>hwili mamy ochotę. Po raz pierwszy w historii mamy do czynienia z nadprodukcją żywności i marnowaniem jej na wielka skalę. Według raportu FAO z 2013 roku na świecie rocznie marnuje się 1,3 mld ton żywności rocznie, a w samej Unii Europejskiej – 88 mln ton [2].</w:t>
+        <w:t>do pobliskiego supermarketu i, z uginających się pod ciężarem towarów półek, wybrać to, na co w danej chwili mamy ochotę. Po raz pierwszy w historii mamy do czynienia z nadprodukcją żywności i marnowaniem jej na wielka skalę. Według raportu FAO z 2013 roku na świecie rocznie marnuje się 1,3 mld ton żywności rocznie, a w samej Unii Europejskiej – 88 mln ton [2].</w:t>
       </w:r>
     </w:p>
     <w:p>
       <w:r>
         <w:t>Jednocześnie tak wielki wybór wcale nie sprawia, że odżywiamy się zdrowo. Od 1980 liczba osób dorosłych zmagających się z otyłością stale rośnie. W 2014 roku przekroczyła 600 mln na całym świecie. Paradoksalnie ogromna część tych osób cierpi również z niedożywienia [3].</w:t>
       </w:r>
-    </w:p>
+      <w:r>
+        <w:t xml:space="preserve"> </w:t>
+      </w:r>
+    </w:p>
+    <w:p/>
+    <w:p/>
+    <w:p>
+      <w:pPr>
+        <w:pStyle w:val="Legenda"/>
+      </w:pPr>
+      <w:r>
+        <w:rPr>
+          <w:noProof/>
+          <w:lang w:eastAsia="pl-PL"/>
+        </w:rPr>
+        <w:drawing>
+          <wp:anchor distT="0" distB="0" distL="114300" distR="114300" simplePos="0" relativeHeight="251661312" behindDoc="0" locked="0" layoutInCell="1" allowOverlap="1">
+            <wp:simplePos x="0" y="0"/>
+            <wp:positionH relativeFrom="column">
+              <wp:align>center</wp:align>
+            </wp:positionH>
+            <wp:positionV relativeFrom="paragraph">
+              <wp:posOffset>0</wp:posOffset>
+            </wp:positionV>
+            <wp:extent cx="5760000" cy="3682800"/>
+            <wp:effectExtent l="190500" t="190500" r="184150" b="184785"/>
+            <wp:wrapTopAndBottom/>
+            <wp:docPr id="2" name="Obraz 2"/>
+            <wp:cNvGraphicFramePr>
+              <a:graphicFrameLocks xmlns:a="http://schemas.openxmlformats.org/drawingml/2006/main" noChangeAspect="1"/>
+            </wp:cNvGraphicFramePr>
+            <a:graphic xmlns:a="http://schemas.openxmlformats.org/drawingml/2006/main">
+              <a:graphicData uri="http://schemas.openxmlformats.org/drawingml/2006/picture">
+                <pic:pic xmlns:pic="http://schemas.openxmlformats.org/drawingml/2006/picture">
+                  <pic:nvPicPr>
+                    <pic:cNvPr id="2" name="WzrostOtyłości.png"/>
+                    <pic:cNvPicPr/>
+                  </pic:nvPicPr>
+                  <pic:blipFill>
+                    <a:blip r:embed="rId9">
+                      <a:extLst>
+                        <a:ext uri="{28A0092B-C50C-407E-A947-70E740481C1C}">
+                          <a14:useLocalDpi xmlns:a14="http://schemas.microsoft.com/office/drawing/2010/main" val="0"/>
+                        </a:ext>
+                      </a:extLst>
+                    </a:blip>
+                    <a:stretch>
+                      <a:fillRect/>
+                    </a:stretch>
+                  </pic:blipFill>
+                  <pic:spPr>
+                    <a:xfrm>
+                      <a:off x="0" y="0"/>
+                      <a:ext cx="5760000" cy="3682800"/>
+                    </a:xfrm>
+                    <a:prstGeom prst="rect">
+                      <a:avLst/>
+                    </a:prstGeom>
+                    <a:ln>
+                      <a:noFill/>
+                    </a:ln>
+                    <a:effectLst>
+                      <a:outerShdw blurRad="190500" algn="tl" rotWithShape="0">
+                        <a:srgbClr val="000000">
+                          <a:alpha val="70000"/>
+                        </a:srgbClr>
+                      </a:outerShdw>
+                    </a:effectLst>
+                  </pic:spPr>
+                </pic:pic>
+              </a:graphicData>
+            </a:graphic>
+            <wp14:sizeRelH relativeFrom="margin">
+              <wp14:pctWidth>0</wp14:pctWidth>
+            </wp14:sizeRelH>
+            <wp14:sizeRelV relativeFrom="margin">
+              <wp14:pctHeight>0</wp14:pctHeight>
+            </wp14:sizeRelV>
+          </wp:anchor>
+        </w:drawing>
+      </w:r>
+      <w:r>
+        <w:t>Rys. 1.2. Wzrost odsetku dorosłych cierpiących na otyłość na świecie i poszczególnych kontynentach w kolejnych latach [3].</w:t>
+      </w:r>
+    </w:p>
+    <w:p/>
+    <w:p>
+      <w:pPr>
+        <w:rPr>
+          <w:lang w:eastAsia="pl-PL"/>
+        </w:rPr>
+      </w:pPr>
+      <w:r>
+        <w:t>Jak głosi jeden z plakatów kampanii „Jedz ostrożnie”, w Polsce problem nadwagi dotyczy 36,6% dorosłych, a otyłości – 16,7% [4].</w:t>
+      </w:r>
+    </w:p>
+    <w:p>
+      <w:r>
+        <w:lastRenderedPageBreak/>
+        <w:t xml:space="preserve">Kampanie, takie jak przedstawiona na początku rozdziału, mają zwrócić </w:t>
+      </w:r>
+      <w:r>
+        <w:t>uwagę na problem otyłości i</w:t>
+      </w:r>
+      <w:r>
+        <w:t xml:space="preserve"> nadwagi oraz zachęcić ludzi do odżywiania się w zdrowszy sposób. Niestety, efekty nie zawsze są zgodne z oczekiwaniami.</w:t>
+      </w:r>
+    </w:p>
+    <w:p>
+      <w:r>
+        <w:t>W naturze człowieka nie le</w:t>
+      </w:r>
+      <w:r>
+        <w:t>ży ciężka i systematyczna praca. Z</w:t>
+      </w:r>
+      <w:r>
+        <w:t>amiast tego woli skorzystać z drogi na skróty, jeśli tylko taka istnieje. Dlatego od końca XX wieku możemy obserwować wysyp cudownych specyfików – proszków, ziół, koktajli – które rzekomo wystarczy codziennie zażywać, a waga sama będzie spadać (w rzeczywistości jedyne co ulega redukcji to stan naszego konta) oraz diet cudów (np.: Dukana, 1000 kalorii, Montignaca, South Beach, Kopenhaska). Wszystkie charakteryzują się tym, że początkowo, owszem, przynoszą czasem wręcz spektakularne efekty, natomiast kiedy tylko przestaniemy je stosować i wrócimy do naszego poprzedniego sposobu odżywiania, waga wraca ze zdwojoną siłą (tak zwany efekt jo-jo), a oprócz przyrostu wagi narażamy się na inne przykre konsekwencje takie jak: spowolnienie metabolizmu, wypadające włosy oraz osłabione, łamliwe paznokcie, obniżenie nastroju, drażliwość, pogorszenie cery i stanu skóry, zmniejszenie masy mięśniowej (zamiast tkanki tłuszczowej), obniżenie odporności, obciążenie nerek i wątroby, anemia oraz, u kobiet, zaburzenia miesiączkowania.</w:t>
+      </w:r>
+    </w:p>
+    <w:p>
+      <w:r>
+        <w:t>Tymczasem dieta to nie, jak chcieliby nam wmówić chcący się wzbogacić na naszej chorobie pseudo</w:t>
+      </w:r>
+      <w:r>
+        <w:t>-</w:t>
+      </w:r>
+      <w:r>
+        <w:t>specjaliści, magiczny sposób odżywiania wykluczający całą gamę rzekomo niezdrowych pokarmów, zastępujący je wybranym, specjalnym składnikiem</w:t>
+      </w:r>
+      <w:r>
+        <w:t>, gwarantującym redukcję, tylko</w:t>
+      </w:r>
+      <w:r>
+        <w:t xml:space="preserve"> z greckiego „</w:t>
+      </w:r>
+      <w:r>
+        <w:rPr>
+          <w:i/>
+        </w:rPr>
+        <w:t>díaita</w:t>
+      </w:r>
+      <w:r>
+        <w:t>” (sposób życia), oparty na zasadach dietetyki sposób żywienia się człowieka, charakteryzujący się ustalonym pod względem jakości, ilości i urozmaicenia doborem pokarmów, dostosowanym do potrzeb organizmu. Kluczowy jest z</w:t>
+      </w:r>
+      <w:r>
+        <w:t>wrot „sposób życia”, który słusznie</w:t>
+      </w:r>
+      <w:r>
+        <w:t xml:space="preserve"> sugeruje, że dieta to nie coś chwilowego, a zbiór nawyków, które powinniśmy poznać, wdrożyć i stosować do końca życia [5].</w:t>
+      </w:r>
+    </w:p>
+    <w:p>
+      <w:r>
+        <w:t xml:space="preserve">Media z upodobaniem demaskują negatywne efekty kolejnych diet cudów. Sprawia to, że ludzie stają się ostrożniejsi i coraz chętniej zamiast porywać się na pierwszy znaleziony w </w:t>
+      </w:r>
+      <w:r>
+        <w:t>Internecie</w:t>
+      </w:r>
+      <w:r>
+        <w:t xml:space="preserve"> przepis na zdrową i szczupłą sylwetkę, korzystają z fachowej pomocy – opieki dietetyka. Niestety, nie zawsze za osobą tytułującą się tym mianem idzie fachowa wiedza i profesjonalizm. </w:t>
+      </w:r>
+    </w:p>
+    <w:p>
+      <w:r>
+        <w:t>Pomimo tego, że coraz częściej i głośniej mówi się o problemie otyłości i niezdrowego odżywiania wśród Polaków, jest bardzo niewiele ośrodków, które mają kontrakt lekarza dietetyki w ramach NFZ. Skierowania są wydawane wyłącznie osobom niezbędnie wymagającym tego rodzaju pomocy - cukrzykom, osobom otyłym, osobom cierpiącym na anoreksję. Profilaktyka otyłości nie jest refundowana [6].</w:t>
+      </w:r>
+    </w:p>
+    <w:p>
+      <w:r>
+        <w:lastRenderedPageBreak/>
+        <w:t xml:space="preserve">Trochę lepiej wygląda sytuacja w prywatnej służbie zdrowia. W Lux Medzie przy odrobinie szczęścia na wizytę można się umówić niemalże od ręki. Chociaż większość podstawowych pakietów nie obejmuje konsultacji dietetycznych, to koszt nie jest przesadnie wysoki – 120 zł za wizytę na terenie Warszawy. Problem leży w długości trwania wizyty – na jednego pacjenta przewidziane jest 15 minut. Jest to czas zdecydowanie niewystarczający na zebranie kompletnego wywiadu na temat nawyków i preferencji żywieniowych pacjenta, jego trybu życia, stanu zdrowia, oczekiwań wobec diety i dietetyka oraz na przeprowadzenie niezbędnych pomiarów. W trakcie spotkania dietetyk udzieli kilku wskazówek, </w:t>
+      </w:r>
+      <w:r>
+        <w:t xml:space="preserve">często </w:t>
+      </w:r>
+      <w:r>
+        <w:t>nie zagłębiając się w tłumaczenie dlaczego tak a nie inaczej należy postępować oraz wręczy przygotowany zestaw materiałów zawierający m.in.: listy produktów zalecanych, zakazanych oraz dopuszczalnych w niewielkich ilościach, jednak bardziej szczegółowe wytyczne będą wysłane w mailu. Po kilku dniach od wizyty pacjent otrzymuje maila z rozpisanym jadłospisem na 7 dni do stosowania przez 2 tygodnie oraz sugestią umówienia wizyty kontrolnej po tym czasie</w:t>
+      </w:r>
+      <w:r>
+        <w:t>. Niestety, jadłospis rzadko kiedy</w:t>
+      </w:r>
+      <w:r>
+        <w:t xml:space="preserve"> uwzględni</w:t>
+      </w:r>
+      <w:r>
+        <w:t>a preferencje smakowe, alergie</w:t>
+      </w:r>
+      <w:r>
+        <w:t xml:space="preserve"> (w moim zawarte były na przykład migdały na które jestem silnie uczulona) czy zdolności kulinarne pacjenta. Nie zawiera także informacji o kaloryczności posiłków, wartościach odżywczych ani sugestii zamienników. </w:t>
+      </w:r>
+    </w:p>
+    <w:p>
+      <w:r>
+        <w:t>Nic dziwnego, że w ostatnich latach intensywnie zaczął rozwijać się rynek prywatnych gabinetów dietetycznych</w:t>
+      </w:r>
+      <w:r>
+        <w:t xml:space="preserve">, gdzie na wstępną konsultację rezerwuje się </w:t>
+      </w:r>
+      <w:r>
+        <w:t xml:space="preserve">godzinę, spotkania kontrole </w:t>
+      </w:r>
+      <w:r>
+        <w:t xml:space="preserve">trwają </w:t>
+      </w:r>
+      <w:r>
+        <w:t xml:space="preserve">od 15 do 30 minut w zależności od potrzeby, czynione są nie tylko pomiary wagi, ale również obwodów, procentowej zawartości tłuszczu w </w:t>
+      </w:r>
+      <w:r>
+        <w:t>organizmie jako</w:t>
+      </w:r>
+      <w:r>
+        <w:t xml:space="preserve"> całości oraz w poszczególnych częściach ciała a czasem także inne w zależności od zaawansowania technicznego zakupionego do gabinetu sprzętu. Miły specjalista wszystko dokładnie tłumaczy i odpowiada uspokajająco na każde pyt</w:t>
+      </w:r>
+      <w:r>
+        <w:t>anie. Pacjent dostaje</w:t>
+      </w:r>
+      <w:r>
+        <w:t xml:space="preserve"> rozpisaną dietę, najczęściej na dwa tygodnie, po których następuje kontrola i ponowne pomiary. Jadłospis jest elastyczny, uwzględnia różne zachcianki pacjenta, łącznie z miłością do fast foodów raz na jakiś czas czy koniecznością żywienia się w restauracjach. Wytyczne często zawierają również szczegółowe informacje o kaloryczności i wartościach odżywczych do których należy dążyć. W Warszawie koszt pierwszej wizyty waha się między 120 a 200 zł, konsultacje kontrol</w:t>
+      </w:r>
+      <w:r>
+        <w:t>ne są nieco tańsze. N</w:t>
+      </w:r>
+      <w:r>
+        <w:t>a pierwszy rzut oka wszystko wygląda dużo bardziej profesjonalnie niż we wcześniej omawianych przypadkach. Niestety, bywa daleko do ideału.</w:t>
+      </w:r>
+    </w:p>
+    <w:p>
+      <w:r>
+        <w:t xml:space="preserve">Chociaż wiele uczelni oferuje kierunki dietetyczne, skończenie studiów wcale nie jest wymagane, żeby otworzyć własną działalność. Ze względu na szeroką dostępność materiałów edukacyjnych, wysoki popyt na usługi, wiele niewykształconych osób zwietrzyło pomysł na </w:t>
+      </w:r>
+      <w:r>
+        <w:lastRenderedPageBreak/>
+        <w:t xml:space="preserve">biznes i udziela płatnych porad chociażby przez </w:t>
+      </w:r>
+      <w:r>
+        <w:t>Internet</w:t>
+      </w:r>
+      <w:r>
+        <w:t xml:space="preserve"> po przeczytaniu kilku książek albo ukończeniu weekendowego kursu. Dla przeciętnego Polaka, który woli zaoszczędzić pieniądze i nie ma czasu na sprawdzanie wiarygodności takiego „specjalisty” jest to kolejna pułapka.</w:t>
+      </w:r>
+    </w:p>
+    <w:p>
+      <w:r>
+        <w:t xml:space="preserve">Ale nawet jeśli trafimy do dyplomowanego dietetyka, niekoniecznie będzie to osoba wystarczająco kompetentna by nam pomóc. Wielu zawodowców udziela porad i rozpisuje diety, nie przeprowadzając najpierw wywiadu zdrowotnego ani nie zlecając podstawowych badań typu pełna morfologia. Tymczasem często przyczyny otyłości nie leżą wyłącznie w złym żywieniu, ale w chorobach cywilizacyjnych mających w nim źródło, które zdążyły się w międzyczasie rozwinąć albo zaburzeniach hormonalnych – czasami okazuje się, że do naprawienia metabolizmu potrzebna jest nie tylko pomoc </w:t>
+      </w:r>
+      <w:r>
+        <w:t>dietetyka, ale</w:t>
+      </w:r>
+      <w:r>
+        <w:t xml:space="preserve"> również endokrynologa. Sama odbiłam się od kilku dietetyków, straciłam dwa lata i kilka tysięcy złotych zanim trafiłam na profesjonalistkę, która pomogła mnie prawidłowo zdiagnozować.</w:t>
+      </w:r>
+    </w:p>
+    <w:p>
+      <w:r>
+        <w:t>Jednak dieta, to nie tylko potrzeba redukcji wagi. Często do dietetyków trafiają osoby, które mają odpowiednią sylwetkę, chcą jednak profilaktycznie poprawić swoje nawyki żywieniowe oraz dowiedzieć się, jak się prawidłowo odżywiać. Kolejną grupę pacjentów stanowią osoby, które pragną przybrać na wadze oraz sportowcy, którzy budują masę i potrzebują podeprzeć treningi odpowiednią dietą (</w:t>
+      </w:r>
+      <w:r>
+        <w:t>chociaż ci częściej oddają się opiece</w:t>
+      </w:r>
+      <w:r>
+        <w:t xml:space="preserve"> trenerów personalnych odpowiadających jednocześnie za rozpisanie treningów i jadłospisów). Większości osób wydaje się, że zasady prawidłowego odżywiania to zaawansowana czarna magia, wiedza tajemna, do której dostęp mają tylko nieliczni. Tymczasem to nie do końca prawda. </w:t>
+      </w:r>
+    </w:p>
+    <w:p>
+      <w:r>
+        <w:t xml:space="preserve">Organizm człowieka pod pewnymi względami działa jak sprawnie zaprojektowana i zaprogramowana maszyna. Żeby działał poprawnie, muszą być spełnione pewne warunki, a konkretniej musi być dostarczona odpowiednia ilość substancji odżywczych. I chociaż mówi się, że dla każdego dieta powinna być indywidualnie dopasowana, to lekarze już dawno opracowali normy zapotrzebowania dla konkretnych grup wiekowych z podziałem na płeć, które są wystarczającymi wytycznymi dla przeciętnego człowieka </w:t>
+      </w:r>
+      <w:r>
+        <w:t>niechorującego</w:t>
+      </w:r>
+      <w:r>
+        <w:t xml:space="preserve"> na specyficzne przypadłości, które zmieniałyby zapotrzebowanie na konkretne substancje. W dodatku na rynku dostępne jest całe mnóstwo publikacji przybliżających zasady zdrowego odżywiania, które często dostarczają o wiele bardziej aktualnej wiedzy, niż dietetyk, któ</w:t>
+      </w:r>
+      <w:r>
+        <w:t>ry skończył studia 30 lat temu, ale</w:t>
+      </w:r>
+      <w:r>
+        <w:t xml:space="preserve"> niekoniecznie śledzi najnowsze badania i aktualizuje swoją wiedzę. Nie trzeba być studentem dietetyki ani kierunków pokrewnych, żeby mieć do nich dostęp - chociaż warto zwracać uwagę na wydawnictwo, które wydało daną książkę oraz sprawdzić kompetencje jej autora.</w:t>
+      </w:r>
+    </w:p>
+    <w:p>
+      <w:r>
+        <w:lastRenderedPageBreak/>
+        <w:t xml:space="preserve">Uzbrojony w wiedzę człowiek może z łatwością kontrolować poprawność swojego </w:t>
+      </w:r>
+      <w:r>
+        <w:t xml:space="preserve">sposobu </w:t>
+      </w:r>
+      <w:r>
+        <w:t>odżywiania. Na najbardziej podstawowym poziomie wystarczy notes, długopis, waga kuchenna i wydrukowane lub wyświetlone tabele wartości odżywczych z dobrego źródła. Żyjemy jednak</w:t>
+      </w:r>
+      <w:r>
+        <w:t xml:space="preserve"> w czasach rozwoju technologii, więc</w:t>
+      </w:r>
+      <w:r>
+        <w:t xml:space="preserve"> wszystko można zrobić szybciej, prościej i wygodniej przy użyciu k</w:t>
+      </w:r>
+      <w:r>
+        <w:t>omputera, a nawet telefonu, w związku z czym</w:t>
+      </w:r>
+      <w:r>
+        <w:t xml:space="preserve"> powstało mnóstwo stron internetowych i aplikacji pomagających w prowadzeniu obliczeń. Niestety, narzędzia te najczęści</w:t>
+      </w:r>
+      <w:r>
+        <w:t>ej skupiają się niemal zawsze</w:t>
+      </w:r>
+      <w:r>
+        <w:t xml:space="preserve"> na obliczaniu tylko i wyłącznie kaloryczności posiłków, co, owszem, jest informacją potrzebną, ale niewystarczającą do zweryfikowania poprawności diety.</w:t>
+      </w:r>
+    </w:p>
+    <w:p>
+      <w:r>
+        <w:t>Stąd pomysł, żeby wykorzystać wiedzę, którą zdobyłam w trakcie własnej, długiej walki z różnymi dietami, dietetykami oraz swoim organizmem i przekuć ją w narzędzie, które dostarczy pełnego spektrum informacji o stosowanym odżywianiu, pozwalając zaoszczędzić mnóstwo czasu, nerwów i pieniędzy.</w:t>
+      </w:r>
+    </w:p>
+    <w:p>
+      <w:r>
+        <w:t>Jednocześn</w:t>
+      </w:r>
+      <w:r>
+        <w:t>ie należy podkreślić, że nie będzie</w:t>
+      </w:r>
+      <w:r>
+        <w:t xml:space="preserve"> to specjalistyczne narzędzie diagnostyczne, nie zastąpi wizyty u specjalisty. Dostarczy jedynie obiektywnych danych liczbowych na temat norm przyjętych dla statystycznego obywatela danej płci i w danym wieku oraz o w</w:t>
+      </w:r>
+      <w:r>
+        <w:t>artościach odżywczych dostarczanych</w:t>
+      </w:r>
+      <w:r>
+        <w:t xml:space="preserve"> w spożywanych pokarmach.</w:t>
+      </w:r>
+    </w:p>
+    <w:p/>
+    <w:p>
+      <w:pPr>
+        <w:pStyle w:val="Podtytu"/>
+      </w:pPr>
+      <w:r>
+        <w:t>1.2. Cel i zakres pracy</w:t>
+      </w:r>
+    </w:p>
+    <w:p/>
+    <w:p>
+      <w:r>
+        <w:t>Celem pracy jest zebranie informacji na temat prawidłowego bilansowania żywienia człowieka, przeanalizowanie dostępnych na rynku narzędzi wspomagających analizę codziennej diety, sformułowanie wymagań w stosunku do nowo powstającej aplikacji, projekt oraz pełna implementacja tejże oraz jej testy.</w:t>
+      </w:r>
+    </w:p>
+    <w:p>
+      <w:r>
+        <w:t>Rozpoczęłam pracę od zapoznania się z rekomendowanymi lekturami z dziedziny dietetyki i żywienia człowieka, żeby mieć pewność, że moja wiedza jest jak najbardziej aktualna.</w:t>
+      </w:r>
+    </w:p>
+    <w:p>
+      <w:r>
+        <w:t>Następnie przetestowałam najpopularniejsze rozwiązania na rynku, dostępne dla przeciętnego użytkownika (nie interesowały mnie aplikacje przeznaczone stricte dla lekarzy dietetyków). Chciałam dokładnie zrozumieć ich wady oraz zalety, żeby przygotować produkt, który unikałby tych pierwszych jednocześnie wykorzystując te drugie jako wzorce.</w:t>
+      </w:r>
+    </w:p>
+    <w:p>
+      <w:r>
+        <w:t>Posiadłszy wiedzę z dziedziny problemu, mogłam sformułować podstawowe założenia projektu takie jak:</w:t>
+      </w:r>
+    </w:p>
+    <w:p>
+      <w:pPr>
+        <w:pStyle w:val="Akapitzlist"/>
+        <w:numPr>
+          <w:ilvl w:val="0"/>
+          <w:numId w:val="7"/>
+        </w:numPr>
+      </w:pPr>
+      <w:proofErr w:type="gramStart"/>
+      <w:r>
+        <w:lastRenderedPageBreak/>
+        <w:t>część</w:t>
+      </w:r>
+      <w:proofErr w:type="gramEnd"/>
+      <w:r>
+        <w:t xml:space="preserve"> obliczeniowa aplikacji, która na podst</w:t>
+      </w:r>
+      <w:r>
+        <w:t xml:space="preserve">awie danych wprowadzonych przez </w:t>
+      </w:r>
+      <w:r>
+        <w:t>użytkownika i wzorów stosowanych w dietetyce wylicza zapotrzebowanie na składniki odżywcze dla danego osobnika</w:t>
+      </w:r>
+    </w:p>
+    <w:p>
+      <w:pPr>
+        <w:pStyle w:val="Akapitzlist"/>
+        <w:numPr>
+          <w:ilvl w:val="0"/>
+          <w:numId w:val="7"/>
+        </w:numPr>
+      </w:pPr>
+      <w:proofErr w:type="gramStart"/>
+      <w:r>
+        <w:t>podstawowa</w:t>
+      </w:r>
+      <w:proofErr w:type="gramEnd"/>
+      <w:r>
+        <w:t xml:space="preserve"> funkcjonalność aplikacji, czyli dobrze zaprojektowany interfejs, który pozwoli użytkownikowi w wygodny sposób wprowadzać dane na temat jego codziennych posiłków</w:t>
+      </w:r>
+    </w:p>
+    <w:p>
+      <w:pPr>
+        <w:pStyle w:val="Akapitzlist"/>
+        <w:numPr>
+          <w:ilvl w:val="0"/>
+          <w:numId w:val="7"/>
+        </w:numPr>
+      </w:pPr>
+      <w:proofErr w:type="gramStart"/>
+      <w:r>
+        <w:t>część</w:t>
+      </w:r>
+      <w:proofErr w:type="gramEnd"/>
+      <w:r>
+        <w:t xml:space="preserve"> analityczna aplikacji, która na podstawie informacji dostarczonych prz</w:t>
+      </w:r>
+      <w:r>
+        <w:t>ez użytkownika będzie zwracać</w:t>
+      </w:r>
+      <w:r>
+        <w:t xml:space="preserve"> informacje czy jego sposób odżywiania dostarcza mu niezbędnych wartości odżywczych.</w:t>
+      </w:r>
+    </w:p>
+    <w:p>
+      <w:r>
+        <w:t>Jednocześnie</w:t>
+      </w:r>
+      <w:r>
+        <w:t xml:space="preserve"> zadecydowałam, że chcę zbudować</w:t>
+      </w:r>
+      <w:r>
+        <w:t xml:space="preserve"> aplikację samowystarczalną – niewymagającą nadzoru zewnętrznego administratora.</w:t>
+      </w:r>
+    </w:p>
+    <w:p>
+      <w:r>
+        <w:t>Wiedziałam, że chcę wykonać</w:t>
+      </w:r>
+      <w:r>
+        <w:t xml:space="preserve"> aplikację webową oraz że największym wyzwaniem będzie stworzenie odpowiedniej bazy danych podstawowych produktów żywieniowych. Wybór technologii implementacji był kwestią drugorzędną.</w:t>
+      </w:r>
+    </w:p>
+    <w:p>
+      <w:r>
+        <w:t>Oprócz standardowych testów funkcjonalnych czy obciążeniowych, chciałam przetestować realne skutki używania aplikacji. Dlatego po napisaniu systemu, poświęciłam kilka tygodni i wraz z ochotnikiem systematycznie z niej korzystałam, przeprowadzając w trakcie korzystania regularne badania zewnętrzne (pomiar wagi, obwodów, badania krwi). Miałam nadzieję, że pomoże to sformułować bardziej wyczerpujące i lepiej udokumentowane wnioski końcowe.</w:t>
+      </w:r>
+    </w:p>
+    <w:p>
+      <w:r>
+        <w:t xml:space="preserve">Wnioski te wraz z przemyśleniami na temat potencjalnego dalszego rozwoju aplikacji będą stanowiły ostatnią cześć pracy. </w:t>
+      </w:r>
+    </w:p>
+    <w:p/>
     <w:p>
       <w:pPr>
         <w:rPr>
@@ -6015,11 +6437,11 @@
         <w:lastRenderedPageBreak/>
         <w:t xml:space="preserve"> </w:t>
       </w:r>
-      <w:bookmarkStart w:id="5" w:name="_Toc1138652"/>
+      <w:bookmarkStart w:id="4" w:name="_Toc1138652"/>
       <w:r>
         <w:t>Cel i zakres pracy</w:t>
       </w:r>
-      <w:bookmarkEnd w:id="5"/>
+      <w:bookmarkEnd w:id="4"/>
     </w:p>
     <w:p>
       <w:pPr>
@@ -6029,16 +6451,11 @@
           <w:numId w:val="1"/>
         </w:numPr>
       </w:pPr>
-      <w:bookmarkStart w:id="6" w:name="_Toc1138653"/>
-      <w:proofErr w:type="gramStart"/>
-      <w:r>
-        <w:t>analiza</w:t>
-      </w:r>
-      <w:proofErr w:type="gramEnd"/>
-      <w:r>
-        <w:t xml:space="preserve"> dziedziny</w:t>
-      </w:r>
-      <w:bookmarkEnd w:id="6"/>
+      <w:bookmarkStart w:id="5" w:name="_Toc1138653"/>
+      <w:r>
+        <w:t>analiza dziedziny</w:t>
+      </w:r>
+      <w:bookmarkEnd w:id="5"/>
     </w:p>
     <w:p>
       <w:pPr>
@@ -6051,11 +6468,11 @@
       <w:r>
         <w:t xml:space="preserve"> </w:t>
       </w:r>
-      <w:bookmarkStart w:id="7" w:name="_Toc1138654"/>
+      <w:bookmarkStart w:id="6" w:name="_Toc1138654"/>
       <w:r>
         <w:t>Wstęp do żywienia człowieka</w:t>
       </w:r>
-      <w:bookmarkEnd w:id="7"/>
+      <w:bookmarkEnd w:id="6"/>
     </w:p>
     <w:p>
       <w:pPr>
@@ -6068,11 +6485,11 @@
       <w:r>
         <w:t xml:space="preserve"> </w:t>
       </w:r>
-      <w:bookmarkStart w:id="8" w:name="_Toc1138655"/>
+      <w:bookmarkStart w:id="7" w:name="_Toc1138655"/>
       <w:r>
         <w:t>Porównanie wybranych produktów rynkowych</w:t>
       </w:r>
-      <w:bookmarkEnd w:id="8"/>
+      <w:bookmarkEnd w:id="7"/>
     </w:p>
     <w:p>
       <w:pPr>
@@ -6082,11 +6499,11 @@
           <w:numId w:val="1"/>
         </w:numPr>
       </w:pPr>
-      <w:bookmarkStart w:id="9" w:name="_Toc1138656"/>
+      <w:bookmarkStart w:id="8" w:name="_Toc1138656"/>
       <w:r>
         <w:t>&lt;Dodam nazwę jak wybiorę program&gt;</w:t>
       </w:r>
-      <w:bookmarkEnd w:id="9"/>
+      <w:bookmarkEnd w:id="8"/>
     </w:p>
     <w:p>
       <w:pPr>
@@ -6096,13 +6513,11 @@
           <w:numId w:val="1"/>
         </w:numPr>
       </w:pPr>
-      <w:bookmarkStart w:id="10" w:name="_Toc1138657"/>
-      <w:proofErr w:type="spellStart"/>
+      <w:bookmarkStart w:id="9" w:name="_Toc1138657"/>
       <w:r>
         <w:t>Cronometr</w:t>
       </w:r>
-      <w:bookmarkEnd w:id="10"/>
-      <w:proofErr w:type="spellEnd"/>
+      <w:bookmarkEnd w:id="9"/>
     </w:p>
     <w:p>
       <w:pPr>
@@ -6112,7 +6527,7 @@
           <w:numId w:val="1"/>
         </w:numPr>
       </w:pPr>
-      <w:bookmarkStart w:id="11" w:name="_Toc1138658"/>
+      <w:bookmarkStart w:id="10" w:name="_Toc1138658"/>
       <w:r>
         <w:t>Ilewazy.</w:t>
       </w:r>
@@ -6120,7 +6535,7 @@
       <w:r>
         <w:t>pl</w:t>
       </w:r>
-      <w:bookmarkEnd w:id="11"/>
+      <w:bookmarkEnd w:id="10"/>
       <w:proofErr w:type="gramEnd"/>
     </w:p>
     <w:p>
@@ -6131,11 +6546,11 @@
           <w:numId w:val="1"/>
         </w:numPr>
       </w:pPr>
-      <w:bookmarkStart w:id="12" w:name="_Toc1138659"/>
+      <w:bookmarkStart w:id="11" w:name="_Toc1138659"/>
       <w:r>
         <w:t>Analiza systemu</w:t>
       </w:r>
-      <w:bookmarkEnd w:id="12"/>
+      <w:bookmarkEnd w:id="11"/>
     </w:p>
     <w:p>
       <w:pPr>
@@ -6148,11 +6563,11 @@
       <w:r>
         <w:t xml:space="preserve"> </w:t>
       </w:r>
-      <w:bookmarkStart w:id="13" w:name="_Toc1138660"/>
+      <w:bookmarkStart w:id="12" w:name="_Toc1138660"/>
       <w:r>
         <w:t>Architektura systemu</w:t>
       </w:r>
-      <w:bookmarkEnd w:id="13"/>
+      <w:bookmarkEnd w:id="12"/>
     </w:p>
     <w:p>
       <w:pPr>
@@ -6165,11 +6580,11 @@
       <w:r>
         <w:t xml:space="preserve"> </w:t>
       </w:r>
-      <w:bookmarkStart w:id="14" w:name="_Toc1138661"/>
+      <w:bookmarkStart w:id="13" w:name="_Toc1138661"/>
       <w:r>
         <w:t>Model danych</w:t>
       </w:r>
-      <w:bookmarkEnd w:id="14"/>
+      <w:bookmarkEnd w:id="13"/>
     </w:p>
     <w:p>
       <w:pPr>
@@ -6182,11 +6597,11 @@
       <w:r>
         <w:t xml:space="preserve"> </w:t>
       </w:r>
-      <w:bookmarkStart w:id="15" w:name="_Toc1138662"/>
+      <w:bookmarkStart w:id="14" w:name="_Toc1138662"/>
       <w:r>
         <w:t>Narzędzia do realizacji projektu</w:t>
       </w:r>
-      <w:bookmarkEnd w:id="15"/>
+      <w:bookmarkEnd w:id="14"/>
     </w:p>
     <w:p>
       <w:pPr>
@@ -6196,11 +6611,11 @@
           <w:numId w:val="1"/>
         </w:numPr>
       </w:pPr>
-      <w:bookmarkStart w:id="16" w:name="_Toc1138663"/>
+      <w:bookmarkStart w:id="15" w:name="_Toc1138663"/>
       <w:r>
         <w:t>PHP + Symphony 4</w:t>
       </w:r>
-      <w:bookmarkEnd w:id="16"/>
+      <w:bookmarkEnd w:id="15"/>
     </w:p>
     <w:p>
       <w:pPr>
@@ -6210,13 +6625,11 @@
           <w:numId w:val="1"/>
         </w:numPr>
       </w:pPr>
-      <w:bookmarkStart w:id="17" w:name="_Toc1138664"/>
-      <w:proofErr w:type="spellStart"/>
+      <w:bookmarkStart w:id="16" w:name="_Toc1138664"/>
       <w:r>
         <w:t>Highcharts</w:t>
       </w:r>
-      <w:bookmarkEnd w:id="17"/>
-      <w:proofErr w:type="spellEnd"/>
+      <w:bookmarkEnd w:id="16"/>
     </w:p>
     <w:p>
       <w:pPr>
@@ -6226,16 +6639,11 @@
           <w:numId w:val="1"/>
         </w:numPr>
       </w:pPr>
-      <w:bookmarkStart w:id="18" w:name="_Toc1138665"/>
-      <w:proofErr w:type="gramStart"/>
-      <w:r>
-        <w:t>specyfikacja</w:t>
-      </w:r>
-      <w:proofErr w:type="gramEnd"/>
-      <w:r>
-        <w:t xml:space="preserve"> wymagań</w:t>
-      </w:r>
-      <w:bookmarkEnd w:id="18"/>
+      <w:bookmarkStart w:id="17" w:name="_Toc1138665"/>
+      <w:r>
+        <w:t>specyfikacja wymagań</w:t>
+      </w:r>
+      <w:bookmarkEnd w:id="17"/>
     </w:p>
     <w:p>
       <w:pPr>
@@ -6248,11 +6656,11 @@
       <w:r>
         <w:t xml:space="preserve"> </w:t>
       </w:r>
-      <w:bookmarkStart w:id="19" w:name="_Toc1138666"/>
+      <w:bookmarkStart w:id="18" w:name="_Toc1138666"/>
       <w:r>
         <w:t>Wymagania funkcjonalne</w:t>
       </w:r>
-      <w:bookmarkEnd w:id="19"/>
+      <w:bookmarkEnd w:id="18"/>
     </w:p>
     <w:p>
       <w:pPr>
@@ -6265,16 +6673,11 @@
       <w:r>
         <w:t xml:space="preserve"> </w:t>
       </w:r>
-      <w:bookmarkStart w:id="20" w:name="_Toc1138667"/>
-      <w:r>
-        <w:t xml:space="preserve">Wymagania </w:t>
-      </w:r>
-      <w:proofErr w:type="spellStart"/>
-      <w:r>
-        <w:t>pozafunkcjonalne</w:t>
-      </w:r>
-      <w:bookmarkEnd w:id="20"/>
-      <w:proofErr w:type="spellEnd"/>
+      <w:bookmarkStart w:id="19" w:name="_Toc1138667"/>
+      <w:r>
+        <w:t>Wymagania pozafunkcjonalne</w:t>
+      </w:r>
+      <w:bookmarkEnd w:id="19"/>
     </w:p>
     <w:p>
       <w:pPr>
@@ -6284,13 +6687,11 @@
           <w:numId w:val="1"/>
         </w:numPr>
       </w:pPr>
-      <w:bookmarkStart w:id="21" w:name="_Toc1138668"/>
-      <w:proofErr w:type="gramStart"/>
+      <w:bookmarkStart w:id="20" w:name="_Toc1138668"/>
       <w:r>
         <w:t>projekt</w:t>
       </w:r>
-      <w:bookmarkEnd w:id="21"/>
-      <w:proofErr w:type="gramEnd"/>
+      <w:bookmarkEnd w:id="20"/>
     </w:p>
     <w:p>
       <w:pPr>
@@ -6300,11 +6701,11 @@
           <w:numId w:val="1"/>
         </w:numPr>
       </w:pPr>
-      <w:bookmarkStart w:id="22" w:name="_Toc1138669"/>
+      <w:bookmarkStart w:id="21" w:name="_Toc1138669"/>
       <w:r>
         <w:t>Projekt bazy danych</w:t>
       </w:r>
-      <w:bookmarkEnd w:id="22"/>
+      <w:bookmarkEnd w:id="21"/>
     </w:p>
     <w:p>
       <w:pPr>
@@ -6317,11 +6718,11 @@
       <w:r>
         <w:t xml:space="preserve"> </w:t>
       </w:r>
-      <w:bookmarkStart w:id="23" w:name="_Toc1138670"/>
+      <w:bookmarkStart w:id="22" w:name="_Toc1138670"/>
       <w:r>
         <w:t>Projekt interfejsów użytkownika</w:t>
       </w:r>
-      <w:bookmarkEnd w:id="23"/>
+      <w:bookmarkEnd w:id="22"/>
     </w:p>
     <w:p>
       <w:pPr>
@@ -6334,11 +6735,11 @@
       <w:r>
         <w:t xml:space="preserve"> </w:t>
       </w:r>
-      <w:bookmarkStart w:id="24" w:name="_Toc1138671"/>
+      <w:bookmarkStart w:id="23" w:name="_Toc1138671"/>
       <w:r>
         <w:t>Projekt logiki biznesowej</w:t>
       </w:r>
-      <w:bookmarkEnd w:id="24"/>
+      <w:bookmarkEnd w:id="23"/>
     </w:p>
     <w:p>
       <w:pPr>
@@ -6351,11 +6752,11 @@
       <w:r>
         <w:t xml:space="preserve"> </w:t>
       </w:r>
-      <w:bookmarkStart w:id="25" w:name="_Toc1138672"/>
+      <w:bookmarkStart w:id="24" w:name="_Toc1138672"/>
       <w:r>
         <w:t>Projekt testów</w:t>
       </w:r>
-      <w:bookmarkEnd w:id="25"/>
+      <w:bookmarkEnd w:id="24"/>
     </w:p>
     <w:p>
       <w:pPr>
@@ -6365,11 +6766,11 @@
           <w:numId w:val="1"/>
         </w:numPr>
       </w:pPr>
-      <w:bookmarkStart w:id="26" w:name="_Toc1138673"/>
+      <w:bookmarkStart w:id="25" w:name="_Toc1138673"/>
       <w:r>
         <w:t>Testy funkcjonalne</w:t>
       </w:r>
-      <w:bookmarkEnd w:id="26"/>
+      <w:bookmarkEnd w:id="25"/>
     </w:p>
     <w:p>
       <w:pPr>
@@ -6379,11 +6780,11 @@
           <w:numId w:val="1"/>
         </w:numPr>
       </w:pPr>
-      <w:bookmarkStart w:id="27" w:name="_Toc1138674"/>
+      <w:bookmarkStart w:id="26" w:name="_Toc1138674"/>
       <w:r>
         <w:t>Testy jednostkowe</w:t>
       </w:r>
-      <w:bookmarkEnd w:id="27"/>
+      <w:bookmarkEnd w:id="26"/>
     </w:p>
     <w:p>
       <w:pPr>
@@ -6393,11 +6794,11 @@
           <w:numId w:val="1"/>
         </w:numPr>
       </w:pPr>
-      <w:bookmarkStart w:id="28" w:name="_Toc1138675"/>
+      <w:bookmarkStart w:id="27" w:name="_Toc1138675"/>
       <w:r>
         <w:t>Testy obciążeniowe</w:t>
       </w:r>
-      <w:bookmarkEnd w:id="28"/>
+      <w:bookmarkEnd w:id="27"/>
     </w:p>
     <w:p>
       <w:pPr>
@@ -6407,11 +6808,11 @@
           <w:numId w:val="1"/>
         </w:numPr>
       </w:pPr>
-      <w:bookmarkStart w:id="29" w:name="_Toc1138676"/>
+      <w:bookmarkStart w:id="28" w:name="_Toc1138676"/>
       <w:r>
         <w:t>Testy użytkowników</w:t>
       </w:r>
-      <w:bookmarkEnd w:id="29"/>
+      <w:bookmarkEnd w:id="28"/>
     </w:p>
     <w:p>
       <w:pPr>
@@ -6421,13 +6822,11 @@
           <w:numId w:val="1"/>
         </w:numPr>
       </w:pPr>
-      <w:bookmarkStart w:id="30" w:name="_Toc1138677"/>
-      <w:proofErr w:type="gramStart"/>
+      <w:bookmarkStart w:id="29" w:name="_Toc1138677"/>
       <w:r>
         <w:t>implementacja</w:t>
       </w:r>
-      <w:bookmarkEnd w:id="30"/>
-      <w:proofErr w:type="gramEnd"/>
+      <w:bookmarkEnd w:id="29"/>
     </w:p>
     <w:p>
       <w:pPr>
@@ -6440,11 +6839,11 @@
       <w:r>
         <w:t xml:space="preserve"> </w:t>
       </w:r>
-      <w:bookmarkStart w:id="31" w:name="_Toc1138678"/>
+      <w:bookmarkStart w:id="30" w:name="_Toc1138678"/>
       <w:r>
         <w:t>Implementacja bazy danych</w:t>
       </w:r>
-      <w:bookmarkEnd w:id="31"/>
+      <w:bookmarkEnd w:id="30"/>
     </w:p>
     <w:p>
       <w:pPr>
@@ -6457,11 +6856,11 @@
       <w:r>
         <w:t xml:space="preserve"> </w:t>
       </w:r>
-      <w:bookmarkStart w:id="32" w:name="_Toc1138679"/>
+      <w:bookmarkStart w:id="31" w:name="_Toc1138679"/>
       <w:r>
         <w:t>Implementacja logiki biznesowej</w:t>
       </w:r>
-      <w:bookmarkEnd w:id="32"/>
+      <w:bookmarkEnd w:id="31"/>
     </w:p>
     <w:p>
       <w:pPr>
@@ -6474,11 +6873,11 @@
       <w:r>
         <w:t xml:space="preserve"> </w:t>
       </w:r>
-      <w:bookmarkStart w:id="33" w:name="_Toc1138680"/>
+      <w:bookmarkStart w:id="32" w:name="_Toc1138680"/>
       <w:r>
         <w:t>Implementacja interfejsów użytkownika</w:t>
       </w:r>
-      <w:bookmarkEnd w:id="33"/>
+      <w:bookmarkEnd w:id="32"/>
     </w:p>
     <w:p>
       <w:pPr>
@@ -6488,13 +6887,11 @@
           <w:numId w:val="1"/>
         </w:numPr>
       </w:pPr>
-      <w:bookmarkStart w:id="34" w:name="_Toc1138681"/>
-      <w:proofErr w:type="gramStart"/>
+      <w:bookmarkStart w:id="33" w:name="_Toc1138681"/>
       <w:r>
         <w:t>testy</w:t>
       </w:r>
-      <w:bookmarkEnd w:id="34"/>
-      <w:proofErr w:type="gramEnd"/>
+      <w:bookmarkEnd w:id="33"/>
     </w:p>
     <w:p>
       <w:pPr>
@@ -6507,11 +6904,11 @@
       <w:r>
         <w:t xml:space="preserve"> </w:t>
       </w:r>
-      <w:bookmarkStart w:id="35" w:name="_Toc1138682"/>
+      <w:bookmarkStart w:id="34" w:name="_Toc1138682"/>
       <w:r>
         <w:t>Testy funkcjonalne</w:t>
       </w:r>
-      <w:bookmarkEnd w:id="35"/>
+      <w:bookmarkEnd w:id="34"/>
     </w:p>
     <w:p>
       <w:pPr>
@@ -6524,11 +6921,11 @@
       <w:r>
         <w:t xml:space="preserve"> </w:t>
       </w:r>
-      <w:bookmarkStart w:id="36" w:name="_Toc1138683"/>
+      <w:bookmarkStart w:id="35" w:name="_Toc1138683"/>
       <w:r>
         <w:t>Testy jednostkowe</w:t>
       </w:r>
-      <w:bookmarkEnd w:id="36"/>
+      <w:bookmarkEnd w:id="35"/>
     </w:p>
     <w:p>
       <w:pPr>
@@ -6541,11 +6938,11 @@
       <w:r>
         <w:t xml:space="preserve"> </w:t>
       </w:r>
-      <w:bookmarkStart w:id="37" w:name="_Toc1138684"/>
+      <w:bookmarkStart w:id="36" w:name="_Toc1138684"/>
       <w:r>
         <w:t>Testy obciążeniowe</w:t>
       </w:r>
-      <w:bookmarkEnd w:id="37"/>
+      <w:bookmarkEnd w:id="36"/>
     </w:p>
     <w:p>
       <w:pPr>
@@ -6559,11 +6956,11 @@
         <w:lastRenderedPageBreak/>
         <w:t xml:space="preserve"> </w:t>
       </w:r>
-      <w:bookmarkStart w:id="38" w:name="_Toc1138685"/>
+      <w:bookmarkStart w:id="37" w:name="_Toc1138685"/>
       <w:r>
         <w:t>Testy użytkowników</w:t>
       </w:r>
-      <w:bookmarkEnd w:id="38"/>
+      <w:bookmarkEnd w:id="37"/>
     </w:p>
     <w:p>
       <w:pPr>
@@ -6573,13 +6970,11 @@
           <w:numId w:val="1"/>
         </w:numPr>
       </w:pPr>
-      <w:bookmarkStart w:id="39" w:name="_Toc1138686"/>
-      <w:proofErr w:type="gramStart"/>
+      <w:bookmarkStart w:id="38" w:name="_Toc1138686"/>
       <w:r>
         <w:t>wdrożenie</w:t>
       </w:r>
-      <w:bookmarkEnd w:id="39"/>
-      <w:proofErr w:type="gramEnd"/>
+      <w:bookmarkEnd w:id="38"/>
     </w:p>
     <w:p>
       <w:pPr>
@@ -6589,13 +6984,11 @@
           <w:numId w:val="1"/>
         </w:numPr>
       </w:pPr>
-      <w:bookmarkStart w:id="40" w:name="_Toc1138687"/>
-      <w:proofErr w:type="gramStart"/>
+      <w:bookmarkStart w:id="39" w:name="_Toc1138687"/>
       <w:r>
         <w:t>podsumowanie</w:t>
       </w:r>
-      <w:bookmarkEnd w:id="40"/>
-      <w:proofErr w:type="gramEnd"/>
+      <w:bookmarkEnd w:id="39"/>
     </w:p>
     <w:p>
       <w:pPr>
@@ -6605,11 +6998,11 @@
           <w:numId w:val="1"/>
         </w:numPr>
       </w:pPr>
-      <w:bookmarkStart w:id="41" w:name="_Toc1138688"/>
+      <w:bookmarkStart w:id="40" w:name="_Toc1138688"/>
       <w:r>
         <w:t>Możliwości dalszego rozwoju</w:t>
       </w:r>
-      <w:bookmarkEnd w:id="41"/>
+      <w:bookmarkEnd w:id="40"/>
     </w:p>
     <w:p>
       <w:pPr>
@@ -6623,7 +7016,7 @@
           <w:sz w:val="28"/>
         </w:rPr>
       </w:pPr>
-      <w:bookmarkStart w:id="42" w:name="_Toc1138689"/>
+      <w:bookmarkStart w:id="41" w:name="_Toc1138689"/>
       <w:r>
         <w:br w:type="page"/>
       </w:r>
@@ -6632,16 +7025,11 @@
       <w:pPr>
         <w:pStyle w:val="Nagwek3"/>
       </w:pPr>
-      <w:proofErr w:type="gramStart"/>
       <w:r>
         <w:lastRenderedPageBreak/>
-        <w:t>wykaz</w:t>
-      </w:r>
-      <w:proofErr w:type="gramEnd"/>
-      <w:r>
-        <w:t xml:space="preserve"> źródeł</w:t>
-      </w:r>
-      <w:bookmarkEnd w:id="42"/>
+        <w:t>wykaz źródeł</w:t>
+      </w:r>
+      <w:bookmarkEnd w:id="41"/>
     </w:p>
     <w:p>
       <w:pPr>
@@ -6655,7 +7043,7 @@
           <w:sz w:val="28"/>
         </w:rPr>
       </w:pPr>
-      <w:bookmarkStart w:id="43" w:name="_Toc1138690"/>
+      <w:bookmarkStart w:id="42" w:name="_Toc1138690"/>
       <w:r>
         <w:br w:type="page"/>
       </w:r>
@@ -6664,16 +7052,11 @@
       <w:pPr>
         <w:pStyle w:val="Nagwek3"/>
       </w:pPr>
-      <w:proofErr w:type="gramStart"/>
       <w:r>
         <w:lastRenderedPageBreak/>
-        <w:t>wykaz</w:t>
-      </w:r>
-      <w:proofErr w:type="gramEnd"/>
-      <w:r>
-        <w:t xml:space="preserve"> literatury</w:t>
-      </w:r>
-      <w:bookmarkEnd w:id="43"/>
+        <w:t>wykaz literatury</w:t>
+      </w:r>
+      <w:bookmarkEnd w:id="42"/>
     </w:p>
     <w:p>
       <w:pPr>
@@ -6833,7 +7216,7 @@
           <w:sz w:val="28"/>
         </w:rPr>
       </w:pPr>
-      <w:bookmarkStart w:id="44" w:name="_Toc1138691"/>
+      <w:bookmarkStart w:id="43" w:name="_Toc1138691"/>
       <w:r>
         <w:br w:type="page"/>
       </w:r>
@@ -6842,16 +7225,16 @@
       <w:pPr>
         <w:pStyle w:val="Nagwek3"/>
       </w:pPr>
-      <w:proofErr w:type="gramStart"/>
       <w:r>
         <w:lastRenderedPageBreak/>
-        <w:t>wykaz</w:t>
-      </w:r>
-      <w:proofErr w:type="gramEnd"/>
-      <w:r>
-        <w:t xml:space="preserve"> rysunków</w:t>
-      </w:r>
+        <w:t>wyk</w:t>
+      </w:r>
+      <w:bookmarkStart w:id="44" w:name="_GoBack"/>
       <w:bookmarkEnd w:id="44"/>
+      <w:r>
+        <w:t>az rysunków</w:t>
+      </w:r>
+      <w:bookmarkEnd w:id="43"/>
     </w:p>
     <w:p>
       <w:pPr>
@@ -6864,8 +7247,8 @@
       <w:bookmarkEnd w:id="45"/>
     </w:p>
     <w:sectPr>
-      <w:footerReference w:type="even" r:id="rId9"/>
-      <w:footerReference w:type="default" r:id="rId10"/>
+      <w:footerReference w:type="even" r:id="rId10"/>
+      <w:footerReference w:type="default" r:id="rId11"/>
       <w:pgSz w:w="11906" w:h="16838" w:code="9"/>
       <w:pgMar w:top="1134" w:right="1134" w:bottom="1134" w:left="1701" w:header="0" w:footer="709" w:gutter="0"/>
       <w:cols w:space="708"/>
@@ -6949,6 +7332,7 @@
         <w:docPartUnique/>
       </w:docPartObj>
     </w:sdtPr>
+    <w:sdtEndPr/>
     <w:sdtContent>
       <w:p>
         <w:pPr>
@@ -6968,7 +7352,7 @@
           <w:rPr>
             <w:noProof/>
           </w:rPr>
-          <w:t>8</w:t>
+          <w:t>16</w:t>
         </w:r>
         <w:r>
           <w:fldChar w:fldCharType="end"/>
@@ -7013,6 +7397,119 @@
 <file path=word/numbering.xml><?xml version="1.0" encoding="utf-8"?>
 <w:numbering xmlns:wpc="http://schemas.microsoft.com/office/word/2010/wordprocessingCanvas" xmlns:mc="http://schemas.openxmlformats.org/markup-compatibility/2006" xmlns:o="urn:schemas-microsoft-com:office:office" xmlns:r="http://schemas.openxmlformats.org/officeDocument/2006/relationships" xmlns:m="http://schemas.openxmlformats.org/officeDocument/2006/math" xmlns:v="urn:schemas-microsoft-com:vml" xmlns:wp14="http://schemas.microsoft.com/office/word/2010/wordprocessingDrawing" xmlns:wp="http://schemas.openxmlformats.org/drawingml/2006/wordprocessingDrawing" xmlns:w10="urn:schemas-microsoft-com:office:word" xmlns:w="http://schemas.openxmlformats.org/wordprocessingml/2006/main" xmlns:w14="http://schemas.microsoft.com/office/word/2010/wordml" xmlns:w15="http://schemas.microsoft.com/office/word/2012/wordml" xmlns:wpg="http://schemas.microsoft.com/office/word/2010/wordprocessingGroup" xmlns:wpi="http://schemas.microsoft.com/office/word/2010/wordprocessingInk" xmlns:wne="http://schemas.microsoft.com/office/word/2006/wordml" xmlns:wps="http://schemas.microsoft.com/office/word/2010/wordprocessingShape" mc:Ignorable="w14 w15 wp14">
   <w:abstractNum w:abstractNumId="0">
+    <w:nsid w:val="00126A3F"/>
+    <w:multiLevelType w:val="hybridMultilevel"/>
+    <w:tmpl w:val="7ED8C2E2"/>
+    <w:lvl w:ilvl="0" w:tplc="04150001">
+      <w:start w:val="1"/>
+      <w:numFmt w:val="bullet"/>
+      <w:lvlText w:val=""/>
+      <w:lvlJc w:val="left"/>
+      <w:pPr>
+        <w:ind w:left="1429" w:hanging="360"/>
+      </w:pPr>
+      <w:rPr>
+        <w:rFonts w:ascii="Symbol" w:hAnsi="Symbol" w:hint="default"/>
+      </w:rPr>
+    </w:lvl>
+    <w:lvl w:ilvl="1" w:tplc="04150003" w:tentative="1">
+      <w:start w:val="1"/>
+      <w:numFmt w:val="bullet"/>
+      <w:lvlText w:val="o"/>
+      <w:lvlJc w:val="left"/>
+      <w:pPr>
+        <w:ind w:left="2149" w:hanging="360"/>
+      </w:pPr>
+      <w:rPr>
+        <w:rFonts w:ascii="Courier New" w:hAnsi="Courier New" w:cs="Courier New" w:hint="default"/>
+      </w:rPr>
+    </w:lvl>
+    <w:lvl w:ilvl="2" w:tplc="04150005" w:tentative="1">
+      <w:start w:val="1"/>
+      <w:numFmt w:val="bullet"/>
+      <w:lvlText w:val=""/>
+      <w:lvlJc w:val="left"/>
+      <w:pPr>
+        <w:ind w:left="2869" w:hanging="360"/>
+      </w:pPr>
+      <w:rPr>
+        <w:rFonts w:ascii="Wingdings" w:hAnsi="Wingdings" w:hint="default"/>
+      </w:rPr>
+    </w:lvl>
+    <w:lvl w:ilvl="3" w:tplc="04150001" w:tentative="1">
+      <w:start w:val="1"/>
+      <w:numFmt w:val="bullet"/>
+      <w:lvlText w:val=""/>
+      <w:lvlJc w:val="left"/>
+      <w:pPr>
+        <w:ind w:left="3589" w:hanging="360"/>
+      </w:pPr>
+      <w:rPr>
+        <w:rFonts w:ascii="Symbol" w:hAnsi="Symbol" w:hint="default"/>
+      </w:rPr>
+    </w:lvl>
+    <w:lvl w:ilvl="4" w:tplc="04150003" w:tentative="1">
+      <w:start w:val="1"/>
+      <w:numFmt w:val="bullet"/>
+      <w:lvlText w:val="o"/>
+      <w:lvlJc w:val="left"/>
+      <w:pPr>
+        <w:ind w:left="4309" w:hanging="360"/>
+      </w:pPr>
+      <w:rPr>
+        <w:rFonts w:ascii="Courier New" w:hAnsi="Courier New" w:cs="Courier New" w:hint="default"/>
+      </w:rPr>
+    </w:lvl>
+    <w:lvl w:ilvl="5" w:tplc="04150005" w:tentative="1">
+      <w:start w:val="1"/>
+      <w:numFmt w:val="bullet"/>
+      <w:lvlText w:val=""/>
+      <w:lvlJc w:val="left"/>
+      <w:pPr>
+        <w:ind w:left="5029" w:hanging="360"/>
+      </w:pPr>
+      <w:rPr>
+        <w:rFonts w:ascii="Wingdings" w:hAnsi="Wingdings" w:hint="default"/>
+      </w:rPr>
+    </w:lvl>
+    <w:lvl w:ilvl="6" w:tplc="04150001" w:tentative="1">
+      <w:start w:val="1"/>
+      <w:numFmt w:val="bullet"/>
+      <w:lvlText w:val=""/>
+      <w:lvlJc w:val="left"/>
+      <w:pPr>
+        <w:ind w:left="5749" w:hanging="360"/>
+      </w:pPr>
+      <w:rPr>
+        <w:rFonts w:ascii="Symbol" w:hAnsi="Symbol" w:hint="default"/>
+      </w:rPr>
+    </w:lvl>
+    <w:lvl w:ilvl="7" w:tplc="04150003" w:tentative="1">
+      <w:start w:val="1"/>
+      <w:numFmt w:val="bullet"/>
+      <w:lvlText w:val="o"/>
+      <w:lvlJc w:val="left"/>
+      <w:pPr>
+        <w:ind w:left="6469" w:hanging="360"/>
+      </w:pPr>
+      <w:rPr>
+        <w:rFonts w:ascii="Courier New" w:hAnsi="Courier New" w:cs="Courier New" w:hint="default"/>
+      </w:rPr>
+    </w:lvl>
+    <w:lvl w:ilvl="8" w:tplc="04150005" w:tentative="1">
+      <w:start w:val="1"/>
+      <w:numFmt w:val="bullet"/>
+      <w:lvlText w:val=""/>
+      <w:lvlJc w:val="left"/>
+      <w:pPr>
+        <w:ind w:left="7189" w:hanging="360"/>
+      </w:pPr>
+      <w:rPr>
+        <w:rFonts w:ascii="Wingdings" w:hAnsi="Wingdings" w:hint="default"/>
+      </w:rPr>
+    </w:lvl>
+  </w:abstractNum>
+  <w:abstractNum w:abstractNumId="1">
     <w:nsid w:val="16487D73"/>
     <w:multiLevelType w:val="hybridMultilevel"/>
     <w:tmpl w:val="E58CB522"/>
@@ -7098,7 +7595,156 @@
       </w:pPr>
     </w:lvl>
   </w:abstractNum>
-  <w:abstractNum w:abstractNumId="1">
+  <w:abstractNum w:abstractNumId="2">
+    <w:nsid w:val="24E51515"/>
+    <w:multiLevelType w:val="multilevel"/>
+    <w:tmpl w:val="F8742BA2"/>
+    <w:lvl w:ilvl="0">
+      <w:start w:val="1"/>
+      <w:numFmt w:val="bullet"/>
+      <w:lvlText w:val=""/>
+      <w:lvlJc w:val="left"/>
+      <w:pPr>
+        <w:tabs>
+          <w:tab w:val="num" w:pos="720"/>
+        </w:tabs>
+        <w:ind w:left="720" w:hanging="360"/>
+      </w:pPr>
+      <w:rPr>
+        <w:rFonts w:ascii="Symbol" w:hAnsi="Symbol" w:hint="default"/>
+        <w:sz w:val="20"/>
+      </w:rPr>
+    </w:lvl>
+    <w:lvl w:ilvl="1" w:tentative="1">
+      <w:start w:val="1"/>
+      <w:numFmt w:val="bullet"/>
+      <w:lvlText w:val="o"/>
+      <w:lvlJc w:val="left"/>
+      <w:pPr>
+        <w:tabs>
+          <w:tab w:val="num" w:pos="1440"/>
+        </w:tabs>
+        <w:ind w:left="1440" w:hanging="360"/>
+      </w:pPr>
+      <w:rPr>
+        <w:rFonts w:ascii="Courier New" w:hAnsi="Courier New" w:hint="default"/>
+        <w:sz w:val="20"/>
+      </w:rPr>
+    </w:lvl>
+    <w:lvl w:ilvl="2" w:tentative="1">
+      <w:start w:val="1"/>
+      <w:numFmt w:val="bullet"/>
+      <w:lvlText w:val=""/>
+      <w:lvlJc w:val="left"/>
+      <w:pPr>
+        <w:tabs>
+          <w:tab w:val="num" w:pos="2160"/>
+        </w:tabs>
+        <w:ind w:left="2160" w:hanging="360"/>
+      </w:pPr>
+      <w:rPr>
+        <w:rFonts w:ascii="Wingdings" w:hAnsi="Wingdings" w:hint="default"/>
+        <w:sz w:val="20"/>
+      </w:rPr>
+    </w:lvl>
+    <w:lvl w:ilvl="3" w:tentative="1">
+      <w:start w:val="1"/>
+      <w:numFmt w:val="bullet"/>
+      <w:lvlText w:val=""/>
+      <w:lvlJc w:val="left"/>
+      <w:pPr>
+        <w:tabs>
+          <w:tab w:val="num" w:pos="2880"/>
+        </w:tabs>
+        <w:ind w:left="2880" w:hanging="360"/>
+      </w:pPr>
+      <w:rPr>
+        <w:rFonts w:ascii="Wingdings" w:hAnsi="Wingdings" w:hint="default"/>
+        <w:sz w:val="20"/>
+      </w:rPr>
+    </w:lvl>
+    <w:lvl w:ilvl="4" w:tentative="1">
+      <w:start w:val="1"/>
+      <w:numFmt w:val="bullet"/>
+      <w:lvlText w:val=""/>
+      <w:lvlJc w:val="left"/>
+      <w:pPr>
+        <w:tabs>
+          <w:tab w:val="num" w:pos="3600"/>
+        </w:tabs>
+        <w:ind w:left="3600" w:hanging="360"/>
+      </w:pPr>
+      <w:rPr>
+        <w:rFonts w:ascii="Wingdings" w:hAnsi="Wingdings" w:hint="default"/>
+        <w:sz w:val="20"/>
+      </w:rPr>
+    </w:lvl>
+    <w:lvl w:ilvl="5" w:tentative="1">
+      <w:start w:val="1"/>
+      <w:numFmt w:val="bullet"/>
+      <w:lvlText w:val=""/>
+      <w:lvlJc w:val="left"/>
+      <w:pPr>
+        <w:tabs>
+          <w:tab w:val="num" w:pos="4320"/>
+        </w:tabs>
+        <w:ind w:left="4320" w:hanging="360"/>
+      </w:pPr>
+      <w:rPr>
+        <w:rFonts w:ascii="Wingdings" w:hAnsi="Wingdings" w:hint="default"/>
+        <w:sz w:val="20"/>
+      </w:rPr>
+    </w:lvl>
+    <w:lvl w:ilvl="6" w:tentative="1">
+      <w:start w:val="1"/>
+      <w:numFmt w:val="bullet"/>
+      <w:lvlText w:val=""/>
+      <w:lvlJc w:val="left"/>
+      <w:pPr>
+        <w:tabs>
+          <w:tab w:val="num" w:pos="5040"/>
+        </w:tabs>
+        <w:ind w:left="5040" w:hanging="360"/>
+      </w:pPr>
+      <w:rPr>
+        <w:rFonts w:ascii="Wingdings" w:hAnsi="Wingdings" w:hint="default"/>
+        <w:sz w:val="20"/>
+      </w:rPr>
+    </w:lvl>
+    <w:lvl w:ilvl="7" w:tentative="1">
+      <w:start w:val="1"/>
+      <w:numFmt w:val="bullet"/>
+      <w:lvlText w:val=""/>
+      <w:lvlJc w:val="left"/>
+      <w:pPr>
+        <w:tabs>
+          <w:tab w:val="num" w:pos="5760"/>
+        </w:tabs>
+        <w:ind w:left="5760" w:hanging="360"/>
+      </w:pPr>
+      <w:rPr>
+        <w:rFonts w:ascii="Wingdings" w:hAnsi="Wingdings" w:hint="default"/>
+        <w:sz w:val="20"/>
+      </w:rPr>
+    </w:lvl>
+    <w:lvl w:ilvl="8" w:tentative="1">
+      <w:start w:val="1"/>
+      <w:numFmt w:val="bullet"/>
+      <w:lvlText w:val=""/>
+      <w:lvlJc w:val="left"/>
+      <w:pPr>
+        <w:tabs>
+          <w:tab w:val="num" w:pos="6480"/>
+        </w:tabs>
+        <w:ind w:left="6480" w:hanging="360"/>
+      </w:pPr>
+      <w:rPr>
+        <w:rFonts w:ascii="Wingdings" w:hAnsi="Wingdings" w:hint="default"/>
+        <w:sz w:val="20"/>
+      </w:rPr>
+    </w:lvl>
+  </w:abstractNum>
+  <w:abstractNum w:abstractNumId="3">
     <w:nsid w:val="27360579"/>
     <w:multiLevelType w:val="hybridMultilevel"/>
     <w:tmpl w:val="03AC4E42"/>
@@ -7184,7 +7830,120 @@
       </w:pPr>
     </w:lvl>
   </w:abstractNum>
-  <w:abstractNum w:abstractNumId="2">
+  <w:abstractNum w:abstractNumId="4">
+    <w:nsid w:val="43642314"/>
+    <w:multiLevelType w:val="hybridMultilevel"/>
+    <w:tmpl w:val="DC1E2A76"/>
+    <w:lvl w:ilvl="0" w:tplc="04150001">
+      <w:start w:val="1"/>
+      <w:numFmt w:val="bullet"/>
+      <w:lvlText w:val=""/>
+      <w:lvlJc w:val="left"/>
+      <w:pPr>
+        <w:ind w:left="1429" w:hanging="360"/>
+      </w:pPr>
+      <w:rPr>
+        <w:rFonts w:ascii="Symbol" w:hAnsi="Symbol" w:hint="default"/>
+      </w:rPr>
+    </w:lvl>
+    <w:lvl w:ilvl="1" w:tplc="04150003" w:tentative="1">
+      <w:start w:val="1"/>
+      <w:numFmt w:val="bullet"/>
+      <w:lvlText w:val="o"/>
+      <w:lvlJc w:val="left"/>
+      <w:pPr>
+        <w:ind w:left="2149" w:hanging="360"/>
+      </w:pPr>
+      <w:rPr>
+        <w:rFonts w:ascii="Courier New" w:hAnsi="Courier New" w:cs="Courier New" w:hint="default"/>
+      </w:rPr>
+    </w:lvl>
+    <w:lvl w:ilvl="2" w:tplc="04150005" w:tentative="1">
+      <w:start w:val="1"/>
+      <w:numFmt w:val="bullet"/>
+      <w:lvlText w:val=""/>
+      <w:lvlJc w:val="left"/>
+      <w:pPr>
+        <w:ind w:left="2869" w:hanging="360"/>
+      </w:pPr>
+      <w:rPr>
+        <w:rFonts w:ascii="Wingdings" w:hAnsi="Wingdings" w:hint="default"/>
+      </w:rPr>
+    </w:lvl>
+    <w:lvl w:ilvl="3" w:tplc="04150001" w:tentative="1">
+      <w:start w:val="1"/>
+      <w:numFmt w:val="bullet"/>
+      <w:lvlText w:val=""/>
+      <w:lvlJc w:val="left"/>
+      <w:pPr>
+        <w:ind w:left="3589" w:hanging="360"/>
+      </w:pPr>
+      <w:rPr>
+        <w:rFonts w:ascii="Symbol" w:hAnsi="Symbol" w:hint="default"/>
+      </w:rPr>
+    </w:lvl>
+    <w:lvl w:ilvl="4" w:tplc="04150003" w:tentative="1">
+      <w:start w:val="1"/>
+      <w:numFmt w:val="bullet"/>
+      <w:lvlText w:val="o"/>
+      <w:lvlJc w:val="left"/>
+      <w:pPr>
+        <w:ind w:left="4309" w:hanging="360"/>
+      </w:pPr>
+      <w:rPr>
+        <w:rFonts w:ascii="Courier New" w:hAnsi="Courier New" w:cs="Courier New" w:hint="default"/>
+      </w:rPr>
+    </w:lvl>
+    <w:lvl w:ilvl="5" w:tplc="04150005" w:tentative="1">
+      <w:start w:val="1"/>
+      <w:numFmt w:val="bullet"/>
+      <w:lvlText w:val=""/>
+      <w:lvlJc w:val="left"/>
+      <w:pPr>
+        <w:ind w:left="5029" w:hanging="360"/>
+      </w:pPr>
+      <w:rPr>
+        <w:rFonts w:ascii="Wingdings" w:hAnsi="Wingdings" w:hint="default"/>
+      </w:rPr>
+    </w:lvl>
+    <w:lvl w:ilvl="6" w:tplc="04150001" w:tentative="1">
+      <w:start w:val="1"/>
+      <w:numFmt w:val="bullet"/>
+      <w:lvlText w:val=""/>
+      <w:lvlJc w:val="left"/>
+      <w:pPr>
+        <w:ind w:left="5749" w:hanging="360"/>
+      </w:pPr>
+      <w:rPr>
+        <w:rFonts w:ascii="Symbol" w:hAnsi="Symbol" w:hint="default"/>
+      </w:rPr>
+    </w:lvl>
+    <w:lvl w:ilvl="7" w:tplc="04150003" w:tentative="1">
+      <w:start w:val="1"/>
+      <w:numFmt w:val="bullet"/>
+      <w:lvlText w:val="o"/>
+      <w:lvlJc w:val="left"/>
+      <w:pPr>
+        <w:ind w:left="6469" w:hanging="360"/>
+      </w:pPr>
+      <w:rPr>
+        <w:rFonts w:ascii="Courier New" w:hAnsi="Courier New" w:cs="Courier New" w:hint="default"/>
+      </w:rPr>
+    </w:lvl>
+    <w:lvl w:ilvl="8" w:tplc="04150005" w:tentative="1">
+      <w:start w:val="1"/>
+      <w:numFmt w:val="bullet"/>
+      <w:lvlText w:val=""/>
+      <w:lvlJc w:val="left"/>
+      <w:pPr>
+        <w:ind w:left="7189" w:hanging="360"/>
+      </w:pPr>
+      <w:rPr>
+        <w:rFonts w:ascii="Wingdings" w:hAnsi="Wingdings" w:hint="default"/>
+      </w:rPr>
+    </w:lvl>
+  </w:abstractNum>
+  <w:abstractNum w:abstractNumId="5">
     <w:nsid w:val="5D4E322E"/>
     <w:multiLevelType w:val="multilevel"/>
     <w:tmpl w:val="65ACF968"/>
@@ -7305,14 +8064,139 @@
       </w:rPr>
     </w:lvl>
   </w:abstractNum>
+  <w:abstractNum w:abstractNumId="6">
+    <w:nsid w:val="6C053F55"/>
+    <w:multiLevelType w:val="hybridMultilevel"/>
+    <w:tmpl w:val="B97C4D5A"/>
+    <w:lvl w:ilvl="0" w:tplc="04150001">
+      <w:start w:val="1"/>
+      <w:numFmt w:val="bullet"/>
+      <w:lvlText w:val=""/>
+      <w:lvlJc w:val="left"/>
+      <w:pPr>
+        <w:ind w:left="1429" w:hanging="360"/>
+      </w:pPr>
+      <w:rPr>
+        <w:rFonts w:ascii="Symbol" w:hAnsi="Symbol" w:hint="default"/>
+      </w:rPr>
+    </w:lvl>
+    <w:lvl w:ilvl="1" w:tplc="04150003" w:tentative="1">
+      <w:start w:val="1"/>
+      <w:numFmt w:val="bullet"/>
+      <w:lvlText w:val="o"/>
+      <w:lvlJc w:val="left"/>
+      <w:pPr>
+        <w:ind w:left="2149" w:hanging="360"/>
+      </w:pPr>
+      <w:rPr>
+        <w:rFonts w:ascii="Courier New" w:hAnsi="Courier New" w:cs="Courier New" w:hint="default"/>
+      </w:rPr>
+    </w:lvl>
+    <w:lvl w:ilvl="2" w:tplc="04150005" w:tentative="1">
+      <w:start w:val="1"/>
+      <w:numFmt w:val="bullet"/>
+      <w:lvlText w:val=""/>
+      <w:lvlJc w:val="left"/>
+      <w:pPr>
+        <w:ind w:left="2869" w:hanging="360"/>
+      </w:pPr>
+      <w:rPr>
+        <w:rFonts w:ascii="Wingdings" w:hAnsi="Wingdings" w:hint="default"/>
+      </w:rPr>
+    </w:lvl>
+    <w:lvl w:ilvl="3" w:tplc="04150001" w:tentative="1">
+      <w:start w:val="1"/>
+      <w:numFmt w:val="bullet"/>
+      <w:lvlText w:val=""/>
+      <w:lvlJc w:val="left"/>
+      <w:pPr>
+        <w:ind w:left="3589" w:hanging="360"/>
+      </w:pPr>
+      <w:rPr>
+        <w:rFonts w:ascii="Symbol" w:hAnsi="Symbol" w:hint="default"/>
+      </w:rPr>
+    </w:lvl>
+    <w:lvl w:ilvl="4" w:tplc="04150003" w:tentative="1">
+      <w:start w:val="1"/>
+      <w:numFmt w:val="bullet"/>
+      <w:lvlText w:val="o"/>
+      <w:lvlJc w:val="left"/>
+      <w:pPr>
+        <w:ind w:left="4309" w:hanging="360"/>
+      </w:pPr>
+      <w:rPr>
+        <w:rFonts w:ascii="Courier New" w:hAnsi="Courier New" w:cs="Courier New" w:hint="default"/>
+      </w:rPr>
+    </w:lvl>
+    <w:lvl w:ilvl="5" w:tplc="04150005" w:tentative="1">
+      <w:start w:val="1"/>
+      <w:numFmt w:val="bullet"/>
+      <w:lvlText w:val=""/>
+      <w:lvlJc w:val="left"/>
+      <w:pPr>
+        <w:ind w:left="5029" w:hanging="360"/>
+      </w:pPr>
+      <w:rPr>
+        <w:rFonts w:ascii="Wingdings" w:hAnsi="Wingdings" w:hint="default"/>
+      </w:rPr>
+    </w:lvl>
+    <w:lvl w:ilvl="6" w:tplc="04150001" w:tentative="1">
+      <w:start w:val="1"/>
+      <w:numFmt w:val="bullet"/>
+      <w:lvlText w:val=""/>
+      <w:lvlJc w:val="left"/>
+      <w:pPr>
+        <w:ind w:left="5749" w:hanging="360"/>
+      </w:pPr>
+      <w:rPr>
+        <w:rFonts w:ascii="Symbol" w:hAnsi="Symbol" w:hint="default"/>
+      </w:rPr>
+    </w:lvl>
+    <w:lvl w:ilvl="7" w:tplc="04150003" w:tentative="1">
+      <w:start w:val="1"/>
+      <w:numFmt w:val="bullet"/>
+      <w:lvlText w:val="o"/>
+      <w:lvlJc w:val="left"/>
+      <w:pPr>
+        <w:ind w:left="6469" w:hanging="360"/>
+      </w:pPr>
+      <w:rPr>
+        <w:rFonts w:ascii="Courier New" w:hAnsi="Courier New" w:cs="Courier New" w:hint="default"/>
+      </w:rPr>
+    </w:lvl>
+    <w:lvl w:ilvl="8" w:tplc="04150005" w:tentative="1">
+      <w:start w:val="1"/>
+      <w:numFmt w:val="bullet"/>
+      <w:lvlText w:val=""/>
+      <w:lvlJc w:val="left"/>
+      <w:pPr>
+        <w:ind w:left="7189" w:hanging="360"/>
+      </w:pPr>
+      <w:rPr>
+        <w:rFonts w:ascii="Wingdings" w:hAnsi="Wingdings" w:hint="default"/>
+      </w:rPr>
+    </w:lvl>
+  </w:abstractNum>
   <w:num w:numId="1">
+    <w:abstractNumId w:val="5"/>
+  </w:num>
+  <w:num w:numId="2">
+    <w:abstractNumId w:val="1"/>
+  </w:num>
+  <w:num w:numId="3">
+    <w:abstractNumId w:val="3"/>
+  </w:num>
+  <w:num w:numId="4">
     <w:abstractNumId w:val="2"/>
   </w:num>
-  <w:num w:numId="2">
+  <w:num w:numId="5">
+    <w:abstractNumId w:val="4"/>
+  </w:num>
+  <w:num w:numId="6">
+    <w:abstractNumId w:val="6"/>
+  </w:num>
+  <w:num w:numId="7">
     <w:abstractNumId w:val="0"/>
-  </w:num>
-  <w:num w:numId="3">
-    <w:abstractNumId w:val="1"/>
   </w:num>
 </w:numbering>
 </file>
@@ -8272,525 +9156,6 @@
 </w:styles>
 </file>
 
-<file path=word/glossary/document.xml><?xml version="1.0" encoding="utf-8"?>
-<w:glossaryDocument xmlns:wpc="http://schemas.microsoft.com/office/word/2010/wordprocessingCanvas" xmlns:mc="http://schemas.openxmlformats.org/markup-compatibility/2006" xmlns:o="urn:schemas-microsoft-com:office:office" xmlns:r="http://schemas.openxmlformats.org/officeDocument/2006/relationships" xmlns:m="http://schemas.openxmlformats.org/officeDocument/2006/math" xmlns:v="urn:schemas-microsoft-com:vml" xmlns:wp14="http://schemas.microsoft.com/office/word/2010/wordprocessingDrawing" xmlns:wp="http://schemas.openxmlformats.org/drawingml/2006/wordprocessingDrawing" xmlns:w10="urn:schemas-microsoft-com:office:word" xmlns:w="http://schemas.openxmlformats.org/wordprocessingml/2006/main" xmlns:w14="http://schemas.microsoft.com/office/word/2010/wordml" xmlns:w15="http://schemas.microsoft.com/office/word/2012/wordml" xmlns:wpg="http://schemas.microsoft.com/office/word/2010/wordprocessingGroup" xmlns:wpi="http://schemas.microsoft.com/office/word/2010/wordprocessingInk" xmlns:wne="http://schemas.microsoft.com/office/word/2006/wordml" xmlns:wps="http://schemas.microsoft.com/office/word/2010/wordprocessingShape" mc:Ignorable="w14 w15 wp14"/>
-</file>
-
-<file path=word/glossary/fontTable.xml><?xml version="1.0" encoding="utf-8"?>
-<w:fonts xmlns:mc="http://schemas.openxmlformats.org/markup-compatibility/2006" xmlns:r="http://schemas.openxmlformats.org/officeDocument/2006/relationships" xmlns:w="http://schemas.openxmlformats.org/wordprocessingml/2006/main" xmlns:w14="http://schemas.microsoft.com/office/word/2010/wordml" xmlns:w15="http://schemas.microsoft.com/office/word/2012/wordml" mc:Ignorable="w14 w15">
-  <w:font w:name="Times New Roman">
-    <w:panose1 w:val="02020603050405020304"/>
-    <w:charset w:val="EE"/>
-    <w:family w:val="roman"/>
-    <w:pitch w:val="variable"/>
-    <w:sig w:usb0="E0002EFF" w:usb1="C000785B" w:usb2="00000009" w:usb3="00000000" w:csb0="000001FF" w:csb1="00000000"/>
-  </w:font>
-  <w:font w:name="Calibri">
-    <w:panose1 w:val="020F0502020204030204"/>
-    <w:charset w:val="EE"/>
-    <w:family w:val="swiss"/>
-    <w:pitch w:val="variable"/>
-    <w:sig w:usb0="E0002AFF" w:usb1="C000247B" w:usb2="00000009" w:usb3="00000000" w:csb0="000001FF" w:csb1="00000000"/>
-  </w:font>
-  <w:font w:name="Calibri Light">
-    <w:panose1 w:val="020F0302020204030204"/>
-    <w:charset w:val="EE"/>
-    <w:family w:val="swiss"/>
-    <w:pitch w:val="variable"/>
-    <w:sig w:usb0="E0002AFF" w:usb1="C000247B" w:usb2="00000009" w:usb3="00000000" w:csb0="000001FF" w:csb1="00000000"/>
-  </w:font>
-  <w:font w:name="Arial">
-    <w:panose1 w:val="020B0604020202020204"/>
-    <w:charset w:val="EE"/>
-    <w:family w:val="swiss"/>
-    <w:pitch w:val="variable"/>
-    <w:sig w:usb0="E0002EFF" w:usb1="C000785B" w:usb2="00000009" w:usb3="00000000" w:csb0="000001FF" w:csb1="00000000"/>
-  </w:font>
-</w:fonts>
-</file>
-
-<file path=word/glossary/settings.xml><?xml version="1.0" encoding="utf-8"?>
-<w:settings xmlns:mc="http://schemas.openxmlformats.org/markup-compatibility/2006" xmlns:o="urn:schemas-microsoft-com:office:office" xmlns:r="http://schemas.openxmlformats.org/officeDocument/2006/relationships" xmlns:m="http://schemas.openxmlformats.org/officeDocument/2006/math" xmlns:v="urn:schemas-microsoft-com:vml" xmlns:w10="urn:schemas-microsoft-com:office:word" xmlns:w="http://schemas.openxmlformats.org/wordprocessingml/2006/main" xmlns:w14="http://schemas.microsoft.com/office/word/2010/wordml" xmlns:w15="http://schemas.microsoft.com/office/word/2012/wordml" xmlns:sl="http://schemas.openxmlformats.org/schemaLibrary/2006/main" mc:Ignorable="w14 w15">
-  <w:view w:val="normal"/>
-  <w:defaultTabStop w:val="708"/>
-  <w:hyphenationZone w:val="425"/>
-  <w:characterSpacingControl w:val="doNotCompress"/>
-  <w:compat>
-    <w:useFELayout/>
-    <w:compatSetting w:name="compatibilityMode" w:uri="http://schemas.microsoft.com/office/word" w:val="15"/>
-    <w:compatSetting w:name="overrideTableStyleFontSizeAndJustification" w:uri="http://schemas.microsoft.com/office/word" w:val="1"/>
-    <w:compatSetting w:name="enableOpenTypeFeatures" w:uri="http://schemas.microsoft.com/office/word" w:val="1"/>
-    <w:compatSetting w:name="doNotFlipMirrorIndents" w:uri="http://schemas.microsoft.com/office/word" w:val="1"/>
-    <w:compatSetting w:name="differentiateMultirowTableHeaders" w:uri="http://schemas.microsoft.com/office/word" w:val="1"/>
-  </w:compat>
-  <w:rsids>
-    <w:rsidRoot w:val="005A219F"/>
-    <w:rsid w:val="005A219F"/>
-  </w:rsids>
-  <m:mathPr>
-    <m:mathFont m:val="Cambria Math"/>
-    <m:brkBin m:val="before"/>
-    <m:brkBinSub m:val="--"/>
-    <m:smallFrac m:val="0"/>
-    <m:dispDef/>
-    <m:lMargin m:val="0"/>
-    <m:rMargin m:val="0"/>
-    <m:defJc m:val="centerGroup"/>
-    <m:wrapIndent m:val="1440"/>
-    <m:intLim m:val="subSup"/>
-    <m:naryLim m:val="undOvr"/>
-  </m:mathPr>
-  <w:themeFontLang w:val="pl-PL"/>
-  <w:clrSchemeMapping w:bg1="light1" w:t1="dark1" w:bg2="light2" w:t2="dark2" w:accent1="accent1" w:accent2="accent2" w:accent3="accent3" w:accent4="accent4" w:accent5="accent5" w:accent6="accent6" w:hyperlink="hyperlink" w:followedHyperlink="followedHyperlink"/>
-  <w:decimalSymbol w:val=","/>
-  <w:listSeparator w:val=";"/>
-  <w15:chartTrackingRefBased/>
-</w:settings>
-</file>
-
-<file path=word/glossary/styles.xml><?xml version="1.0" encoding="utf-8"?>
-<w:styles xmlns:mc="http://schemas.openxmlformats.org/markup-compatibility/2006" xmlns:r="http://schemas.openxmlformats.org/officeDocument/2006/relationships" xmlns:w="http://schemas.openxmlformats.org/wordprocessingml/2006/main" xmlns:w14="http://schemas.microsoft.com/office/word/2010/wordml" xmlns:w15="http://schemas.microsoft.com/office/word/2012/wordml" mc:Ignorable="w14 w15">
-  <w:docDefaults>
-    <w:rPrDefault>
-      <w:rPr>
-        <w:rFonts w:asciiTheme="minorHAnsi" w:eastAsiaTheme="minorEastAsia" w:hAnsiTheme="minorHAnsi" w:cstheme="minorBidi"/>
-        <w:sz w:val="22"/>
-        <w:szCs w:val="22"/>
-        <w:lang w:val="pl-PL" w:eastAsia="pl-PL" w:bidi="ar-SA"/>
-      </w:rPr>
-    </w:rPrDefault>
-    <w:pPrDefault>
-      <w:pPr>
-        <w:spacing w:after="160" w:line="259" w:lineRule="auto"/>
-      </w:pPr>
-    </w:pPrDefault>
-  </w:docDefaults>
-  <w:latentStyles w:defLockedState="0" w:defUIPriority="99" w:defSemiHidden="0" w:defUnhideWhenUsed="0" w:defQFormat="0" w:count="371">
-    <w:lsdException w:name="Normal" w:uiPriority="0" w:qFormat="1"/>
-    <w:lsdException w:name="heading 1" w:uiPriority="9" w:qFormat="1"/>
-    <w:lsdException w:name="heading 2" w:semiHidden="1" w:uiPriority="9" w:unhideWhenUsed="1" w:qFormat="1"/>
-    <w:lsdException w:name="heading 3" w:semiHidden="1" w:uiPriority="9" w:unhideWhenUsed="1" w:qFormat="1"/>
-    <w:lsdException w:name="heading 4" w:semiHidden="1" w:uiPriority="9" w:unhideWhenUsed="1" w:qFormat="1"/>
-    <w:lsdException w:name="heading 5" w:semiHidden="1" w:uiPriority="9" w:unhideWhenUsed="1" w:qFormat="1"/>
-    <w:lsdException w:name="heading 6" w:semiHidden="1" w:uiPriority="9" w:unhideWhenUsed="1" w:qFormat="1"/>
-    <w:lsdException w:name="heading 7" w:semiHidden="1" w:uiPriority="9" w:unhideWhenUsed="1" w:qFormat="1"/>
-    <w:lsdException w:name="heading 8" w:semiHidden="1" w:uiPriority="9" w:unhideWhenUsed="1" w:qFormat="1"/>
-    <w:lsdException w:name="heading 9" w:semiHidden="1" w:uiPriority="9" w:unhideWhenUsed="1" w:qFormat="1"/>
-    <w:lsdException w:name="index 1" w:semiHidden="1" w:unhideWhenUsed="1"/>
-    <w:lsdException w:name="index 2" w:semiHidden="1" w:unhideWhenUsed="1"/>
-    <w:lsdException w:name="index 3" w:semiHidden="1" w:unhideWhenUsed="1"/>
-    <w:lsdException w:name="index 4" w:semiHidden="1" w:unhideWhenUsed="1"/>
-    <w:lsdException w:name="index 5" w:semiHidden="1" w:unhideWhenUsed="1"/>
-    <w:lsdException w:name="index 6" w:semiHidden="1" w:unhideWhenUsed="1"/>
-    <w:lsdException w:name="index 7" w:semiHidden="1" w:unhideWhenUsed="1"/>
-    <w:lsdException w:name="index 8" w:semiHidden="1" w:unhideWhenUsed="1"/>
-    <w:lsdException w:name="index 9" w:semiHidden="1" w:unhideWhenUsed="1"/>
-    <w:lsdException w:name="toc 1" w:semiHidden="1" w:uiPriority="39" w:unhideWhenUsed="1"/>
-    <w:lsdException w:name="toc 2" w:semiHidden="1" w:uiPriority="39" w:unhideWhenUsed="1"/>
-    <w:lsdException w:name="toc 3" w:semiHidden="1" w:uiPriority="39" w:unhideWhenUsed="1"/>
-    <w:lsdException w:name="toc 4" w:semiHidden="1" w:uiPriority="39" w:unhideWhenUsed="1"/>
-    <w:lsdException w:name="toc 5" w:semiHidden="1" w:uiPriority="39" w:unhideWhenUsed="1"/>
-    <w:lsdException w:name="toc 6" w:semiHidden="1" w:uiPriority="39" w:unhideWhenUsed="1"/>
-    <w:lsdException w:name="toc 7" w:semiHidden="1" w:uiPriority="39" w:unhideWhenUsed="1"/>
-    <w:lsdException w:name="toc 8" w:semiHidden="1" w:uiPriority="39" w:unhideWhenUsed="1"/>
-    <w:lsdException w:name="toc 9" w:semiHidden="1" w:uiPriority="39" w:unhideWhenUsed="1"/>
-    <w:lsdException w:name="Normal Indent" w:semiHidden="1" w:unhideWhenUsed="1"/>
-    <w:lsdException w:name="footnote text" w:semiHidden="1" w:unhideWhenUsed="1"/>
-    <w:lsdException w:name="annotation text" w:semiHidden="1" w:unhideWhenUsed="1"/>
-    <w:lsdException w:name="header" w:semiHidden="1" w:unhideWhenUsed="1"/>
-    <w:lsdException w:name="footer" w:semiHidden="1" w:unhideWhenUsed="1"/>
-    <w:lsdException w:name="index heading" w:semiHidden="1" w:unhideWhenUsed="1"/>
-    <w:lsdException w:name="caption" w:semiHidden="1" w:uiPriority="35" w:unhideWhenUsed="1" w:qFormat="1"/>
-    <w:lsdException w:name="table of figures" w:semiHidden="1" w:unhideWhenUsed="1"/>
-    <w:lsdException w:name="envelope address" w:semiHidden="1" w:unhideWhenUsed="1"/>
-    <w:lsdException w:name="envelope return" w:semiHidden="1" w:unhideWhenUsed="1"/>
-    <w:lsdException w:name="footnote reference" w:semiHidden="1" w:unhideWhenUsed="1"/>
-    <w:lsdException w:name="annotation reference" w:semiHidden="1" w:unhideWhenUsed="1"/>
-    <w:lsdException w:name="line number" w:semiHidden="1" w:unhideWhenUsed="1"/>
-    <w:lsdException w:name="page number" w:semiHidden="1" w:unhideWhenUsed="1"/>
-    <w:lsdException w:name="endnote reference" w:semiHidden="1" w:unhideWhenUsed="1"/>
-    <w:lsdException w:name="endnote text" w:semiHidden="1" w:unhideWhenUsed="1"/>
-    <w:lsdException w:name="table of authorities" w:semiHidden="1" w:unhideWhenUsed="1"/>
-    <w:lsdException w:name="macro" w:semiHidden="1" w:unhideWhenUsed="1"/>
-    <w:lsdException w:name="toa heading" w:semiHidden="1" w:unhideWhenUsed="1"/>
-    <w:lsdException w:name="List" w:semiHidden="1" w:unhideWhenUsed="1"/>
-    <w:lsdException w:name="List Bullet" w:semiHidden="1" w:unhideWhenUsed="1"/>
-    <w:lsdException w:name="List Number" w:semiHidden="1" w:unhideWhenUsed="1"/>
-    <w:lsdException w:name="List 2" w:semiHidden="1" w:unhideWhenUsed="1"/>
-    <w:lsdException w:name="List 3" w:semiHidden="1" w:unhideWhenUsed="1"/>
-    <w:lsdException w:name="List 4" w:semiHidden="1" w:unhideWhenUsed="1"/>
-    <w:lsdException w:name="List 5" w:semiHidden="1" w:unhideWhenUsed="1"/>
-    <w:lsdException w:name="List Bullet 2" w:semiHidden="1" w:unhideWhenUsed="1"/>
-    <w:lsdException w:name="List Bullet 3" w:semiHidden="1" w:unhideWhenUsed="1"/>
-    <w:lsdException w:name="List Bullet 4" w:semiHidden="1" w:unhideWhenUsed="1"/>
-    <w:lsdException w:name="List Bullet 5" w:semiHidden="1" w:unhideWhenUsed="1"/>
-    <w:lsdException w:name="List Number 2" w:semiHidden="1" w:unhideWhenUsed="1"/>
-    <w:lsdException w:name="List Number 3" w:semiHidden="1" w:unhideWhenUsed="1"/>
-    <w:lsdException w:name="List Number 4" w:semiHidden="1" w:unhideWhenUsed="1"/>
-    <w:lsdException w:name="List Number 5" w:semiHidden="1" w:unhideWhenUsed="1"/>
-    <w:lsdException w:name="Title" w:uiPriority="10" w:qFormat="1"/>
-    <w:lsdException w:name="Closing" w:semiHidden="1" w:unhideWhenUsed="1"/>
-    <w:lsdException w:name="Signature" w:semiHidden="1" w:unhideWhenUsed="1"/>
-    <w:lsdException w:name="Default Paragraph Font" w:semiHidden="1" w:uiPriority="1" w:unhideWhenUsed="1"/>
-    <w:lsdException w:name="Body Text" w:semiHidden="1" w:unhideWhenUsed="1"/>
-    <w:lsdException w:name="Body Text Indent" w:semiHidden="1" w:unhideWhenUsed="1"/>
-    <w:lsdException w:name="List Continue" w:semiHidden="1" w:unhideWhenUsed="1"/>
-    <w:lsdException w:name="List Continue 2" w:semiHidden="1" w:unhideWhenUsed="1"/>
-    <w:lsdException w:name="List Continue 3" w:semiHidden="1" w:unhideWhenUsed="1"/>
-    <w:lsdException w:name="List Continue 4" w:semiHidden="1" w:unhideWhenUsed="1"/>
-    <w:lsdException w:name="List Continue 5" w:semiHidden="1" w:unhideWhenUsed="1"/>
-    <w:lsdException w:name="Message Header" w:semiHidden="1" w:unhideWhenUsed="1"/>
-    <w:lsdException w:name="Subtitle" w:uiPriority="11" w:qFormat="1"/>
-    <w:lsdException w:name="Salutation" w:semiHidden="1" w:unhideWhenUsed="1"/>
-    <w:lsdException w:name="Date" w:semiHidden="1" w:unhideWhenUsed="1"/>
-    <w:lsdException w:name="Body Text First Indent" w:semiHidden="1" w:unhideWhenUsed="1"/>
-    <w:lsdException w:name="Body Text First Indent 2" w:semiHidden="1" w:unhideWhenUsed="1"/>
-    <w:lsdException w:name="Note Heading" w:semiHidden="1" w:unhideWhenUsed="1"/>
-    <w:lsdException w:name="Body Text 2" w:semiHidden="1" w:unhideWhenUsed="1"/>
-    <w:lsdException w:name="Body Text 3" w:semiHidden="1" w:unhideWhenUsed="1"/>
-    <w:lsdException w:name="Body Text Indent 2" w:semiHidden="1" w:unhideWhenUsed="1"/>
-    <w:lsdException w:name="Body Text Indent 3" w:semiHidden="1" w:unhideWhenUsed="1"/>
-    <w:lsdException w:name="Block Text" w:semiHidden="1" w:unhideWhenUsed="1"/>
-    <w:lsdException w:name="Hyperlink" w:semiHidden="1" w:unhideWhenUsed="1"/>
-    <w:lsdException w:name="FollowedHyperlink" w:semiHidden="1" w:unhideWhenUsed="1"/>
-    <w:lsdException w:name="Strong" w:uiPriority="22" w:qFormat="1"/>
-    <w:lsdException w:name="Emphasis" w:uiPriority="20" w:qFormat="1"/>
-    <w:lsdException w:name="Document Map" w:semiHidden="1" w:unhideWhenUsed="1"/>
-    <w:lsdException w:name="Plain Text" w:semiHidden="1" w:unhideWhenUsed="1"/>
-    <w:lsdException w:name="E-mail Signature" w:semiHidden="1" w:unhideWhenUsed="1"/>
-    <w:lsdException w:name="HTML Top of Form" w:semiHidden="1" w:unhideWhenUsed="1"/>
-    <w:lsdException w:name="HTML Bottom of Form" w:semiHidden="1" w:unhideWhenUsed="1"/>
-    <w:lsdException w:name="Normal (Web)" w:semiHidden="1" w:unhideWhenUsed="1"/>
-    <w:lsdException w:name="HTML Acronym" w:semiHidden="1" w:unhideWhenUsed="1"/>
-    <w:lsdException w:name="HTML Address" w:semiHidden="1" w:unhideWhenUsed="1"/>
-    <w:lsdException w:name="HTML Cite" w:semiHidden="1" w:unhideWhenUsed="1"/>
-    <w:lsdException w:name="HTML Code" w:semiHidden="1" w:unhideWhenUsed="1"/>
-    <w:lsdException w:name="HTML Definition" w:semiHidden="1" w:unhideWhenUsed="1"/>
-    <w:lsdException w:name="HTML Keyboard" w:semiHidden="1" w:unhideWhenUsed="1"/>
-    <w:lsdException w:name="HTML Preformatted" w:semiHidden="1" w:unhideWhenUsed="1"/>
-    <w:lsdException w:name="HTML Sample" w:semiHidden="1" w:unhideWhenUsed="1"/>
-    <w:lsdException w:name="HTML Typewriter" w:semiHidden="1" w:unhideWhenUsed="1"/>
-    <w:lsdException w:name="HTML Variable" w:semiHidden="1" w:unhideWhenUsed="1"/>
-    <w:lsdException w:name="Normal Table" w:semiHidden="1" w:unhideWhenUsed="1"/>
-    <w:lsdException w:name="annotation subject" w:semiHidden="1" w:unhideWhenUsed="1"/>
-    <w:lsdException w:name="No List" w:semiHidden="1" w:unhideWhenUsed="1"/>
-    <w:lsdException w:name="Outline List 1" w:semiHidden="1" w:unhideWhenUsed="1"/>
-    <w:lsdException w:name="Outline List 2" w:semiHidden="1" w:unhideWhenUsed="1"/>
-    <w:lsdException w:name="Outline List 3" w:semiHidden="1" w:unhideWhenUsed="1"/>
-    <w:lsdException w:name="Table Simple 1" w:semiHidden="1" w:unhideWhenUsed="1"/>
-    <w:lsdException w:name="Table Simple 2" w:semiHidden="1" w:unhideWhenUsed="1"/>
-    <w:lsdException w:name="Table Simple 3" w:semiHidden="1" w:unhideWhenUsed="1"/>
-    <w:lsdException w:name="Table Classic 1" w:semiHidden="1" w:unhideWhenUsed="1"/>
-    <w:lsdException w:name="Table Classic 2" w:semiHidden="1" w:unhideWhenUsed="1"/>
-    <w:lsdException w:name="Table Classic 3" w:semiHidden="1" w:unhideWhenUsed="1"/>
-    <w:lsdException w:name="Table Classic 4" w:semiHidden="1" w:unhideWhenUsed="1"/>
-    <w:lsdException w:name="Table Colorful 1" w:semiHidden="1" w:unhideWhenUsed="1"/>
-    <w:lsdException w:name="Table Colorful 2" w:semiHidden="1" w:unhideWhenUsed="1"/>
-    <w:lsdException w:name="Table Colorful 3" w:semiHidden="1" w:unhideWhenUsed="1"/>
-    <w:lsdException w:name="Table Columns 1" w:semiHidden="1" w:unhideWhenUsed="1"/>
-    <w:lsdException w:name="Table Columns 2" w:semiHidden="1" w:unhideWhenUsed="1"/>
-    <w:lsdException w:name="Table Columns 3" w:semiHidden="1" w:unhideWhenUsed="1"/>
-    <w:lsdException w:name="Table Columns 4" w:semiHidden="1" w:unhideWhenUsed="1"/>
-    <w:lsdException w:name="Table Columns 5" w:semiHidden="1" w:unhideWhenUsed="1"/>
-    <w:lsdException w:name="Table Grid 1" w:semiHidden="1" w:unhideWhenUsed="1"/>
-    <w:lsdException w:name="Table Grid 2" w:semiHidden="1" w:unhideWhenUsed="1"/>
-    <w:lsdException w:name="Table Grid 3" w:semiHidden="1" w:unhideWhenUsed="1"/>
-    <w:lsdException w:name="Table Grid 4" w:semiHidden="1" w:unhideWhenUsed="1"/>
-    <w:lsdException w:name="Table Grid 5" w:semiHidden="1" w:unhideWhenUsed="1"/>
-    <w:lsdException w:name="Table Grid 6" w:semiHidden="1" w:unhideWhenUsed="1"/>
-    <w:lsdException w:name="Table Grid 7" w:semiHidden="1" w:unhideWhenUsed="1"/>
-    <w:lsdException w:name="Table Grid 8" w:semiHidden="1" w:unhideWhenUsed="1"/>
-    <w:lsdException w:name="Table List 1" w:semiHidden="1" w:unhideWhenUsed="1"/>
-    <w:lsdException w:name="Table List 2" w:semiHidden="1" w:unhideWhenUsed="1"/>
-    <w:lsdException w:name="Table List 3" w:semiHidden="1" w:unhideWhenUsed="1"/>
-    <w:lsdException w:name="Table List 4" w:semiHidden="1" w:unhideWhenUsed="1"/>
-    <w:lsdException w:name="Table List 5" w:semiHidden="1" w:unhideWhenUsed="1"/>
-    <w:lsdException w:name="Table List 6" w:semiHidden="1" w:unhideWhenUsed="1"/>
-    <w:lsdException w:name="Table List 7" w:semiHidden="1" w:unhideWhenUsed="1"/>
-    <w:lsdException w:name="Table List 8" w:semiHidden="1" w:unhideWhenUsed="1"/>
-    <w:lsdException w:name="Table 3D effects 1" w:semiHidden="1" w:unhideWhenUsed="1"/>
-    <w:lsdException w:name="Table 3D effects 2" w:semiHidden="1" w:unhideWhenUsed="1"/>
-    <w:lsdException w:name="Table 3D effects 3" w:semiHidden="1" w:unhideWhenUsed="1"/>
-    <w:lsdException w:name="Table Contemporary" w:semiHidden="1" w:unhideWhenUsed="1"/>
-    <w:lsdException w:name="Table Elegant" w:semiHidden="1" w:unhideWhenUsed="1"/>
-    <w:lsdException w:name="Table Professional" w:semiHidden="1" w:unhideWhenUsed="1"/>
-    <w:lsdException w:name="Table Subtle 1" w:semiHidden="1" w:unhideWhenUsed="1"/>
-    <w:lsdException w:name="Table Subtle 2" w:semiHidden="1" w:unhideWhenUsed="1"/>
-    <w:lsdException w:name="Table Web 1" w:semiHidden="1" w:unhideWhenUsed="1"/>
-    <w:lsdException w:name="Table Web 2" w:semiHidden="1" w:unhideWhenUsed="1"/>
-    <w:lsdException w:name="Table Web 3" w:semiHidden="1" w:unhideWhenUsed="1"/>
-    <w:lsdException w:name="Balloon Text" w:semiHidden="1" w:unhideWhenUsed="1"/>
-    <w:lsdException w:name="Table Grid" w:uiPriority="39"/>
-    <w:lsdException w:name="Table Theme" w:semiHidden="1" w:unhideWhenUsed="1"/>
-    <w:lsdException w:name="Placeholder Text" w:semiHidden="1"/>
-    <w:lsdException w:name="No Spacing" w:uiPriority="1" w:qFormat="1"/>
-    <w:lsdException w:name="Light Shading" w:uiPriority="60"/>
-    <w:lsdException w:name="Light List" w:uiPriority="61"/>
-    <w:lsdException w:name="Light Grid" w:uiPriority="62"/>
-    <w:lsdException w:name="Medium Shading 1" w:uiPriority="63"/>
-    <w:lsdException w:name="Medium Shading 2" w:uiPriority="64"/>
-    <w:lsdException w:name="Medium List 1" w:uiPriority="65"/>
-    <w:lsdException w:name="Medium List 2" w:uiPriority="66"/>
-    <w:lsdException w:name="Medium Grid 1" w:uiPriority="67"/>
-    <w:lsdException w:name="Medium Grid 2" w:uiPriority="68"/>
-    <w:lsdException w:name="Medium Grid 3" w:uiPriority="69"/>
-    <w:lsdException w:name="Dark List" w:uiPriority="70"/>
-    <w:lsdException w:name="Colorful Shading" w:uiPriority="71"/>
-    <w:lsdException w:name="Colorful List" w:uiPriority="72"/>
-    <w:lsdException w:name="Colorful Grid" w:uiPriority="73"/>
-    <w:lsdException w:name="Light Shading Accent 1" w:uiPriority="60"/>
-    <w:lsdException w:name="Light List Accent 1" w:uiPriority="61"/>
-    <w:lsdException w:name="Light Grid Accent 1" w:uiPriority="62"/>
-    <w:lsdException w:name="Medium Shading 1 Accent 1" w:uiPriority="63"/>
-    <w:lsdException w:name="Medium Shading 2 Accent 1" w:uiPriority="64"/>
-    <w:lsdException w:name="Medium List 1 Accent 1" w:uiPriority="65"/>
-    <w:lsdException w:name="Revision" w:semiHidden="1"/>
-    <w:lsdException w:name="List Paragraph" w:uiPriority="34" w:qFormat="1"/>
-    <w:lsdException w:name="Quote" w:uiPriority="29" w:qFormat="1"/>
-    <w:lsdException w:name="Intense Quote" w:uiPriority="30" w:qFormat="1"/>
-    <w:lsdException w:name="Medium List 2 Accent 1" w:uiPriority="66"/>
-    <w:lsdException w:name="Medium Grid 1 Accent 1" w:uiPriority="67"/>
-    <w:lsdException w:name="Medium Grid 2 Accent 1" w:uiPriority="68"/>
-    <w:lsdException w:name="Medium Grid 3 Accent 1" w:uiPriority="69"/>
-    <w:lsdException w:name="Dark List Accent 1" w:uiPriority="70"/>
-    <w:lsdException w:name="Colorful Shading Accent 1" w:uiPriority="71"/>
-    <w:lsdException w:name="Colorful List Accent 1" w:uiPriority="72"/>
-    <w:lsdException w:name="Colorful Grid Accent 1" w:uiPriority="73"/>
-    <w:lsdException w:name="Light Shading Accent 2" w:uiPriority="60"/>
-    <w:lsdException w:name="Light List Accent 2" w:uiPriority="61"/>
-    <w:lsdException w:name="Light Grid Accent 2" w:uiPriority="62"/>
-    <w:lsdException w:name="Medium Shading 1 Accent 2" w:uiPriority="63"/>
-    <w:lsdException w:name="Medium Shading 2 Accent 2" w:uiPriority="64"/>
-    <w:lsdException w:name="Medium List 1 Accent 2" w:uiPriority="65"/>
-    <w:lsdException w:name="Medium List 2 Accent 2" w:uiPriority="66"/>
-    <w:lsdException w:name="Medium Grid 1 Accent 2" w:uiPriority="67"/>
-    <w:lsdException w:name="Medium Grid 2 Accent 2" w:uiPriority="68"/>
-    <w:lsdException w:name="Medium Grid 3 Accent 2" w:uiPriority="69"/>
-    <w:lsdException w:name="Dark List Accent 2" w:uiPriority="70"/>
-    <w:lsdException w:name="Colorful Shading Accent 2" w:uiPriority="71"/>
-    <w:lsdException w:name="Colorful List Accent 2" w:uiPriority="72"/>
-    <w:lsdException w:name="Colorful Grid Accent 2" w:uiPriority="73"/>
-    <w:lsdException w:name="Light Shading Accent 3" w:uiPriority="60"/>
-    <w:lsdException w:name="Light List Accent 3" w:uiPriority="61"/>
-    <w:lsdException w:name="Light Grid Accent 3" w:uiPriority="62"/>
-    <w:lsdException w:name="Medium Shading 1 Accent 3" w:uiPriority="63"/>
-    <w:lsdException w:name="Medium Shading 2 Accent 3" w:uiPriority="64"/>
-    <w:lsdException w:name="Medium List 1 Accent 3" w:uiPriority="65"/>
-    <w:lsdException w:name="Medium List 2 Accent 3" w:uiPriority="66"/>
-    <w:lsdException w:name="Medium Grid 1 Accent 3" w:uiPriority="67"/>
-    <w:lsdException w:name="Medium Grid 2 Accent 3" w:uiPriority="68"/>
-    <w:lsdException w:name="Medium Grid 3 Accent 3" w:uiPriority="69"/>
-    <w:lsdException w:name="Dark List Accent 3" w:uiPriority="70"/>
-    <w:lsdException w:name="Colorful Shading Accent 3" w:uiPriority="71"/>
-    <w:lsdException w:name="Colorful List Accent 3" w:uiPriority="72"/>
-    <w:lsdException w:name="Colorful Grid Accent 3" w:uiPriority="73"/>
-    <w:lsdException w:name="Light Shading Accent 4" w:uiPriority="60"/>
-    <w:lsdException w:name="Light List Accent 4" w:uiPriority="61"/>
-    <w:lsdException w:name="Light Grid Accent 4" w:uiPriority="62"/>
-    <w:lsdException w:name="Medium Shading 1 Accent 4" w:uiPriority="63"/>
-    <w:lsdException w:name="Medium Shading 2 Accent 4" w:uiPriority="64"/>
-    <w:lsdException w:name="Medium List 1 Accent 4" w:uiPriority="65"/>
-    <w:lsdException w:name="Medium List 2 Accent 4" w:uiPriority="66"/>
-    <w:lsdException w:name="Medium Grid 1 Accent 4" w:uiPriority="67"/>
-    <w:lsdException w:name="Medium Grid 2 Accent 4" w:uiPriority="68"/>
-    <w:lsdException w:name="Medium Grid 3 Accent 4" w:uiPriority="69"/>
-    <w:lsdException w:name="Dark List Accent 4" w:uiPriority="70"/>
-    <w:lsdException w:name="Colorful Shading Accent 4" w:uiPriority="71"/>
-    <w:lsdException w:name="Colorful List Accent 4" w:uiPriority="72"/>
-    <w:lsdException w:name="Colorful Grid Accent 4" w:uiPriority="73"/>
-    <w:lsdException w:name="Light Shading Accent 5" w:uiPriority="60"/>
-    <w:lsdException w:name="Light List Accent 5" w:uiPriority="61"/>
-    <w:lsdException w:name="Light Grid Accent 5" w:uiPriority="62"/>
-    <w:lsdException w:name="Medium Shading 1 Accent 5" w:uiPriority="63"/>
-    <w:lsdException w:name="Medium Shading 2 Accent 5" w:uiPriority="64"/>
-    <w:lsdException w:name="Medium List 1 Accent 5" w:uiPriority="65"/>
-    <w:lsdException w:name="Medium List 2 Accent 5" w:uiPriority="66"/>
-    <w:lsdException w:name="Medium Grid 1 Accent 5" w:uiPriority="67"/>
-    <w:lsdException w:name="Medium Grid 2 Accent 5" w:uiPriority="68"/>
-    <w:lsdException w:name="Medium Grid 3 Accent 5" w:uiPriority="69"/>
-    <w:lsdException w:name="Dark List Accent 5" w:uiPriority="70"/>
-    <w:lsdException w:name="Colorful Shading Accent 5" w:uiPriority="71"/>
-    <w:lsdException w:name="Colorful List Accent 5" w:uiPriority="72"/>
-    <w:lsdException w:name="Colorful Grid Accent 5" w:uiPriority="73"/>
-    <w:lsdException w:name="Light Shading Accent 6" w:uiPriority="60"/>
-    <w:lsdException w:name="Light List Accent 6" w:uiPriority="61"/>
-    <w:lsdException w:name="Light Grid Accent 6" w:uiPriority="62"/>
-    <w:lsdException w:name="Medium Shading 1 Accent 6" w:uiPriority="63"/>
-    <w:lsdException w:name="Medium Shading 2 Accent 6" w:uiPriority="64"/>
-    <w:lsdException w:name="Medium List 1 Accent 6" w:uiPriority="65"/>
-    <w:lsdException w:name="Medium List 2 Accent 6" w:uiPriority="66"/>
-    <w:lsdException w:name="Medium Grid 1 Accent 6" w:uiPriority="67"/>
-    <w:lsdException w:name="Medium Grid 2 Accent 6" w:uiPriority="68"/>
-    <w:lsdException w:name="Medium Grid 3 Accent 6" w:uiPriority="69"/>
-    <w:lsdException w:name="Dark List Accent 6" w:uiPriority="70"/>
-    <w:lsdException w:name="Colorful Shading Accent 6" w:uiPriority="71"/>
-    <w:lsdException w:name="Colorful List Accent 6" w:uiPriority="72"/>
-    <w:lsdException w:name="Colorful Grid Accent 6" w:uiPriority="73"/>
-    <w:lsdException w:name="Subtle Emphasis" w:uiPriority="19" w:qFormat="1"/>
-    <w:lsdException w:name="Intense Emphasis" w:uiPriority="21" w:qFormat="1"/>
-    <w:lsdException w:name="Subtle Reference" w:uiPriority="31" w:qFormat="1"/>
-    <w:lsdException w:name="Intense Reference" w:uiPriority="32" w:qFormat="1"/>
-    <w:lsdException w:name="Book Title" w:uiPriority="33" w:qFormat="1"/>
-    <w:lsdException w:name="Bibliography" w:semiHidden="1" w:uiPriority="37" w:unhideWhenUsed="1"/>
-    <w:lsdException w:name="TOC Heading" w:semiHidden="1" w:uiPriority="39" w:unhideWhenUsed="1" w:qFormat="1"/>
-    <w:lsdException w:name="Plain Table 1" w:uiPriority="41"/>
-    <w:lsdException w:name="Plain Table 2" w:uiPriority="42"/>
-    <w:lsdException w:name="Plain Table 3" w:uiPriority="43"/>
-    <w:lsdException w:name="Plain Table 4" w:uiPriority="44"/>
-    <w:lsdException w:name="Plain Table 5" w:uiPriority="45"/>
-    <w:lsdException w:name="Grid Table Light" w:uiPriority="40"/>
-    <w:lsdException w:name="Grid Table 1 Light" w:uiPriority="46"/>
-    <w:lsdException w:name="Grid Table 2" w:uiPriority="47"/>
-    <w:lsdException w:name="Grid Table 3" w:uiPriority="48"/>
-    <w:lsdException w:name="Grid Table 4" w:uiPriority="49"/>
-    <w:lsdException w:name="Grid Table 5 Dark" w:uiPriority="50"/>
-    <w:lsdException w:name="Grid Table 6 Colorful" w:uiPriority="51"/>
-    <w:lsdException w:name="Grid Table 7 Colorful" w:uiPriority="52"/>
-    <w:lsdException w:name="Grid Table 1 Light Accent 1" w:uiPriority="46"/>
-    <w:lsdException w:name="Grid Table 2 Accent 1" w:uiPriority="47"/>
-    <w:lsdException w:name="Grid Table 3 Accent 1" w:uiPriority="48"/>
-    <w:lsdException w:name="Grid Table 4 Accent 1" w:uiPriority="49"/>
-    <w:lsdException w:name="Grid Table 5 Dark Accent 1" w:uiPriority="50"/>
-    <w:lsdException w:name="Grid Table 6 Colorful Accent 1" w:uiPriority="51"/>
-    <w:lsdException w:name="Grid Table 7 Colorful Accent 1" w:uiPriority="52"/>
-    <w:lsdException w:name="Grid Table 1 Light Accent 2" w:uiPriority="46"/>
-    <w:lsdException w:name="Grid Table 2 Accent 2" w:uiPriority="47"/>
-    <w:lsdException w:name="Grid Table 3 Accent 2" w:uiPriority="48"/>
-    <w:lsdException w:name="Grid Table 4 Accent 2" w:uiPriority="49"/>
-    <w:lsdException w:name="Grid Table 5 Dark Accent 2" w:uiPriority="50"/>
-    <w:lsdException w:name="Grid Table 6 Colorful Accent 2" w:uiPriority="51"/>
-    <w:lsdException w:name="Grid Table 7 Colorful Accent 2" w:uiPriority="52"/>
-    <w:lsdException w:name="Grid Table 1 Light Accent 3" w:uiPriority="46"/>
-    <w:lsdException w:name="Grid Table 2 Accent 3" w:uiPriority="47"/>
-    <w:lsdException w:name="Grid Table 3 Accent 3" w:uiPriority="48"/>
-    <w:lsdException w:name="Grid Table 4 Accent 3" w:uiPriority="49"/>
-    <w:lsdException w:name="Grid Table 5 Dark Accent 3" w:uiPriority="50"/>
-    <w:lsdException w:name="Grid Table 6 Colorful Accent 3" w:uiPriority="51"/>
-    <w:lsdException w:name="Grid Table 7 Colorful Accent 3" w:uiPriority="52"/>
-    <w:lsdException w:name="Grid Table 1 Light Accent 4" w:uiPriority="46"/>
-    <w:lsdException w:name="Grid Table 2 Accent 4" w:uiPriority="47"/>
-    <w:lsdException w:name="Grid Table 3 Accent 4" w:uiPriority="48"/>
-    <w:lsdException w:name="Grid Table 4 Accent 4" w:uiPriority="49"/>
-    <w:lsdException w:name="Grid Table 5 Dark Accent 4" w:uiPriority="50"/>
-    <w:lsdException w:name="Grid Table 6 Colorful Accent 4" w:uiPriority="51"/>
-    <w:lsdException w:name="Grid Table 7 Colorful Accent 4" w:uiPriority="52"/>
-    <w:lsdException w:name="Grid Table 1 Light Accent 5" w:uiPriority="46"/>
-    <w:lsdException w:name="Grid Table 2 Accent 5" w:uiPriority="47"/>
-    <w:lsdException w:name="Grid Table 3 Accent 5" w:uiPriority="48"/>
-    <w:lsdException w:name="Grid Table 4 Accent 5" w:uiPriority="49"/>
-    <w:lsdException w:name="Grid Table 5 Dark Accent 5" w:uiPriority="50"/>
-    <w:lsdException w:name="Grid Table 6 Colorful Accent 5" w:uiPriority="51"/>
-    <w:lsdException w:name="Grid Table 7 Colorful Accent 5" w:uiPriority="52"/>
-    <w:lsdException w:name="Grid Table 1 Light Accent 6" w:uiPriority="46"/>
-    <w:lsdException w:name="Grid Table 2 Accent 6" w:uiPriority="47"/>
-    <w:lsdException w:name="Grid Table 3 Accent 6" w:uiPriority="48"/>
-    <w:lsdException w:name="Grid Table 4 Accent 6" w:uiPriority="49"/>
-    <w:lsdException w:name="Grid Table 5 Dark Accent 6" w:uiPriority="50"/>
-    <w:lsdException w:name="Grid Table 6 Colorful Accent 6" w:uiPriority="51"/>
-    <w:lsdException w:name="Grid Table 7 Colorful Accent 6" w:uiPriority="52"/>
-    <w:lsdException w:name="List Table 1 Light" w:uiPriority="46"/>
-    <w:lsdException w:name="List Table 2" w:uiPriority="47"/>
-    <w:lsdException w:name="List Table 3" w:uiPriority="48"/>
-    <w:lsdException w:name="List Table 4" w:uiPriority="49"/>
-    <w:lsdException w:name="List Table 5 Dark" w:uiPriority="50"/>
-    <w:lsdException w:name="List Table 6 Colorful" w:uiPriority="51"/>
-    <w:lsdException w:name="List Table 7 Colorful" w:uiPriority="52"/>
-    <w:lsdException w:name="List Table 1 Light Accent 1" w:uiPriority="46"/>
-    <w:lsdException w:name="List Table 2 Accent 1" w:uiPriority="47"/>
-    <w:lsdException w:name="List Table 3 Accent 1" w:uiPriority="48"/>
-    <w:lsdException w:name="List Table 4 Accent 1" w:uiPriority="49"/>
-    <w:lsdException w:name="List Table 5 Dark Accent 1" w:uiPriority="50"/>
-    <w:lsdException w:name="List Table 6 Colorful Accent 1" w:uiPriority="51"/>
-    <w:lsdException w:name="List Table 7 Colorful Accent 1" w:uiPriority="52"/>
-    <w:lsdException w:name="List Table 1 Light Accent 2" w:uiPriority="46"/>
-    <w:lsdException w:name="List Table 2 Accent 2" w:uiPriority="47"/>
-    <w:lsdException w:name="List Table 3 Accent 2" w:uiPriority="48"/>
-    <w:lsdException w:name="List Table 4 Accent 2" w:uiPriority="49"/>
-    <w:lsdException w:name="List Table 5 Dark Accent 2" w:uiPriority="50"/>
-    <w:lsdException w:name="List Table 6 Colorful Accent 2" w:uiPriority="51"/>
-    <w:lsdException w:name="List Table 7 Colorful Accent 2" w:uiPriority="52"/>
-    <w:lsdException w:name="List Table 1 Light Accent 3" w:uiPriority="46"/>
-    <w:lsdException w:name="List Table 2 Accent 3" w:uiPriority="47"/>
-    <w:lsdException w:name="List Table 3 Accent 3" w:uiPriority="48"/>
-    <w:lsdException w:name="List Table 4 Accent 3" w:uiPriority="49"/>
-    <w:lsdException w:name="List Table 5 Dark Accent 3" w:uiPriority="50"/>
-    <w:lsdException w:name="List Table 6 Colorful Accent 3" w:uiPriority="51"/>
-    <w:lsdException w:name="List Table 7 Colorful Accent 3" w:uiPriority="52"/>
-    <w:lsdException w:name="List Table 1 Light Accent 4" w:uiPriority="46"/>
-    <w:lsdException w:name="List Table 2 Accent 4" w:uiPriority="47"/>
-    <w:lsdException w:name="List Table 3 Accent 4" w:uiPriority="48"/>
-    <w:lsdException w:name="List Table 4 Accent 4" w:uiPriority="49"/>
-    <w:lsdException w:name="List Table 5 Dark Accent 4" w:uiPriority="50"/>
-    <w:lsdException w:name="List Table 6 Colorful Accent 4" w:uiPriority="51"/>
-    <w:lsdException w:name="List Table 7 Colorful Accent 4" w:uiPriority="52"/>
-    <w:lsdException w:name="List Table 1 Light Accent 5" w:uiPriority="46"/>
-    <w:lsdException w:name="List Table 2 Accent 5" w:uiPriority="47"/>
-    <w:lsdException w:name="List Table 3 Accent 5" w:uiPriority="48"/>
-    <w:lsdException w:name="List Table 4 Accent 5" w:uiPriority="49"/>
-    <w:lsdException w:name="List Table 5 Dark Accent 5" w:uiPriority="50"/>
-    <w:lsdException w:name="List Table 6 Colorful Accent 5" w:uiPriority="51"/>
-    <w:lsdException w:name="List Table 7 Colorful Accent 5" w:uiPriority="52"/>
-    <w:lsdException w:name="List Table 1 Light Accent 6" w:uiPriority="46"/>
-    <w:lsdException w:name="List Table 2 Accent 6" w:uiPriority="47"/>
-    <w:lsdException w:name="List Table 3 Accent 6" w:uiPriority="48"/>
-    <w:lsdException w:name="List Table 4 Accent 6" w:uiPriority="49"/>
-    <w:lsdException w:name="List Table 5 Dark Accent 6" w:uiPriority="50"/>
-    <w:lsdException w:name="List Table 6 Colorful Accent 6" w:uiPriority="51"/>
-    <w:lsdException w:name="List Table 7 Colorful Accent 6" w:uiPriority="52"/>
-  </w:latentStyles>
-  <w:style w:type="paragraph" w:default="1" w:styleId="Normalny">
-    <w:name w:val="Normal"/>
-    <w:qFormat/>
-  </w:style>
-  <w:style w:type="character" w:default="1" w:styleId="Domylnaczcionkaakapitu">
-    <w:name w:val="Default Paragraph Font"/>
-    <w:uiPriority w:val="1"/>
-    <w:semiHidden/>
-    <w:unhideWhenUsed/>
-  </w:style>
-  <w:style w:type="table" w:default="1" w:styleId="Standardowy">
-    <w:name w:val="Normal Table"/>
-    <w:uiPriority w:val="99"/>
-    <w:semiHidden/>
-    <w:unhideWhenUsed/>
-    <w:tblPr>
-      <w:tblInd w:w="0" w:type="dxa"/>
-      <w:tblCellMar>
-        <w:top w:w="0" w:type="dxa"/>
-        <w:left w:w="108" w:type="dxa"/>
-        <w:bottom w:w="0" w:type="dxa"/>
-        <w:right w:w="108" w:type="dxa"/>
-      </w:tblCellMar>
-    </w:tblPr>
-  </w:style>
-  <w:style w:type="numbering" w:default="1" w:styleId="Bezlisty">
-    <w:name w:val="No List"/>
-    <w:uiPriority w:val="99"/>
-    <w:semiHidden/>
-    <w:unhideWhenUsed/>
-  </w:style>
-  <w:style w:type="paragraph" w:customStyle="1" w:styleId="5AC080484CD942139FDDAEFACC14431F">
-    <w:name w:val="5AC080484CD942139FDDAEFACC14431F"/>
-    <w:rsid w:val="005A219F"/>
-  </w:style>
-  <w:style w:type="paragraph" w:customStyle="1" w:styleId="A943B9F6195D4103803F17B75399DD8A">
-    <w:name w:val="A943B9F6195D4103803F17B75399DD8A"/>
-    <w:rsid w:val="005A219F"/>
-  </w:style>
-  <w:style w:type="paragraph" w:customStyle="1" w:styleId="2BDF9AFDB1AB442AB99BA51B0825E656">
-    <w:name w:val="2BDF9AFDB1AB442AB99BA51B0825E656"/>
-    <w:rsid w:val="005A219F"/>
-  </w:style>
-</w:styles>
-</file>
-
-<file path=word/glossary/webSettings.xml><?xml version="1.0" encoding="utf-8"?>
-<w:webSettings xmlns:mc="http://schemas.openxmlformats.org/markup-compatibility/2006" xmlns:r="http://schemas.openxmlformats.org/officeDocument/2006/relationships" xmlns:w="http://schemas.openxmlformats.org/wordprocessingml/2006/main" xmlns:w14="http://schemas.microsoft.com/office/word/2010/wordml" xmlns:w15="http://schemas.microsoft.com/office/word/2012/wordml" mc:Ignorable="w14 w15">
-  <w:optimizeForBrowser/>
-  <w:allowPNG/>
-</w:webSettings>
-</file>
-
 <file path=word/theme/theme1.xml><?xml version="1.0" encoding="utf-8"?>
 <a:theme xmlns:a="http://schemas.openxmlformats.org/drawingml/2006/main" name="Office Theme">
   <a:themeElements>
@@ -9143,7 +9508,7 @@
 </file>
 
 <file path=customXml/itemProps1.xml><?xml version="1.0" encoding="utf-8"?>
-<ds:datastoreItem xmlns:ds="http://schemas.openxmlformats.org/officeDocument/2006/customXml" ds:itemID="{60660D0A-D260-4563-BB04-4C21953FA640}">
+<ds:datastoreItem xmlns:ds="http://schemas.openxmlformats.org/officeDocument/2006/customXml" ds:itemID="{6A90992E-8693-4BD8-A3B3-1720AF89AC23}">
   <ds:schemaRefs>
     <ds:schemaRef ds:uri="http://schemas.openxmlformats.org/officeDocument/2006/bibliography"/>
   </ds:schemaRefs>

</xml_diff>

<commit_message>
Wstęp do drugiego rozdziału, dodany wykaz żródeł
</commit_message>
<xml_diff>
--- a/Praca.docx
+++ b/Praca.docx
@@ -415,15 +415,7 @@
     </w:p>
     <w:p>
       <w:r>
-        <w:t xml:space="preserve">AMS – AMS S.A. Polska agencja reklamy zewnętrznej powstała w 1990 r. Od 2002 należy do grup medialnej Agora </w:t>
-      </w:r>
-      <w:proofErr w:type="spellStart"/>
-      <w:r>
-        <w:t>Group</w:t>
-      </w:r>
-      <w:proofErr w:type="spellEnd"/>
-      <w:r>
-        <w:t>, Inc.</w:t>
+        <w:t>AMS – AMS S.A. Polska agencja reklamy zewnętrznej powstała w 1990 r. Od 2002 należy do grup medialnej Agora Group, Inc.</w:t>
       </w:r>
     </w:p>
     <w:p>
@@ -5672,27 +5664,29 @@
     <w:p>
       <w:pPr>
         <w:pStyle w:val="Nagwek1"/>
+      </w:pPr>
+      <w:r>
+        <w:lastRenderedPageBreak/>
+        <w:t xml:space="preserve">1. </w:t>
+      </w:r>
+      <w:r>
+        <w:t>wstęp</w:t>
+      </w:r>
+      <w:bookmarkEnd w:id="2"/>
+    </w:p>
+    <w:p/>
+    <w:p>
+      <w:pPr>
+        <w:pStyle w:val="Podtytu"/>
         <w:numPr>
           <w:ilvl w:val="0"/>
-          <w:numId w:val="1"/>
+          <w:numId w:val="0"/>
         </w:numPr>
       </w:pPr>
-      <w:r>
-        <w:lastRenderedPageBreak/>
-        <w:t>wstęp</w:t>
-      </w:r>
-      <w:bookmarkEnd w:id="2"/>
-    </w:p>
-    <w:p/>
-    <w:p>
-      <w:pPr>
-        <w:pStyle w:val="Podtytu"/>
-        <w:numPr>
-          <w:ilvl w:val="1"/>
-          <w:numId w:val="1"/>
-        </w:numPr>
-      </w:pPr>
       <w:bookmarkStart w:id="3" w:name="_Toc1138651"/>
+      <w:r>
+        <w:t>1.1.</w:t>
+      </w:r>
       <w:r>
         <w:t xml:space="preserve"> </w:t>
       </w:r>
@@ -5764,19 +5758,39 @@
                             <w:r>
                               <w:t xml:space="preserve">Rys. </w:t>
                             </w:r>
-                            <w:fldSimple w:instr=" STYLEREF 1 \s ">
-                              <w:r>
-                                <w:t>1</w:t>
-                              </w:r>
-                            </w:fldSimple>
+                            <w:r>
+                              <w:fldChar w:fldCharType="begin"/>
+                            </w:r>
+                            <w:r>
+                              <w:instrText xml:space="preserve"> STYLEREF 1 \s </w:instrText>
+                            </w:r>
+                            <w:r>
+                              <w:fldChar w:fldCharType="separate"/>
+                            </w:r>
+                            <w:r>
+                              <w:t>1</w:t>
+                            </w:r>
+                            <w:r>
+                              <w:fldChar w:fldCharType="end"/>
+                            </w:r>
                             <w:r>
                               <w:t>.</w:t>
                             </w:r>
-                            <w:fldSimple w:instr=" SEQ Rys. \* ARABIC \s 1 ">
-                              <w:r>
-                                <w:t>1</w:t>
-                              </w:r>
-                            </w:fldSimple>
+                            <w:r>
+                              <w:fldChar w:fldCharType="begin"/>
+                            </w:r>
+                            <w:r>
+                              <w:instrText xml:space="preserve"> SEQ Rys. \* ARABIC \s 1 </w:instrText>
+                            </w:r>
+                            <w:r>
+                              <w:fldChar w:fldCharType="separate"/>
+                            </w:r>
+                            <w:r>
+                              <w:t>1</w:t>
+                            </w:r>
+                            <w:r>
+                              <w:fldChar w:fldCharType="end"/>
+                            </w:r>
                             <w:r>
                               <w:t xml:space="preserve">.  Plakaty kampanii </w:t>
                             </w:r>
@@ -5826,19 +5840,39 @@
                       <w:r>
                         <w:t xml:space="preserve">Rys. </w:t>
                       </w:r>
-                      <w:fldSimple w:instr=" STYLEREF 1 \s ">
-                        <w:r>
-                          <w:t>1</w:t>
-                        </w:r>
-                      </w:fldSimple>
+                      <w:r>
+                        <w:fldChar w:fldCharType="begin"/>
+                      </w:r>
+                      <w:r>
+                        <w:instrText xml:space="preserve"> STYLEREF 1 \s </w:instrText>
+                      </w:r>
+                      <w:r>
+                        <w:fldChar w:fldCharType="separate"/>
+                      </w:r>
+                      <w:r>
+                        <w:t>1</w:t>
+                      </w:r>
+                      <w:r>
+                        <w:fldChar w:fldCharType="end"/>
+                      </w:r>
                       <w:r>
                         <w:t>.</w:t>
                       </w:r>
-                      <w:fldSimple w:instr=" SEQ Rys. \* ARABIC \s 1 ">
-                        <w:r>
-                          <w:t>1</w:t>
-                        </w:r>
-                      </w:fldSimple>
+                      <w:r>
+                        <w:fldChar w:fldCharType="begin"/>
+                      </w:r>
+                      <w:r>
+                        <w:instrText xml:space="preserve"> SEQ Rys. \* ARABIC \s 1 </w:instrText>
+                      </w:r>
+                      <w:r>
+                        <w:fldChar w:fldCharType="separate"/>
+                      </w:r>
+                      <w:r>
+                        <w:t>1</w:t>
+                      </w:r>
+                      <w:r>
+                        <w:fldChar w:fldCharType="end"/>
+                      </w:r>
                       <w:r>
                         <w:t xml:space="preserve">.  Plakaty kampanii </w:t>
                       </w:r>
@@ -5954,12 +5988,24 @@
       </w:r>
       <w:r>
         <w:lastRenderedPageBreak/>
-        <w:t>do pobliskiego supermarketu i, z uginających się pod ciężarem towarów półek, wybrać to, na co w danej chwili mamy ochotę. Po raz pierwszy w historii mamy do czynienia z nadprodukcją żywności i marnowaniem jej na wielka skalę. Według raportu FAO z 2013 roku na świecie rocznie marnuje się 1,3 mld ton żywności rocznie, a w samej Unii Europejskiej – 88 mln ton [2].</w:t>
-      </w:r>
-    </w:p>
-    <w:p>
-      <w:r>
-        <w:t>Jednocześnie tak wielki wybór wcale nie sprawia, że odżywiamy się zdrowo. Od 1980 liczba osób dorosłych zmagających się z otyłością stale rośnie. W 2014 roku przekroczyła 600 mln na całym świecie. Paradoksalnie ogromna część tych osób cierpi również z niedożywienia [3].</w:t>
+        <w:t>do pobliskiego supermarketu i, z uginających się pod ciężarem towarów półek, wybrać to, na co w danej chwili mamy ochotę. Po raz pierwszy w historii mamy do czynienia z nadprodukcją żywności i marnowaniem jej na wielka skalę. Według raportu FAO z 2013 roku na świecie rocznie marnuje się 1,3 mld ton żywności rocznie, a w samej U</w:t>
+      </w:r>
+      <w:r>
+        <w:t>nii Europejskiej – 88 mln ton [2</w:t>
+      </w:r>
+      <w:r>
+        <w:t>].</w:t>
+      </w:r>
+    </w:p>
+    <w:p>
+      <w:r>
+        <w:t>Jednocześnie tak wielki wybór wcale nie sprawia, że odżywiamy się zdrowo. Od 1980 liczba osób dorosłych zmagających się z otyłością stale rośnie. W 2014 roku przekroczyła 600 mln na całym świecie. Paradoksalnie ogromna część tych osób c</w:t>
+      </w:r>
+      <w:r>
+        <w:t>ierpi również z niedożywienia [6</w:t>
+      </w:r>
+      <w:r>
+        <w:t>].</w:t>
       </w:r>
       <w:r>
         <w:t xml:space="preserve"> </w:t>
@@ -6043,7 +6089,13 @@
         </w:drawing>
       </w:r>
       <w:r>
-        <w:t>Rys. 1.2. Wzrost odsetku dorosłych cierpiących na otyłość na świecie i poszczególnych kontynentach w kolejnych latach [3].</w:t>
+        <w:t>Rys. 1.2. Wzrost odsetku dorosłych cierpiących na otyłość na świecie i poszczególnych ko</w:t>
+      </w:r>
+      <w:r>
+        <w:t>ntynentach w kolejnych latach [6</w:t>
+      </w:r>
+      <w:r>
+        <w:t>].</w:t>
       </w:r>
     </w:p>
     <w:p/>
@@ -6054,7 +6106,13 @@
         </w:rPr>
       </w:pPr>
       <w:r>
-        <w:t>Jak głosi jeden z plakatów kampanii „Jedz ostrożnie”, w Polsce problem nadwagi dotyczy 36,6% dorosłych, a otyłości – 16,7% [4].</w:t>
+        <w:t xml:space="preserve">Jak głosi jeden z plakatów kampanii „Jedz ostrożnie”, w Polsce problem nadwagi dotyczy 36,6% </w:t>
+      </w:r>
+      <w:r>
+        <w:t>dorosłych, a otyłości – 16,7% [5</w:t>
+      </w:r>
+      <w:r>
+        <w:t>].</w:t>
       </w:r>
     </w:p>
     <w:p>
@@ -6109,7 +6167,13 @@
         <w:t>wrot „sposób życia”, który słusznie</w:t>
       </w:r>
       <w:r>
-        <w:t xml:space="preserve"> sugeruje, że dieta to nie coś chwilowego, a zbiór nawyków, które powinniśmy poznać, wdrożyć i stosować do końca życia [5].</w:t>
+        <w:t xml:space="preserve"> sugeruje, że dieta to nie coś chwilowego, a zbiór nawyków, które powinniśmy poznać, wdro</w:t>
+      </w:r>
+      <w:r>
+        <w:t>żyć i stosować do końca życia [3</w:t>
+      </w:r>
+      <w:r>
+        <w:t>].</w:t>
       </w:r>
     </w:p>
     <w:p>
@@ -6125,7 +6189,13 @@
     </w:p>
     <w:p>
       <w:r>
-        <w:t>Pomimo tego, że coraz częściej i głośniej mówi się o problemie otyłości i niezdrowego odżywiania wśród Polaków, jest bardzo niewiele ośrodków, które mają kontrakt lekarza dietetyki w ramach NFZ. Skierowania są wydawane wyłącznie osobom niezbędnie wymagającym tego rodzaju pomocy - cukrzykom, osobom otyłym, osobom cierpiącym na anoreksję. Profilaktyka otyłości nie jest refundowana [6].</w:t>
+        <w:t>Pomimo tego, że coraz częściej i głośniej mówi się o problemie otyłości i niezdrowego odżywiania wśród Polaków, jest bardzo niewiele ośrodków, które mają kontrakt lekarza dietetyki w ramach NFZ. Skierowania są wydawane wyłącznie osobom niezbędnie wymagającym tego rodzaju pomocy - cukrzykom, osobom otyłym, osobom cierpiącym na anoreksję. Profilaktyka otyłości nie jest refundowana [</w:t>
+      </w:r>
+      <w:r>
+        <w:t>4</w:t>
+      </w:r>
+      <w:r>
+        <w:t>].</w:t>
       </w:r>
     </w:p>
     <w:p>
@@ -6331,14 +6401,9 @@
           <w:numId w:val="7"/>
         </w:numPr>
       </w:pPr>
-      <w:proofErr w:type="gramStart"/>
       <w:r>
         <w:lastRenderedPageBreak/>
-        <w:t>część</w:t>
-      </w:r>
-      <w:proofErr w:type="gramEnd"/>
-      <w:r>
-        <w:t xml:space="preserve"> obliczeniowa aplikacji, która na podst</w:t>
+        <w:t>część obliczeniowa aplikacji, która na podst</w:t>
       </w:r>
       <w:r>
         <w:t xml:space="preserve">awie danych wprowadzonych przez </w:t>
@@ -6355,13 +6420,8 @@
           <w:numId w:val="7"/>
         </w:numPr>
       </w:pPr>
-      <w:proofErr w:type="gramStart"/>
-      <w:r>
-        <w:t>podstawowa</w:t>
-      </w:r>
-      <w:proofErr w:type="gramEnd"/>
-      <w:r>
-        <w:t xml:space="preserve"> funkcjonalność aplikacji, czyli dobrze zaprojektowany interfejs, który pozwoli użytkownikowi w wygodny sposób wprowadzać dane na temat jego codziennych posiłków</w:t>
+      <w:r>
+        <w:t>podstawowa funkcjonalność aplikacji, czyli dobrze zaprojektowany interfejs, który pozwoli użytkownikowi w wygodny sposób wprowadzać dane na temat jego codziennych posiłków</w:t>
       </w:r>
     </w:p>
     <w:p>
@@ -6372,13 +6432,8 @@
           <w:numId w:val="7"/>
         </w:numPr>
       </w:pPr>
-      <w:proofErr w:type="gramStart"/>
-      <w:r>
-        <w:t>część</w:t>
-      </w:r>
-      <w:proofErr w:type="gramEnd"/>
-      <w:r>
-        <w:t xml:space="preserve"> analityczna aplikacji, która na podstawie informacji dostarczonych prz</w:t>
+      <w:r>
+        <w:t>część analityczna aplikacji, która na podstawie informacji dostarczonych prz</w:t>
       </w:r>
       <w:r>
         <w:t>ez użytkownika będzie zwracać</w:t>
@@ -6425,585 +6480,6 @@
       </w:pPr>
     </w:p>
     <w:p/>
-    <w:p>
-      <w:pPr>
-        <w:pStyle w:val="Podtytu"/>
-        <w:numPr>
-          <w:ilvl w:val="1"/>
-          <w:numId w:val="1"/>
-        </w:numPr>
-      </w:pPr>
-      <w:r>
-        <w:lastRenderedPageBreak/>
-        <w:t xml:space="preserve"> </w:t>
-      </w:r>
-      <w:bookmarkStart w:id="4" w:name="_Toc1138652"/>
-      <w:r>
-        <w:t>Cel i zakres pracy</w:t>
-      </w:r>
-      <w:bookmarkEnd w:id="4"/>
-    </w:p>
-    <w:p>
-      <w:pPr>
-        <w:pStyle w:val="Nagwek1"/>
-        <w:numPr>
-          <w:ilvl w:val="0"/>
-          <w:numId w:val="1"/>
-        </w:numPr>
-      </w:pPr>
-      <w:bookmarkStart w:id="5" w:name="_Toc1138653"/>
-      <w:r>
-        <w:t>analiza dziedziny</w:t>
-      </w:r>
-      <w:bookmarkEnd w:id="5"/>
-    </w:p>
-    <w:p>
-      <w:pPr>
-        <w:pStyle w:val="Podtytu"/>
-        <w:numPr>
-          <w:ilvl w:val="1"/>
-          <w:numId w:val="1"/>
-        </w:numPr>
-      </w:pPr>
-      <w:r>
-        <w:t xml:space="preserve"> </w:t>
-      </w:r>
-      <w:bookmarkStart w:id="6" w:name="_Toc1138654"/>
-      <w:r>
-        <w:t>Wstęp do żywienia człowieka</w:t>
-      </w:r>
-      <w:bookmarkEnd w:id="6"/>
-    </w:p>
-    <w:p>
-      <w:pPr>
-        <w:pStyle w:val="Podtytu"/>
-        <w:numPr>
-          <w:ilvl w:val="1"/>
-          <w:numId w:val="1"/>
-        </w:numPr>
-      </w:pPr>
-      <w:r>
-        <w:t xml:space="preserve"> </w:t>
-      </w:r>
-      <w:bookmarkStart w:id="7" w:name="_Toc1138655"/>
-      <w:r>
-        <w:t>Porównanie wybranych produktów rynkowych</w:t>
-      </w:r>
-      <w:bookmarkEnd w:id="7"/>
-    </w:p>
-    <w:p>
-      <w:pPr>
-        <w:pStyle w:val="Nagwek2"/>
-        <w:numPr>
-          <w:ilvl w:val="2"/>
-          <w:numId w:val="1"/>
-        </w:numPr>
-      </w:pPr>
-      <w:bookmarkStart w:id="8" w:name="_Toc1138656"/>
-      <w:r>
-        <w:t>&lt;Dodam nazwę jak wybiorę program&gt;</w:t>
-      </w:r>
-      <w:bookmarkEnd w:id="8"/>
-    </w:p>
-    <w:p>
-      <w:pPr>
-        <w:pStyle w:val="Nagwek2"/>
-        <w:numPr>
-          <w:ilvl w:val="2"/>
-          <w:numId w:val="1"/>
-        </w:numPr>
-      </w:pPr>
-      <w:bookmarkStart w:id="9" w:name="_Toc1138657"/>
-      <w:r>
-        <w:t>Cronometr</w:t>
-      </w:r>
-      <w:bookmarkEnd w:id="9"/>
-    </w:p>
-    <w:p>
-      <w:pPr>
-        <w:pStyle w:val="Nagwek2"/>
-        <w:numPr>
-          <w:ilvl w:val="2"/>
-          <w:numId w:val="1"/>
-        </w:numPr>
-      </w:pPr>
-      <w:bookmarkStart w:id="10" w:name="_Toc1138658"/>
-      <w:r>
-        <w:t>Ilewazy.</w:t>
-      </w:r>
-      <w:proofErr w:type="gramStart"/>
-      <w:r>
-        <w:t>pl</w:t>
-      </w:r>
-      <w:bookmarkEnd w:id="10"/>
-      <w:proofErr w:type="gramEnd"/>
-    </w:p>
-    <w:p>
-      <w:pPr>
-        <w:pStyle w:val="Nagwek1"/>
-        <w:numPr>
-          <w:ilvl w:val="0"/>
-          <w:numId w:val="1"/>
-        </w:numPr>
-      </w:pPr>
-      <w:bookmarkStart w:id="11" w:name="_Toc1138659"/>
-      <w:r>
-        <w:t>Analiza systemu</w:t>
-      </w:r>
-      <w:bookmarkEnd w:id="11"/>
-    </w:p>
-    <w:p>
-      <w:pPr>
-        <w:pStyle w:val="Podtytu"/>
-        <w:numPr>
-          <w:ilvl w:val="1"/>
-          <w:numId w:val="1"/>
-        </w:numPr>
-      </w:pPr>
-      <w:r>
-        <w:t xml:space="preserve"> </w:t>
-      </w:r>
-      <w:bookmarkStart w:id="12" w:name="_Toc1138660"/>
-      <w:r>
-        <w:t>Architektura systemu</w:t>
-      </w:r>
-      <w:bookmarkEnd w:id="12"/>
-    </w:p>
-    <w:p>
-      <w:pPr>
-        <w:pStyle w:val="Podtytu"/>
-        <w:numPr>
-          <w:ilvl w:val="1"/>
-          <w:numId w:val="1"/>
-        </w:numPr>
-      </w:pPr>
-      <w:r>
-        <w:t xml:space="preserve"> </w:t>
-      </w:r>
-      <w:bookmarkStart w:id="13" w:name="_Toc1138661"/>
-      <w:r>
-        <w:t>Model danych</w:t>
-      </w:r>
-      <w:bookmarkEnd w:id="13"/>
-    </w:p>
-    <w:p>
-      <w:pPr>
-        <w:pStyle w:val="Podtytu"/>
-        <w:numPr>
-          <w:ilvl w:val="1"/>
-          <w:numId w:val="1"/>
-        </w:numPr>
-      </w:pPr>
-      <w:r>
-        <w:t xml:space="preserve"> </w:t>
-      </w:r>
-      <w:bookmarkStart w:id="14" w:name="_Toc1138662"/>
-      <w:r>
-        <w:t>Narzędzia do realizacji projektu</w:t>
-      </w:r>
-      <w:bookmarkEnd w:id="14"/>
-    </w:p>
-    <w:p>
-      <w:pPr>
-        <w:pStyle w:val="Nagwek2"/>
-        <w:numPr>
-          <w:ilvl w:val="2"/>
-          <w:numId w:val="1"/>
-        </w:numPr>
-      </w:pPr>
-      <w:bookmarkStart w:id="15" w:name="_Toc1138663"/>
-      <w:r>
-        <w:t>PHP + Symphony 4</w:t>
-      </w:r>
-      <w:bookmarkEnd w:id="15"/>
-    </w:p>
-    <w:p>
-      <w:pPr>
-        <w:pStyle w:val="Nagwek2"/>
-        <w:numPr>
-          <w:ilvl w:val="2"/>
-          <w:numId w:val="1"/>
-        </w:numPr>
-      </w:pPr>
-      <w:bookmarkStart w:id="16" w:name="_Toc1138664"/>
-      <w:r>
-        <w:t>Highcharts</w:t>
-      </w:r>
-      <w:bookmarkEnd w:id="16"/>
-    </w:p>
-    <w:p>
-      <w:pPr>
-        <w:pStyle w:val="Nagwek1"/>
-        <w:numPr>
-          <w:ilvl w:val="0"/>
-          <w:numId w:val="1"/>
-        </w:numPr>
-      </w:pPr>
-      <w:bookmarkStart w:id="17" w:name="_Toc1138665"/>
-      <w:r>
-        <w:t>specyfikacja wymagań</w:t>
-      </w:r>
-      <w:bookmarkEnd w:id="17"/>
-    </w:p>
-    <w:p>
-      <w:pPr>
-        <w:pStyle w:val="Podtytu"/>
-        <w:numPr>
-          <w:ilvl w:val="1"/>
-          <w:numId w:val="1"/>
-        </w:numPr>
-      </w:pPr>
-      <w:r>
-        <w:t xml:space="preserve"> </w:t>
-      </w:r>
-      <w:bookmarkStart w:id="18" w:name="_Toc1138666"/>
-      <w:r>
-        <w:t>Wymagania funkcjonalne</w:t>
-      </w:r>
-      <w:bookmarkEnd w:id="18"/>
-    </w:p>
-    <w:p>
-      <w:pPr>
-        <w:pStyle w:val="Podtytu"/>
-        <w:numPr>
-          <w:ilvl w:val="1"/>
-          <w:numId w:val="1"/>
-        </w:numPr>
-      </w:pPr>
-      <w:r>
-        <w:t xml:space="preserve"> </w:t>
-      </w:r>
-      <w:bookmarkStart w:id="19" w:name="_Toc1138667"/>
-      <w:r>
-        <w:t>Wymagania pozafunkcjonalne</w:t>
-      </w:r>
-      <w:bookmarkEnd w:id="19"/>
-    </w:p>
-    <w:p>
-      <w:pPr>
-        <w:pStyle w:val="Nagwek1"/>
-        <w:numPr>
-          <w:ilvl w:val="0"/>
-          <w:numId w:val="1"/>
-        </w:numPr>
-      </w:pPr>
-      <w:bookmarkStart w:id="20" w:name="_Toc1138668"/>
-      <w:r>
-        <w:t>projekt</w:t>
-      </w:r>
-      <w:bookmarkEnd w:id="20"/>
-    </w:p>
-    <w:p>
-      <w:pPr>
-        <w:pStyle w:val="Podtytu"/>
-        <w:numPr>
-          <w:ilvl w:val="1"/>
-          <w:numId w:val="1"/>
-        </w:numPr>
-      </w:pPr>
-      <w:bookmarkStart w:id="21" w:name="_Toc1138669"/>
-      <w:r>
-        <w:t>Projekt bazy danych</w:t>
-      </w:r>
-      <w:bookmarkEnd w:id="21"/>
-    </w:p>
-    <w:p>
-      <w:pPr>
-        <w:pStyle w:val="Podtytu"/>
-        <w:numPr>
-          <w:ilvl w:val="1"/>
-          <w:numId w:val="1"/>
-        </w:numPr>
-      </w:pPr>
-      <w:r>
-        <w:t xml:space="preserve"> </w:t>
-      </w:r>
-      <w:bookmarkStart w:id="22" w:name="_Toc1138670"/>
-      <w:r>
-        <w:t>Projekt interfejsów użytkownika</w:t>
-      </w:r>
-      <w:bookmarkEnd w:id="22"/>
-    </w:p>
-    <w:p>
-      <w:pPr>
-        <w:pStyle w:val="Podtytu"/>
-        <w:numPr>
-          <w:ilvl w:val="1"/>
-          <w:numId w:val="1"/>
-        </w:numPr>
-      </w:pPr>
-      <w:r>
-        <w:t xml:space="preserve"> </w:t>
-      </w:r>
-      <w:bookmarkStart w:id="23" w:name="_Toc1138671"/>
-      <w:r>
-        <w:t>Projekt logiki biznesowej</w:t>
-      </w:r>
-      <w:bookmarkEnd w:id="23"/>
-    </w:p>
-    <w:p>
-      <w:pPr>
-        <w:pStyle w:val="Podtytu"/>
-        <w:numPr>
-          <w:ilvl w:val="1"/>
-          <w:numId w:val="1"/>
-        </w:numPr>
-      </w:pPr>
-      <w:r>
-        <w:t xml:space="preserve"> </w:t>
-      </w:r>
-      <w:bookmarkStart w:id="24" w:name="_Toc1138672"/>
-      <w:r>
-        <w:t>Projekt testów</w:t>
-      </w:r>
-      <w:bookmarkEnd w:id="24"/>
-    </w:p>
-    <w:p>
-      <w:pPr>
-        <w:pStyle w:val="Nagwek2"/>
-        <w:numPr>
-          <w:ilvl w:val="2"/>
-          <w:numId w:val="1"/>
-        </w:numPr>
-      </w:pPr>
-      <w:bookmarkStart w:id="25" w:name="_Toc1138673"/>
-      <w:r>
-        <w:t>Testy funkcjonalne</w:t>
-      </w:r>
-      <w:bookmarkEnd w:id="25"/>
-    </w:p>
-    <w:p>
-      <w:pPr>
-        <w:pStyle w:val="Nagwek2"/>
-        <w:numPr>
-          <w:ilvl w:val="2"/>
-          <w:numId w:val="1"/>
-        </w:numPr>
-      </w:pPr>
-      <w:bookmarkStart w:id="26" w:name="_Toc1138674"/>
-      <w:r>
-        <w:t>Testy jednostkowe</w:t>
-      </w:r>
-      <w:bookmarkEnd w:id="26"/>
-    </w:p>
-    <w:p>
-      <w:pPr>
-        <w:pStyle w:val="Nagwek2"/>
-        <w:numPr>
-          <w:ilvl w:val="2"/>
-          <w:numId w:val="1"/>
-        </w:numPr>
-      </w:pPr>
-      <w:bookmarkStart w:id="27" w:name="_Toc1138675"/>
-      <w:r>
-        <w:t>Testy obciążeniowe</w:t>
-      </w:r>
-      <w:bookmarkEnd w:id="27"/>
-    </w:p>
-    <w:p>
-      <w:pPr>
-        <w:pStyle w:val="Nagwek2"/>
-        <w:numPr>
-          <w:ilvl w:val="2"/>
-          <w:numId w:val="1"/>
-        </w:numPr>
-      </w:pPr>
-      <w:bookmarkStart w:id="28" w:name="_Toc1138676"/>
-      <w:r>
-        <w:t>Testy użytkowników</w:t>
-      </w:r>
-      <w:bookmarkEnd w:id="28"/>
-    </w:p>
-    <w:p>
-      <w:pPr>
-        <w:pStyle w:val="Nagwek1"/>
-        <w:numPr>
-          <w:ilvl w:val="0"/>
-          <w:numId w:val="1"/>
-        </w:numPr>
-      </w:pPr>
-      <w:bookmarkStart w:id="29" w:name="_Toc1138677"/>
-      <w:r>
-        <w:t>implementacja</w:t>
-      </w:r>
-      <w:bookmarkEnd w:id="29"/>
-    </w:p>
-    <w:p>
-      <w:pPr>
-        <w:pStyle w:val="Podtytu"/>
-        <w:numPr>
-          <w:ilvl w:val="1"/>
-          <w:numId w:val="1"/>
-        </w:numPr>
-      </w:pPr>
-      <w:r>
-        <w:t xml:space="preserve"> </w:t>
-      </w:r>
-      <w:bookmarkStart w:id="30" w:name="_Toc1138678"/>
-      <w:r>
-        <w:t>Implementacja bazy danych</w:t>
-      </w:r>
-      <w:bookmarkEnd w:id="30"/>
-    </w:p>
-    <w:p>
-      <w:pPr>
-        <w:pStyle w:val="Podtytu"/>
-        <w:numPr>
-          <w:ilvl w:val="1"/>
-          <w:numId w:val="1"/>
-        </w:numPr>
-      </w:pPr>
-      <w:r>
-        <w:t xml:space="preserve"> </w:t>
-      </w:r>
-      <w:bookmarkStart w:id="31" w:name="_Toc1138679"/>
-      <w:r>
-        <w:t>Implementacja logiki biznesowej</w:t>
-      </w:r>
-      <w:bookmarkEnd w:id="31"/>
-    </w:p>
-    <w:p>
-      <w:pPr>
-        <w:pStyle w:val="Podtytu"/>
-        <w:numPr>
-          <w:ilvl w:val="1"/>
-          <w:numId w:val="1"/>
-        </w:numPr>
-      </w:pPr>
-      <w:r>
-        <w:t xml:space="preserve"> </w:t>
-      </w:r>
-      <w:bookmarkStart w:id="32" w:name="_Toc1138680"/>
-      <w:r>
-        <w:t>Implementacja interfejsów użytkownika</w:t>
-      </w:r>
-      <w:bookmarkEnd w:id="32"/>
-    </w:p>
-    <w:p>
-      <w:pPr>
-        <w:pStyle w:val="Nagwek1"/>
-        <w:numPr>
-          <w:ilvl w:val="0"/>
-          <w:numId w:val="1"/>
-        </w:numPr>
-      </w:pPr>
-      <w:bookmarkStart w:id="33" w:name="_Toc1138681"/>
-      <w:r>
-        <w:t>testy</w:t>
-      </w:r>
-      <w:bookmarkEnd w:id="33"/>
-    </w:p>
-    <w:p>
-      <w:pPr>
-        <w:pStyle w:val="Podtytu"/>
-        <w:numPr>
-          <w:ilvl w:val="1"/>
-          <w:numId w:val="1"/>
-        </w:numPr>
-      </w:pPr>
-      <w:r>
-        <w:t xml:space="preserve"> </w:t>
-      </w:r>
-      <w:bookmarkStart w:id="34" w:name="_Toc1138682"/>
-      <w:r>
-        <w:t>Testy funkcjonalne</w:t>
-      </w:r>
-      <w:bookmarkEnd w:id="34"/>
-    </w:p>
-    <w:p>
-      <w:pPr>
-        <w:pStyle w:val="Podtytu"/>
-        <w:numPr>
-          <w:ilvl w:val="1"/>
-          <w:numId w:val="1"/>
-        </w:numPr>
-      </w:pPr>
-      <w:r>
-        <w:t xml:space="preserve"> </w:t>
-      </w:r>
-      <w:bookmarkStart w:id="35" w:name="_Toc1138683"/>
-      <w:r>
-        <w:t>Testy jednostkowe</w:t>
-      </w:r>
-      <w:bookmarkEnd w:id="35"/>
-    </w:p>
-    <w:p>
-      <w:pPr>
-        <w:pStyle w:val="Podtytu"/>
-        <w:numPr>
-          <w:ilvl w:val="1"/>
-          <w:numId w:val="1"/>
-        </w:numPr>
-      </w:pPr>
-      <w:r>
-        <w:t xml:space="preserve"> </w:t>
-      </w:r>
-      <w:bookmarkStart w:id="36" w:name="_Toc1138684"/>
-      <w:r>
-        <w:t>Testy obciążeniowe</w:t>
-      </w:r>
-      <w:bookmarkEnd w:id="36"/>
-    </w:p>
-    <w:p>
-      <w:pPr>
-        <w:pStyle w:val="Podtytu"/>
-        <w:numPr>
-          <w:ilvl w:val="1"/>
-          <w:numId w:val="1"/>
-        </w:numPr>
-      </w:pPr>
-      <w:r>
-        <w:lastRenderedPageBreak/>
-        <w:t xml:space="preserve"> </w:t>
-      </w:r>
-      <w:bookmarkStart w:id="37" w:name="_Toc1138685"/>
-      <w:r>
-        <w:t>Testy użytkowników</w:t>
-      </w:r>
-      <w:bookmarkEnd w:id="37"/>
-    </w:p>
-    <w:p>
-      <w:pPr>
-        <w:pStyle w:val="Nagwek1"/>
-        <w:numPr>
-          <w:ilvl w:val="0"/>
-          <w:numId w:val="1"/>
-        </w:numPr>
-      </w:pPr>
-      <w:bookmarkStart w:id="38" w:name="_Toc1138686"/>
-      <w:r>
-        <w:t>wdrożenie</w:t>
-      </w:r>
-      <w:bookmarkEnd w:id="38"/>
-    </w:p>
-    <w:p>
-      <w:pPr>
-        <w:pStyle w:val="Nagwek1"/>
-        <w:numPr>
-          <w:ilvl w:val="0"/>
-          <w:numId w:val="1"/>
-        </w:numPr>
-      </w:pPr>
-      <w:bookmarkStart w:id="39" w:name="_Toc1138687"/>
-      <w:r>
-        <w:t>podsumowanie</w:t>
-      </w:r>
-      <w:bookmarkEnd w:id="39"/>
-    </w:p>
-    <w:p>
-      <w:pPr>
-        <w:pStyle w:val="Podtytu"/>
-        <w:numPr>
-          <w:ilvl w:val="1"/>
-          <w:numId w:val="1"/>
-        </w:numPr>
-      </w:pPr>
-      <w:bookmarkStart w:id="40" w:name="_Toc1138688"/>
-      <w:r>
-        <w:t>Możliwości dalszego rozwoju</w:t>
-      </w:r>
-      <w:bookmarkEnd w:id="40"/>
-    </w:p>
     <w:p>
       <w:pPr>
         <w:spacing w:after="160" w:line="259" w:lineRule="auto"/>
@@ -7014,22 +6490,585 @@
           <w:b/>
           <w:smallCaps/>
           <w:sz w:val="28"/>
-        </w:rPr>
-      </w:pPr>
-      <w:bookmarkStart w:id="41" w:name="_Toc1138689"/>
-      <w:r>
+          <w:szCs w:val="32"/>
+          <w:highlight w:val="lightGray"/>
+        </w:rPr>
+      </w:pPr>
+      <w:bookmarkStart w:id="4" w:name="_Toc1138653"/>
+      <w:r>
+        <w:rPr>
+          <w:highlight w:val="lightGray"/>
+        </w:rPr>
         <w:br w:type="page"/>
       </w:r>
     </w:p>
     <w:p>
       <w:pPr>
-        <w:pStyle w:val="Nagwek3"/>
+        <w:pStyle w:val="Nagwek1"/>
       </w:pPr>
       <w:r>
         <w:lastRenderedPageBreak/>
-        <w:t>wykaz źródeł</w:t>
-      </w:r>
-      <w:bookmarkEnd w:id="41"/>
+        <w:t xml:space="preserve">2. </w:t>
+      </w:r>
+      <w:proofErr w:type="gramStart"/>
+      <w:r>
+        <w:t>analiza</w:t>
+      </w:r>
+      <w:proofErr w:type="gramEnd"/>
+      <w:r>
+        <w:t xml:space="preserve"> dziedziny</w:t>
+      </w:r>
+      <w:bookmarkEnd w:id="4"/>
+    </w:p>
+    <w:p/>
+    <w:p>
+      <w:r>
+        <w:t>Jak zostało wspomniane we wstępie, organizm zdrowego człowieka i procesy metaboliczne w nim zachodzące można przyrównać do dobrze zaprojektowanego i zaprogramowanego urządzenia. W niniejszym rozdziale zostanie przybliżone jak dokładnie wyglądają te procesy, jakie zmien</w:t>
+      </w:r>
+      <w:r>
+        <w:t>ne należy uwzględnić wyliczając zapotrzebowanie na składniki odżywcze oraz czym dokładnie są poszczególne składniki i czemu służą.</w:t>
+      </w:r>
+    </w:p>
+    <w:p/>
+    <w:p>
+      <w:pPr>
+        <w:pStyle w:val="Podtytu"/>
+      </w:pPr>
+      <w:r>
+        <w:t>2.2. Aby żyć trzeba jeść – wstęp do żywienia człowieka</w:t>
+      </w:r>
+    </w:p>
+    <w:p/>
+    <w:p>
+      <w:proofErr w:type="spellStart"/>
+      <w:r>
+        <w:t>Lorem</w:t>
+      </w:r>
+      <w:proofErr w:type="spellEnd"/>
+      <w:r>
+        <w:t xml:space="preserve"> </w:t>
+      </w:r>
+      <w:proofErr w:type="spellStart"/>
+      <w:r>
+        <w:t>ipsum</w:t>
+      </w:r>
+      <w:proofErr w:type="spellEnd"/>
+    </w:p>
+    <w:p/>
+    <w:p>
+      <w:pPr>
+        <w:pStyle w:val="Podtytu"/>
+        <w:numPr>
+          <w:ilvl w:val="0"/>
+          <w:numId w:val="0"/>
+        </w:numPr>
+        <w:ind w:left="360"/>
+      </w:pPr>
+      <w:bookmarkStart w:id="5" w:name="_Toc1138655"/>
+      <w:r>
+        <w:lastRenderedPageBreak/>
+        <w:t>Porównanie wybranych produktów rynkowych</w:t>
+      </w:r>
+      <w:bookmarkEnd w:id="5"/>
+    </w:p>
+    <w:p>
+      <w:pPr>
+        <w:pStyle w:val="Nagwek2"/>
+        <w:ind w:left="360" w:firstLine="0"/>
+      </w:pPr>
+      <w:bookmarkStart w:id="6" w:name="_Toc1138656"/>
+      <w:r>
+        <w:t>&lt;Dodam nazwę jak wybiorę program&gt;</w:t>
+      </w:r>
+      <w:bookmarkEnd w:id="6"/>
+    </w:p>
+    <w:p>
+      <w:pPr>
+        <w:pStyle w:val="Nagwek2"/>
+        <w:ind w:left="360" w:firstLine="0"/>
+      </w:pPr>
+      <w:bookmarkStart w:id="7" w:name="_Toc1138657"/>
+      <w:r>
+        <w:t>Cronometr</w:t>
+      </w:r>
+      <w:bookmarkEnd w:id="7"/>
+    </w:p>
+    <w:p>
+      <w:pPr>
+        <w:pStyle w:val="Nagwek2"/>
+        <w:ind w:left="360" w:firstLine="0"/>
+      </w:pPr>
+      <w:bookmarkStart w:id="8" w:name="_Toc1138658"/>
+      <w:r>
+        <w:t>Ilewazy.</w:t>
+      </w:r>
+      <w:proofErr w:type="gramStart"/>
+      <w:r>
+        <w:t>pl</w:t>
+      </w:r>
+      <w:bookmarkEnd w:id="8"/>
+      <w:proofErr w:type="gramEnd"/>
+    </w:p>
+    <w:p>
+      <w:pPr>
+        <w:pStyle w:val="Nagwek1"/>
+        <w:ind w:left="360"/>
+      </w:pPr>
+      <w:bookmarkStart w:id="9" w:name="_Toc1138659"/>
+      <w:r>
+        <w:t>Analiza systemu</w:t>
+      </w:r>
+      <w:bookmarkEnd w:id="9"/>
+    </w:p>
+    <w:p>
+      <w:pPr>
+        <w:pStyle w:val="Podtytu"/>
+        <w:numPr>
+          <w:ilvl w:val="0"/>
+          <w:numId w:val="0"/>
+        </w:numPr>
+        <w:ind w:left="360"/>
+      </w:pPr>
+      <w:r>
+        <w:t xml:space="preserve"> </w:t>
+      </w:r>
+      <w:bookmarkStart w:id="10" w:name="_Toc1138660"/>
+      <w:r>
+        <w:t>Architektura systemu</w:t>
+      </w:r>
+      <w:bookmarkEnd w:id="10"/>
+    </w:p>
+    <w:p>
+      <w:pPr>
+        <w:pStyle w:val="Podtytu"/>
+        <w:numPr>
+          <w:ilvl w:val="0"/>
+          <w:numId w:val="0"/>
+        </w:numPr>
+        <w:ind w:left="360"/>
+      </w:pPr>
+      <w:r>
+        <w:t xml:space="preserve"> </w:t>
+      </w:r>
+      <w:bookmarkStart w:id="11" w:name="_Toc1138661"/>
+      <w:r>
+        <w:t>Model danych</w:t>
+      </w:r>
+      <w:bookmarkEnd w:id="11"/>
+    </w:p>
+    <w:p>
+      <w:pPr>
+        <w:pStyle w:val="Podtytu"/>
+        <w:numPr>
+          <w:ilvl w:val="0"/>
+          <w:numId w:val="0"/>
+        </w:numPr>
+        <w:ind w:left="360"/>
+      </w:pPr>
+      <w:r>
+        <w:t xml:space="preserve"> </w:t>
+      </w:r>
+      <w:bookmarkStart w:id="12" w:name="_Toc1138662"/>
+      <w:r>
+        <w:t>Narzędzia do realizacji projektu</w:t>
+      </w:r>
+      <w:bookmarkStart w:id="13" w:name="_GoBack"/>
+      <w:bookmarkEnd w:id="12"/>
+      <w:bookmarkEnd w:id="13"/>
+    </w:p>
+    <w:p>
+      <w:pPr>
+        <w:pStyle w:val="Nagwek2"/>
+        <w:ind w:left="360" w:firstLine="0"/>
+      </w:pPr>
+      <w:bookmarkStart w:id="14" w:name="_Toc1138663"/>
+      <w:r>
+        <w:t>PHP + Symphony 4</w:t>
+      </w:r>
+      <w:bookmarkEnd w:id="14"/>
+    </w:p>
+    <w:p>
+      <w:pPr>
+        <w:pStyle w:val="Nagwek2"/>
+        <w:ind w:left="360" w:firstLine="0"/>
+      </w:pPr>
+      <w:bookmarkStart w:id="15" w:name="_Toc1138664"/>
+      <w:r>
+        <w:t>Highcharts</w:t>
+      </w:r>
+      <w:bookmarkEnd w:id="15"/>
+    </w:p>
+    <w:p>
+      <w:pPr>
+        <w:pStyle w:val="Nagwek1"/>
+        <w:ind w:left="360"/>
+      </w:pPr>
+      <w:bookmarkStart w:id="16" w:name="_Toc1138665"/>
+      <w:proofErr w:type="gramStart"/>
+      <w:r>
+        <w:t>specyfikacja</w:t>
+      </w:r>
+      <w:proofErr w:type="gramEnd"/>
+      <w:r>
+        <w:t xml:space="preserve"> wymagań</w:t>
+      </w:r>
+      <w:bookmarkEnd w:id="16"/>
+    </w:p>
+    <w:p>
+      <w:pPr>
+        <w:pStyle w:val="Podtytu"/>
+        <w:numPr>
+          <w:ilvl w:val="0"/>
+          <w:numId w:val="0"/>
+        </w:numPr>
+        <w:ind w:left="360"/>
+      </w:pPr>
+      <w:r>
+        <w:t xml:space="preserve"> </w:t>
+      </w:r>
+      <w:bookmarkStart w:id="17" w:name="_Toc1138666"/>
+      <w:r>
+        <w:t>Wymagania funkcjonalne</w:t>
+      </w:r>
+      <w:bookmarkEnd w:id="17"/>
+    </w:p>
+    <w:p>
+      <w:pPr>
+        <w:pStyle w:val="Podtytu"/>
+        <w:numPr>
+          <w:ilvl w:val="0"/>
+          <w:numId w:val="0"/>
+        </w:numPr>
+        <w:ind w:left="360"/>
+      </w:pPr>
+      <w:r>
+        <w:t xml:space="preserve"> </w:t>
+      </w:r>
+      <w:bookmarkStart w:id="18" w:name="_Toc1138667"/>
+      <w:r>
+        <w:t>Wymagania pozafunkcjonalne</w:t>
+      </w:r>
+      <w:bookmarkEnd w:id="18"/>
+    </w:p>
+    <w:p>
+      <w:pPr>
+        <w:pStyle w:val="Nagwek1"/>
+        <w:ind w:left="360"/>
+      </w:pPr>
+      <w:bookmarkStart w:id="19" w:name="_Toc1138668"/>
+      <w:proofErr w:type="gramStart"/>
+      <w:r>
+        <w:t>projekt</w:t>
+      </w:r>
+      <w:bookmarkEnd w:id="19"/>
+      <w:proofErr w:type="gramEnd"/>
+    </w:p>
+    <w:p>
+      <w:pPr>
+        <w:pStyle w:val="Podtytu"/>
+        <w:numPr>
+          <w:ilvl w:val="0"/>
+          <w:numId w:val="0"/>
+        </w:numPr>
+        <w:ind w:left="360"/>
+      </w:pPr>
+      <w:bookmarkStart w:id="20" w:name="_Toc1138669"/>
+      <w:r>
+        <w:t>Projekt bazy danych</w:t>
+      </w:r>
+      <w:bookmarkEnd w:id="20"/>
+    </w:p>
+    <w:p>
+      <w:pPr>
+        <w:pStyle w:val="Podtytu"/>
+        <w:numPr>
+          <w:ilvl w:val="0"/>
+          <w:numId w:val="0"/>
+        </w:numPr>
+        <w:ind w:left="360"/>
+      </w:pPr>
+      <w:r>
+        <w:t xml:space="preserve"> </w:t>
+      </w:r>
+      <w:bookmarkStart w:id="21" w:name="_Toc1138670"/>
+      <w:r>
+        <w:t>Projekt interfejsów użytkownika</w:t>
+      </w:r>
+      <w:bookmarkEnd w:id="21"/>
+    </w:p>
+    <w:p>
+      <w:pPr>
+        <w:pStyle w:val="Podtytu"/>
+        <w:numPr>
+          <w:ilvl w:val="0"/>
+          <w:numId w:val="0"/>
+        </w:numPr>
+        <w:ind w:left="360"/>
+      </w:pPr>
+      <w:r>
+        <w:t xml:space="preserve"> </w:t>
+      </w:r>
+      <w:bookmarkStart w:id="22" w:name="_Toc1138671"/>
+      <w:r>
+        <w:t>Projekt logiki biznesowej</w:t>
+      </w:r>
+      <w:bookmarkEnd w:id="22"/>
+    </w:p>
+    <w:p>
+      <w:pPr>
+        <w:pStyle w:val="Podtytu"/>
+        <w:numPr>
+          <w:ilvl w:val="0"/>
+          <w:numId w:val="0"/>
+        </w:numPr>
+        <w:ind w:left="360"/>
+      </w:pPr>
+      <w:r>
+        <w:t xml:space="preserve"> </w:t>
+      </w:r>
+      <w:bookmarkStart w:id="23" w:name="_Toc1138672"/>
+      <w:r>
+        <w:t>Projekt testów</w:t>
+      </w:r>
+      <w:bookmarkEnd w:id="23"/>
+    </w:p>
+    <w:p>
+      <w:pPr>
+        <w:pStyle w:val="Nagwek2"/>
+        <w:ind w:left="360" w:firstLine="0"/>
+      </w:pPr>
+      <w:bookmarkStart w:id="24" w:name="_Toc1138673"/>
+      <w:r>
+        <w:t>Testy funkcjonalne</w:t>
+      </w:r>
+      <w:bookmarkEnd w:id="24"/>
+    </w:p>
+    <w:p>
+      <w:pPr>
+        <w:pStyle w:val="Nagwek2"/>
+        <w:ind w:left="360" w:firstLine="0"/>
+      </w:pPr>
+      <w:bookmarkStart w:id="25" w:name="_Toc1138674"/>
+      <w:r>
+        <w:t>Testy jednostkowe</w:t>
+      </w:r>
+      <w:bookmarkEnd w:id="25"/>
+    </w:p>
+    <w:p>
+      <w:pPr>
+        <w:pStyle w:val="Nagwek2"/>
+        <w:ind w:left="360" w:firstLine="0"/>
+      </w:pPr>
+      <w:bookmarkStart w:id="26" w:name="_Toc1138675"/>
+      <w:r>
+        <w:t>Testy obciążeniowe</w:t>
+      </w:r>
+      <w:bookmarkEnd w:id="26"/>
+    </w:p>
+    <w:p>
+      <w:pPr>
+        <w:pStyle w:val="Nagwek2"/>
+        <w:ind w:left="360" w:firstLine="0"/>
+      </w:pPr>
+      <w:bookmarkStart w:id="27" w:name="_Toc1138676"/>
+      <w:r>
+        <w:t>Testy użytkowników</w:t>
+      </w:r>
+      <w:bookmarkEnd w:id="27"/>
+    </w:p>
+    <w:p>
+      <w:pPr>
+        <w:pStyle w:val="Nagwek1"/>
+        <w:ind w:left="360"/>
+      </w:pPr>
+      <w:bookmarkStart w:id="28" w:name="_Toc1138677"/>
+      <w:proofErr w:type="gramStart"/>
+      <w:r>
+        <w:t>implementacja</w:t>
+      </w:r>
+      <w:bookmarkEnd w:id="28"/>
+      <w:proofErr w:type="gramEnd"/>
+    </w:p>
+    <w:p>
+      <w:pPr>
+        <w:pStyle w:val="Podtytu"/>
+        <w:numPr>
+          <w:ilvl w:val="0"/>
+          <w:numId w:val="0"/>
+        </w:numPr>
+        <w:ind w:left="360"/>
+      </w:pPr>
+      <w:r>
+        <w:t xml:space="preserve"> </w:t>
+      </w:r>
+      <w:bookmarkStart w:id="29" w:name="_Toc1138678"/>
+      <w:r>
+        <w:t>Implementacja bazy danych</w:t>
+      </w:r>
+      <w:bookmarkEnd w:id="29"/>
+    </w:p>
+    <w:p>
+      <w:pPr>
+        <w:pStyle w:val="Podtytu"/>
+        <w:numPr>
+          <w:ilvl w:val="0"/>
+          <w:numId w:val="0"/>
+        </w:numPr>
+        <w:ind w:left="360"/>
+      </w:pPr>
+      <w:r>
+        <w:t xml:space="preserve"> </w:t>
+      </w:r>
+      <w:bookmarkStart w:id="30" w:name="_Toc1138679"/>
+      <w:r>
+        <w:t>Implementacja logiki biznesowej</w:t>
+      </w:r>
+      <w:bookmarkEnd w:id="30"/>
+    </w:p>
+    <w:p>
+      <w:pPr>
+        <w:pStyle w:val="Podtytu"/>
+        <w:numPr>
+          <w:ilvl w:val="0"/>
+          <w:numId w:val="0"/>
+        </w:numPr>
+        <w:ind w:left="360"/>
+      </w:pPr>
+      <w:r>
+        <w:t xml:space="preserve"> </w:t>
+      </w:r>
+      <w:bookmarkStart w:id="31" w:name="_Toc1138680"/>
+      <w:r>
+        <w:t>Implementacja interfejsów użytkownika</w:t>
+      </w:r>
+      <w:bookmarkEnd w:id="31"/>
+    </w:p>
+    <w:p>
+      <w:pPr>
+        <w:pStyle w:val="Nagwek1"/>
+        <w:ind w:left="360"/>
+      </w:pPr>
+      <w:bookmarkStart w:id="32" w:name="_Toc1138681"/>
+      <w:proofErr w:type="gramStart"/>
+      <w:r>
+        <w:t>testy</w:t>
+      </w:r>
+      <w:bookmarkEnd w:id="32"/>
+      <w:proofErr w:type="gramEnd"/>
+    </w:p>
+    <w:p>
+      <w:pPr>
+        <w:pStyle w:val="Podtytu"/>
+        <w:numPr>
+          <w:ilvl w:val="0"/>
+          <w:numId w:val="0"/>
+        </w:numPr>
+        <w:ind w:left="360"/>
+      </w:pPr>
+      <w:r>
+        <w:t xml:space="preserve"> </w:t>
+      </w:r>
+      <w:bookmarkStart w:id="33" w:name="_Toc1138682"/>
+      <w:r>
+        <w:t>Testy funkcjonalne</w:t>
+      </w:r>
+      <w:bookmarkEnd w:id="33"/>
+    </w:p>
+    <w:p>
+      <w:pPr>
+        <w:pStyle w:val="Podtytu"/>
+        <w:numPr>
+          <w:ilvl w:val="0"/>
+          <w:numId w:val="0"/>
+        </w:numPr>
+        <w:ind w:left="360"/>
+      </w:pPr>
+      <w:r>
+        <w:t xml:space="preserve"> </w:t>
+      </w:r>
+      <w:bookmarkStart w:id="34" w:name="_Toc1138683"/>
+      <w:r>
+        <w:t>Testy jednostkowe</w:t>
+      </w:r>
+      <w:bookmarkEnd w:id="34"/>
+    </w:p>
+    <w:p>
+      <w:pPr>
+        <w:pStyle w:val="Podtytu"/>
+        <w:numPr>
+          <w:ilvl w:val="0"/>
+          <w:numId w:val="0"/>
+        </w:numPr>
+        <w:ind w:left="360"/>
+      </w:pPr>
+      <w:r>
+        <w:t xml:space="preserve"> </w:t>
+      </w:r>
+      <w:bookmarkStart w:id="35" w:name="_Toc1138684"/>
+      <w:r>
+        <w:t>Testy obciążeniowe</w:t>
+      </w:r>
+      <w:bookmarkEnd w:id="35"/>
+    </w:p>
+    <w:p>
+      <w:pPr>
+        <w:pStyle w:val="Podtytu"/>
+        <w:numPr>
+          <w:ilvl w:val="0"/>
+          <w:numId w:val="0"/>
+        </w:numPr>
+        <w:ind w:left="360"/>
+      </w:pPr>
+      <w:r>
+        <w:t xml:space="preserve"> </w:t>
+      </w:r>
+      <w:bookmarkStart w:id="36" w:name="_Toc1138685"/>
+      <w:r>
+        <w:t>Testy użytkowników</w:t>
+      </w:r>
+      <w:bookmarkEnd w:id="36"/>
+    </w:p>
+    <w:p>
+      <w:pPr>
+        <w:pStyle w:val="Nagwek1"/>
+        <w:ind w:left="360"/>
+      </w:pPr>
+      <w:bookmarkStart w:id="37" w:name="_Toc1138686"/>
+      <w:proofErr w:type="gramStart"/>
+      <w:r>
+        <w:t>wdrożenie</w:t>
+      </w:r>
+      <w:bookmarkEnd w:id="37"/>
+      <w:proofErr w:type="gramEnd"/>
+    </w:p>
+    <w:p>
+      <w:pPr>
+        <w:pStyle w:val="Nagwek1"/>
+        <w:ind w:left="360"/>
+      </w:pPr>
+      <w:bookmarkStart w:id="38" w:name="_Toc1138687"/>
+      <w:proofErr w:type="gramStart"/>
+      <w:r>
+        <w:t>podsumowanie</w:t>
+      </w:r>
+      <w:bookmarkEnd w:id="38"/>
+      <w:proofErr w:type="gramEnd"/>
+    </w:p>
+    <w:p>
+      <w:pPr>
+        <w:pStyle w:val="Podtytu"/>
+        <w:numPr>
+          <w:ilvl w:val="0"/>
+          <w:numId w:val="0"/>
+        </w:numPr>
+        <w:ind w:left="360"/>
+      </w:pPr>
+      <w:bookmarkStart w:id="39" w:name="_Toc1138688"/>
+      <w:r>
+        <w:lastRenderedPageBreak/>
+        <w:t>Możliwości dalszego rozwoju</w:t>
+      </w:r>
+      <w:bookmarkEnd w:id="39"/>
     </w:p>
     <w:p>
       <w:pPr>
@@ -7043,7 +7082,7 @@
           <w:sz w:val="28"/>
         </w:rPr>
       </w:pPr>
-      <w:bookmarkStart w:id="42" w:name="_Toc1138690"/>
+      <w:bookmarkStart w:id="40" w:name="_Toc1138689"/>
       <w:r>
         <w:br w:type="page"/>
       </w:r>
@@ -7054,155 +7093,168 @@
       </w:pPr>
       <w:r>
         <w:lastRenderedPageBreak/>
-        <w:t>wykaz literatury</w:t>
-      </w:r>
-      <w:bookmarkEnd w:id="42"/>
-    </w:p>
-    <w:p>
-      <w:pPr>
-        <w:pStyle w:val="Bibliografia"/>
+        <w:t>wykaz źródeł</w:t>
+      </w:r>
+      <w:bookmarkEnd w:id="40"/>
+    </w:p>
+    <w:p/>
+    <w:p>
+      <w:pPr>
+        <w:pStyle w:val="Akapitzlist"/>
         <w:numPr>
           <w:ilvl w:val="0"/>
-          <w:numId w:val="3"/>
+          <w:numId w:val="8"/>
         </w:numPr>
-        <w:rPr>
-          <w:noProof/>
-        </w:rPr>
-      </w:pPr>
-      <w:r>
-        <w:fldChar w:fldCharType="begin"/>
-      </w:r>
-      <w:r>
-        <w:rPr>
-          <w:lang w:val="en-US"/>
-        </w:rPr>
-        <w:instrText xml:space="preserve"> BIBLIOGRAPHY  \l 1045 </w:instrText>
-      </w:r>
-      <w:r>
-        <w:fldChar w:fldCharType="separate"/>
-      </w:r>
-      <w:r>
-        <w:rPr>
-          <w:noProof/>
-          <w:lang w:val="en-US"/>
-        </w:rPr>
-        <w:t xml:space="preserve">Greger, D. M. i Stone, G. (2018). </w:t>
-      </w:r>
-      <w:r>
-        <w:rPr>
-          <w:i/>
-          <w:iCs/>
-          <w:noProof/>
-        </w:rPr>
-        <w:t>Jak nie umrzeć przedwcześnie. Co jeść, aby dłużej cieszyć się zdrowiem.</w:t>
-      </w:r>
-      <w:r>
-        <w:rPr>
-          <w:noProof/>
-        </w:rPr>
-        <w:t xml:space="preserve"> Warszwa: Czarna Owca.</w:t>
-      </w:r>
-    </w:p>
-    <w:p>
-      <w:pPr>
-        <w:pStyle w:val="Bibliografia"/>
+      </w:pPr>
+      <w:r>
+        <w:t xml:space="preserve">Fanpage AMS na portalu Facebook </w:t>
+      </w:r>
+      <w:hyperlink r:id="rId10" w:history="1">
+        <w:r>
+          <w:rPr>
+            <w:rStyle w:val="Hipercze"/>
+          </w:rPr>
+          <w:t>https://Facebook.com/outdoor.jest.cool</w:t>
+        </w:r>
+      </w:hyperlink>
+      <w:r>
+        <w:t xml:space="preserve"> z dnia 19.01.2019</w:t>
+      </w:r>
+    </w:p>
+    <w:p>
+      <w:pPr>
+        <w:pStyle w:val="Akapitzlist"/>
         <w:numPr>
           <w:ilvl w:val="0"/>
-          <w:numId w:val="3"/>
+          <w:numId w:val="8"/>
         </w:numPr>
-        <w:rPr>
-          <w:noProof/>
-        </w:rPr>
-      </w:pPr>
-      <w:r>
-        <w:rPr>
-          <w:noProof/>
-        </w:rPr>
-        <w:t xml:space="preserve">Hever, J. (2011). </w:t>
-      </w:r>
-      <w:r>
-        <w:rPr>
-          <w:i/>
-          <w:iCs/>
-          <w:noProof/>
-        </w:rPr>
-        <w:t>Dieta roślinna na co dzień.</w:t>
-      </w:r>
-      <w:r>
-        <w:rPr>
-          <w:noProof/>
-        </w:rPr>
-        <w:t xml:space="preserve"> Łódź: Galaktyka.</w:t>
-      </w:r>
-    </w:p>
-    <w:p>
-      <w:pPr>
-        <w:pStyle w:val="Bibliografia"/>
+      </w:pPr>
+      <w:r>
+        <w:t xml:space="preserve">Raport Federacji Polskich Banków Żywności 2018 </w:t>
+      </w:r>
+      <w:hyperlink r:id="rId11" w:history="1">
+        <w:r>
+          <w:rPr>
+            <w:rStyle w:val="Hipercze"/>
+          </w:rPr>
+          <w:t>https://bankizywnosci.pl/wp-content/uploads/2018/10/Przewodnik-do-Raportu_FPBZ_-Nie-marnuj-jedzenia-2018.pdf</w:t>
+        </w:r>
+      </w:hyperlink>
+      <w:r>
+        <w:t xml:space="preserve"> z dnia 19.01.2019</w:t>
+      </w:r>
+    </w:p>
+    <w:p>
+      <w:pPr>
+        <w:pStyle w:val="Akapitzlist"/>
         <w:numPr>
           <w:ilvl w:val="0"/>
-          <w:numId w:val="3"/>
+          <w:numId w:val="8"/>
         </w:numPr>
-        <w:rPr>
-          <w:noProof/>
-        </w:rPr>
-      </w:pPr>
-      <w:r>
-        <w:rPr>
-          <w:noProof/>
-        </w:rPr>
-        <w:t xml:space="preserve">Kibil, I. (2018). </w:t>
-      </w:r>
-      <w:r>
-        <w:rPr>
-          <w:i/>
-          <w:iCs/>
-          <w:noProof/>
-        </w:rPr>
-        <w:t>Wege. Dieta roślinna w praktyce.</w:t>
-      </w:r>
-      <w:r>
-        <w:rPr>
-          <w:noProof/>
-        </w:rPr>
-        <w:t xml:space="preserve"> Warszawa: PZWL Wydawnictwo Lekarskie .</w:t>
-      </w:r>
-    </w:p>
-    <w:p>
-      <w:pPr>
-        <w:pStyle w:val="Bibliografia"/>
+      </w:pPr>
+      <w:r>
+        <w:t xml:space="preserve">Encyklopedia PWN </w:t>
+      </w:r>
+      <w:hyperlink r:id="rId12" w:history="1">
+        <w:r>
+          <w:rPr>
+            <w:rStyle w:val="Hipercze"/>
+          </w:rPr>
+          <w:t>https://encyklopedia.pwn.pl/haslo/dieta;3892627.html</w:t>
+        </w:r>
+      </w:hyperlink>
+      <w:r>
+        <w:t xml:space="preserve"> </w:t>
+      </w:r>
+      <w:r>
+        <w:t>z dnia 09.11.2018</w:t>
+      </w:r>
+    </w:p>
+    <w:p>
+      <w:pPr>
+        <w:pStyle w:val="Akapitzlist"/>
         <w:numPr>
           <w:ilvl w:val="0"/>
-          <w:numId w:val="3"/>
+          <w:numId w:val="8"/>
         </w:numPr>
-        <w:rPr>
-          <w:noProof/>
-        </w:rPr>
-      </w:pPr>
-      <w:r>
-        <w:rPr>
-          <w:noProof/>
-        </w:rPr>
-        <w:t xml:space="preserve">Żłobiński, M. (2016). </w:t>
-      </w:r>
-      <w:r>
-        <w:rPr>
-          <w:i/>
-          <w:iCs/>
-          <w:noProof/>
-        </w:rPr>
-        <w:t>Dieta odżywcza.</w:t>
-      </w:r>
-      <w:r>
-        <w:rPr>
-          <w:noProof/>
-        </w:rPr>
-        <w:t xml:space="preserve"> Zgierz: Salaterka.</w:t>
-      </w:r>
-    </w:p>
-    <w:p>
-      <w:r>
-        <w:fldChar w:fldCharType="end"/>
-      </w:r>
+      </w:pPr>
+      <w:r>
+        <w:t xml:space="preserve">Pytania do specjalistów na portalu ABC Zdrowie </w:t>
+      </w:r>
+      <w:hyperlink r:id="rId13" w:history="1">
+        <w:r>
+          <w:rPr>
+            <w:rStyle w:val="Hipercze"/>
+          </w:rPr>
+          <w:t>https://portal.abczdrowie.pl/pytania/wizyta-u-dietetyka-w-ramach-nfz z dnia 19.01.2019</w:t>
+        </w:r>
+      </w:hyperlink>
+    </w:p>
+    <w:p>
+      <w:pPr>
+        <w:pStyle w:val="Akapitzlist"/>
+        <w:numPr>
+          <w:ilvl w:val="0"/>
+          <w:numId w:val="8"/>
+        </w:numPr>
+      </w:pPr>
+      <w:r>
+        <w:t xml:space="preserve">Zdrowie i zachowanie zdrowotne mieszkańców Polski w świetle Europejskiego Ankietowego Badania Zdrowia (EHIS) 2014 r. </w:t>
+      </w:r>
+      <w:hyperlink r:id="rId14" w:history="1">
+        <w:r>
+          <w:rPr>
+            <w:rStyle w:val="Hipercze"/>
+          </w:rPr>
+          <w:t>https://stat.gov.pl/files/gfx/portalinformacyjny/pl/defaultaktualnosci/5513/10/1/1/zdrowie_i_zachowania_zdrowotne_mieszkancow_polski_w_swietle_badania_ehis_2014.pdf z dnia 19.01.2019</w:t>
+        </w:r>
+      </w:hyperlink>
+    </w:p>
+    <w:p>
+      <w:pPr>
+        <w:pStyle w:val="Akapitzlist"/>
+        <w:numPr>
+          <w:ilvl w:val="0"/>
+          <w:numId w:val="8"/>
+        </w:numPr>
+        <w:rPr>
+          <w:lang w:val="en-US"/>
+        </w:rPr>
+      </w:pPr>
+      <w:r>
+        <w:rPr>
+          <w:lang w:val="en-US"/>
+        </w:rPr>
+        <w:t>The State of Food and Nutrition in the World 2017</w:t>
+      </w:r>
+      <w:r>
+        <w:rPr>
+          <w:lang w:val="en-US"/>
+        </w:rPr>
+        <w:t xml:space="preserve"> </w:t>
+      </w:r>
+      <w:hyperlink r:id="rId15" w:history="1">
+        <w:r>
+          <w:rPr>
+            <w:rStyle w:val="Hipercze"/>
+            <w:lang w:val="en-US"/>
+          </w:rPr>
+          <w:t>http://www.fao.org/3/a-I7695e.pdf</w:t>
+        </w:r>
+      </w:hyperlink>
+      <w:r>
+        <w:rPr>
+          <w:lang w:val="en-US"/>
+        </w:rPr>
+        <w:t xml:space="preserve"> z dnia 09.11.2018</w:t>
+      </w:r>
+    </w:p>
+    <w:p>
+      <w:pPr>
+        <w:rPr>
+          <w:lang w:val="en-US"/>
+        </w:rPr>
+      </w:pPr>
     </w:p>
     <w:p>
       <w:pPr>
@@ -7214,10 +7266,14 @@
           <w:b/>
           <w:smallCaps/>
           <w:sz w:val="28"/>
-        </w:rPr>
-      </w:pPr>
-      <w:bookmarkStart w:id="43" w:name="_Toc1138691"/>
-      <w:r>
+          <w:lang w:val="en-US"/>
+        </w:rPr>
+      </w:pPr>
+      <w:bookmarkStart w:id="41" w:name="_Toc1138690"/>
+      <w:r>
+        <w:rPr>
+          <w:lang w:val="en-US"/>
+        </w:rPr>
         <w:br w:type="page"/>
       </w:r>
     </w:p>
@@ -7227,28 +7283,197 @@
       </w:pPr>
       <w:r>
         <w:lastRenderedPageBreak/>
-        <w:t>wyk</w:t>
-      </w:r>
-      <w:bookmarkStart w:id="44" w:name="_GoBack"/>
-      <w:bookmarkEnd w:id="44"/>
-      <w:r>
-        <w:t>az rysunków</w:t>
+        <w:t>wykaz literatury</w:t>
+      </w:r>
+      <w:bookmarkEnd w:id="41"/>
+    </w:p>
+    <w:p/>
+    <w:p>
+      <w:pPr>
+        <w:pStyle w:val="Bibliografia"/>
+        <w:numPr>
+          <w:ilvl w:val="0"/>
+          <w:numId w:val="8"/>
+        </w:numPr>
+        <w:rPr>
+          <w:noProof/>
+        </w:rPr>
+      </w:pPr>
+      <w:r>
+        <w:fldChar w:fldCharType="begin"/>
+      </w:r>
+      <w:r>
+        <w:rPr>
+          <w:lang w:val="en-US"/>
+        </w:rPr>
+        <w:instrText xml:space="preserve"> BIBLIOGRAPHY  \l 1045 </w:instrText>
+      </w:r>
+      <w:r>
+        <w:fldChar w:fldCharType="separate"/>
+      </w:r>
+      <w:r>
+        <w:rPr>
+          <w:noProof/>
+          <w:lang w:val="en-US"/>
+        </w:rPr>
+        <w:t xml:space="preserve">Greger, D. M. i Stone, G. (2018). </w:t>
+      </w:r>
+      <w:r>
+        <w:rPr>
+          <w:i/>
+          <w:iCs/>
+          <w:noProof/>
+        </w:rPr>
+        <w:t>Jak nie umrzeć przedwcześnie. Co jeść, aby dłużej cieszyć się zdrowiem.</w:t>
+      </w:r>
+      <w:r>
+        <w:rPr>
+          <w:noProof/>
+        </w:rPr>
+        <w:t xml:space="preserve"> Warszwa: Czarna Owca.</w:t>
+      </w:r>
+    </w:p>
+    <w:p>
+      <w:pPr>
+        <w:pStyle w:val="Bibliografia"/>
+        <w:numPr>
+          <w:ilvl w:val="0"/>
+          <w:numId w:val="8"/>
+        </w:numPr>
+        <w:rPr>
+          <w:noProof/>
+        </w:rPr>
+      </w:pPr>
+      <w:r>
+        <w:rPr>
+          <w:noProof/>
+        </w:rPr>
+        <w:t xml:space="preserve">Hever, J. (2011). </w:t>
+      </w:r>
+      <w:r>
+        <w:rPr>
+          <w:i/>
+          <w:iCs/>
+          <w:noProof/>
+        </w:rPr>
+        <w:t>Dieta roślinna na co dzień.</w:t>
+      </w:r>
+      <w:r>
+        <w:rPr>
+          <w:noProof/>
+        </w:rPr>
+        <w:t xml:space="preserve"> Łódź: Galaktyka.</w:t>
+      </w:r>
+    </w:p>
+    <w:p>
+      <w:pPr>
+        <w:pStyle w:val="Bibliografia"/>
+        <w:numPr>
+          <w:ilvl w:val="0"/>
+          <w:numId w:val="8"/>
+        </w:numPr>
+        <w:rPr>
+          <w:noProof/>
+        </w:rPr>
+      </w:pPr>
+      <w:r>
+        <w:rPr>
+          <w:noProof/>
+        </w:rPr>
+        <w:t xml:space="preserve">Kibil, I. (2018). </w:t>
+      </w:r>
+      <w:r>
+        <w:rPr>
+          <w:i/>
+          <w:iCs/>
+          <w:noProof/>
+        </w:rPr>
+        <w:t>Wege. Dieta roślinna w praktyce.</w:t>
+      </w:r>
+      <w:r>
+        <w:rPr>
+          <w:noProof/>
+        </w:rPr>
+        <w:t xml:space="preserve"> Warszawa: PZWL Wydawnictwo Lekarskie .</w:t>
+      </w:r>
+    </w:p>
+    <w:p>
+      <w:pPr>
+        <w:pStyle w:val="Bibliografia"/>
+        <w:numPr>
+          <w:ilvl w:val="0"/>
+          <w:numId w:val="8"/>
+        </w:numPr>
+        <w:rPr>
+          <w:noProof/>
+        </w:rPr>
+      </w:pPr>
+      <w:r>
+        <w:rPr>
+          <w:noProof/>
+        </w:rPr>
+        <w:t xml:space="preserve">Żłobiński, M. (2016). </w:t>
+      </w:r>
+      <w:r>
+        <w:rPr>
+          <w:i/>
+          <w:iCs/>
+          <w:noProof/>
+        </w:rPr>
+        <w:t>Dieta odżywcza.</w:t>
+      </w:r>
+      <w:r>
+        <w:rPr>
+          <w:noProof/>
+        </w:rPr>
+        <w:t xml:space="preserve"> Zgierz: Salaterka.</w:t>
+      </w:r>
+    </w:p>
+    <w:p>
+      <w:r>
+        <w:fldChar w:fldCharType="end"/>
+      </w:r>
+    </w:p>
+    <w:p>
+      <w:pPr>
+        <w:spacing w:after="160" w:line="259" w:lineRule="auto"/>
+        <w:ind w:firstLine="0"/>
+        <w:jc w:val="left"/>
+        <w:rPr>
+          <w:rFonts w:eastAsiaTheme="majorEastAsia" w:cstheme="majorBidi"/>
+          <w:b/>
+          <w:smallCaps/>
+          <w:sz w:val="28"/>
+        </w:rPr>
+      </w:pPr>
+      <w:bookmarkStart w:id="42" w:name="_Toc1138691"/>
+      <w:r>
+        <w:br w:type="page"/>
+      </w:r>
+    </w:p>
+    <w:p>
+      <w:pPr>
+        <w:pStyle w:val="Nagwek3"/>
+      </w:pPr>
+      <w:r>
+        <w:lastRenderedPageBreak/>
+        <w:t>wykaz rysunków</w:t>
+      </w:r>
+      <w:bookmarkEnd w:id="42"/>
+    </w:p>
+    <w:p>
+      <w:pPr>
+        <w:pStyle w:val="Nagwek3"/>
+      </w:pPr>
+      <w:bookmarkStart w:id="43" w:name="_Toc1138692"/>
+      <w:r>
+        <w:t>wykaz tabel</w:t>
       </w:r>
       <w:bookmarkEnd w:id="43"/>
     </w:p>
-    <w:p>
-      <w:pPr>
-        <w:pStyle w:val="Nagwek3"/>
-      </w:pPr>
-      <w:bookmarkStart w:id="45" w:name="_Toc1138692"/>
-      <w:r>
-        <w:t>wykaz tabel</w:t>
-      </w:r>
-      <w:bookmarkEnd w:id="45"/>
-    </w:p>
     <w:sectPr>
-      <w:footerReference w:type="even" r:id="rId10"/>
-      <w:footerReference w:type="default" r:id="rId11"/>
+      <w:footerReference w:type="even" r:id="rId16"/>
+      <w:footerReference w:type="default" r:id="rId17"/>
       <w:pgSz w:w="11906" w:h="16838" w:code="9"/>
       <w:pgMar w:top="1134" w:right="1134" w:bottom="1134" w:left="1701" w:header="0" w:footer="709" w:gutter="0"/>
       <w:cols w:space="708"/>
@@ -7352,7 +7577,7 @@
           <w:rPr>
             <w:noProof/>
           </w:rPr>
-          <w:t>16</w:t>
+          <w:t>18</w:t>
         </w:r>
         <w:r>
           <w:fldChar w:fldCharType="end"/>
@@ -7596,6 +7821,95 @@
     </w:lvl>
   </w:abstractNum>
   <w:abstractNum w:abstractNumId="2">
+    <w:nsid w:val="20A5141D"/>
+    <w:multiLevelType w:val="hybridMultilevel"/>
+    <w:tmpl w:val="6944C688"/>
+    <w:lvl w:ilvl="0" w:tplc="6DC22804">
+      <w:start w:val="1"/>
+      <w:numFmt w:val="decimal"/>
+      <w:lvlText w:val="%1."/>
+      <w:lvlJc w:val="left"/>
+      <w:pPr>
+        <w:ind w:left="1069" w:hanging="360"/>
+      </w:pPr>
+      <w:rPr>
+        <w:rFonts w:hint="default"/>
+      </w:rPr>
+    </w:lvl>
+    <w:lvl w:ilvl="1" w:tplc="04150019" w:tentative="1">
+      <w:start w:val="1"/>
+      <w:numFmt w:val="lowerLetter"/>
+      <w:lvlText w:val="%2."/>
+      <w:lvlJc w:val="left"/>
+      <w:pPr>
+        <w:ind w:left="1789" w:hanging="360"/>
+      </w:pPr>
+    </w:lvl>
+    <w:lvl w:ilvl="2" w:tplc="0415001B" w:tentative="1">
+      <w:start w:val="1"/>
+      <w:numFmt w:val="lowerRoman"/>
+      <w:lvlText w:val="%3."/>
+      <w:lvlJc w:val="right"/>
+      <w:pPr>
+        <w:ind w:left="2509" w:hanging="180"/>
+      </w:pPr>
+    </w:lvl>
+    <w:lvl w:ilvl="3" w:tplc="0415000F" w:tentative="1">
+      <w:start w:val="1"/>
+      <w:numFmt w:val="decimal"/>
+      <w:lvlText w:val="%4."/>
+      <w:lvlJc w:val="left"/>
+      <w:pPr>
+        <w:ind w:left="3229" w:hanging="360"/>
+      </w:pPr>
+    </w:lvl>
+    <w:lvl w:ilvl="4" w:tplc="04150019" w:tentative="1">
+      <w:start w:val="1"/>
+      <w:numFmt w:val="lowerLetter"/>
+      <w:lvlText w:val="%5."/>
+      <w:lvlJc w:val="left"/>
+      <w:pPr>
+        <w:ind w:left="3949" w:hanging="360"/>
+      </w:pPr>
+    </w:lvl>
+    <w:lvl w:ilvl="5" w:tplc="0415001B" w:tentative="1">
+      <w:start w:val="1"/>
+      <w:numFmt w:val="lowerRoman"/>
+      <w:lvlText w:val="%6."/>
+      <w:lvlJc w:val="right"/>
+      <w:pPr>
+        <w:ind w:left="4669" w:hanging="180"/>
+      </w:pPr>
+    </w:lvl>
+    <w:lvl w:ilvl="6" w:tplc="0415000F" w:tentative="1">
+      <w:start w:val="1"/>
+      <w:numFmt w:val="decimal"/>
+      <w:lvlText w:val="%7."/>
+      <w:lvlJc w:val="left"/>
+      <w:pPr>
+        <w:ind w:left="5389" w:hanging="360"/>
+      </w:pPr>
+    </w:lvl>
+    <w:lvl w:ilvl="7" w:tplc="04150019" w:tentative="1">
+      <w:start w:val="1"/>
+      <w:numFmt w:val="lowerLetter"/>
+      <w:lvlText w:val="%8."/>
+      <w:lvlJc w:val="left"/>
+      <w:pPr>
+        <w:ind w:left="6109" w:hanging="360"/>
+      </w:pPr>
+    </w:lvl>
+    <w:lvl w:ilvl="8" w:tplc="0415001B" w:tentative="1">
+      <w:start w:val="1"/>
+      <w:numFmt w:val="lowerRoman"/>
+      <w:lvlText w:val="%9."/>
+      <w:lvlJc w:val="right"/>
+      <w:pPr>
+        <w:ind w:left="6829" w:hanging="180"/>
+      </w:pPr>
+    </w:lvl>
+  </w:abstractNum>
+  <w:abstractNum w:abstractNumId="3">
     <w:nsid w:val="24E51515"/>
     <w:multiLevelType w:val="multilevel"/>
     <w:tmpl w:val="F8742BA2"/>
@@ -7744,7 +8058,7 @@
       </w:rPr>
     </w:lvl>
   </w:abstractNum>
-  <w:abstractNum w:abstractNumId="3">
+  <w:abstractNum w:abstractNumId="4">
     <w:nsid w:val="27360579"/>
     <w:multiLevelType w:val="hybridMultilevel"/>
     <w:tmpl w:val="03AC4E42"/>
@@ -7830,7 +8144,7 @@
       </w:pPr>
     </w:lvl>
   </w:abstractNum>
-  <w:abstractNum w:abstractNumId="4">
+  <w:abstractNum w:abstractNumId="5">
     <w:nsid w:val="43642314"/>
     <w:multiLevelType w:val="hybridMultilevel"/>
     <w:tmpl w:val="DC1E2A76"/>
@@ -7943,7 +8257,7 @@
       </w:rPr>
     </w:lvl>
   </w:abstractNum>
-  <w:abstractNum w:abstractNumId="5">
+  <w:abstractNum w:abstractNumId="6">
     <w:nsid w:val="5D4E322E"/>
     <w:multiLevelType w:val="multilevel"/>
     <w:tmpl w:val="65ACF968"/>
@@ -8064,7 +8378,7 @@
       </w:rPr>
     </w:lvl>
   </w:abstractNum>
-  <w:abstractNum w:abstractNumId="6">
+  <w:abstractNum w:abstractNumId="7">
     <w:nsid w:val="6C053F55"/>
     <w:multiLevelType w:val="hybridMultilevel"/>
     <w:tmpl w:val="B97C4D5A"/>
@@ -8178,25 +8492,28 @@
     </w:lvl>
   </w:abstractNum>
   <w:num w:numId="1">
-    <w:abstractNumId w:val="5"/>
+    <w:abstractNumId w:val="6"/>
   </w:num>
   <w:num w:numId="2">
     <w:abstractNumId w:val="1"/>
   </w:num>
   <w:num w:numId="3">
+    <w:abstractNumId w:val="4"/>
+  </w:num>
+  <w:num w:numId="4">
     <w:abstractNumId w:val="3"/>
   </w:num>
-  <w:num w:numId="4">
-    <w:abstractNumId w:val="2"/>
-  </w:num>
   <w:num w:numId="5">
-    <w:abstractNumId w:val="4"/>
+    <w:abstractNumId w:val="5"/>
   </w:num>
   <w:num w:numId="6">
-    <w:abstractNumId w:val="6"/>
+    <w:abstractNumId w:val="7"/>
   </w:num>
   <w:num w:numId="7">
     <w:abstractNumId w:val="0"/>
+  </w:num>
+  <w:num w:numId="8">
+    <w:abstractNumId w:val="2"/>
   </w:num>
 </w:numbering>
 </file>
@@ -8615,10 +8932,11 @@
     <w:link w:val="Nagwek1Znak"/>
     <w:uiPriority w:val="9"/>
     <w:qFormat/>
-    <w:rsid w:val="001B63A1"/>
+    <w:rsid w:val="00691791"/>
     <w:pPr>
       <w:keepNext/>
       <w:keepLines/>
+      <w:ind w:firstLine="0"/>
       <w:jc w:val="left"/>
       <w:outlineLvl w:val="0"/>
     </w:pPr>
@@ -8660,11 +8978,10 @@
     <w:uiPriority w:val="9"/>
     <w:unhideWhenUsed/>
     <w:qFormat/>
-    <w:rsid w:val="0077532C"/>
+    <w:rsid w:val="0051610E"/>
     <w:pPr>
       <w:keepNext/>
       <w:keepLines/>
-      <w:spacing w:before="240" w:after="240"/>
       <w:jc w:val="center"/>
       <w:outlineLvl w:val="2"/>
     </w:pPr>
@@ -8796,7 +9113,7 @@
     <w:basedOn w:val="Domylnaczcionkaakapitu"/>
     <w:link w:val="Nagwek1"/>
     <w:uiPriority w:val="9"/>
-    <w:rsid w:val="001B63A1"/>
+    <w:rsid w:val="00691791"/>
     <w:rPr>
       <w:rFonts w:ascii="Times New Roman" w:eastAsiaTheme="majorEastAsia" w:hAnsi="Times New Roman" w:cstheme="majorBidi"/>
       <w:b/>
@@ -8814,12 +9131,11 @@
     <w:link w:val="PodtytuZnak"/>
     <w:uiPriority w:val="11"/>
     <w:qFormat/>
-    <w:rsid w:val="001B63A1"/>
+    <w:rsid w:val="00691791"/>
     <w:pPr>
       <w:numPr>
         <w:ilvl w:val="1"/>
       </w:numPr>
-      <w:ind w:firstLine="709"/>
     </w:pPr>
     <w:rPr>
       <w:rFonts w:eastAsiaTheme="minorEastAsia" w:cstheme="minorBidi"/>
@@ -8833,7 +9149,7 @@
     <w:basedOn w:val="Domylnaczcionkaakapitu"/>
     <w:link w:val="Podtytu"/>
     <w:uiPriority w:val="11"/>
-    <w:rsid w:val="001B63A1"/>
+    <w:rsid w:val="00691791"/>
     <w:rPr>
       <w:rFonts w:ascii="Times New Roman" w:eastAsiaTheme="minorEastAsia" w:hAnsi="Times New Roman"/>
       <w:b/>
@@ -8877,7 +9193,7 @@
     <w:basedOn w:val="Domylnaczcionkaakapitu"/>
     <w:link w:val="Nagwek3"/>
     <w:uiPriority w:val="9"/>
-    <w:rsid w:val="0077532C"/>
+    <w:rsid w:val="0051610E"/>
     <w:rPr>
       <w:rFonts w:ascii="Times New Roman" w:eastAsiaTheme="majorEastAsia" w:hAnsi="Times New Roman" w:cstheme="majorBidi"/>
       <w:b/>
@@ -8897,7 +9213,6 @@
     <w:rsid w:val="00EB7340"/>
     <w:pPr>
       <w:spacing w:line="259" w:lineRule="auto"/>
-      <w:ind w:firstLine="0"/>
       <w:outlineLvl w:val="9"/>
     </w:pPr>
     <w:rPr>
@@ -9504,11 +9819,78 @@
     <b:Publisher>Czarna Owca</b:Publisher>
     <b:RefOrder>4</b:RefOrder>
   </b:Source>
+  <b:Source>
+    <b:Tag>Fan19</b:Tag>
+    <b:SourceType>InternetSite</b:SourceType>
+    <b:Guid>{78A4B3B7-44E9-4335-9151-AB1BDB7A04B9}</b:Guid>
+    <b:Title>Fanpage AMS na Facebooku</b:Title>
+    <b:Year>2019</b:Year>
+    <b:Month>01</b:Month>
+    <b:Day>19</b:Day>
+    <b:URL>Facebook.com/outdoor.jest.cool </b:URL>
+    <b:RefOrder>5</b:RefOrder>
+  </b:Source>
+  <b:Source>
+    <b:Tag>Zdr19</b:Tag>
+    <b:SourceType>InternetSite</b:SourceType>
+    <b:Guid>{083534FA-9036-47C4-895B-EE6C94027C59}</b:Guid>
+    <b:Title>Zdrowie i zachowanie  zdrowotne mieszkańców Polski w świetle Europejskiego Ankietowego Badania Zdrowia (EHIS) 2014 r.</b:Title>
+    <b:Year>2019</b:Year>
+    <b:Month>01</b:Month>
+    <b:Day>19</b:Day>
+    <b:URL>https://stat.gov.pl/files/gfx/portalinformacyjny/pl/defaultaktualnosci/5513/10/1/1/zdrowie_i_zachowania_zdrowotne_mieszkancow_polski_w_swietle_badania_ehis_2014.pdf</b:URL>
+    <b:RefOrder>6</b:RefOrder>
+  </b:Source>
+  <b:Source>
+    <b:Tag>Enc18</b:Tag>
+    <b:SourceType>InternetSite</b:SourceType>
+    <b:Guid>{B3598732-0328-4D52-B0E8-5F357ED63198}</b:Guid>
+    <b:Title>Encyklopedia PWN</b:Title>
+    <b:Year>2018</b:Year>
+    <b:Month>11</b:Month>
+    <b:Day>09</b:Day>
+    <b:URL>https://encyklopedia.pwn.pl/haslo/dieta;3892627.html</b:URL>
+    <b:RefOrder>7</b:RefOrder>
+  </b:Source>
+  <b:Source>
+    <b:Tag>Rap18</b:Tag>
+    <b:SourceType>InternetSite</b:SourceType>
+    <b:Guid>{A5A816A1-8687-457C-A26B-BA93195D897B}</b:Guid>
+    <b:Title>Raport Federacji Polskich Banków Żywności</b:Title>
+    <b:Year>2018</b:Year>
+    <b:Month>11</b:Month>
+    <b:Day>09</b:Day>
+    <b:URL>https://bankizywnosci.pl/wp-content/uploads/2018/10/Przewodnik-do-Raportu_FPBZ_-Nie-marnuj-jedzenia-2018.pdf</b:URL>
+    <b:RefOrder>8</b:RefOrder>
+  </b:Source>
+  <b:Source>
+    <b:Tag>The18</b:Tag>
+    <b:SourceType>InternetSite</b:SourceType>
+    <b:Guid>{80A564B5-CD8C-4817-913E-362090490BE5}</b:Guid>
+    <b:Title>The State of Food Security and Nutrition in the World 2017</b:Title>
+    <b:Year>2018</b:Year>
+    <b:Month>11</b:Month>
+    <b:Day>09</b:Day>
+    <b:URL>http://www.fao.org/3/a-I7695e.pdf</b:URL>
+    <b:RefOrder>9</b:RefOrder>
+  </b:Source>
+  <b:Source>
+    <b:Tag>Pyt</b:Tag>
+    <b:SourceType>InternetSite</b:SourceType>
+    <b:Guid>{490CF4D4-369B-4163-A016-BA0B8D444927}</b:Guid>
+    <b:Title>Pytania do specjalistów</b:Title>
+    <b:InternetSiteTitle>Portal ABC Zdrowie</b:InternetSiteTitle>
+    <b:URL>https://portal.abczdrowie.pl/pytania/wizyta-u-dietetyka-w-ramach-nfz</b:URL>
+    <b:Year>2019</b:Year>
+    <b:Month>01</b:Month>
+    <b:Day>19</b:Day>
+    <b:RefOrder>10</b:RefOrder>
+  </b:Source>
 </b:Sources>
 </file>
 
 <file path=customXml/itemProps1.xml><?xml version="1.0" encoding="utf-8"?>
-<ds:datastoreItem xmlns:ds="http://schemas.openxmlformats.org/officeDocument/2006/customXml" ds:itemID="{6A90992E-8693-4BD8-A3B3-1720AF89AC23}">
+<ds:datastoreItem xmlns:ds="http://schemas.openxmlformats.org/officeDocument/2006/customXml" ds:itemID="{C22247A6-E17E-43AF-A76B-FD7A7F157190}">
   <ds:schemaRefs>
     <ds:schemaRef ds:uri="http://schemas.openxmlformats.org/officeDocument/2006/bibliography"/>
   </ds:schemaRefs>

</xml_diff>

<commit_message>
Mały dodatek we wstępie
</commit_message>
<xml_diff>
--- a/Praca.docx
+++ b/Praca.docx
@@ -286,19 +286,11 @@
           <w:rFonts w:ascii="Arial" w:hAnsi="Arial"/>
         </w:rPr>
       </w:pPr>
-      <w:proofErr w:type="gramStart"/>
       <w:r>
         <w:rPr>
           <w:rFonts w:ascii="Arial" w:hAnsi="Arial"/>
         </w:rPr>
-        <w:t>mgr</w:t>
-      </w:r>
-      <w:proofErr w:type="gramEnd"/>
-      <w:r>
-        <w:rPr>
-          <w:rFonts w:ascii="Arial" w:hAnsi="Arial"/>
-        </w:rPr>
-        <w:t xml:space="preserve"> inż. Waldemar Ptasznik-Kisieliński</w:t>
+        <w:t>mgr inż. Waldemar Ptasznik-Kisieliński</w:t>
       </w:r>
     </w:p>
     <w:p>
@@ -404,12 +396,7 @@
       <w:bookmarkStart w:id="0" w:name="_Toc2271883"/>
       <w:r>
         <w:lastRenderedPageBreak/>
-        <w:t>w</w:t>
-      </w:r>
-      <w:bookmarkStart w:id="1" w:name="_GoBack"/>
-      <w:bookmarkEnd w:id="1"/>
-      <w:r>
-        <w:t>ykaz użytych skrótów i ważniejszych oznaczeń</w:t>
+        <w:t>wykaz użytych skrótów i ważniejszych oznaczeń</w:t>
       </w:r>
       <w:bookmarkEnd w:id="0"/>
     </w:p>
@@ -444,12 +431,12 @@
       <w:pPr>
         <w:pStyle w:val="Nagwek3"/>
       </w:pPr>
-      <w:bookmarkStart w:id="2" w:name="_Toc2271884"/>
+      <w:bookmarkStart w:id="1" w:name="_Toc2271884"/>
       <w:r>
         <w:lastRenderedPageBreak/>
         <w:t>spis treści</w:t>
       </w:r>
-      <w:bookmarkEnd w:id="2"/>
+      <w:bookmarkEnd w:id="1"/>
     </w:p>
     <w:p/>
     <w:p>
@@ -4622,7 +4609,7 @@
       <w:pPr>
         <w:pStyle w:val="Nagwek1"/>
       </w:pPr>
-      <w:bookmarkStart w:id="3" w:name="_Toc2271885"/>
+      <w:bookmarkStart w:id="2" w:name="_Toc2271885"/>
       <w:r>
         <w:lastRenderedPageBreak/>
         <w:t xml:space="preserve">1. </w:t>
@@ -4630,7 +4617,7 @@
       <w:r>
         <w:t>wstęp</w:t>
       </w:r>
-      <w:bookmarkEnd w:id="3"/>
+      <w:bookmarkEnd w:id="2"/>
     </w:p>
     <w:p/>
     <w:p>
@@ -4641,7 +4628,7 @@
           <w:numId w:val="0"/>
         </w:numPr>
       </w:pPr>
-      <w:bookmarkStart w:id="4" w:name="_Toc2271886"/>
+      <w:bookmarkStart w:id="3" w:name="_Toc2271886"/>
       <w:r>
         <w:t>1.1.</w:t>
       </w:r>
@@ -4651,7 +4638,7 @@
       <w:r>
         <w:t>Wprowadzenie</w:t>
       </w:r>
-      <w:bookmarkEnd w:id="4"/>
+      <w:bookmarkEnd w:id="3"/>
     </w:p>
     <w:p/>
     <w:p>
@@ -4716,19 +4703,42 @@
                             <w:r>
                               <w:t xml:space="preserve">Rys. </w:t>
                             </w:r>
-                            <w:fldSimple w:instr=" STYLEREF 1 \s ">
-                              <w:r>
-                                <w:t>1</w:t>
-                              </w:r>
-                            </w:fldSimple>
+                            <w:r>
+                              <w:fldChar w:fldCharType="begin"/>
+                            </w:r>
+                            <w:r>
+                              <w:instrText xml:space="preserve"> STYLEREF 1 \</w:instrText>
+                            </w:r>
+                            <w:r>
+                              <w:instrText xml:space="preserve">s </w:instrText>
+                            </w:r>
+                            <w:r>
+                              <w:fldChar w:fldCharType="separate"/>
+                            </w:r>
+                            <w:r>
+                              <w:t>1</w:t>
+                            </w:r>
+                            <w:r>
+                              <w:fldChar w:fldCharType="end"/>
+                            </w:r>
                             <w:r>
                               <w:t>.</w:t>
                             </w:r>
-                            <w:fldSimple w:instr=" SEQ Rys. \* ARABIC \s 1 ">
-                              <w:r>
-                                <w:t>1</w:t>
-                              </w:r>
-                            </w:fldSimple>
+                            <w:r>
+                              <w:fldChar w:fldCharType="begin"/>
+                            </w:r>
+                            <w:r>
+                              <w:instrText xml:space="preserve"> SEQ Rys. \* ARABIC \s 1 </w:instrText>
+                            </w:r>
+                            <w:r>
+                              <w:fldChar w:fldCharType="separate"/>
+                            </w:r>
+                            <w:r>
+                              <w:t>1</w:t>
+                            </w:r>
+                            <w:r>
+                              <w:fldChar w:fldCharType="end"/>
+                            </w:r>
                             <w:r>
                               <w:t xml:space="preserve">.  Plakaty kampanii </w:t>
                             </w:r>
@@ -4923,10 +4933,7 @@
         <w:t>ierpi również z niedożywienia [6</w:t>
       </w:r>
       <w:r>
-        <w:t>].</w:t>
-      </w:r>
-      <w:r>
-        <w:t xml:space="preserve"> </w:t>
+        <w:t>], gdyż wspomniane wcześniej wypełnione półki w supermarketach wcale nie zapewniają różnorodności pożywienia. Wręcz przeciwnie – 95% sklepowej żywności opiera się na 5 produktach: mleku, cukrze, pszenicy, oleju i mięsie, które nie są w stanie zapewnić nam odpowiednich wartości odżywczych [10].</w:t>
       </w:r>
     </w:p>
     <w:p/>
@@ -5024,6 +5031,7 @@
         </w:rPr>
       </w:pPr>
       <w:r>
+        <w:lastRenderedPageBreak/>
         <w:t xml:space="preserve">Jak głosi jeden z plakatów kampanii „Jedz ostrożnie”, w Polsce problem nadwagi dotyczy 36,6% </w:t>
       </w:r>
       <w:r>
@@ -5035,60 +5043,93 @@
     </w:p>
     <w:p>
       <w:r>
+        <w:t xml:space="preserve">Kampanie, takie jak przedstawiona na początku rozdziału, mają zwrócić </w:t>
+      </w:r>
+      <w:r>
+        <w:t>uwagę na problem otyłości i</w:t>
+      </w:r>
+      <w:r>
+        <w:t xml:space="preserve"> nadwagi oraz zachęcić ludzi do odżywiania się w zdrowszy sposób. Niestety, efekty nie zawsze są zgodne z oczekiwaniami.</w:t>
+      </w:r>
+    </w:p>
+    <w:p>
+      <w:r>
+        <w:t>W naturze człowieka nie le</w:t>
+      </w:r>
+      <w:r>
+        <w:t>ży ciężka i systematyczna praca. Z</w:t>
+      </w:r>
+      <w:r>
+        <w:t xml:space="preserve">amiast tego woli skorzystać z drogi na skróty, jeśli tylko taka istnieje. Dlatego od końca XX wieku możemy obserwować wysyp cudownych specyfików – proszków, ziół, koktajli – które rzekomo wystarczy codziennie zażywać, a waga sama będzie spadać (w rzeczywistości jedyne co ulega redukcji to stan naszego konta) oraz diet cudów (np.: </w:t>
+      </w:r>
+      <w:r>
+        <w:t>Dukana, 1000 kalorii, Atkinsa</w:t>
+      </w:r>
+      <w:bookmarkStart w:id="4" w:name="_GoBack"/>
+      <w:bookmarkEnd w:id="4"/>
+      <w:r>
+        <w:t>, South Beach, Kopenhaska). Wszystkie charakteryzują się tym, że początkowo, owszem, przynoszą czasem wręcz spektakularne efekty, natomiast kiedy tylko przestaniemy je stosować i wrócimy do naszego poprzedniego sposobu odżywiania, waga wraca ze zdwojoną siłą (tak zwany efekt jo-jo), a oprócz przyrostu wagi narażamy się na inne przykre konsekwencje takie jak: spowolnienie metabolizmu, wypadające włosy oraz osłabione, łamliwe paznokcie, obniżenie nastroju, drażliwość, pogorszenie cery i stanu skóry, zmniejszenie masy mięśniowej (zamiast tkanki tłuszczowej), obniżenie odporności, obciążenie nerek i wątroby, anemia oraz, u kobiet, zaburzenia miesiączkowania.</w:t>
+      </w:r>
+    </w:p>
+    <w:p>
+      <w:r>
+        <w:t>Tymczasem dieta to nie, jak chcieliby nam wmówić chcący się wzbogacić na naszej chorobie pseudo</w:t>
+      </w:r>
+      <w:r>
+        <w:t>-</w:t>
+      </w:r>
+      <w:r>
+        <w:t>specjaliści, magiczny sposób odżywiania wykluczający całą gamę rzekomo niezdrowych pokarmów, zastępujący je wybranym, specjalnym składnikiem</w:t>
+      </w:r>
+      <w:r>
+        <w:t>, gwarantującym redukcję, tylko</w:t>
+      </w:r>
+      <w:r>
+        <w:t xml:space="preserve"> z greckiego „</w:t>
+      </w:r>
+      <w:r>
+        <w:rPr>
+          <w:i/>
+        </w:rPr>
+        <w:t>díaita</w:t>
+      </w:r>
+      <w:r>
+        <w:t>” (sposób życia), oparty na zasadach dietetyki sposób żywienia się człowieka, charakteryzujący się ustalonym pod względem jakości, ilości i urozmaicenia doborem pokarmów, dostosowanym do potrzeb organizmu. Kluczowy jest z</w:t>
+      </w:r>
+      <w:r>
+        <w:t>wrot „sposób życia”, który słusznie</w:t>
+      </w:r>
+      <w:r>
+        <w:t xml:space="preserve"> sugeruje, że dieta to nie coś chwilowego, a zbiór nawyków, które powinniśmy poznać, wdro</w:t>
+      </w:r>
+      <w:r>
+        <w:t>żyć i stosować do końca życia [3</w:t>
+      </w:r>
+      <w:r>
+        <w:t>].</w:t>
+      </w:r>
+    </w:p>
+    <w:p>
+      <w:r>
+        <w:t xml:space="preserve">Media z upodobaniem demaskują negatywne efekty kolejnych diet cudów. Sprawia to, że ludzie stają się ostrożniejsi i coraz chętniej zamiast porywać się na pierwszy znaleziony w </w:t>
+      </w:r>
+      <w:r>
+        <w:t>Internecie</w:t>
+      </w:r>
+      <w:r>
+        <w:t xml:space="preserve"> przepis na zdrową i szczupłą sylwetkę, korzystają z fachowej pomocy – opieki dietetyka. Niestety, nie zawsze za osobą tytułującą się tym mianem idzie fachowa wiedza i profesjonalizm. </w:t>
+      </w:r>
+    </w:p>
+    <w:p>
+      <w:r>
+        <w:t xml:space="preserve">Pomimo tego, że coraz częściej i głośniej mówi się o problemie otyłości i niezdrowego odżywiania wśród Polaków, jest bardzo niewiele ośrodków, które mają kontrakt lekarza dietetyki w ramach NFZ. Skierowania są wydawane wyłącznie osobom niezbędnie </w:t>
+      </w:r>
+      <w:r>
         <w:lastRenderedPageBreak/>
-        <w:t xml:space="preserve">Kampanie, takie jak przedstawiona na początku rozdziału, mają zwrócić </w:t>
-      </w:r>
-      <w:r>
-        <w:t>uwagę na problem otyłości i</w:t>
-      </w:r>
-      <w:r>
-        <w:t xml:space="preserve"> nadwagi oraz zachęcić ludzi do odżywiania się w zdrowszy sposób. Niestety, efekty nie zawsze są zgodne z oczekiwaniami.</w:t>
-      </w:r>
-    </w:p>
-    <w:p>
-      <w:r>
-        <w:t>W naturze człowieka nie le</w:t>
-      </w:r>
-      <w:r>
-        <w:t>ży ciężka i systematyczna praca. Z</w:t>
-      </w:r>
-      <w:r>
-        <w:t>amiast tego woli skorzystać z drogi na skróty, jeśli tylko taka istnieje. Dlatego od końca XX wieku możemy obserwować wysyp cudownych specyfików – proszków, ziół, koktajli – które rzekomo wystarczy codziennie zażywać, a waga sama będzie spadać (w rzeczywistości jedyne co ulega redukcji to stan naszego konta) oraz diet cudów (np.: Dukana, 1000 kalorii, Montignaca, South Beach, Kopenhaska). Wszystkie charakteryzują się tym, że początkowo, owszem, przynoszą czasem wręcz spektakularne efekty, natomiast kiedy tylko przestaniemy je stosować i wrócimy do naszego poprzedniego sposobu odżywiania, waga wraca ze zdwojoną siłą (tak zwany efekt jo-jo), a oprócz przyrostu wagi narażamy się na inne przykre konsekwencje takie jak: spowolnienie metabolizmu, wypadające włosy oraz osłabione, łamliwe paznokcie, obniżenie nastroju, drażliwość, pogorszenie cery i stanu skóry, zmniejszenie masy mięśniowej (zamiast tkanki tłuszczowej), obniżenie odporności, obciążenie nerek i wątroby, anemia oraz, u kobiet, zaburzenia miesiączkowania.</w:t>
-      </w:r>
-    </w:p>
-    <w:p>
-      <w:r>
-        <w:t>Tymczasem dieta to nie, jak chcieliby nam wmówić chcący się wzbogacić na naszej chorobie pseudo</w:t>
-      </w:r>
-      <w:r>
-        <w:t>-</w:t>
-      </w:r>
-      <w:r>
-        <w:t>specjaliści, magiczny sposób odżywiania wykluczający całą gamę rzekomo niezdrowych pokarmów, zastępujący je wybranym, specjalnym składnikiem</w:t>
-      </w:r>
-      <w:r>
-        <w:t>, gwarantującym redukcję, tylko</w:t>
-      </w:r>
-      <w:r>
-        <w:t xml:space="preserve"> z greckiego „</w:t>
-      </w:r>
-      <w:r>
-        <w:rPr>
-          <w:i/>
-        </w:rPr>
-        <w:t>díaita</w:t>
-      </w:r>
-      <w:r>
-        <w:t>” (sposób życia), oparty na zasadach dietetyki sposób żywienia się człowieka, charakteryzujący się ustalonym pod względem jakości, ilości i urozmaicenia doborem pokarmów, dostosowanym do potrzeb organizmu. Kluczowy jest z</w:t>
-      </w:r>
-      <w:r>
-        <w:t>wrot „sposób życia”, który słusznie</w:t>
-      </w:r>
-      <w:r>
-        <w:t xml:space="preserve"> sugeruje, że dieta to nie coś chwilowego, a zbiór nawyków, które powinniśmy poznać, wdro</w:t>
-      </w:r>
-      <w:r>
-        <w:t>żyć i stosować do końca życia [3</w:t>
+        <w:t>wymagającym tego rodzaju pomocy - cukrzykom, osobom otyłym, osobom cierpiącym na anoreksję. Profilaktyka otyłości nie jest refundowana [</w:t>
+      </w:r>
+      <w:r>
+        <w:t>4</w:t>
       </w:r>
       <w:r>
         <w:t>].</w:t>
@@ -5096,226 +5137,204 @@
     </w:p>
     <w:p>
       <w:r>
-        <w:t xml:space="preserve">Media z upodobaniem demaskują negatywne efekty kolejnych diet cudów. Sprawia to, że ludzie stają się ostrożniejsi i coraz chętniej zamiast porywać się na pierwszy znaleziony w </w:t>
-      </w:r>
-      <w:r>
-        <w:t>Internecie</w:t>
-      </w:r>
-      <w:r>
-        <w:t xml:space="preserve"> przepis na zdrową i szczupłą sylwetkę, korzystają z fachowej pomocy – opieki dietetyka. Niestety, nie zawsze za osobą tytułującą się tym mianem idzie fachowa wiedza i profesjonalizm. </w:t>
-      </w:r>
-    </w:p>
-    <w:p>
-      <w:r>
-        <w:t>Pomimo tego, że coraz częściej i głośniej mówi się o problemie otyłości i niezdrowego odżywiania wśród Polaków, jest bardzo niewiele ośrodków, które mają kontrakt lekarza dietetyki w ramach NFZ. Skierowania są wydawane wyłącznie osobom niezbędnie wymagającym tego rodzaju pomocy - cukrzykom, osobom otyłym, osobom cierpiącym na anoreksję. Profilaktyka otyłości nie jest refundowana [</w:t>
-      </w:r>
-      <w:r>
-        <w:t>4</w:t>
-      </w:r>
-      <w:r>
-        <w:t>].</w:t>
+        <w:t xml:space="preserve">Trochę lepiej wygląda sytuacja w prywatnej służbie zdrowia. W Lux Medzie przy odrobinie szczęścia na wizytę można się umówić niemalże od ręki. Chociaż większość podstawowych pakietów nie obejmuje konsultacji dietetycznych, to koszt nie jest przesadnie wysoki – 120 zł za wizytę na terenie Warszawy. Problem leży w długości trwania wizyty – na jednego pacjenta przewidziane jest 15 minut. Jest to czas zdecydowanie niewystarczający na zebranie kompletnego wywiadu na temat nawyków i preferencji żywieniowych pacjenta, jego trybu życia, stanu zdrowia, oczekiwań wobec diety i dietetyka oraz na przeprowadzenie niezbędnych pomiarów. W trakcie spotkania dietetyk udzieli kilku wskazówek, </w:t>
+      </w:r>
+      <w:r>
+        <w:t xml:space="preserve">często </w:t>
+      </w:r>
+      <w:r>
+        <w:t>nie zagłębiając się w tłumaczenie dlaczego tak a nie inaczej należy postępować oraz wręczy przygotowany zestaw materiałów zawierający m.in.: listy produktów zalecanych, zakazanych oraz dopuszczalnych w niewielkich ilościach, jednak bardziej szczegółowe wytyczne będą wysłane w mailu. Po kilku dniach od wizyty pacjent otrzymuje maila z rozpisanym jadłospisem na 7 dni do stosowania przez 2 tygodnie oraz sugestią umówienia wizyty kontrolnej po tym czasie</w:t>
+      </w:r>
+      <w:r>
+        <w:t>. Niestety, jadłospis rzadko kiedy</w:t>
+      </w:r>
+      <w:r>
+        <w:t xml:space="preserve"> uwzględni</w:t>
+      </w:r>
+      <w:r>
+        <w:t>a preferencje smakowe, alergie</w:t>
+      </w:r>
+      <w:r>
+        <w:t xml:space="preserve"> (w moim zawarte były na przykład migdały na które jestem silnie uczulona) czy zdolności kulinarne pacjenta. Nie zawiera także informacji o kaloryczności posiłków, wartościach odżywczych ani sugestii zamienników. </w:t>
+      </w:r>
+    </w:p>
+    <w:p>
+      <w:r>
+        <w:t>Nic dziwnego, że w ostatnich latach intensywnie zaczął rozwijać się rynek prywatnych gabinetów dietetycznych</w:t>
+      </w:r>
+      <w:r>
+        <w:t xml:space="preserve">, gdzie na wstępną konsultację rezerwuje się </w:t>
+      </w:r>
+      <w:r>
+        <w:t xml:space="preserve">godzinę, spotkania kontrole </w:t>
+      </w:r>
+      <w:r>
+        <w:t xml:space="preserve">trwają </w:t>
+      </w:r>
+      <w:r>
+        <w:t xml:space="preserve">od 15 do 30 minut w zależności od potrzeby, czynione są nie tylko pomiary wagi, ale również obwodów, procentowej zawartości tłuszczu w </w:t>
+      </w:r>
+      <w:r>
+        <w:t>organizmie jako</w:t>
+      </w:r>
+      <w:r>
+        <w:t xml:space="preserve"> całości oraz w poszczególnych częściach ciała a czasem także inne w zależności od zaawansowania technicznego zakupionego do gabinetu sprzętu. Miły specjalista wszystko dokładnie tłumaczy i odpowiada uspokajająco na każde pyt</w:t>
+      </w:r>
+      <w:r>
+        <w:t>anie. Pacjent dostaje</w:t>
+      </w:r>
+      <w:r>
+        <w:t xml:space="preserve"> rozpisaną dietę, najczęściej na dwa tygodnie, po których następuje kontrola i ponowne pomiary. Jadłospis jest elastyczny, uwzględnia różne zachcianki pacjenta, łącznie z miłością do fast foodów raz na jakiś czas czy koniecznością żywienia się w restauracjach. Wytyczne często zawierają również szczegółowe informacje o kaloryczności i wartościach odżywczych do których należy dążyć. W Warszawie koszt pierwszej wizyty waha się między 120 a 200 zł, konsultacje kontrol</w:t>
+      </w:r>
+      <w:r>
+        <w:t>ne są nieco tańsze. N</w:t>
+      </w:r>
+      <w:r>
+        <w:t>a pierwszy rzut oka wszystko wygląda dużo bardziej profesjonalnie niż we wcześniej omawianych przypadkach. Niestety, bywa daleko do ideału.</w:t>
       </w:r>
     </w:p>
     <w:p>
       <w:r>
         <w:lastRenderedPageBreak/>
-        <w:t xml:space="preserve">Trochę lepiej wygląda sytuacja w prywatnej służbie zdrowia. W Lux Medzie przy odrobinie szczęścia na wizytę można się umówić niemalże od ręki. Chociaż większość podstawowych pakietów nie obejmuje konsultacji dietetycznych, to koszt nie jest przesadnie wysoki – 120 zł za wizytę na terenie Warszawy. Problem leży w długości trwania wizyty – na jednego pacjenta przewidziane jest 15 minut. Jest to czas zdecydowanie niewystarczający na zebranie kompletnego wywiadu na temat nawyków i preferencji żywieniowych pacjenta, jego trybu życia, stanu zdrowia, oczekiwań wobec diety i dietetyka oraz na przeprowadzenie niezbędnych pomiarów. W trakcie spotkania dietetyk udzieli kilku wskazówek, </w:t>
-      </w:r>
-      <w:r>
-        <w:t xml:space="preserve">często </w:t>
-      </w:r>
-      <w:r>
-        <w:t>nie zagłębiając się w tłumaczenie dlaczego tak a nie inaczej należy postępować oraz wręczy przygotowany zestaw materiałów zawierający m.in.: listy produktów zalecanych, zakazanych oraz dopuszczalnych w niewielkich ilościach, jednak bardziej szczegółowe wytyczne będą wysłane w mailu. Po kilku dniach od wizyty pacjent otrzymuje maila z rozpisanym jadłospisem na 7 dni do stosowania przez 2 tygodnie oraz sugestią umówienia wizyty kontrolnej po tym czasie</w:t>
-      </w:r>
-      <w:r>
-        <w:t>. Niestety, jadłospis rzadko kiedy</w:t>
-      </w:r>
-      <w:r>
-        <w:t xml:space="preserve"> uwzględni</w:t>
-      </w:r>
-      <w:r>
-        <w:t>a preferencje smakowe, alergie</w:t>
-      </w:r>
-      <w:r>
-        <w:t xml:space="preserve"> (w moim zawarte były na przykład migdały na które jestem silnie uczulona) czy zdolności kulinarne pacjenta. Nie zawiera także informacji o kaloryczności posiłków, wartościach odżywczych ani sugestii zamienników. </w:t>
-      </w:r>
-    </w:p>
-    <w:p>
-      <w:r>
-        <w:t>Nic dziwnego, że w ostatnich latach intensywnie zaczął rozwijać się rynek prywatnych gabinetów dietetycznych</w:t>
-      </w:r>
-      <w:r>
-        <w:t xml:space="preserve">, gdzie na wstępną konsultację rezerwuje się </w:t>
-      </w:r>
-      <w:r>
-        <w:t xml:space="preserve">godzinę, spotkania kontrole </w:t>
-      </w:r>
-      <w:r>
-        <w:t xml:space="preserve">trwają </w:t>
-      </w:r>
-      <w:r>
-        <w:t xml:space="preserve">od 15 do 30 minut w zależności od potrzeby, czynione są nie tylko pomiary wagi, ale również obwodów, procentowej zawartości tłuszczu w </w:t>
-      </w:r>
-      <w:r>
-        <w:t>organizmie jako</w:t>
-      </w:r>
-      <w:r>
-        <w:t xml:space="preserve"> całości oraz w poszczególnych częściach ciała a czasem także inne w zależności od zaawansowania technicznego zakupionego do gabinetu sprzętu. Miły specjalista wszystko dokładnie tłumaczy i odpowiada uspokajająco na każde pyt</w:t>
-      </w:r>
-      <w:r>
-        <w:t>anie. Pacjent dostaje</w:t>
-      </w:r>
-      <w:r>
-        <w:t xml:space="preserve"> rozpisaną dietę, najczęściej na dwa tygodnie, po których następuje kontrola i ponowne pomiary. Jadłospis jest elastyczny, uwzględnia różne zachcianki pacjenta, łącznie z miłością do fast foodów raz na jakiś czas czy koniecznością żywienia się w restauracjach. Wytyczne często zawierają również szczegółowe informacje o kaloryczności i wartościach odżywczych do których należy dążyć. W Warszawie koszt pierwszej wizyty waha się między 120 a 200 zł, konsultacje kontrol</w:t>
-      </w:r>
-      <w:r>
-        <w:t>ne są nieco tańsze. N</w:t>
-      </w:r>
-      <w:r>
-        <w:t>a pierwszy rzut oka wszystko wygląda dużo bardziej profesjonalnie niż we wcześniej omawianych przypadkach. Niestety, bywa daleko do ideału.</w:t>
-      </w:r>
-    </w:p>
-    <w:p>
-      <w:r>
-        <w:t xml:space="preserve">Chociaż wiele uczelni oferuje kierunki dietetyczne, skończenie studiów wcale nie jest wymagane, żeby otworzyć własną działalność. Ze względu na szeroką dostępność materiałów edukacyjnych, wysoki popyt na usługi, wiele niewykształconych osób zwietrzyło pomysł na </w:t>
+        <w:t xml:space="preserve">Chociaż wiele uczelni oferuje kierunki dietetyczne, skończenie studiów wcale nie jest wymagane, żeby otworzyć własną działalność. Ze względu na szeroką dostępność materiałów edukacyjnych, wysoki popyt na usługi, wiele niewykształconych osób zwietrzyło pomysł na biznes i udziela płatnych porad chociażby przez </w:t>
+      </w:r>
+      <w:r>
+        <w:t>Internet</w:t>
+      </w:r>
+      <w:r>
+        <w:t xml:space="preserve"> po przeczytaniu kilku książek albo ukończeniu weekendowego kursu. Dla przeciętnego Polaka, który woli zaoszczędzić pieniądze i nie ma czasu na sprawdzanie wiarygodności takiego „specjalisty” jest to kolejna pułapka.</w:t>
+      </w:r>
+    </w:p>
+    <w:p>
+      <w:r>
+        <w:t xml:space="preserve">Ale nawet jeśli trafimy do dyplomowanego dietetyka, niekoniecznie będzie to osoba wystarczająco kompetentna by nam pomóc. Wielu zawodowców udziela porad i rozpisuje diety, nie przeprowadzając najpierw wywiadu zdrowotnego ani nie zlecając podstawowych badań typu pełna morfologia. Tymczasem często przyczyny otyłości nie leżą wyłącznie w złym żywieniu, ale w chorobach cywilizacyjnych mających w nim źródło, które zdążyły się w międzyczasie rozwinąć albo zaburzeniach hormonalnych – czasami okazuje się, że do naprawienia metabolizmu potrzebna jest nie tylko pomoc </w:t>
+      </w:r>
+      <w:r>
+        <w:t>dietetyka, ale</w:t>
+      </w:r>
+      <w:r>
+        <w:t xml:space="preserve"> również endokrynologa. Sama odbiłam się od kilku dietetyków, straciłam dwa lata i kilka tysięcy złotych zanim trafiłam na profesjonalistkę, która pomogła mnie prawidłowo zdiagnozować.</w:t>
+      </w:r>
+    </w:p>
+    <w:p>
+      <w:r>
+        <w:t>Jednak dieta, to nie tylko potrzeba redukcji wagi. Często do dietetyków trafiają osoby, które mają odpowiednią sylwetkę, chcą jednak profilaktycznie poprawić swoje nawyki żywieniowe oraz dowiedzieć się, jak się prawidłowo odżywiać. Kolejną grupę pacjentów stanowią osoby, które pragną przybrać na wadze oraz sportowcy, którzy budują masę i potrzebują podeprzeć treningi odpowiednią dietą (</w:t>
+      </w:r>
+      <w:r>
+        <w:t>chociaż ci częściej oddają się opiece</w:t>
+      </w:r>
+      <w:r>
+        <w:t xml:space="preserve"> trenerów personalnych odpowiadających jednocześnie za rozpisanie treningów i jadłospisów). Większości osób wydaje się, że zasady prawidłowego odżywiania to zaawansowana czarna magia, wiedza tajemna, do której dostęp mają tylko nieliczni. Tymczasem to nie do końca prawda. </w:t>
+      </w:r>
+    </w:p>
+    <w:p>
+      <w:r>
+        <w:t xml:space="preserve">Organizm człowieka pod pewnymi względami działa jak sprawnie zaprojektowana i zaprogramowana maszyna. Żeby działał poprawnie, muszą być spełnione pewne warunki, a konkretniej musi być dostarczona odpowiednia ilość substancji odżywczych. I chociaż mówi się, że dla każdego dieta powinna być indywidualnie dopasowana, to lekarze już dawno opracowali normy zapotrzebowania dla konkretnych grup wiekowych z podziałem na płeć, które są wystarczającymi wytycznymi dla przeciętnego człowieka </w:t>
+      </w:r>
+      <w:r>
+        <w:t>niechorującego</w:t>
+      </w:r>
+      <w:r>
+        <w:t xml:space="preserve"> na specyficzne przypadłości, które zmieniałyby zapotrzebowanie na konkretne substancje. W dodatku na rynku dostępne jest całe mnóstwo publikacji przybliżających zasady zdrowego odżywiania, które często dostarczają o wiele bardziej aktualnej wiedzy, niż dietetyk, któ</w:t>
+      </w:r>
+      <w:r>
+        <w:t>ry skończył studia 30 lat temu, ale</w:t>
+      </w:r>
+      <w:r>
+        <w:t xml:space="preserve"> niekoniecznie śledzi najnowsze badania i aktualizuje swoją </w:t>
       </w:r>
       <w:r>
         <w:lastRenderedPageBreak/>
-        <w:t xml:space="preserve">biznes i udziela płatnych porad chociażby przez </w:t>
-      </w:r>
-      <w:r>
-        <w:t>Internet</w:t>
-      </w:r>
-      <w:r>
-        <w:t xml:space="preserve"> po przeczytaniu kilku książek albo ukończeniu weekendowego kursu. Dla przeciętnego Polaka, który woli zaoszczędzić pieniądze i nie ma czasu na sprawdzanie wiarygodności takiego „specjalisty” jest to kolejna pułapka.</w:t>
-      </w:r>
-    </w:p>
-    <w:p>
-      <w:r>
-        <w:t xml:space="preserve">Ale nawet jeśli trafimy do dyplomowanego dietetyka, niekoniecznie będzie to osoba wystarczająco kompetentna by nam pomóc. Wielu zawodowców udziela porad i rozpisuje diety, nie przeprowadzając najpierw wywiadu zdrowotnego ani nie zlecając podstawowych badań typu pełna morfologia. Tymczasem często przyczyny otyłości nie leżą wyłącznie w złym żywieniu, ale w chorobach cywilizacyjnych mających w nim źródło, które zdążyły się w międzyczasie rozwinąć albo zaburzeniach hormonalnych – czasami okazuje się, że do naprawienia metabolizmu potrzebna jest nie tylko pomoc </w:t>
-      </w:r>
-      <w:r>
-        <w:t>dietetyka, ale</w:t>
-      </w:r>
-      <w:r>
-        <w:t xml:space="preserve"> również endokrynologa. Sama odbiłam się od kilku dietetyków, straciłam dwa lata i kilka tysięcy złotych zanim trafiłam na profesjonalistkę, która pomogła mnie prawidłowo zdiagnozować.</w:t>
-      </w:r>
-    </w:p>
-    <w:p>
-      <w:r>
-        <w:t>Jednak dieta, to nie tylko potrzeba redukcji wagi. Często do dietetyków trafiają osoby, które mają odpowiednią sylwetkę, chcą jednak profilaktycznie poprawić swoje nawyki żywieniowe oraz dowiedzieć się, jak się prawidłowo odżywiać. Kolejną grupę pacjentów stanowią osoby, które pragną przybrać na wadze oraz sportowcy, którzy budują masę i potrzebują podeprzeć treningi odpowiednią dietą (</w:t>
-      </w:r>
-      <w:r>
-        <w:t>chociaż ci częściej oddają się opiece</w:t>
-      </w:r>
-      <w:r>
-        <w:t xml:space="preserve"> trenerów personalnych odpowiadających jednocześnie za rozpisanie treningów i jadłospisów). Większości osób wydaje się, że zasady prawidłowego odżywiania to zaawansowana czarna magia, wiedza tajemna, do której dostęp mają tylko nieliczni. Tymczasem to nie do końca prawda. </w:t>
-      </w:r>
-    </w:p>
-    <w:p>
-      <w:r>
-        <w:t xml:space="preserve">Organizm człowieka pod pewnymi względami działa jak sprawnie zaprojektowana i zaprogramowana maszyna. Żeby działał poprawnie, muszą być spełnione pewne warunki, a konkretniej musi być dostarczona odpowiednia ilość substancji odżywczych. I chociaż mówi się, że dla każdego dieta powinna być indywidualnie dopasowana, to lekarze już dawno opracowali normy zapotrzebowania dla konkretnych grup wiekowych z podziałem na płeć, które są wystarczającymi wytycznymi dla przeciętnego człowieka </w:t>
-      </w:r>
-      <w:r>
-        <w:t>niechorującego</w:t>
-      </w:r>
-      <w:r>
-        <w:t xml:space="preserve"> na specyficzne przypadłości, które zmieniałyby zapotrzebowanie na konkretne substancje. W dodatku na rynku dostępne jest całe mnóstwo publikacji przybliżających zasady zdrowego odżywiania, które często dostarczają o wiele bardziej aktualnej wiedzy, niż dietetyk, któ</w:t>
-      </w:r>
-      <w:r>
-        <w:t>ry skończył studia 30 lat temu, ale</w:t>
-      </w:r>
-      <w:r>
-        <w:t xml:space="preserve"> niekoniecznie śledzi najnowsze badania i aktualizuje swoją wiedzę. Nie trzeba być studentem dietetyki ani kierunków pokrewnych, żeby mieć do nich dostęp - chociaż warto zwracać uwagę na wydawnictwo, które wydało daną książkę oraz sprawdzić kompetencje jej autora.</w:t>
+        <w:t>wiedzę. Nie trzeba być studentem dietetyki ani kierunków pokrewnych, żeby mieć do nich dostęp - chociaż warto zwracać uwagę na wydawnictwo, które wydało daną książkę oraz sprawdzić kompetencje jej autora.</w:t>
+      </w:r>
+    </w:p>
+    <w:p>
+      <w:r>
+        <w:t xml:space="preserve">Uzbrojony w wiedzę człowiek może z łatwością kontrolować poprawność swojego </w:t>
+      </w:r>
+      <w:r>
+        <w:t xml:space="preserve">sposobu </w:t>
+      </w:r>
+      <w:r>
+        <w:t>odżywiania. Na najbardziej podstawowym poziomie wystarczy notes, długopis, waga kuchenna i wydrukowane lub wyświetlone tabele wartości odżywczych z dobrego źródła. Żyjemy jednak</w:t>
+      </w:r>
+      <w:r>
+        <w:t xml:space="preserve"> w czasach rozwoju technologii, więc</w:t>
+      </w:r>
+      <w:r>
+        <w:t xml:space="preserve"> wszystko można zrobić szybciej, prościej i wygodniej przy użyciu k</w:t>
+      </w:r>
+      <w:r>
+        <w:t>omputera, a nawet telefonu, w związku z czym</w:t>
+      </w:r>
+      <w:r>
+        <w:t xml:space="preserve"> powstało mnóstwo stron internetowych i aplikacji pomagających w prowadzeniu obliczeń. Niestety, narzędzia te najczęści</w:t>
+      </w:r>
+      <w:r>
+        <w:t>ej skupiają się niemal zawsze</w:t>
+      </w:r>
+      <w:r>
+        <w:t xml:space="preserve"> na obliczaniu tylko i wyłącznie kaloryczności posiłków, co, owszem, jest informacją potrzebną, ale niewystarczającą do zweryfikowania poprawności diety.</w:t>
+      </w:r>
+    </w:p>
+    <w:p>
+      <w:r>
+        <w:t>Stąd pomysł, żeby wykorzystać wiedzę, którą zdobyłam w trakcie własnej, długiej walki z różnymi dietami, dietetykami oraz swoim organizmem i przekuć ją w narzędzie, które dostarczy pełnego spektrum informacji o stosowanym odżywianiu, pozwalając zaoszczędzić mnóstwo czasu, nerwów i pieniędzy.</w:t>
+      </w:r>
+    </w:p>
+    <w:p>
+      <w:r>
+        <w:t>Jednocześn</w:t>
+      </w:r>
+      <w:r>
+        <w:t>ie należy podkreślić, że nie będzie</w:t>
+      </w:r>
+      <w:r>
+        <w:t xml:space="preserve"> to specjalistyczne narzędzie diagnostyczne, nie zastąpi wizyty u specjalisty. Dostarczy jedynie obiektywnych danych liczbowych na temat norm przyjętych dla statystycznego obywatela danej płci i w danym wieku oraz o w</w:t>
+      </w:r>
+      <w:r>
+        <w:t>artościach odżywczych dostarczanych</w:t>
+      </w:r>
+      <w:r>
+        <w:t xml:space="preserve"> w spożywanych pokarmach.</w:t>
+      </w:r>
+    </w:p>
+    <w:p/>
+    <w:p>
+      <w:pPr>
+        <w:pStyle w:val="Podtytu"/>
+      </w:pPr>
+      <w:bookmarkStart w:id="5" w:name="_Toc2271887"/>
+      <w:r>
+        <w:t xml:space="preserve">1.2. Cel i </w:t>
+      </w:r>
+      <w:r>
+        <w:t>zakres</w:t>
+      </w:r>
+      <w:r>
+        <w:t xml:space="preserve"> pracy</w:t>
+      </w:r>
+      <w:bookmarkEnd w:id="5"/>
+    </w:p>
+    <w:p/>
+    <w:p>
+      <w:r>
+        <w:t>Celem pracy jest zebranie informacji na temat prawidłowego bilansowania żywienia człowieka, przeanalizowanie dostępnych na rynku narzędzi wspomagających analizę codziennej diety, sformułowanie wymagań w stosunku do nowo powstającej aplikacji, projekt oraz pełna implementacja tejże oraz jej testy.</w:t>
+      </w:r>
+    </w:p>
+    <w:p>
+      <w:r>
+        <w:t>Rozpoczęłam pracę od zapoznania się z rekomendowanymi lekturami z dziedziny dietetyki i żywienia człowieka, żeby mieć pewność, że moja wiedza jest jak najbardziej aktualna.</w:t>
+      </w:r>
+    </w:p>
+    <w:p>
+      <w:r>
+        <w:t>Następnie przetestowałam najpopularniejsze rozwiązania na rynku, dostępne dla przeciętnego użytkownika (nie interesowały mnie aplikacje przeznaczone stricte dla lekarzy dietetyków). Chciałam dokładnie zrozumieć ich wady oraz zalety, żeby przygotować produkt, który unikałby tych pierwszych jednocześnie wykorzystując te drugie jako wzorce.</w:t>
       </w:r>
     </w:p>
     <w:p>
       <w:r>
         <w:lastRenderedPageBreak/>
-        <w:t xml:space="preserve">Uzbrojony w wiedzę człowiek może z łatwością kontrolować poprawność swojego </w:t>
-      </w:r>
-      <w:r>
-        <w:t xml:space="preserve">sposobu </w:t>
-      </w:r>
-      <w:r>
-        <w:t>odżywiania. Na najbardziej podstawowym poziomie wystarczy notes, długopis, waga kuchenna i wydrukowane lub wyświetlone tabele wartości odżywczych z dobrego źródła. Żyjemy jednak</w:t>
-      </w:r>
-      <w:r>
-        <w:t xml:space="preserve"> w czasach rozwoju technologii, więc</w:t>
-      </w:r>
-      <w:r>
-        <w:t xml:space="preserve"> wszystko można zrobić szybciej, prościej i wygodniej przy użyciu k</w:t>
-      </w:r>
-      <w:r>
-        <w:t>omputera, a nawet telefonu, w związku z czym</w:t>
-      </w:r>
-      <w:r>
-        <w:t xml:space="preserve"> powstało mnóstwo stron internetowych i aplikacji pomagających w prowadzeniu obliczeń. Niestety, narzędzia te najczęści</w:t>
-      </w:r>
-      <w:r>
-        <w:t>ej skupiają się niemal zawsze</w:t>
-      </w:r>
-      <w:r>
-        <w:t xml:space="preserve"> na obliczaniu tylko i wyłącznie kaloryczności posiłków, co, owszem, jest informacją potrzebną, ale niewystarczającą do zweryfikowania poprawności diety.</w:t>
-      </w:r>
-    </w:p>
-    <w:p>
-      <w:r>
-        <w:t>Stąd pomysł, żeby wykorzystać wiedzę, którą zdobyłam w trakcie własnej, długiej walki z różnymi dietami, dietetykami oraz swoim organizmem i przekuć ją w narzędzie, które dostarczy pełnego spektrum informacji o stosowanym odżywianiu, pozwalając zaoszczędzić mnóstwo czasu, nerwów i pieniędzy.</w:t>
-      </w:r>
-    </w:p>
-    <w:p>
-      <w:r>
-        <w:t>Jednocześn</w:t>
-      </w:r>
-      <w:r>
-        <w:t>ie należy podkreślić, że nie będzie</w:t>
-      </w:r>
-      <w:r>
-        <w:t xml:space="preserve"> to specjalistyczne narzędzie diagnostyczne, nie zastąpi wizyty u specjalisty. Dostarczy jedynie obiektywnych danych liczbowych na temat norm przyjętych dla statystycznego obywatela danej płci i w danym wieku oraz o w</w:t>
-      </w:r>
-      <w:r>
-        <w:t>artościach odżywczych dostarczanych</w:t>
-      </w:r>
-      <w:r>
-        <w:t xml:space="preserve"> w spożywanych pokarmach.</w:t>
-      </w:r>
-    </w:p>
-    <w:p/>
-    <w:p>
-      <w:pPr>
-        <w:pStyle w:val="Podtytu"/>
-      </w:pPr>
-      <w:bookmarkStart w:id="5" w:name="_Toc2271887"/>
-      <w:r>
-        <w:t xml:space="preserve">1.2. Cel i </w:t>
-      </w:r>
-      <w:r>
-        <w:t>zakres</w:t>
-      </w:r>
-      <w:r>
-        <w:t xml:space="preserve"> pracy</w:t>
-      </w:r>
-      <w:bookmarkEnd w:id="5"/>
-    </w:p>
-    <w:p/>
-    <w:p>
-      <w:r>
-        <w:t>Celem pracy jest zebranie informacji na temat prawidłowego bilansowania żywienia człowieka, przeanalizowanie dostępnych na rynku narzędzi wspomagających analizę codziennej diety, sformułowanie wymagań w stosunku do nowo powstającej aplikacji, projekt oraz pełna implementacja tejże oraz jej testy.</w:t>
-      </w:r>
-    </w:p>
-    <w:p>
-      <w:r>
-        <w:t>Rozpoczęłam pracę od zapoznania się z rekomendowanymi lekturami z dziedziny dietetyki i żywienia człowieka, żeby mieć pewność, że moja wiedza jest jak najbardziej aktualna.</w:t>
-      </w:r>
-    </w:p>
-    <w:p>
-      <w:r>
-        <w:t>Następnie przetestowałam najpopularniejsze rozwiązania na rynku, dostępne dla przeciętnego użytkownika (nie interesowały mnie aplikacje przeznaczone stricte dla lekarzy dietetyków). Chciałam dokładnie zrozumieć ich wady oraz zalety, żeby przygotować produkt, który unikałby tych pierwszych jednocześnie wykorzystując te drugie jako wzorce.</w:t>
-      </w:r>
-    </w:p>
-    <w:p>
-      <w:r>
         <w:t>Posiadłszy wiedzę z dziedziny problemu, mogłam sformułować podstawowe założenia projektu takie jak:</w:t>
       </w:r>
     </w:p>
@@ -5328,7 +5347,6 @@
         </w:numPr>
       </w:pPr>
       <w:r>
-        <w:lastRenderedPageBreak/>
         <w:t>część obliczeniowa aplikacji, która na podst</w:t>
       </w:r>
       <w:r>
@@ -5463,19 +5481,9 @@
     </w:p>
     <w:p/>
     <w:p>
-      <w:proofErr w:type="spellStart"/>
-      <w:r>
-        <w:t>Lorem</w:t>
-      </w:r>
-      <w:proofErr w:type="spellEnd"/>
-      <w:r>
-        <w:t xml:space="preserve"> </w:t>
-      </w:r>
-      <w:proofErr w:type="spellStart"/>
-      <w:r>
-        <w:t>ipsum</w:t>
-      </w:r>
-      <w:proofErr w:type="spellEnd"/>
+      <w:r>
+        <w:t>Lorem ipsum</w:t>
+      </w:r>
     </w:p>
     <w:p/>
     <w:p>
@@ -5523,14 +5531,9 @@
       </w:pPr>
       <w:bookmarkStart w:id="11" w:name="_Toc2271893"/>
       <w:r>
-        <w:t>Ilewazy.</w:t>
-      </w:r>
-      <w:proofErr w:type="gramStart"/>
-      <w:r>
-        <w:t>pl</w:t>
+        <w:t>Ilewazy.pl</w:t>
       </w:r>
       <w:bookmarkEnd w:id="11"/>
-      <w:proofErr w:type="gramEnd"/>
     </w:p>
     <w:p>
       <w:pPr>
@@ -5625,13 +5628,8 @@
         <w:ind w:left="360"/>
       </w:pPr>
       <w:bookmarkStart w:id="18" w:name="_Toc2271900"/>
-      <w:proofErr w:type="gramStart"/>
-      <w:r>
-        <w:t>specyfikacja</w:t>
-      </w:r>
-      <w:proofErr w:type="gramEnd"/>
-      <w:r>
-        <w:t xml:space="preserve"> wymagań</w:t>
+      <w:r>
+        <w:t>specyfikacja wymagań</w:t>
       </w:r>
       <w:bookmarkEnd w:id="18"/>
     </w:p>
@@ -5677,12 +5675,10 @@
         <w:ind w:left="360"/>
       </w:pPr>
       <w:bookmarkStart w:id="21" w:name="_Toc2271903"/>
-      <w:proofErr w:type="gramStart"/>
       <w:r>
         <w:t>projekt</w:t>
       </w:r>
       <w:bookmarkEnd w:id="21"/>
-      <w:proofErr w:type="gramEnd"/>
     </w:p>
     <w:p>
       <w:pPr>
@@ -5803,12 +5799,10 @@
         <w:ind w:left="360"/>
       </w:pPr>
       <w:bookmarkStart w:id="30" w:name="_Toc2271912"/>
-      <w:proofErr w:type="gramStart"/>
       <w:r>
         <w:t>implementacja</w:t>
       </w:r>
       <w:bookmarkEnd w:id="30"/>
-      <w:proofErr w:type="gramEnd"/>
     </w:p>
     <w:p>
       <w:pPr>
@@ -5870,12 +5864,10 @@
         <w:ind w:left="360"/>
       </w:pPr>
       <w:bookmarkStart w:id="34" w:name="_Toc2271916"/>
-      <w:proofErr w:type="gramStart"/>
       <w:r>
         <w:t>testy</w:t>
       </w:r>
       <w:bookmarkEnd w:id="34"/>
-      <w:proofErr w:type="gramEnd"/>
     </w:p>
     <w:p>
       <w:pPr>
@@ -5955,12 +5947,10 @@
         <w:ind w:left="360"/>
       </w:pPr>
       <w:bookmarkStart w:id="39" w:name="_Toc2271921"/>
-      <w:proofErr w:type="gramStart"/>
       <w:r>
         <w:t>wdrożenie</w:t>
       </w:r>
       <w:bookmarkEnd w:id="39"/>
-      <w:proofErr w:type="gramEnd"/>
     </w:p>
     <w:p>
       <w:pPr>
@@ -5968,12 +5958,10 @@
         <w:ind w:left="360"/>
       </w:pPr>
       <w:bookmarkStart w:id="40" w:name="_Toc2271922"/>
-      <w:proofErr w:type="gramStart"/>
       <w:r>
         <w:t>podsumowanie</w:t>
       </w:r>
       <w:bookmarkEnd w:id="40"/>
-      <w:proofErr w:type="gramEnd"/>
     </w:p>
     <w:p>
       <w:pPr>
@@ -6376,14 +6364,9 @@
         <w:pStyle w:val="Nagwek3"/>
       </w:pPr>
       <w:bookmarkStart w:id="44" w:name="_Toc2271926"/>
-      <w:proofErr w:type="gramStart"/>
       <w:r>
         <w:lastRenderedPageBreak/>
-        <w:t>wykaz</w:t>
-      </w:r>
-      <w:proofErr w:type="gramEnd"/>
-      <w:r>
-        <w:t xml:space="preserve"> rysunków</w:t>
+        <w:t>wykaz rysunków</w:t>
       </w:r>
       <w:bookmarkEnd w:id="44"/>
     </w:p>
@@ -6417,13 +6400,7 @@
         <w:pStyle w:val="Wykazrysunkw"/>
       </w:pPr>
       <w:r>
-        <w:t xml:space="preserve">Rys. 1.2. </w:t>
-      </w:r>
-      <w:r>
-        <w:t>Wzrost odsetku dorosłych cierpiących na otyłość na świecie i poszczególnych kontynentach w kolejnych latach</w:t>
-      </w:r>
-      <w:r>
-        <w:t>……………………………………………………….7</w:t>
+        <w:t>Rys. 1.2. Wzrost odsetku dorosłych cierpiących na otyłość na świecie i poszczególnych kontynentach w kolejnych latach……………………………………………………….7</w:t>
       </w:r>
     </w:p>
     <w:p>
@@ -6559,7 +6536,7 @@
           <w:rPr>
             <w:noProof/>
           </w:rPr>
-          <w:t>9</w:t>
+          <w:t>19</w:t>
         </w:r>
         <w:r>
           <w:fldChar w:fldCharType="end"/>
@@ -8210,6 +8187,7 @@
       <w:numPr>
         <w:ilvl w:val="1"/>
       </w:numPr>
+      <w:ind w:firstLine="709"/>
     </w:pPr>
     <w:rPr>
       <w:rFonts w:eastAsiaTheme="minorEastAsia" w:cstheme="minorBidi"/>
@@ -8990,7 +8968,7 @@
 </file>
 
 <file path=customXml/itemProps1.xml><?xml version="1.0" encoding="utf-8"?>
-<ds:datastoreItem xmlns:ds="http://schemas.openxmlformats.org/officeDocument/2006/customXml" ds:itemID="{61C6000D-9616-457B-9E86-1D31E2DD1AB2}">
+<ds:datastoreItem xmlns:ds="http://schemas.openxmlformats.org/officeDocument/2006/customXml" ds:itemID="{D4B2A694-9B8F-49F1-864D-B79389430B6A}">
   <ds:schemaRefs>
     <ds:schemaRef ds:uri="http://schemas.openxmlformats.org/officeDocument/2006/bibliography"/>
   </ds:schemaRefs>

</xml_diff>

<commit_message>
Podsumowanie - możliwości dalszego rozwoju
</commit_message>
<xml_diff>
--- a/Praca.docx
+++ b/Praca.docx
@@ -415,6 +415,11 @@
       </w:r>
       <w:r>
         <w:t>Organizacja Narodów Zjednoczonych do spraw Wyżywienia i Rolnictwa.</w:t>
+      </w:r>
+    </w:p>
+    <w:p>
+      <w:r>
+        <w:t xml:space="preserve">IŻŻ – Instytut Żywności i Żywienia </w:t>
       </w:r>
     </w:p>
     <w:p>
@@ -4703,42 +4708,19 @@
                             <w:r>
                               <w:t xml:space="preserve">Rys. </w:t>
                             </w:r>
-                            <w:r>
-                              <w:fldChar w:fldCharType="begin"/>
-                            </w:r>
-                            <w:r>
-                              <w:instrText xml:space="preserve"> STYLEREF 1 \</w:instrText>
-                            </w:r>
-                            <w:r>
-                              <w:instrText xml:space="preserve">s </w:instrText>
-                            </w:r>
-                            <w:r>
-                              <w:fldChar w:fldCharType="separate"/>
-                            </w:r>
-                            <w:r>
-                              <w:t>1</w:t>
-                            </w:r>
-                            <w:r>
-                              <w:fldChar w:fldCharType="end"/>
-                            </w:r>
+                            <w:fldSimple w:instr=" STYLEREF 1 \s ">
+                              <w:r>
+                                <w:t>1</w:t>
+                              </w:r>
+                            </w:fldSimple>
                             <w:r>
                               <w:t>.</w:t>
                             </w:r>
-                            <w:r>
-                              <w:fldChar w:fldCharType="begin"/>
-                            </w:r>
-                            <w:r>
-                              <w:instrText xml:space="preserve"> SEQ Rys. \* ARABIC \s 1 </w:instrText>
-                            </w:r>
-                            <w:r>
-                              <w:fldChar w:fldCharType="separate"/>
-                            </w:r>
-                            <w:r>
-                              <w:t>1</w:t>
-                            </w:r>
-                            <w:r>
-                              <w:fldChar w:fldCharType="end"/>
-                            </w:r>
+                            <w:fldSimple w:instr=" SEQ Rys. \* ARABIC \s 1 ">
+                              <w:r>
+                                <w:t>1</w:t>
+                              </w:r>
+                            </w:fldSimple>
                             <w:r>
                               <w:t xml:space="preserve">.  Plakaty kampanii </w:t>
                             </w:r>
@@ -5065,36 +5047,45 @@
       <w:r>
         <w:t>Dukana, 1000 kalorii, Atkinsa</w:t>
       </w:r>
+      <w:r>
+        <w:t>, South Beach, Kopenhaska). Wszystkie charakteryzują się tym, że początkowo, owszem, przynoszą czasem wręcz spektakularne efekty, natomiast kiedy tylko przestaniemy je stosować i wrócimy do naszego poprzedniego sposobu odżywiania, waga wraca ze zdwojoną siłą (tak zwany efekt jo-jo), a oprócz przyrostu wagi narażamy się na inne przykre konsekwencje takie jak: spowolnienie metabolizmu, wypadające włosy oraz osłabione, łamliwe paznokcie, obniżenie nastroju, drażliwość, pogorszenie cery i stanu skóry, zmniejszenie masy mięśniowej (zamiast tkanki tłuszczowej), obniżenie odporności, obciążenie nerek i wątroby, anemia oraz, u kobiet, zaburzenia miesiączkowania.</w:t>
+      </w:r>
+    </w:p>
+    <w:p>
+      <w:r>
+        <w:t>Tymczasem dieta to nie, jak chcieliby nam wmówić chcący się wzbogacić na naszej chorobie pseudo</w:t>
+      </w:r>
+      <w:r>
+        <w:t>-</w:t>
+      </w:r>
+      <w:r>
+        <w:t>specjaliści, magiczny sposób odżywiania wykluczający całą gamę rzekomo niezdrowych pokarmów, zastępujący je wybranym, specjalnym składnikiem</w:t>
+      </w:r>
+      <w:r>
+        <w:t>, gwarantującym redukcję, tylko</w:t>
+      </w:r>
+      <w:r>
+        <w:t xml:space="preserve"> z greckiego „</w:t>
+      </w:r>
+      <w:r>
+        <w:rPr>
+          <w:i/>
+        </w:rPr>
+        <w:t>díaita</w:t>
+      </w:r>
+      <w:r>
+        <w:t xml:space="preserve">” (sposób życia), oparty na zasadach dietetyki sposób żywienia się człowieka, charakteryzujący się ustalonym pod </w:t>
+      </w:r>
+      <w:r>
+        <w:t>względem</w:t>
+      </w:r>
       <w:bookmarkStart w:id="4" w:name="_GoBack"/>
       <w:bookmarkEnd w:id="4"/>
       <w:r>
-        <w:t>, South Beach, Kopenhaska). Wszystkie charakteryzują się tym, że początkowo, owszem, przynoszą czasem wręcz spektakularne efekty, natomiast kiedy tylko przestaniemy je stosować i wrócimy do naszego poprzedniego sposobu odżywiania, waga wraca ze zdwojoną siłą (tak zwany efekt jo-jo), a oprócz przyrostu wagi narażamy się na inne przykre konsekwencje takie jak: spowolnienie metabolizmu, wypadające włosy oraz osłabione, łamliwe paznokcie, obniżenie nastroju, drażliwość, pogorszenie cery i stanu skóry, zmniejszenie masy mięśniowej (zamiast tkanki tłuszczowej), obniżenie odporności, obciążenie nerek i wątroby, anemia oraz, u kobiet, zaburzenia miesiączkowania.</w:t>
-      </w:r>
-    </w:p>
-    <w:p>
-      <w:r>
-        <w:t>Tymczasem dieta to nie, jak chcieliby nam wmówić chcący się wzbogacić na naszej chorobie pseudo</w:t>
-      </w:r>
-      <w:r>
-        <w:t>-</w:t>
-      </w:r>
-      <w:r>
-        <w:t>specjaliści, magiczny sposób odżywiania wykluczający całą gamę rzekomo niezdrowych pokarmów, zastępujący je wybranym, specjalnym składnikiem</w:t>
-      </w:r>
-      <w:r>
-        <w:t>, gwarantującym redukcję, tylko</w:t>
-      </w:r>
-      <w:r>
-        <w:t xml:space="preserve"> z greckiego „</w:t>
-      </w:r>
-      <w:r>
-        <w:rPr>
-          <w:i/>
-        </w:rPr>
-        <w:t>díaita</w:t>
-      </w:r>
-      <w:r>
-        <w:t>” (sposób życia), oparty na zasadach dietetyki sposób żywienia się człowieka, charakteryzujący się ustalonym pod względem jakości, ilości i urozmaicenia doborem pokarmów, dostosowanym do potrzeb organizmu. Kluczowy jest z</w:t>
+        <w:t xml:space="preserve"> jakości</w:t>
+      </w:r>
+      <w:r>
+        <w:t>, ilości i urozmaicenia doborem pokarmów, dostosowanym do potrzeb organizmu. Kluczowy jest z</w:t>
       </w:r>
       <w:r>
         <w:t>wrot „sposób życia”, który słusznie</w:t>
@@ -5505,7 +5496,7 @@
     <w:p>
       <w:pPr>
         <w:pStyle w:val="Nagwek2"/>
-        <w:ind w:left="360" w:firstLine="0"/>
+        <w:ind w:left="360"/>
       </w:pPr>
       <w:bookmarkStart w:id="9" w:name="_Toc2271891"/>
       <w:r>
@@ -5516,7 +5507,7 @@
     <w:p>
       <w:pPr>
         <w:pStyle w:val="Nagwek2"/>
-        <w:ind w:left="360" w:firstLine="0"/>
+        <w:ind w:left="360"/>
       </w:pPr>
       <w:bookmarkStart w:id="10" w:name="_Toc2271892"/>
       <w:r>
@@ -5527,7 +5518,7 @@
     <w:p>
       <w:pPr>
         <w:pStyle w:val="Nagwek2"/>
-        <w:ind w:left="360" w:firstLine="0"/>
+        <w:ind w:left="360"/>
       </w:pPr>
       <w:bookmarkStart w:id="11" w:name="_Toc2271893"/>
       <w:r>
@@ -5603,7 +5594,7 @@
     <w:p>
       <w:pPr>
         <w:pStyle w:val="Nagwek2"/>
-        <w:ind w:left="360" w:firstLine="0"/>
+        <w:ind w:left="360"/>
       </w:pPr>
       <w:bookmarkStart w:id="16" w:name="_Toc2271898"/>
       <w:r>
@@ -5614,7 +5605,7 @@
     <w:p>
       <w:pPr>
         <w:pStyle w:val="Nagwek2"/>
-        <w:ind w:left="360" w:firstLine="0"/>
+        <w:ind w:left="360"/>
       </w:pPr>
       <w:bookmarkStart w:id="17" w:name="_Toc2271899"/>
       <w:r>
@@ -5752,7 +5743,7 @@
     <w:p>
       <w:pPr>
         <w:pStyle w:val="Nagwek2"/>
-        <w:ind w:left="360" w:firstLine="0"/>
+        <w:ind w:left="360"/>
       </w:pPr>
       <w:bookmarkStart w:id="26" w:name="_Toc2271908"/>
       <w:r>
@@ -5763,7 +5754,7 @@
     <w:p>
       <w:pPr>
         <w:pStyle w:val="Nagwek2"/>
-        <w:ind w:left="360" w:firstLine="0"/>
+        <w:ind w:left="360"/>
       </w:pPr>
       <w:bookmarkStart w:id="27" w:name="_Toc2271909"/>
       <w:r>
@@ -5774,7 +5765,7 @@
     <w:p>
       <w:pPr>
         <w:pStyle w:val="Nagwek2"/>
-        <w:ind w:left="360" w:firstLine="0"/>
+        <w:ind w:left="360"/>
       </w:pPr>
       <w:bookmarkStart w:id="28" w:name="_Toc2271910"/>
       <w:r>
@@ -5785,7 +5776,7 @@
     <w:p>
       <w:pPr>
         <w:pStyle w:val="Nagwek2"/>
-        <w:ind w:left="360" w:firstLine="0"/>
+        <w:ind w:left="360"/>
       </w:pPr>
       <w:bookmarkStart w:id="29" w:name="_Toc2271911"/>
       <w:r>
@@ -5970,14 +5961,162 @@
           <w:ilvl w:val="0"/>
           <w:numId w:val="0"/>
         </w:numPr>
-        <w:ind w:left="360"/>
       </w:pPr>
       <w:bookmarkStart w:id="41" w:name="_Toc2271923"/>
       <w:r>
         <w:lastRenderedPageBreak/>
+        <w:t xml:space="preserve">X.X. </w:t>
+      </w:r>
+      <w:r>
         <w:t>Możliwości dalszego rozwoju</w:t>
       </w:r>
       <w:bookmarkEnd w:id="41"/>
+    </w:p>
+    <w:p/>
+    <w:p>
+      <w:pPr>
+        <w:pStyle w:val="Nagwek2"/>
+      </w:pPr>
+      <w:r>
+        <w:t>X.X.1. Dokładność przekazywanych informacji</w:t>
+      </w:r>
+      <w:r>
+        <w:t xml:space="preserve"> zwrotnych</w:t>
+      </w:r>
+    </w:p>
+    <w:p/>
+    <w:p>
+      <w:r>
+        <w:t>Szczegółowa</w:t>
+      </w:r>
+      <w:r>
+        <w:t xml:space="preserve"> analiza dziedziny wykazała</w:t>
+      </w:r>
+      <w:r>
+        <w:t>, że idealnie dokładna</w:t>
+      </w:r>
+      <w:r>
+        <w:t xml:space="preserve"> aplikacja do analizowania codziennej diety powinna zawierać o wiele więcej zmiennych niż zakładano początkowo. Zadecydowano, że w związku z ograniczonym czasem na zaprojektowanie i implementację aplikacji przy jednoczesnym pragnieniu zachowania </w:t>
+      </w:r>
+      <w:r>
+        <w:t xml:space="preserve">jak najwyższych </w:t>
+      </w:r>
+      <w:r>
+        <w:t xml:space="preserve">standardów optymalnym rozwiązaniem będzie stworzenie systemu według pierwotnych założeń i skupienie się na </w:t>
+      </w:r>
+      <w:r>
+        <w:t>prostym obliczaniu wartości odżywczych dostarczanych wraz z pożywieniem z uwzględnieniem jak największej liczby składników odżywczych niezbędnych do funkcjonowania organizmu zawartych w spożywanym pożywieniu</w:t>
+      </w:r>
+      <w:r>
+        <w:t>,</w:t>
+      </w:r>
+      <w:r>
+        <w:t xml:space="preserve"> </w:t>
+      </w:r>
+      <w:r>
+        <w:t xml:space="preserve">lecz </w:t>
+      </w:r>
+      <w:r>
+        <w:t xml:space="preserve">bez uwzględniania dodatkowych czynników modyfikujących tę zawartość. W efekcie aplikacja informuje użytkownika o tym, ile składników odżywczych zawierało jego pożywienie w nieprzetworzonej formie, chociaż docelowo ma informować </w:t>
+      </w:r>
+      <w:r>
+        <w:t>o tym, ile ich faktycznie dostarczył organizmowi</w:t>
+      </w:r>
+      <w:r>
+        <w:t>.</w:t>
+      </w:r>
+      <w:r>
+        <w:t xml:space="preserve"> </w:t>
+      </w:r>
+      <w:r>
+        <w:t xml:space="preserve"> </w:t>
+      </w:r>
+      <w:r>
+        <w:t>W najbliższej przyszłości należy zająć się szczegółową analizą wszystkich czynników wpływających na zmianę wartości odżywczych w spożywanym pokarmie i dokonać adekwatnych zmian w algorytmach liczących. Najważniejsze czynniki, jakie należy wziąć pod uwagę to:</w:t>
+      </w:r>
+    </w:p>
+    <w:p/>
+    <w:p>
+      <w:pPr>
+        <w:pStyle w:val="Akapitzlist"/>
+        <w:numPr>
+          <w:ilvl w:val="0"/>
+          <w:numId w:val="10"/>
+        </w:numPr>
+      </w:pPr>
+      <w:r>
+        <w:t xml:space="preserve">obróbka termiczna pokarmu – zostało udowodnione, że sposób przygotowania posiłku ma znaczący wpływ na zawartość niektórych mikro-  i makroelementów zawartych w składnikach dania. Podgrzewanie obniża zawartość witaminy C w jedzeniu, ale za to ułatwia przyswajanie witaminy A. Spożywanie papryki na surowo maksymalizuje </w:t>
+      </w:r>
+      <w:r>
+        <w:t>uzyskiwanie z niej wartości odżywczych, ale już w przypadku pomidorów będzie odwrotnie, ponieważ gotowanie podnosi poziom zawartego w nich likopenu. Wiemy, że gotowane brokuły mają 10% mniej witaminy C niż surowe [</w:t>
+      </w:r>
+      <w:r>
+        <w:t>8</w:t>
+      </w:r>
+      <w:r>
+        <w:t xml:space="preserve">], ale jak to dokładnie wygląda dla innych potraw i elementów? </w:t>
+      </w:r>
+    </w:p>
+    <w:p>
+      <w:pPr>
+        <w:pStyle w:val="Akapitzlist"/>
+        <w:numPr>
+          <w:ilvl w:val="0"/>
+          <w:numId w:val="10"/>
+        </w:numPr>
+      </w:pPr>
+      <w:r>
+        <w:t>b</w:t>
+      </w:r>
+      <w:r>
+        <w:t>iodostępność</w:t>
+      </w:r>
+      <w:r>
+        <w:t xml:space="preserve"> i interakcje – biodostępność, czyli inaczej przyswajalność składnika odżywczego z pożywienia</w:t>
+      </w:r>
+      <w:r>
+        <w:t>,</w:t>
+      </w:r>
+      <w:r>
+        <w:t xml:space="preserve"> była już porusza przy omawianiu żelaza w rozdziale  </w:t>
+      </w:r>
+      <w:r>
+        <w:rPr>
+          <w:b/>
+        </w:rPr>
+        <w:t xml:space="preserve">2.1.X. </w:t>
+      </w:r>
+      <w:r>
+        <w:t xml:space="preserve">Wiadomo, że chociaż dana potrawa zawiera określoną ilość danego mikro- czy makroelementu, nie zawsze całość zostanie wchłonięta przez organizm człowieka.  Należy zbadać, jaką dokładnie biodostępność mają </w:t>
+      </w:r>
+      <w:r>
+        <w:lastRenderedPageBreak/>
+        <w:t>poszczególne składniki i uwzględnić te dane w obliczaniu codziennego bilansu. Następnie trzeba wziąć pod uwagę, że pierwiastki i witaminy zachodzą ze sobą w interakcje. Jedne osłabiają przyswajalność drugich, a inne ją wzmacniają. Na przykład działanie sodu jest osłabiane przez potas, a przyswajalność żelaza niehemowego wzrasta wraz z zawartością witaminy C [1</w:t>
+      </w:r>
+      <w:r>
+        <w:t>1</w:t>
+      </w:r>
+      <w:r>
+        <w:t>] w tym samym posiłku. Chociaż część badaczy diety zaleca, żeby po prostu starać się spożywać jak najwięcej urozmaiconych posiłków, bo wtedy średnio zostanie zapewniona odpowiednia ilość wszystkich składników</w:t>
+      </w:r>
+      <w:r>
+        <w:t>, jest to podejście, przy którym łatwo wpaść w pułapkę albo jedynie pozornej dywersyfikacji, albo nadmiarowego spożycia (szczególnie łatwe w przypadku sodu [</w:t>
+      </w:r>
+      <w:r>
+        <w:t>7</w:t>
+      </w:r>
+      <w:r>
+        <w:t>]</w:t>
+      </w:r>
+      <w:r>
+        <w:t>.</w:t>
+      </w:r>
+      <w:r>
+        <w:t xml:space="preserve"> Dlatego w niniejszej pracy uznano, że</w:t>
+      </w:r>
+      <w:r>
+        <w:t xml:space="preserve"> jedynie czyste dane liczbowe są w stanie dostarczyć obiektywnych i wystarczających informacji. W związku z czym zbadanie zależności pomiędzy poszczególnymi elementami i przedstawienie ich w postaci liczbowej możliwej do zaimplementowania w obliczeniach są kolejnych krokiem ku udoskonaleniu aplikacji. </w:t>
+      </w:r>
     </w:p>
     <w:p>
       <w:pPr>
@@ -6126,6 +6265,7 @@
           <w:ilvl w:val="0"/>
           <w:numId w:val="8"/>
         </w:numPr>
+        <w:ind w:hanging="349"/>
         <w:rPr>
           <w:lang w:val="en-US"/>
         </w:rPr>
@@ -6188,15 +6328,27 @@
     <w:p>
       <w:pPr>
         <w:pStyle w:val="Nagwek3"/>
+        <w:rPr>
+          <w:lang w:val="en-US"/>
+        </w:rPr>
       </w:pPr>
       <w:bookmarkStart w:id="43" w:name="_Toc2271925"/>
       <w:r>
+        <w:rPr>
+          <w:lang w:val="en-US"/>
+        </w:rPr>
         <w:lastRenderedPageBreak/>
         <w:t>wykaz literatury</w:t>
       </w:r>
       <w:bookmarkEnd w:id="43"/>
     </w:p>
-    <w:p/>
+    <w:p>
+      <w:pPr>
+        <w:rPr>
+          <w:lang w:val="en-US"/>
+        </w:rPr>
+      </w:pPr>
+    </w:p>
     <w:p>
       <w:pPr>
         <w:pStyle w:val="Bibliografia"/>
@@ -6220,6 +6372,39 @@
       <w:r>
         <w:fldChar w:fldCharType="separate"/>
       </w:r>
+      <w:r>
+        <w:rPr>
+          <w:noProof/>
+          <w:lang w:val="en-US"/>
+        </w:rPr>
+        <w:t xml:space="preserve">Campbell, T. C. i Campbell, T. M. (2017). </w:t>
+      </w:r>
+      <w:r>
+        <w:rPr>
+          <w:i/>
+          <w:iCs/>
+          <w:noProof/>
+        </w:rPr>
+        <w:t>Nwooczesne zasady odżywiania.</w:t>
+      </w:r>
+      <w:r>
+        <w:rPr>
+          <w:noProof/>
+        </w:rPr>
+        <w:t xml:space="preserve"> Łódź: Galaktyka.</w:t>
+      </w:r>
+    </w:p>
+    <w:p>
+      <w:pPr>
+        <w:pStyle w:val="Bibliografia"/>
+        <w:numPr>
+          <w:ilvl w:val="0"/>
+          <w:numId w:val="8"/>
+        </w:numPr>
+        <w:rPr>
+          <w:noProof/>
+        </w:rPr>
+      </w:pPr>
       <w:r>
         <w:rPr>
           <w:noProof/>
@@ -6536,7 +6721,7 @@
           <w:rPr>
             <w:noProof/>
           </w:rPr>
-          <w:t>19</w:t>
+          <w:t>20</w:t>
         </w:r>
         <w:r>
           <w:fldChar w:fldCharType="end"/>
@@ -6694,6 +6879,119 @@
     </w:lvl>
   </w:abstractNum>
   <w:abstractNum w:abstractNumId="1">
+    <w:nsid w:val="006C4D9D"/>
+    <w:multiLevelType w:val="hybridMultilevel"/>
+    <w:tmpl w:val="B06CB09A"/>
+    <w:lvl w:ilvl="0" w:tplc="04150001">
+      <w:start w:val="1"/>
+      <w:numFmt w:val="bullet"/>
+      <w:lvlText w:val=""/>
+      <w:lvlJc w:val="left"/>
+      <w:pPr>
+        <w:ind w:left="1429" w:hanging="360"/>
+      </w:pPr>
+      <w:rPr>
+        <w:rFonts w:ascii="Symbol" w:hAnsi="Symbol" w:hint="default"/>
+      </w:rPr>
+    </w:lvl>
+    <w:lvl w:ilvl="1" w:tplc="04150003" w:tentative="1">
+      <w:start w:val="1"/>
+      <w:numFmt w:val="bullet"/>
+      <w:lvlText w:val="o"/>
+      <w:lvlJc w:val="left"/>
+      <w:pPr>
+        <w:ind w:left="2149" w:hanging="360"/>
+      </w:pPr>
+      <w:rPr>
+        <w:rFonts w:ascii="Courier New" w:hAnsi="Courier New" w:cs="Courier New" w:hint="default"/>
+      </w:rPr>
+    </w:lvl>
+    <w:lvl w:ilvl="2" w:tplc="04150005" w:tentative="1">
+      <w:start w:val="1"/>
+      <w:numFmt w:val="bullet"/>
+      <w:lvlText w:val=""/>
+      <w:lvlJc w:val="left"/>
+      <w:pPr>
+        <w:ind w:left="2869" w:hanging="360"/>
+      </w:pPr>
+      <w:rPr>
+        <w:rFonts w:ascii="Wingdings" w:hAnsi="Wingdings" w:hint="default"/>
+      </w:rPr>
+    </w:lvl>
+    <w:lvl w:ilvl="3" w:tplc="04150001" w:tentative="1">
+      <w:start w:val="1"/>
+      <w:numFmt w:val="bullet"/>
+      <w:lvlText w:val=""/>
+      <w:lvlJc w:val="left"/>
+      <w:pPr>
+        <w:ind w:left="3589" w:hanging="360"/>
+      </w:pPr>
+      <w:rPr>
+        <w:rFonts w:ascii="Symbol" w:hAnsi="Symbol" w:hint="default"/>
+      </w:rPr>
+    </w:lvl>
+    <w:lvl w:ilvl="4" w:tplc="04150003" w:tentative="1">
+      <w:start w:val="1"/>
+      <w:numFmt w:val="bullet"/>
+      <w:lvlText w:val="o"/>
+      <w:lvlJc w:val="left"/>
+      <w:pPr>
+        <w:ind w:left="4309" w:hanging="360"/>
+      </w:pPr>
+      <w:rPr>
+        <w:rFonts w:ascii="Courier New" w:hAnsi="Courier New" w:cs="Courier New" w:hint="default"/>
+      </w:rPr>
+    </w:lvl>
+    <w:lvl w:ilvl="5" w:tplc="04150005" w:tentative="1">
+      <w:start w:val="1"/>
+      <w:numFmt w:val="bullet"/>
+      <w:lvlText w:val=""/>
+      <w:lvlJc w:val="left"/>
+      <w:pPr>
+        <w:ind w:left="5029" w:hanging="360"/>
+      </w:pPr>
+      <w:rPr>
+        <w:rFonts w:ascii="Wingdings" w:hAnsi="Wingdings" w:hint="default"/>
+      </w:rPr>
+    </w:lvl>
+    <w:lvl w:ilvl="6" w:tplc="04150001" w:tentative="1">
+      <w:start w:val="1"/>
+      <w:numFmt w:val="bullet"/>
+      <w:lvlText w:val=""/>
+      <w:lvlJc w:val="left"/>
+      <w:pPr>
+        <w:ind w:left="5749" w:hanging="360"/>
+      </w:pPr>
+      <w:rPr>
+        <w:rFonts w:ascii="Symbol" w:hAnsi="Symbol" w:hint="default"/>
+      </w:rPr>
+    </w:lvl>
+    <w:lvl w:ilvl="7" w:tplc="04150003" w:tentative="1">
+      <w:start w:val="1"/>
+      <w:numFmt w:val="bullet"/>
+      <w:lvlText w:val="o"/>
+      <w:lvlJc w:val="left"/>
+      <w:pPr>
+        <w:ind w:left="6469" w:hanging="360"/>
+      </w:pPr>
+      <w:rPr>
+        <w:rFonts w:ascii="Courier New" w:hAnsi="Courier New" w:cs="Courier New" w:hint="default"/>
+      </w:rPr>
+    </w:lvl>
+    <w:lvl w:ilvl="8" w:tplc="04150005" w:tentative="1">
+      <w:start w:val="1"/>
+      <w:numFmt w:val="bullet"/>
+      <w:lvlText w:val=""/>
+      <w:lvlJc w:val="left"/>
+      <w:pPr>
+        <w:ind w:left="7189" w:hanging="360"/>
+      </w:pPr>
+      <w:rPr>
+        <w:rFonts w:ascii="Wingdings" w:hAnsi="Wingdings" w:hint="default"/>
+      </w:rPr>
+    </w:lvl>
+  </w:abstractNum>
+  <w:abstractNum w:abstractNumId="2">
     <w:nsid w:val="16487D73"/>
     <w:multiLevelType w:val="hybridMultilevel"/>
     <w:tmpl w:val="E58CB522"/>
@@ -6779,7 +7077,7 @@
       </w:pPr>
     </w:lvl>
   </w:abstractNum>
-  <w:abstractNum w:abstractNumId="2">
+  <w:abstractNum w:abstractNumId="3">
     <w:nsid w:val="20A5141D"/>
     <w:multiLevelType w:val="hybridMultilevel"/>
     <w:tmpl w:val="6944C688"/>
@@ -6868,7 +7166,7 @@
       </w:pPr>
     </w:lvl>
   </w:abstractNum>
-  <w:abstractNum w:abstractNumId="3">
+  <w:abstractNum w:abstractNumId="4">
     <w:nsid w:val="24E51515"/>
     <w:multiLevelType w:val="multilevel"/>
     <w:tmpl w:val="F8742BA2"/>
@@ -7017,7 +7315,7 @@
       </w:rPr>
     </w:lvl>
   </w:abstractNum>
-  <w:abstractNum w:abstractNumId="4">
+  <w:abstractNum w:abstractNumId="5">
     <w:nsid w:val="27360579"/>
     <w:multiLevelType w:val="hybridMultilevel"/>
     <w:tmpl w:val="03AC4E42"/>
@@ -7103,7 +7401,7 @@
       </w:pPr>
     </w:lvl>
   </w:abstractNum>
-  <w:abstractNum w:abstractNumId="5">
+  <w:abstractNum w:abstractNumId="6">
     <w:nsid w:val="2DA97A79"/>
     <w:multiLevelType w:val="hybridMultilevel"/>
     <w:tmpl w:val="2098CBFC"/>
@@ -7192,7 +7490,7 @@
       </w:pPr>
     </w:lvl>
   </w:abstractNum>
-  <w:abstractNum w:abstractNumId="6">
+  <w:abstractNum w:abstractNumId="7">
     <w:nsid w:val="43642314"/>
     <w:multiLevelType w:val="hybridMultilevel"/>
     <w:tmpl w:val="DC1E2A76"/>
@@ -7305,7 +7603,7 @@
       </w:rPr>
     </w:lvl>
   </w:abstractNum>
-  <w:abstractNum w:abstractNumId="7">
+  <w:abstractNum w:abstractNumId="8">
     <w:nsid w:val="5D4E322E"/>
     <w:multiLevelType w:val="multilevel"/>
     <w:tmpl w:val="65ACF968"/>
@@ -7426,7 +7724,96 @@
       </w:rPr>
     </w:lvl>
   </w:abstractNum>
-  <w:abstractNum w:abstractNumId="8">
+  <w:abstractNum w:abstractNumId="9">
+    <w:nsid w:val="64E9051B"/>
+    <w:multiLevelType w:val="hybridMultilevel"/>
+    <w:tmpl w:val="33F0EB4E"/>
+    <w:lvl w:ilvl="0" w:tplc="6DC22804">
+      <w:start w:val="1"/>
+      <w:numFmt w:val="decimal"/>
+      <w:lvlText w:val="%1."/>
+      <w:lvlJc w:val="left"/>
+      <w:pPr>
+        <w:ind w:left="1069" w:hanging="360"/>
+      </w:pPr>
+      <w:rPr>
+        <w:rFonts w:hint="default"/>
+      </w:rPr>
+    </w:lvl>
+    <w:lvl w:ilvl="1" w:tplc="04150019" w:tentative="1">
+      <w:start w:val="1"/>
+      <w:numFmt w:val="lowerLetter"/>
+      <w:lvlText w:val="%2."/>
+      <w:lvlJc w:val="left"/>
+      <w:pPr>
+        <w:ind w:left="1440" w:hanging="360"/>
+      </w:pPr>
+    </w:lvl>
+    <w:lvl w:ilvl="2" w:tplc="0415001B" w:tentative="1">
+      <w:start w:val="1"/>
+      <w:numFmt w:val="lowerRoman"/>
+      <w:lvlText w:val="%3."/>
+      <w:lvlJc w:val="right"/>
+      <w:pPr>
+        <w:ind w:left="2160" w:hanging="180"/>
+      </w:pPr>
+    </w:lvl>
+    <w:lvl w:ilvl="3" w:tplc="0415000F" w:tentative="1">
+      <w:start w:val="1"/>
+      <w:numFmt w:val="decimal"/>
+      <w:lvlText w:val="%4."/>
+      <w:lvlJc w:val="left"/>
+      <w:pPr>
+        <w:ind w:left="2880" w:hanging="360"/>
+      </w:pPr>
+    </w:lvl>
+    <w:lvl w:ilvl="4" w:tplc="04150019" w:tentative="1">
+      <w:start w:val="1"/>
+      <w:numFmt w:val="lowerLetter"/>
+      <w:lvlText w:val="%5."/>
+      <w:lvlJc w:val="left"/>
+      <w:pPr>
+        <w:ind w:left="3600" w:hanging="360"/>
+      </w:pPr>
+    </w:lvl>
+    <w:lvl w:ilvl="5" w:tplc="0415001B" w:tentative="1">
+      <w:start w:val="1"/>
+      <w:numFmt w:val="lowerRoman"/>
+      <w:lvlText w:val="%6."/>
+      <w:lvlJc w:val="right"/>
+      <w:pPr>
+        <w:ind w:left="4320" w:hanging="180"/>
+      </w:pPr>
+    </w:lvl>
+    <w:lvl w:ilvl="6" w:tplc="0415000F" w:tentative="1">
+      <w:start w:val="1"/>
+      <w:numFmt w:val="decimal"/>
+      <w:lvlText w:val="%7."/>
+      <w:lvlJc w:val="left"/>
+      <w:pPr>
+        <w:ind w:left="5040" w:hanging="360"/>
+      </w:pPr>
+    </w:lvl>
+    <w:lvl w:ilvl="7" w:tplc="04150019" w:tentative="1">
+      <w:start w:val="1"/>
+      <w:numFmt w:val="lowerLetter"/>
+      <w:lvlText w:val="%8."/>
+      <w:lvlJc w:val="left"/>
+      <w:pPr>
+        <w:ind w:left="5760" w:hanging="360"/>
+      </w:pPr>
+    </w:lvl>
+    <w:lvl w:ilvl="8" w:tplc="0415001B" w:tentative="1">
+      <w:start w:val="1"/>
+      <w:numFmt w:val="lowerRoman"/>
+      <w:lvlText w:val="%9."/>
+      <w:lvlJc w:val="right"/>
+      <w:pPr>
+        <w:ind w:left="6480" w:hanging="180"/>
+      </w:pPr>
+    </w:lvl>
+  </w:abstractNum>
+  <w:abstractNum w:abstractNumId="10">
     <w:nsid w:val="6C053F55"/>
     <w:multiLevelType w:val="hybridMultilevel"/>
     <w:tmpl w:val="B97C4D5A"/>
@@ -7540,31 +7927,37 @@
     </w:lvl>
   </w:abstractNum>
   <w:num w:numId="1">
+    <w:abstractNumId w:val="8"/>
+  </w:num>
+  <w:num w:numId="2">
+    <w:abstractNumId w:val="2"/>
+  </w:num>
+  <w:num w:numId="3">
+    <w:abstractNumId w:val="5"/>
+  </w:num>
+  <w:num w:numId="4">
+    <w:abstractNumId w:val="4"/>
+  </w:num>
+  <w:num w:numId="5">
     <w:abstractNumId w:val="7"/>
   </w:num>
-  <w:num w:numId="2">
-    <w:abstractNumId w:val="1"/>
-  </w:num>
-  <w:num w:numId="3">
-    <w:abstractNumId w:val="4"/>
-  </w:num>
-  <w:num w:numId="4">
-    <w:abstractNumId w:val="3"/>
-  </w:num>
-  <w:num w:numId="5">
-    <w:abstractNumId w:val="6"/>
-  </w:num>
   <w:num w:numId="6">
-    <w:abstractNumId w:val="8"/>
+    <w:abstractNumId w:val="10"/>
   </w:num>
   <w:num w:numId="7">
     <w:abstractNumId w:val="0"/>
   </w:num>
   <w:num w:numId="8">
-    <w:abstractNumId w:val="2"/>
+    <w:abstractNumId w:val="3"/>
   </w:num>
   <w:num w:numId="9">
-    <w:abstractNumId w:val="5"/>
+    <w:abstractNumId w:val="6"/>
+  </w:num>
+  <w:num w:numId="10">
+    <w:abstractNumId w:val="1"/>
+  </w:num>
+  <w:num w:numId="11">
+    <w:abstractNumId w:val="9"/>
   </w:num>
 </w:numbering>
 </file>
@@ -8008,10 +8401,11 @@
     <w:uiPriority w:val="9"/>
     <w:unhideWhenUsed/>
     <w:qFormat/>
-    <w:rsid w:val="001B63A1"/>
+    <w:rsid w:val="00276AEC"/>
     <w:pPr>
       <w:keepNext/>
       <w:keepLines/>
+      <w:ind w:firstLine="0"/>
       <w:jc w:val="left"/>
       <w:outlineLvl w:val="1"/>
     </w:pPr>
@@ -8215,7 +8609,7 @@
     <w:basedOn w:val="Domylnaczcionkaakapitu"/>
     <w:link w:val="Nagwek2"/>
     <w:uiPriority w:val="9"/>
-    <w:rsid w:val="001B63A1"/>
+    <w:rsid w:val="00276AEC"/>
     <w:rPr>
       <w:rFonts w:ascii="Times New Roman" w:eastAsiaTheme="majorEastAsia" w:hAnsi="Times New Roman" w:cstheme="majorBidi"/>
       <w:sz w:val="24"/>
@@ -8544,6 +8938,47 @@
       <w:sz w:val="24"/>
       <w:szCs w:val="24"/>
       <w:lang w:eastAsia="zh-CN"/>
+    </w:rPr>
+  </w:style>
+  <w:style w:type="paragraph" w:styleId="Tekstprzypisukocowego">
+    <w:name w:val="endnote text"/>
+    <w:basedOn w:val="Normalny"/>
+    <w:link w:val="TekstprzypisukocowegoZnak"/>
+    <w:uiPriority w:val="99"/>
+    <w:semiHidden/>
+    <w:unhideWhenUsed/>
+    <w:rsid w:val="00276AEC"/>
+    <w:pPr>
+      <w:spacing w:line="240" w:lineRule="auto"/>
+    </w:pPr>
+    <w:rPr>
+      <w:sz w:val="20"/>
+      <w:szCs w:val="20"/>
+    </w:rPr>
+  </w:style>
+  <w:style w:type="character" w:customStyle="1" w:styleId="TekstprzypisukocowegoZnak">
+    <w:name w:val="Tekst przypisu końcowego Znak"/>
+    <w:basedOn w:val="Domylnaczcionkaakapitu"/>
+    <w:link w:val="Tekstprzypisukocowego"/>
+    <w:uiPriority w:val="99"/>
+    <w:semiHidden/>
+    <w:rsid w:val="00276AEC"/>
+    <w:rPr>
+      <w:rFonts w:ascii="Times New Roman" w:eastAsia="Times New Roman" w:hAnsi="Times New Roman" w:cs="Times New Roman"/>
+      <w:sz w:val="20"/>
+      <w:szCs w:val="20"/>
+      <w:lang w:eastAsia="zh-CN"/>
+    </w:rPr>
+  </w:style>
+  <w:style w:type="character" w:styleId="Odwoanieprzypisukocowego">
+    <w:name w:val="endnote reference"/>
+    <w:basedOn w:val="Domylnaczcionkaakapitu"/>
+    <w:uiPriority w:val="99"/>
+    <w:semiHidden/>
+    <w:unhideWhenUsed/>
+    <w:rsid w:val="00276AEC"/>
+    <w:rPr>
+      <w:vertAlign w:val="superscript"/>
     </w:rPr>
   </w:style>
 </w:styles>
@@ -8964,11 +9399,37 @@
     <b:Day>19</b:Day>
     <b:RefOrder>10</b:RefOrder>
   </b:Source>
+  <b:Source>
+    <b:Tag>Cam17</b:Tag>
+    <b:SourceType>Book</b:SourceType>
+    <b:Guid>{C2234DB4-4D59-4ADC-99F4-48E49E3F8C33}</b:Guid>
+    <b:Author>
+      <b:Author>
+        <b:NameList>
+          <b:Person>
+            <b:Last>Campbell</b:Last>
+            <b:First>T.</b:First>
+            <b:Middle>Colin</b:Middle>
+          </b:Person>
+          <b:Person>
+            <b:Last>Campbell</b:Last>
+            <b:Middle>M.</b:Middle>
+            <b:First>Thomas</b:First>
+          </b:Person>
+        </b:NameList>
+      </b:Author>
+    </b:Author>
+    <b:Title>Nwooczesne zasady odżywiania</b:Title>
+    <b:Year>2017</b:Year>
+    <b:City>Łódź</b:City>
+    <b:Publisher>Galaktyka</b:Publisher>
+    <b:RefOrder>11</b:RefOrder>
+  </b:Source>
 </b:Sources>
 </file>
 
 <file path=customXml/itemProps1.xml><?xml version="1.0" encoding="utf-8"?>
-<ds:datastoreItem xmlns:ds="http://schemas.openxmlformats.org/officeDocument/2006/customXml" ds:itemID="{D4B2A694-9B8F-49F1-864D-B79389430B6A}">
+<ds:datastoreItem xmlns:ds="http://schemas.openxmlformats.org/officeDocument/2006/customXml" ds:itemID="{AA48AC38-B9BB-4713-91EB-6722CBA7D2D7}">
   <ds:schemaRefs>
     <ds:schemaRef ds:uri="http://schemas.openxmlformats.org/officeDocument/2006/bibliography"/>
   </ds:schemaRefs>

</xml_diff>

<commit_message>
Witaminy już, jeszcze końcówka minerałów.
Już tylko z Jarosza.
</commit_message>
<xml_diff>
--- a/Praca.docx
+++ b/Praca.docx
@@ -18698,90 +18698,159 @@
         <w:t xml:space="preserve">. Większość witamin i minerałów </w:t>
       </w:r>
       <w:r>
-        <w:t>spełnia tę definicję. W niniejszym podpunkcie zostanie skrótowo omówione, jak jest ich rola w organizmie oraz dlaczego należy zadbać o ich właściwą podaż z dietą.</w:t>
-      </w:r>
-    </w:p>
-    <w:p/>
-    <w:p>
-      <w:pPr>
-        <w:pStyle w:val="Nagwek2"/>
-      </w:pPr>
+        <w:t xml:space="preserve">spełnia tę definicję. </w:t>
+      </w:r>
+    </w:p>
+    <w:p>
+      <w:r>
+        <w:t>Ludzki</w:t>
+      </w:r>
+      <w:r>
+        <w:t xml:space="preserve"> organizm potrzebuje 13 witamin, z czego 4 są rozpuszczalne tłuszczach, a pozostałe w wodzie. Witaminy rozpuszczalne w wodze należy codziennie uzupełniać. Witaminy rozpuszczalne w tłuszczach mogą być magazynowane w tkankach, dzięki czemu </w:t>
+      </w:r>
       <w:r>
         <w:lastRenderedPageBreak/>
-        <w:t xml:space="preserve">2.1.4.1. </w:t>
-      </w:r>
-      <w:r>
-        <w:t>Cynk</w:t>
-      </w:r>
-    </w:p>
-    <w:p>
-      <w:pPr>
-        <w:rPr>
-          <w:b/>
-        </w:rPr>
-      </w:pPr>
-      <w:r>
-        <w:rPr>
-          <w:b/>
-        </w:rPr>
-        <w:t>Fosfor</w:t>
-      </w:r>
-    </w:p>
-    <w:p>
-      <w:r>
-        <w:t xml:space="preserve">Nadmierne spożycie fosforu jest niebezpieczne dla zdrowia i życia. Jego zbyt duża zawartość w organizmie może doprowadzić do uszkodzenia naczyń krwionośnych, niewydolności nerek, </w:t>
-      </w:r>
-      <w:r>
-        <w:t>zmniejszać masę kostną, przyśpieszać procesy starzenia oraz zwiększać ryzyko chorób serca [9].</w:t>
-      </w:r>
-    </w:p>
-    <w:p>
-      <w:pPr>
-        <w:rPr>
-          <w:b/>
-        </w:rPr>
-      </w:pPr>
-      <w:r>
-        <w:rPr>
-          <w:b/>
-        </w:rPr>
-        <w:t>Sód</w:t>
-      </w:r>
-    </w:p>
-    <w:p>
-      <w:r>
-        <w:t>Do zaspokojenia zapotrzebowania na sód wystarczą niewielkie jego ilości dostępne wraz z nieprzetworzonym pożywieniem. Znaczna część populacji spożywa go zdecydowanie nadmierne ilości, ponieważ sód jest jednym z głównych składników soli kuchennej, która jest dodawana w dużych ilościach do produktów przetworzonych oraz chętnie używana do doprawiania jedzenia domowego. Zbyt wysoki poziom sodu w organizmie jest natomiast jedną z istotnych przyczyn nadciśnienia</w:t>
-      </w:r>
-      <w:r>
-        <w:t> [9]</w:t>
-      </w:r>
-      <w:r>
-        <w:t>.</w:t>
-      </w:r>
-    </w:p>
-    <w:p>
-      <w:pPr>
-        <w:rPr>
-          <w:b/>
-        </w:rPr>
-      </w:pPr>
-      <w:r>
-        <w:rPr>
-          <w:b/>
-        </w:rPr>
-        <w:t>Wapń</w:t>
-      </w:r>
-    </w:p>
-    <w:p>
-      <w:pPr>
-        <w:rPr>
-          <w:b/>
-        </w:rPr>
-      </w:pPr>
+        <w:t>dzienna podaż jest mniej ważna, ale łatwiej o negatywne skutki przekraczania norm zapotrzebowania.</w:t>
+      </w:r>
+    </w:p>
+    <w:p>
+      <w:r>
+        <w:t>Składniki mineralne można podzielić na makroelementy</w:t>
+      </w:r>
+      <w:r>
+        <w:t xml:space="preserve">, czyli składniki </w:t>
+      </w:r>
+      <w:r>
+        <w:t xml:space="preserve">zajmujące w ciele człowieka ponad 0,01% masy ciała </w:t>
+      </w:r>
+      <w:r>
+        <w:t>oraz</w:t>
+      </w:r>
+      <w:r>
+        <w:t xml:space="preserve"> mikroelementy</w:t>
+      </w:r>
+      <w:r>
+        <w:t xml:space="preserve"> zwane też pierwiastkami śladowymi, których zawartość jest mniejsza niż 0,01% wagi</w:t>
+      </w:r>
+      <w:r>
+        <w:t xml:space="preserve">. </w:t>
+      </w:r>
+      <w:r>
+        <w:t xml:space="preserve">Wyszczególniono </w:t>
+      </w:r>
+      <w:r>
+        <w:t>1</w:t>
+      </w:r>
+      <w:r>
+        <w:t>7</w:t>
+      </w:r>
+      <w:r>
+        <w:t xml:space="preserve"> składni</w:t>
+      </w:r>
+      <w:r>
+        <w:t xml:space="preserve">ków dietozależnych niezbędnych od prawidłowego funkcjonowania organizmu: </w:t>
+      </w:r>
+      <w:r>
+        <w:t>chlor, chrom,</w:t>
+      </w:r>
+      <w:r>
+        <w:t xml:space="preserve"> cynk, fluor, fosfor, jod, kobalt</w:t>
+      </w:r>
+      <w:r>
+        <w:t>, magnez, mangan, molibden</w:t>
+      </w:r>
+      <w:r>
+        <w:t>, miedź,</w:t>
+      </w:r>
+      <w:r>
+        <w:t xml:space="preserve"> potas, selen, si</w:t>
+      </w:r>
+      <w:r>
+        <w:t>arka, sód,</w:t>
+      </w:r>
+      <w:r>
+        <w:t xml:space="preserve"> wapń i żelazo, z czego na 9 udało ustalić dzienne zapotrzebowanie.</w:t>
+      </w:r>
       <w:bookmarkStart w:id="1282" w:name="_GoBack"/>
       <w:bookmarkEnd w:id="1282"/>
     </w:p>
     <w:p>
+      <w:r>
+        <w:t xml:space="preserve"> </w:t>
+      </w:r>
+      <w:r>
+        <w:t xml:space="preserve">W niniejszym </w:t>
+      </w:r>
+      <w:r>
+        <w:t>podpunkcie zostaną</w:t>
+      </w:r>
+      <w:r>
+        <w:t xml:space="preserve"> skrótowo omówione</w:t>
+      </w:r>
+      <w:r>
+        <w:t xml:space="preserve"> najważniejsze witaminy i minerały</w:t>
+      </w:r>
+      <w:r>
+        <w:t>, jak</w:t>
+      </w:r>
+      <w:r>
+        <w:t>a</w:t>
+      </w:r>
+      <w:r>
+        <w:t xml:space="preserve"> jest ich rola w organizmie oraz dlaczego należy zadbać o ich właściwą podaż z dietą.</w:t>
+      </w:r>
+    </w:p>
+    <w:p/>
+    <w:p>
+      <w:pPr>
+        <w:pStyle w:val="Nagwek2"/>
+      </w:pPr>
+      <w:r>
+        <w:t xml:space="preserve">2.1.4.1. </w:t>
+      </w:r>
+      <w:r>
+        <w:t>Cynk</w:t>
+      </w:r>
+    </w:p>
+    <w:p/>
+    <w:p>
+      <w:r>
+        <w:t>Cynk współpracuje w organizmie z wieloma enzymami</w:t>
+      </w:r>
+      <w:r>
+        <w:t>, wspomaga układ odpornościowy, przyśpiesza gojenie się raz</w:t>
+      </w:r>
+      <w:r>
+        <w:t xml:space="preserve"> oraz wpływa na kontrolę wydzielania hormonów trzustki, w związku z czym jego nadmiar lub niedobór mogą rozregulować pracę tego narządu</w:t>
+      </w:r>
+      <w:r>
+        <w:t>.</w:t>
+      </w:r>
+    </w:p>
+    <w:p>
+      <w:r>
+        <w:t xml:space="preserve">O właściwą podaż cynku należy </w:t>
+      </w:r>
+      <w:r>
+        <w:t xml:space="preserve">tym bardziej </w:t>
+      </w:r>
+      <w:r>
+        <w:t>dbać, ponieważ</w:t>
+      </w:r>
+      <w:r>
+        <w:t xml:space="preserve"> nie istnieją mechanizmy magazynowania cynku w organizmie, a</w:t>
+      </w:r>
+      <w:r>
+        <w:t xml:space="preserve"> zbadanie jego poziomu w organizmie nie jest łatwe i nie wchodzi w skład podstawowych badań, a jego niedobory nie dają jasnych objawów. Symptomy pojawiają się dopiero przy dużych brakach, ale często ciężko je poprawnie zdiagnozować, gdyż takie same objawy mogą mieć wiele innych źródeł. Do tych niespecyficznych objawów zaliczane są zmiany skórne, biegunka, osłabienie włosów, utrata apetytu, </w:t>
+      </w:r>
+      <w:r>
+        <w:t xml:space="preserve">wolniejsze gojenie się ran, </w:t>
+      </w:r>
+      <w:r>
+        <w:t xml:space="preserve">zaburzenia zmysłu węchu lub smaku. </w:t>
+      </w:r>
+    </w:p>
+    <w:p>
       <w:pPr>
         <w:rPr>
           <w:b/>
@@ -18791,12 +18860,207 @@
         <w:rPr>
           <w:b/>
         </w:rPr>
+        <w:t>Fosfor</w:t>
+      </w:r>
+    </w:p>
+    <w:p>
+      <w:r>
+        <w:t xml:space="preserve">Nadmierne spożycie fosforu jest niebezpieczne dla zdrowia i życia. Jego zbyt duża zawartość w organizmie może doprowadzić do uszkodzenia naczyń krwionośnych, niewydolności nerek, </w:t>
+      </w:r>
+      <w:r>
+        <w:t>zmniejszać masę kostną, przyśpieszać procesy starzenia oraz zwiększać ryzyko chorób serca [9].</w:t>
+      </w:r>
+    </w:p>
+    <w:p>
+      <w:pPr>
+        <w:rPr>
+          <w:b/>
+        </w:rPr>
+      </w:pPr>
+      <w:r>
+        <w:rPr>
+          <w:b/>
+        </w:rPr>
+        <w:t>Jod</w:t>
+      </w:r>
+    </w:p>
+    <w:p>
+      <w:r>
+        <w:t xml:space="preserve">Jod jest najważniejszym pierwiastkiem z punktu widzenia funkcjonowania tarczycy. Jego właściwe podaż jest szczególnie ważna dla kobiet w okresie ciąży i karmienia piersią. Ale niedobory jodu są odczuwalne niezależnie od płci i mogą prowadzić do </w:t>
+      </w:r>
+      <w:r>
+        <w:t xml:space="preserve">kretynizmu tarczycowego oraz do </w:t>
+      </w:r>
+      <w:r>
+        <w:t>tworzenia</w:t>
+      </w:r>
+      <w:r>
+        <w:t xml:space="preserve"> się</w:t>
+      </w:r>
+      <w:r>
+        <w:t xml:space="preserve"> i powiększania</w:t>
+      </w:r>
+      <w:r>
+        <w:t xml:space="preserve"> wolów</w:t>
+      </w:r>
+      <w:r>
+        <w:t>.</w:t>
+      </w:r>
+    </w:p>
+    <w:p>
+      <w:r>
+        <w:lastRenderedPageBreak/>
+        <w:t xml:space="preserve">Obecność jodu w pożywieniu jest znikoma, gdyż w naturze znajduje się on głównie w morzach i ocenach. Przenika on co prawda do ryb, owoców morza czy glonów, ale nie w stopniu wystarczającym. Niedobory jodu są jednymi z najpowszechniejszych na świecie, dlatego postanowiono temu zaradzić wprowadzając do sprzedaży sól kuchenną jodowaną. Jedna jej łyżeczka powinna zawierać ok. 150 µg jodu, co stanowi ilość wystarczającą, żeby zaspokoić dziennie zapotrzebowanie wszystkich grup </w:t>
+      </w:r>
+      <w:r>
+        <w:t>oprócz kobiet w ciąży i karmiących. Należy jednak podkreślić, że nie każda sól jest jodowana i należy czytać etykiety</w:t>
+      </w:r>
+      <w:r>
+        <w:t xml:space="preserve"> oraz unikać gotowych produktów z wysoką zawartością soli, ponieważ sól stosowana przemysłowo nie jest jodowana</w:t>
+      </w:r>
+      <w:r>
+        <w:t>.</w:t>
+      </w:r>
+    </w:p>
+    <w:p>
+      <w:pPr>
+        <w:rPr>
+          <w:b/>
+        </w:rPr>
+      </w:pPr>
+      <w:r>
+        <w:rPr>
+          <w:b/>
+        </w:rPr>
+        <w:t>Potas</w:t>
+      </w:r>
+    </w:p>
+    <w:p>
+      <w:r>
+        <w:t xml:space="preserve">Potas jest współodpowiedzialny za utrzymywanie poprawnego ciśnienia krwi. Stanowi przeciwwagę dla sodu. </w:t>
+      </w:r>
+    </w:p>
+    <w:p>
+      <w:pPr>
+        <w:rPr>
+          <w:b/>
+        </w:rPr>
+      </w:pPr>
+      <w:r>
+        <w:rPr>
+          <w:b/>
+        </w:rPr>
+        <w:t>Selen</w:t>
+      </w:r>
+    </w:p>
+    <w:p>
+      <w:pPr>
+        <w:ind w:firstLine="0"/>
+      </w:pPr>
+      <w:r>
+        <w:t xml:space="preserve"> </w:t>
+      </w:r>
+      <w:r>
+        <w:tab/>
+        <w:t>Selen, podobnie jak cynk, współpracuje z wieloma enzymami w organizmie, więc uczestniczy w wielu ważnych procesach m.in.: ochronie przed wolnymi rodnikami</w:t>
+      </w:r>
+      <w:r>
+        <w:t xml:space="preserve"> oraz chorobami Alzheimera i Parkinsona</w:t>
+      </w:r>
+      <w:r>
+        <w:t>.</w:t>
+      </w:r>
+    </w:p>
+    <w:p>
+      <w:r>
+        <w:t>Gdy występują niedoboru sele</w:t>
+      </w:r>
+      <w:r>
+        <w:t>nu, spada odporność organizmu, a wzrasta podatność przede wszystkim na choroby bakteryjne i wirusowe, ale tez nowotwory.</w:t>
+      </w:r>
+    </w:p>
+    <w:p>
+      <w:pPr>
+        <w:rPr>
+          <w:b/>
+        </w:rPr>
+      </w:pPr>
+      <w:r>
+        <w:rPr>
+          <w:b/>
+        </w:rPr>
+        <w:t>Sód</w:t>
+      </w:r>
+    </w:p>
+    <w:p>
+      <w:r>
+        <w:t xml:space="preserve">Chociaż sód jest niezbędny w regulacji procesów metabolicznych, to ilościowo zapotrzebowanie na niego jest stosunkowo małe. A jednak spożycie go znacząco przekracza normy. </w:t>
+      </w:r>
+      <w:r>
+        <w:t xml:space="preserve">Do zaspokojenia zapotrzebowania na sód wystarczą niewielkie jego ilości dostępne wraz z nieprzetworzonym pożywieniem. Znaczna część populacji spożywa go </w:t>
+      </w:r>
+      <w:r>
+        <w:t xml:space="preserve">za dużo, ponieważ </w:t>
+      </w:r>
+      <w:r>
+        <w:t>jest jednym z głównych składników soli kuchennej, która jest dodawana w dużych ilościach do produktów przetworzonych oraz chętnie używana do doprawiania jedzenia domowego</w:t>
+      </w:r>
+      <w:r>
+        <w:t> [9]</w:t>
+      </w:r>
+      <w:r>
+        <w:t>. Zbyt wysoki poziom sodu w organizmie jest natomiast jedną z istotnych przyczyn nadciśnienia</w:t>
+      </w:r>
+      <w:r>
+        <w:t> </w:t>
+      </w:r>
+    </w:p>
+    <w:p>
+      <w:pPr>
+        <w:rPr>
+          <w:b/>
+        </w:rPr>
+      </w:pPr>
+      <w:r>
+        <w:rPr>
+          <w:b/>
+        </w:rPr>
+        <w:t>Wapń</w:t>
+      </w:r>
+    </w:p>
+    <w:p>
+      <w:r>
+        <w:t xml:space="preserve">Wapń jest jednym z istotnych składników kości, wzmacnia je, podwyższa ich gęstość i masę. Właściwa podaż wapnia jest szczególnie istotna w dzieciństwie i okresie dojrzewania, ale ostateczny proces kształtowania kośćca trwa nawet do 30. roku życia. </w:t>
+      </w:r>
+      <w:r>
+        <w:t>Do pozostałych funkcji wapnia należy współudział w procesie krzepnięcia krwi, skurczach mięśni i wydzielaniu hormonów.</w:t>
+      </w:r>
+    </w:p>
+    <w:p>
+      <w:r>
+        <w:lastRenderedPageBreak/>
+        <w:t>Zapotrzebowanie na wapń dla dorosłych jest relatywnie duże, a jego niedobory ciężko wykrywalne, ponieważ przez dłuższy czas nie dają objawów, a finalnie mogą doprowadzić do osteoporozy.</w:t>
+      </w:r>
+    </w:p>
+    <w:p>
+      <w:pPr>
+        <w:rPr>
+          <w:b/>
+        </w:rPr>
+      </w:pPr>
+      <w:r>
+        <w:rPr>
+          <w:b/>
+        </w:rPr>
         <w:t>Witamina A</w:t>
       </w:r>
     </w:p>
     <w:p>
       <w:r>
-        <w:t>W przeciwieństwie do większości witamin, witamina A jest rozpuszczalna w tłuszczach, a nie w wodzie. Występuje w formie aktywnej, zwanej powszechnie retinolem, która jest obecna jedynie w produktach pochodzenia zwierzęcego oraz jest wytwarzana w organizmie człowieka z karotenoidów obecnych w roślinach</w:t>
+        <w:t>Witamina jest jedną z witamin rozpuszczalnych w tłuszczach</w:t>
+      </w:r>
+      <w:r>
+        <w:t>. Występuje w formie aktywnej, zwanej powszechnie retinolem, która jest obecna jedynie w produktach pochodzenia zwierzęcego oraz jest wytwarzana w organizmie człowieka z karotenoidów obecnych w roślinach</w:t>
       </w:r>
       <w:r>
         <w:t>, a zwłaszcza z beta-karotenu</w:t>
@@ -18808,12 +19072,68 @@
         <w:t xml:space="preserve"> Ze względu na dualizm dostarczania opracowano specjalną jednostkę wyrażania zapotrzebowania i podaży tej witaminy – równoważnik retinolowy zwany też ekwiwalentem retinolu (RE). P</w:t>
       </w:r>
       <w:r>
-        <w:t>rzyjmuje się, że 1 µg retinolu (1 RE) odpowiada 6 µg beta-karotenu.</w:t>
-      </w:r>
-    </w:p>
-    <w:p>
-      <w:r>
-        <w:t>Niedobór witaminy A mogą wystąpić na diecie niskotłuszczowej. Do jego objawów należy wysuszanie skóry, osłabienie błon śluzowych i odporności oraz osłabienie widzenia, które długofalowo może zaowocować trwałymi wadami wzroku.</w:t>
+        <w:t>rzyjmuje się, że 1 </w:t>
+      </w:r>
+      <w:r>
+        <w:t>RE odpowiada 1 µg retinolu lub</w:t>
+      </w:r>
+      <w:r>
+        <w:t xml:space="preserve"> </w:t>
+      </w:r>
+      <w:r>
+        <w:t>12</w:t>
+      </w:r>
+      <w:r>
+        <w:t> µg beta-karotenu</w:t>
+      </w:r>
+      <w:r>
+        <w:t xml:space="preserve"> pochodzącym z naturalnych produktów</w:t>
+      </w:r>
+      <w:r>
+        <w:t>.</w:t>
+      </w:r>
+    </w:p>
+    <w:p>
+      <w:r>
+        <w:t xml:space="preserve">W organizmie człowieka, witamina A bierze udział w procesach związanych z rozmnażaniem, wzrostem i wspomaganiem układu </w:t>
+      </w:r>
+      <w:r>
+        <w:t>odpornościowego oraz poprawnym kształtowaniem wzroku</w:t>
+      </w:r>
+      <w:r>
+        <w:t>.</w:t>
+      </w:r>
+    </w:p>
+    <w:p>
+      <w:r>
+        <w:t>Niedobór witaminy A mogą wystąpić na diecie niskotłuszczowej. Do jego objawów należy wysuszanie skóry</w:t>
+      </w:r>
+      <w:r>
+        <w:t xml:space="preserve"> oraz części </w:t>
+      </w:r>
+      <w:r>
+        <w:t>oka: spojówek i rogówek</w:t>
+      </w:r>
+      <w:r>
+        <w:t>, osłabienie błon śluzowych</w:t>
+      </w:r>
+      <w:r>
+        <w:t>,</w:t>
+      </w:r>
+      <w:r>
+        <w:t xml:space="preserve"> i odporności oraz osłabienie widzenia</w:t>
+      </w:r>
+      <w:r>
+        <w:t xml:space="preserve"> w ciemności</w:t>
+      </w:r>
+      <w:r>
+        <w:t>, które długofalowo może zaowocować trwałymi wadami wzroku</w:t>
+      </w:r>
+      <w:r>
+        <w:t xml:space="preserve"> na przykład kurzą ślepotą</w:t>
+      </w:r>
+      <w:r>
+        <w:t>.</w:t>
       </w:r>
     </w:p>
     <w:p>
@@ -18834,12 +19154,38 @@
           <w:b/>
           <w:vertAlign w:val="subscript"/>
         </w:rPr>
-        <w:t>2</w:t>
-      </w:r>
-    </w:p>
-    <w:p>
-      <w:r>
-        <w:t>Niedobory ryboflawiny trudno zaliczyć do groźnych, prowadzą między innymi do łojotokowego zapalenia skóry albo zapalenia kącika ust, które są stanami nieprzyjemnymi, ale z pewnością niezagrażającymi zdrowiu ani życiu.</w:t>
+        <w:t>1</w:t>
+      </w:r>
+    </w:p>
+    <w:p>
+      <w:r>
+        <w:t>Tiamina jest niezbędna w procesie uzyskiwania energii z węglowodanów.</w:t>
+      </w:r>
+    </w:p>
+    <w:p>
+      <w:r>
+        <w:t>Niedobór witaminy B</w:t>
+      </w:r>
+      <w:r>
+        <w:rPr>
+          <w:vertAlign w:val="subscript"/>
+        </w:rPr>
+        <w:t>1</w:t>
+      </w:r>
+      <w:r>
+        <w:t xml:space="preserve"> może prowadzić do choroby beri-beri</w:t>
+      </w:r>
+      <w:r>
+        <w:t xml:space="preserve">, która wiąże się z paraliżem, </w:t>
+      </w:r>
+      <w:r>
+        <w:t>osłabieniem zdolności umysłowych</w:t>
+      </w:r>
+      <w:r>
+        <w:t xml:space="preserve"> i może zakończyć się zgonem</w:t>
+      </w:r>
+      <w:r>
+        <w:t xml:space="preserve">. </w:t>
       </w:r>
     </w:p>
     <w:p>
@@ -18860,50 +19206,62 @@
           <w:b/>
           <w:vertAlign w:val="subscript"/>
         </w:rPr>
-        <w:t>6</w:t>
-      </w:r>
-    </w:p>
-    <w:p>
-      <w:r>
-        <w:t>Chociaż mówi się w liczbie pojedynczej „witamina B</w:t>
-      </w:r>
-      <w:r>
-        <w:rPr>
-          <w:vertAlign w:val="subscript"/>
-        </w:rPr>
-        <w:t>6</w:t>
-      </w:r>
-      <w:r>
-        <w:t>”, to pod tą nazwą kryje się cała grupa związków chemicznych zwanych inaczej „folianami”, z których najbardziej istotny jest kwas foliowy. Kwas foliowy wraz z witaminą B</w:t>
-      </w:r>
-      <w:r>
-        <w:rPr>
-          <w:vertAlign w:val="subscript"/>
-        </w:rPr>
-        <w:t>12</w:t>
-      </w:r>
-      <w:r>
-        <w:t xml:space="preserve"> uczestniczy w procesie powstawania </w:t>
-      </w:r>
-      <w:r>
-        <w:lastRenderedPageBreak/>
-        <w:t xml:space="preserve">komórek krwi (hemopezy) i balansowania poziomu homocysteiny, która jest między innymi jednym z czynników miażdżycowych. Wspomaga również pracę układu nerwowego. Jednak w świadomości społeczeństwa najbardziej kojarzony jest z okresem ciąży, ponieważ zaleca się go wtedy kobietom profilaktycznie ze względu na redukcję ryzyka wad płodu, zwłaszcza wady cewy nerwowej. </w:t>
-      </w:r>
-    </w:p>
-    <w:p>
-      <w:r>
-        <w:t xml:space="preserve">Kwas foliowy jest jednym z tych składników odżywczych, których prawidłowy bilans jest szczególnie ważny. Jego niedobór jest wiązany ze wzrostem ryzyka zachorowania na raka płuc, narządów rodnych kobiet, jelita grubego i białaczki. Z kolei </w:t>
-      </w:r>
-      <w:r>
-        <w:t>zbyt duża podaż wpływa na przyśpieszony podział i wzrost komórek w organizmie, co przyśpiesza namnażanie komórek nowotworowych.</w:t>
-      </w:r>
-    </w:p>
-    <w:p>
-      <w:pPr>
+        <w:t>2</w:t>
+      </w:r>
+    </w:p>
+    <w:p>
+      <w:r>
+        <w:t>Ryboflawina wspomaga metabolizm energii</w:t>
+      </w:r>
+      <w:r>
+        <w:t>, niektórych leków</w:t>
+      </w:r>
+      <w:r>
+        <w:t xml:space="preserve"> oraz tworzenie erytrocytów.</w:t>
+      </w:r>
+    </w:p>
+    <w:p>
+      <w:r>
+        <w:t>Niedobory ryboflawiny trudno zaliczyć do groźnych, prowadzą między innymi do łojotokowego zapalenia skóry albo zapalenia kącika ust</w:t>
+      </w:r>
+      <w:r>
+        <w:t>, dopiero przy zaawansowanej awitaminozie mogą pojawić się problemy z koordynacją ruchową spowodowane zaburzeniami układu nerwowego.</w:t>
+      </w:r>
+    </w:p>
+    <w:p>
+      <w:r>
+        <w:rPr>
+          <w:b/>
+        </w:rPr>
+        <w:t>Witamina B</w:t>
+      </w:r>
+      <w:r>
         <w:rPr>
           <w:b/>
           <w:vertAlign w:val="subscript"/>
         </w:rPr>
+        <w:t>3</w:t>
+      </w:r>
+    </w:p>
+    <w:p>
+      <w:r>
+        <w:t>Niacyna z kolei bierze udział w metabolizmie glukozy i kwasów tłuszczowych oraz produkcji DNA. Ponadto wpływa korzystnie na poziom „dobrego” cholesterolu HDL.</w:t>
+      </w:r>
+    </w:p>
+    <w:p>
+      <w:r>
+        <w:lastRenderedPageBreak/>
+        <w:t xml:space="preserve">Jej niedobór wiąże się z ryzykiem zachorowania na pelagrę. </w:t>
+      </w:r>
+      <w:r>
+        <w:t>Nadmierne jej spożycie może zaowocować zaburzeniami układu pokarmowego, zaczerwieniem twarzy oraz sprzyjać insulinooporności i cukrzycy insulinozależnej.</w:t>
+      </w:r>
+    </w:p>
+    <w:p>
+      <w:pPr>
+        <w:rPr>
+          <w:b/>
+        </w:rPr>
       </w:pPr>
       <w:r>
         <w:rPr>
@@ -18916,29 +19274,264 @@
           <w:b/>
           <w:vertAlign w:val="subscript"/>
         </w:rPr>
+        <w:t>4</w:t>
+      </w:r>
+    </w:p>
+    <w:p>
+      <w:r>
+        <w:t>Synteza endogenna cholina jest częściowo możliwa, ale nie w stopniu wystarczającym na zaspokojenie zapotrzebowania na ten składnik. Witamina ta uczestniczy w tworzeniu błon komórkowych oraz w komunikacji międzykomórkowej. Wspomaga funkcje pamięciowe, pracę mięśni, serca i układu oddechowego oraz gospodarkę lipidową, pomagając w usuwaniu nadmiarów cholesterolu z organizmu.</w:t>
+      </w:r>
+    </w:p>
+    <w:p>
+      <w:r>
+        <w:t>Niedobór choliny wpływa dodatnio na poziom cholesterolu oraz zaburza funkcjonowanie wątroby. Nadmierne jej spożycie może obniżyć ciśnienie do niebezpiecznego poziomu, zwiększać potliwość, powodować torsje i nieświeży oddech.</w:t>
+      </w:r>
+    </w:p>
+    <w:p>
+      <w:pPr>
+        <w:rPr>
+          <w:b/>
+        </w:rPr>
+      </w:pPr>
+      <w:r>
+        <w:rPr>
+          <w:b/>
+        </w:rPr>
+        <w:t>Witamina B</w:t>
+      </w:r>
+      <w:r>
+        <w:rPr>
+          <w:b/>
+          <w:vertAlign w:val="subscript"/>
+        </w:rPr>
+        <w:t>5</w:t>
+      </w:r>
+    </w:p>
+    <w:p>
+      <w:r>
+        <w:t>Kwas pantotenowy również bierze udział w procesach pozyskiwania energii z węglowodanów ora</w:t>
+      </w:r>
+      <w:r>
+        <w:t>z syntezie niektórych związków w organizmie m.in.: cholesterolu, kwasów żółciowych i hormonów sterydowych</w:t>
+      </w:r>
+      <w:r>
+        <w:t>.</w:t>
+      </w:r>
+    </w:p>
+    <w:p>
+      <w:r>
+        <w:t>Jest prawdopodobnie jedyną witaminą, o której podaż nie należy się martwić, gdyż nie został udokumentowany ani jeden przypadek jego niedoboru</w:t>
+      </w:r>
+      <w:r>
+        <w:t xml:space="preserve"> w normalnych warunkach bytowych</w:t>
+      </w:r>
+      <w:r>
+        <w:t>.</w:t>
+      </w:r>
+      <w:r>
+        <w:t xml:space="preserve"> </w:t>
+      </w:r>
+    </w:p>
+    <w:p>
+      <w:pPr>
+        <w:rPr>
+          <w:b/>
+          <w:vertAlign w:val="subscript"/>
+        </w:rPr>
+      </w:pPr>
+      <w:r>
+        <w:rPr>
+          <w:b/>
+        </w:rPr>
+        <w:t>Witamina B</w:t>
+      </w:r>
+      <w:r>
+        <w:rPr>
+          <w:b/>
+          <w:vertAlign w:val="subscript"/>
+        </w:rPr>
+        <w:t>6</w:t>
+      </w:r>
+    </w:p>
+    <w:p>
+      <w:r>
+        <w:t>Pirydoksyna</w:t>
+      </w:r>
+      <w:r>
+        <w:t xml:space="preserve"> </w:t>
+      </w:r>
+      <w:r>
+        <w:t>jest zaangażowana</w:t>
+      </w:r>
+      <w:r>
+        <w:t xml:space="preserve"> </w:t>
+      </w:r>
+      <w:r>
+        <w:t>w metabolizm</w:t>
+      </w:r>
+      <w:r>
+        <w:t xml:space="preserve"> aminokwasów</w:t>
+      </w:r>
+      <w:r>
+        <w:t xml:space="preserve"> oraz erytrocytów, wpływa na prawidłowe funkcjonowanie układu nerwowego i odpornościowego oraz chroni przed chorobami serca. </w:t>
+      </w:r>
+    </w:p>
+    <w:p>
+      <w:r>
+        <w:t>Objawy jej niedoboru</w:t>
+      </w:r>
+      <w:r>
+        <w:t xml:space="preserve"> pojawią się dopiero po dłuższym czasie i należą do nich: zapalenie skóry, języka,</w:t>
+      </w:r>
+      <w:r>
+        <w:t xml:space="preserve"> nerwów,</w:t>
+      </w:r>
+      <w:r>
+        <w:t xml:space="preserve"> brak koncentracji, depresja i drgawki.</w:t>
+      </w:r>
+      <w:r>
+        <w:t xml:space="preserve"> Nadmierne spożycie witaminy B</w:t>
+      </w:r>
+      <w:r>
+        <w:rPr>
+          <w:vertAlign w:val="subscript"/>
+        </w:rPr>
+        <w:t>6</w:t>
+      </w:r>
+      <w:r>
+        <w:t xml:space="preserve"> może wywoływać ospałość i zaburzenia neurologiczne.</w:t>
+      </w:r>
+    </w:p>
+    <w:p>
+      <w:pPr>
+        <w:rPr>
+          <w:b/>
+          <w:vertAlign w:val="subscript"/>
+        </w:rPr>
+      </w:pPr>
+      <w:r>
+        <w:rPr>
+          <w:b/>
+        </w:rPr>
+        <w:t>Witamina B</w:t>
+      </w:r>
+      <w:r>
+        <w:rPr>
+          <w:b/>
+          <w:vertAlign w:val="subscript"/>
+        </w:rPr>
+        <w:t>9</w:t>
+      </w:r>
+    </w:p>
+    <w:p>
+      <w:r>
+        <w:t>Chociaż mówi się w liczbie pojedynczej „witamina B</w:t>
+      </w:r>
+      <w:r>
+        <w:rPr>
+          <w:vertAlign w:val="subscript"/>
+        </w:rPr>
+        <w:t>9</w:t>
+      </w:r>
+      <w:r>
+        <w:t xml:space="preserve">”, to pod tą nazwą kryje się cała grupa związków chemicznych zwanych inaczej „folianami”, z których najbardziej istotny jest kwas foliowy. </w:t>
+      </w:r>
+      <w:r>
+        <w:t>Foliany jako grupa biorą udział w tworzeniu nowych komórek, a zwłaszcza DNA i RNA, a k</w:t>
+      </w:r>
+      <w:r>
+        <w:t>was foliowy wraz z witaminą B</w:t>
+      </w:r>
+      <w:r>
+        <w:rPr>
+          <w:vertAlign w:val="subscript"/>
+        </w:rPr>
         <w:t>12</w:t>
       </w:r>
-    </w:p>
-    <w:p>
-      <w:r>
+      <w:r>
+        <w:t xml:space="preserve"> uczestniczy w procesie powstawania komórek krwi (hemop</w:t>
+      </w:r>
+      <w:r>
+        <w:t>o</w:t>
+      </w:r>
+      <w:r>
+        <w:t xml:space="preserve">ezy) i balansowania poziomu homocysteiny, która jest między innymi jednym z czynników miażdżycowych. Wspomaga również pracę układu nerwowego. Jednak w świadomości społeczeństwa najbardziej kojarzony jest z okresem ciąży, ponieważ zaleca się go </w:t>
+      </w:r>
+      <w:r>
+        <w:lastRenderedPageBreak/>
+        <w:t xml:space="preserve">wtedy kobietom profilaktycznie ze względu na redukcję ryzyka wad płodu, zwłaszcza wady cewy nerwowej. </w:t>
+      </w:r>
+    </w:p>
+    <w:p>
+      <w:r>
+        <w:t xml:space="preserve">Kwas foliowy jest jednym z tych składników odżywczych, których prawidłowy bilans jest szczególnie ważny. Jego niedobór jest wiązany ze wzrostem ryzyka </w:t>
+      </w:r>
+      <w:r>
+        <w:t xml:space="preserve">poronienia oraz </w:t>
+      </w:r>
+      <w:r>
+        <w:t xml:space="preserve">zachorowania na raka płuc, narządów rodnych kobiet, jelita grubego i białaczki. Z kolei </w:t>
+      </w:r>
+      <w:r>
+        <w:t>zbyt duża podaż wpływa na przyśpieszony podział i wzrost komórek w organizmie, co przyśpiesza namnażanie komórek nowotworowych.</w:t>
+      </w:r>
+    </w:p>
+    <w:p>
+      <w:pPr>
+        <w:rPr>
+          <w:b/>
+          <w:vertAlign w:val="subscript"/>
+        </w:rPr>
+      </w:pPr>
+      <w:r>
+        <w:rPr>
+          <w:b/>
+        </w:rPr>
         <w:t>Witamina B</w:t>
       </w:r>
       <w:r>
         <w:rPr>
+          <w:b/>
           <w:vertAlign w:val="subscript"/>
         </w:rPr>
         <w:t>12</w:t>
       </w:r>
+    </w:p>
+    <w:p>
+      <w:r>
+        <w:t>Witamina B</w:t>
+      </w:r>
+      <w:r>
+        <w:rPr>
+          <w:vertAlign w:val="subscript"/>
+        </w:rPr>
+        <w:t>12</w:t>
+      </w:r>
       <w:r>
         <w:t xml:space="preserve">, zwana też kobalaminą, znajduje się wyłącznie w produktach pochodzenia zwierzęcego, dlatego szczególnie narażone na jej niedobory są osoby na dietach wegetariańskich. </w:t>
       </w:r>
-    </w:p>
-    <w:p>
-      <w:r>
-        <w:t xml:space="preserve">Jest niezbędna do prawidłowej pracy układu nerwowego i </w:t>
-      </w:r>
-      <w:r>
-        <w:t>hemopezy</w:t>
+      <w:r>
+        <w:t>Również osoby starsze mają problem z dostarczeniem odpowiednich ilości tej witaminy, ponieważ po przekroczeniu 50. roku życia zmniejsza się wytwarzanie enzymu odpowiedzialnego za jej absorpcję.</w:t>
+      </w:r>
+    </w:p>
+    <w:p>
+      <w:r>
+        <w:t>Jest niezbędna do prawidłowej pracy układu nerwowego</w:t>
+      </w:r>
+      <w:r>
+        <w:t>, syntezy DNA</w:t>
+      </w:r>
+      <w:r>
+        <w:t xml:space="preserve"> i </w:t>
+      </w:r>
+      <w:r>
+        <w:t>hemop</w:t>
+      </w:r>
+      <w:r>
+        <w:t>o</w:t>
+      </w:r>
+      <w:r>
+        <w:t>ezy</w:t>
       </w:r>
       <w:r>
         <w:t>.</w:t>
@@ -18971,12 +19564,284 @@
         <w:rPr>
           <w:b/>
         </w:rPr>
+        <w:t>Witamina C</w:t>
+      </w:r>
+    </w:p>
+    <w:p>
+      <w:r>
+        <w:t>Kwas askorbinowy, chociaż najczęściej kojarzony ze wspomaganiem układu odpornościowego, pomaga również w produkcji kolagenu, L-karnityny i niektórych neuroprzekaźników, metabolizmie białek oraz zwiększa przyswajalność żelaza. Ma również właściwości przeciwutleniające.</w:t>
+      </w:r>
+    </w:p>
+    <w:p>
+      <w:r>
+        <w:t>Najgroźniejszym skutkiem jej niedoboru jest szkorbut.</w:t>
+      </w:r>
+      <w:r>
+        <w:t xml:space="preserve"> Przy niedostatecznym spożyciu witaminy C pojawią się bóle w stawach, zmniejsza się apetyt oraz odporność na infekcje. Nad</w:t>
+      </w:r>
+      <w:r>
+        <w:t xml:space="preserve">mierne spożycie witaminy C przez dłuższy czas bywa korelowane ze zwiększonym ryzykiem powstawania kamieni </w:t>
+      </w:r>
+      <w:r>
+        <w:t>nerkowych i</w:t>
+      </w:r>
+      <w:r>
+        <w:t xml:space="preserve"> problemów żołądkowych.</w:t>
+      </w:r>
+      <w:r>
+        <w:t xml:space="preserve"> </w:t>
+      </w:r>
+    </w:p>
+    <w:p>
+      <w:pPr>
+        <w:rPr>
+          <w:b/>
+        </w:rPr>
+      </w:pPr>
+      <w:r>
+        <w:rPr>
+          <w:b/>
+        </w:rPr>
+        <w:t>Witamin</w:t>
+      </w:r>
+      <w:r>
+        <w:rPr>
+          <w:b/>
+        </w:rPr>
+        <w:t>a</w:t>
+      </w:r>
+      <w:r>
+        <w:rPr>
+          <w:b/>
+        </w:rPr>
+        <w:t xml:space="preserve"> D</w:t>
+      </w:r>
+    </w:p>
+    <w:p>
+      <w:r>
+        <w:t xml:space="preserve">Witamina D najbardziej ze wszystkich omawianych tu elementów nie spełnia definicji niezbędnego składnika odżywczego, ponieważ nasz organizm jest zdolny ją produkować, wręcz główne jej źródło jest poza spożywcze. Produkuje są skóra pod wpływem nasłonecznienia. Przyjmuje się, że już 15-20 minut ekspozycji odkrytych kończyn na promienie </w:t>
+      </w:r>
+      <w:r>
+        <w:lastRenderedPageBreak/>
+        <w:t xml:space="preserve">słoneczne w intensywnie słoneczny dzień wystarczy, żeby wyprodukować odpowiednią jej ilość. </w:t>
+      </w:r>
+    </w:p>
+    <w:p>
+      <w:r>
+        <w:t xml:space="preserve">Niestety w naszej szerokości geograficznej od września do kwietnia nasłonecznienie nie jest wystarczająco. </w:t>
+      </w:r>
+    </w:p>
+    <w:p>
+      <w:r>
+        <w:t xml:space="preserve">Pokarmowe źródła </w:t>
+      </w:r>
+      <w:r>
+        <w:t xml:space="preserve">rozpuszczalnej w tłuszczach </w:t>
+      </w:r>
+      <w:r>
+        <w:t>witaminy D to ryby i tran, wątroba wołowa i żółtka jaj. Są to jednak źródła niewystarczająco, żeby przy rozsądnym ich spożyciu dostarczyć odpowiedniej jej ilości. Dlatego lekarze rekomendują suplementację w okresie jesienno-zimowym (więcej na ten temat w punkcie 2.1.X.X.).</w:t>
+      </w:r>
+    </w:p>
+    <w:p>
+      <w:r>
+        <w:t>Witamina D bierze udział między innymi w regulacji ciśnienia krwi, poziomu wapnia i fosforu w organizmie, co wpływa na prawidłowe funkcjonowanie układu nerwowego oraz wparciu układu immunologicznego.</w:t>
+      </w:r>
+    </w:p>
+    <w:p>
+      <w:r>
+        <w:t xml:space="preserve">Właściwa podaż witaminy D jest niezwykle istotna. </w:t>
+      </w:r>
+      <w:r>
+        <w:t xml:space="preserve">Jej niedobory są pozytywnie skorelowane z depresją, nowotworami, chorobami serca, autoimmunologicznymi, </w:t>
+      </w:r>
+      <w:r>
+        <w:t xml:space="preserve">krzywicą, </w:t>
+      </w:r>
+      <w:r>
+        <w:t>osteoporozą i cukrzycą typu II.</w:t>
+      </w:r>
+    </w:p>
+    <w:p>
+      <w:pPr>
+        <w:rPr>
+          <w:b/>
+        </w:rPr>
+      </w:pPr>
+      <w:r>
+        <w:rPr>
+          <w:b/>
+        </w:rPr>
+        <w:t>Witamina E</w:t>
+      </w:r>
+    </w:p>
+    <w:p>
+      <w:r>
+        <w:t>Witamina E jest z kolejną witaminą rozpuszczalną w tłuszczach. Jej forma aktywną jest alfa-tokoferol (ATE). Podobnie jak z witaminą A, ze względu na mnogość form występowania, podaje się zapotrzebowanie na nią i jej zawartość w postaci ekwiwalentu alfa-tokoferolu.</w:t>
+      </w:r>
+    </w:p>
+    <w:p>
+      <w:r>
+        <w:t>Witamina E jest silny</w:t>
+      </w:r>
+      <w:r>
+        <w:t>m</w:t>
+      </w:r>
+      <w:r>
+        <w:t xml:space="preserve"> antyoksydantem (powstrzymuje proces powstawania wolnych rodników)</w:t>
+      </w:r>
+      <w:r>
+        <w:t>, chroni serce, zapobiegając tworzeniu się zakrzepów i uczestnicząc w produkcji hormonu działającego na naczynie krwionośne, wspomaga układ odpornościowy i bierze udział w innych procesach metabolicznych.</w:t>
+      </w:r>
+    </w:p>
+    <w:p>
+      <w:r>
+        <w:t>Niedobór witaminy E osłabia czerwone krwinki i umożliwia sprawne działanie wolnych rodników.</w:t>
+      </w:r>
+    </w:p>
+    <w:p>
+      <w:pPr>
+        <w:rPr>
+          <w:b/>
+        </w:rPr>
+      </w:pPr>
+      <w:r>
+        <w:rPr>
+          <w:b/>
+        </w:rPr>
+        <w:t>Witamina H</w:t>
+      </w:r>
+    </w:p>
+    <w:p>
+      <w:r>
+        <w:t>Biotyna wspomaga niacynę i pirydoksynę w metabolizmie aminokwasów, glukozy oraz kwasów tłuszczowych</w:t>
+      </w:r>
+      <w:r>
+        <w:t xml:space="preserve"> oraz uczestniczy w replikacji DNA.</w:t>
+      </w:r>
+    </w:p>
+    <w:p>
+      <w:r>
+        <w:t>Jej niedobór</w:t>
+      </w:r>
+      <w:r>
+        <w:t xml:space="preserve"> jest wiązany z anoreksją i depresją. </w:t>
+      </w:r>
+      <w:r>
+        <w:t xml:space="preserve"> Jego objawy są niespecyficzne, należą zapalenie języka, nudności i wymioty.</w:t>
+      </w:r>
+      <w:r>
+        <w:t xml:space="preserve"> Długotrwała awitaminoza może powodować zaburzenia ze strony układu nerwowego, halucynację, drżenie kończyn i łysienie oraz osłabienie paznokci.</w:t>
+      </w:r>
+    </w:p>
+    <w:p>
+      <w:pPr>
+        <w:rPr>
+          <w:b/>
+        </w:rPr>
+      </w:pPr>
+      <w:r>
+        <w:rPr>
+          <w:b/>
+        </w:rPr>
+        <w:t>Witamina K</w:t>
+      </w:r>
+    </w:p>
+    <w:p>
+      <w:r>
+        <w:t xml:space="preserve">Witamina jest ostatnią z rozpuszczalnych w tłuszczach. Jest </w:t>
+      </w:r>
+      <w:r>
+        <w:t>najważniejsza rola to udział w procesie</w:t>
+      </w:r>
+      <w:r>
+        <w:t xml:space="preserve"> krzepnięcia krwi. Prawidłowa regulacji koagulacji jest ważna, ponieważ nadmierne </w:t>
+      </w:r>
+      <w:r>
+        <w:lastRenderedPageBreak/>
+        <w:t>krzepnięcie może do prowadzić do tworzenia się zakrzepów</w:t>
+      </w:r>
+      <w:r>
+        <w:t xml:space="preserve">, które bywają śmiertelnie niebezpieczne. Ponadto witamina K wzmacnia strukturę kości. </w:t>
+      </w:r>
+    </w:p>
+    <w:p>
+      <w:r>
+        <w:t>Jej niedobór sprzyja częstszym złamaniom ze względu na niższą gęstość mineralną kości</w:t>
+      </w:r>
+      <w:r>
+        <w:t xml:space="preserve"> oraz wzmożonym krwawieniom w tym wewnętrznym</w:t>
+      </w:r>
+      <w:r>
+        <w:t>.</w:t>
+      </w:r>
+    </w:p>
+    <w:p>
+      <w:pPr>
+        <w:rPr>
+          <w:b/>
+        </w:rPr>
+      </w:pPr>
+      <w:r>
+        <w:rPr>
+          <w:b/>
+        </w:rPr>
         <w:t>Żelazo</w:t>
       </w:r>
     </w:p>
     <w:p>
       <w:r>
-        <w:t xml:space="preserve">Balansowanie właściwą podażą żelaza wraz z dietą jest szczególnie istotne. Ponieważ żelazo intensyfikuje proces utleniania w wyniku którego powstają wolnych rodników, zbyt duża konsumpcja żelaza wiąże się ze zwiększonym ryzykiem nowotworów. Z kolei zbyt mała może doprowadzić do anemii [9]. </w:t>
+        <w:t>Żelazo jest z najbardziej wszechstronnych pierwiastków: współtworzy krwinki, zajmuje się transportem tlenu, wspomaga układ immunologiczny i jest częścią wielu enzymów. Pierwiastek ten występuje w dwóch odmianach: hemow</w:t>
+      </w:r>
+      <w:r>
+        <w:t>ej i niehemowej. Żelazo hemowe znajduje się w produktach pochodzenia zwierzęcego i jest pełnowartościowe dla człowieka. Natomiast niehemowa forma żelaza występuje w produktach pochodzenia roślinnego i po spożyciu przez człowieka mu zostać zredukowana do formy pełnowartościowej.</w:t>
+      </w:r>
+    </w:p>
+    <w:p>
+      <w:r>
+        <w:t>Balansowanie właściwą podażą żelaza wraz z dietą jest szczególnie istotne. Ponieważ żelazo intensyfikuje proces utleniania w wyniku którego powstają wolnych rodników, zbyt duża konsumpcja żelaza wiąże się ze zwiększonym ryzykiem nowotworów. Z kolei zbyt mała może doprowadzić do anemii [9].</w:t>
+      </w:r>
+      <w:r>
+        <w:t xml:space="preserve"> Pomniejsze skutki niedoboru żelaza to zmęczenie i obniżenie odporności.</w:t>
+      </w:r>
+      <w:r>
+        <w:t xml:space="preserve"> </w:t>
+      </w:r>
+    </w:p>
+    <w:p>
+      <w:pPr>
+        <w:rPr>
+          <w:b/>
+        </w:rPr>
+      </w:pPr>
+      <w:r>
+        <w:rPr>
+          <w:b/>
+        </w:rPr>
+        <w:t>Biodostępność i interakcje</w:t>
+      </w:r>
+    </w:p>
+    <w:p>
+      <w:r>
+        <w:t>Stosunek wapnia do fosforu w diecie nie powinien przekraczać 1:1.</w:t>
+      </w:r>
+    </w:p>
+    <w:p>
+      <w:r>
+        <w:t>W 2001 r. Institute of Medicine uznał że norma spożywania żelaza dla osób na dietach wegetariańskich powinna być 80% wyższa, ze względu na słabszą  biodostępność jego formy niehemowej.</w:t>
+      </w:r>
+    </w:p>
+    <w:p>
+      <w:pPr>
+        <w:pStyle w:val="Nagwek2"/>
+      </w:pPr>
+      <w:r>
+        <w:t xml:space="preserve">2.1.5. </w:t>
+      </w:r>
+      <w:r>
+        <w:t>Zapotrzebowanie i normy żywieniowe</w:t>
+      </w:r>
+      <w:r>
+        <w:t xml:space="preserve"> [11].</w:t>
       </w:r>
     </w:p>
     <w:p/>
@@ -18985,57 +19850,42 @@
         <w:pStyle w:val="Nagwek2"/>
       </w:pPr>
       <w:r>
-        <w:t xml:space="preserve">2.1.5. </w:t>
-      </w:r>
-      <w:r>
-        <w:t>Zapotrzebowanie i normy żywieniowe</w:t>
-      </w:r>
-      <w:r>
-        <w:t xml:space="preserve"> [11].</w:t>
+        <w:t>2.1.5.X. Suplementy</w:t>
       </w:r>
     </w:p>
     <w:p/>
     <w:p>
+      <w:r>
+        <w:t xml:space="preserve">Poprawnie zbilansowana dieta nie wymaga stosowania żadnych suplementów poza witaminą D. Chociaż dostarczanie aż </w:t>
+      </w:r>
+    </w:p>
+    <w:p>
+      <w:r>
+        <w:t>Nadmierne spożycie witaminy A z suplementów może być toksyczne i skutkuje osłabieniem mięśni, apetytu oraz kości, łysieniem, krwotokami, problemami z sercem i u kładem nerwowym, podczas gdy spożywanie jej w dużych ilościach z dietą nie wywołuje takich objawów [</w:t>
+      </w:r>
+      <w:r>
+        <w:t>12</w:t>
+      </w:r>
+      <w:r>
+        <w:t>].</w:t>
+      </w:r>
+    </w:p>
+    <w:p/>
+    <w:p>
       <w:pPr>
         <w:pStyle w:val="Nagwek2"/>
       </w:pPr>
       <w:r>
-        <w:t>2.1.5.X. Suplementy</w:t>
+        <w:t>2.1.6. Aktywność fizyczna</w:t>
       </w:r>
     </w:p>
     <w:p/>
     <w:p>
-      <w:r>
-        <w:t xml:space="preserve">Poprawnie zbilansowana dieta nie wymaga stosowania żadnych suplementów poza witaminą D. Chociaż dostarczanie aż </w:t>
-      </w:r>
-    </w:p>
-    <w:p>
+      <w:pPr>
+        <w:jc w:val="center"/>
+      </w:pPr>
       <w:r>
         <w:lastRenderedPageBreak/>
-        <w:t>Nadmierne spożycie witaminy A z suplementów może być toksyczne i skutkuje osłabieniem mięśni, apetytu oraz kości, łysieniem, krwotokami, problemami z sercem i u kładem nerwowym, podczas gdy spożywanie jej w dużych ilościach z dietą nie wywołuje takich objawów [</w:t>
-      </w:r>
-      <w:r>
-        <w:t>12</w:t>
-      </w:r>
-      <w:r>
-        <w:t>].</w:t>
-      </w:r>
-    </w:p>
-    <w:p/>
-    <w:p>
-      <w:pPr>
-        <w:pStyle w:val="Nagwek2"/>
-      </w:pPr>
-      <w:r>
-        <w:t>2.1.6. Aktywność fizyczna</w:t>
-      </w:r>
-    </w:p>
-    <w:p/>
-    <w:p>
-      <w:pPr>
-        <w:jc w:val="center"/>
-      </w:pPr>
-      <w:r>
         <w:t>* * *</w:t>
       </w:r>
     </w:p>
@@ -20486,7 +21336,7 @@
           <w:rPr>
             <w:noProof/>
           </w:rPr>
-          <w:t>33</w:t>
+          <w:t>42</w:t>
         </w:r>
         <w:r>
           <w:fldChar w:fldCharType="end"/>
@@ -23537,7 +24387,7 @@
 </file>
 
 <file path=customXml/itemProps1.xml><?xml version="1.0" encoding="utf-8"?>
-<ds:datastoreItem xmlns:ds="http://schemas.openxmlformats.org/officeDocument/2006/customXml" ds:itemID="{463E4FE5-6A4F-45A5-9AEF-80DADBB961FD}">
+<ds:datastoreItem xmlns:ds="http://schemas.openxmlformats.org/officeDocument/2006/customXml" ds:itemID="{31D5CF88-046B-46D9-8834-836D6895FF85}">
   <ds:schemaRefs>
     <ds:schemaRef ds:uri="http://schemas.openxmlformats.org/officeDocument/2006/bibliography"/>
   </ds:schemaRefs>

</xml_diff>

<commit_message>
Alleluja skończyłam składniki odżywcze!
</commit_message>
<xml_diff>
--- a/Praca.docx
+++ b/Praca.docx
@@ -18771,1121 +18771,1485 @@
       <w:r>
         <w:t xml:space="preserve"> wapń i żelazo, z czego na 9 udało ustalić dzienne zapotrzebowanie.</w:t>
       </w:r>
+    </w:p>
+    <w:p>
+      <w:r>
+        <w:t xml:space="preserve"> </w:t>
+      </w:r>
+      <w:r>
+        <w:t xml:space="preserve">W niniejszym </w:t>
+      </w:r>
+      <w:r>
+        <w:t>podpunkcie zostaną</w:t>
+      </w:r>
+      <w:r>
+        <w:t xml:space="preserve"> skrótowo omówione</w:t>
+      </w:r>
+      <w:r>
+        <w:t xml:space="preserve"> najważniejsze witaminy i minerały</w:t>
+      </w:r>
+      <w:r>
+        <w:t>, jak</w:t>
+      </w:r>
+      <w:r>
+        <w:t>a</w:t>
+      </w:r>
+      <w:r>
+        <w:t xml:space="preserve"> jest ich rola w organizmie oraz dlaczego należy zadbać o ich właściwą podaż z dietą.</w:t>
+      </w:r>
+    </w:p>
+    <w:p/>
+    <w:p>
+      <w:pPr>
+        <w:pStyle w:val="Nagwek2"/>
+      </w:pPr>
+      <w:r>
+        <w:t xml:space="preserve">2.1.4.1. </w:t>
+      </w:r>
+      <w:r>
+        <w:t>Cynk</w:t>
+      </w:r>
+    </w:p>
+    <w:p/>
+    <w:p>
+      <w:r>
+        <w:t>Cynk</w:t>
+      </w:r>
+      <w:r>
+        <w:t xml:space="preserve"> jako katalizator</w:t>
+      </w:r>
+      <w:r>
+        <w:t xml:space="preserve"> współpracuje w organizmie z wieloma enzymami</w:t>
+      </w:r>
+      <w:r>
+        <w:t>, wspomaga układ odpornościowy, przyśpiesza gojenie się raz</w:t>
+      </w:r>
+      <w:r>
+        <w:t xml:space="preserve"> oraz wpływa na</w:t>
+      </w:r>
+      <w:r>
+        <w:t xml:space="preserve"> produkcję testosteronu oraz</w:t>
+      </w:r>
+      <w:r>
+        <w:t xml:space="preserve"> kontrolę wydzielania hormonów trzustki, w związku z czym jego nadmiar lub niedobór mogą rozregulować pracę tego narządu</w:t>
+      </w:r>
+      <w:r>
+        <w:t>.</w:t>
+      </w:r>
+    </w:p>
+    <w:p>
+      <w:r>
+        <w:t xml:space="preserve">O właściwą podaż cynku należy </w:t>
+      </w:r>
+      <w:r>
+        <w:t xml:space="preserve">tym bardziej </w:t>
+      </w:r>
+      <w:r>
+        <w:t>dbać, ponieważ</w:t>
+      </w:r>
+      <w:r>
+        <w:t xml:space="preserve"> nie istnieją mechanizmy magazynowania cynku w organizmie, a</w:t>
+      </w:r>
+      <w:r>
+        <w:t xml:space="preserve"> zbadanie jego poziomu w organizmie nie jest łatwe i nie wchodzi w skład podstawowych badań, a jego niedobory nie dają jasnych objawów. Symptomy pojawiają się dopiero przy dużych brakach, ale często ciężko je poprawnie zdiagnozować, gdyż takie same objawy mogą mieć wiele innych źródeł. Do tych niespecyficznych objawów zaliczane są zmiany skórne, biegunka, osłabienie włosów, utrata apetytu, </w:t>
+      </w:r>
+      <w:r>
+        <w:t xml:space="preserve">wolniejsze gojenie się ran, </w:t>
+      </w:r>
+      <w:r>
+        <w:t xml:space="preserve">zaburzenia zmysłu węchu lub smaku. </w:t>
+      </w:r>
+    </w:p>
+    <w:p/>
+    <w:p>
+      <w:pPr>
+        <w:pStyle w:val="Nagwek2"/>
+      </w:pPr>
+      <w:r>
+        <w:t xml:space="preserve">2.1.4.2. </w:t>
+      </w:r>
+      <w:r>
+        <w:t>Fluor</w:t>
+      </w:r>
+    </w:p>
+    <w:p/>
+    <w:p>
+      <w:r>
+        <w:t xml:space="preserve">Fluor wraz z wapniem tworzy kości i zęby, z których ochroną jest powszechnie kojarzony. Mniej znany jest pozytywny wpływ fluoru na układ krążenia i </w:t>
+      </w:r>
+      <w:r>
+        <w:t>ochronę przed miażdżycą.</w:t>
+      </w:r>
+    </w:p>
+    <w:p>
+      <w:r>
+        <w:t>Niedobory fluoru wiążą się z występowaniem próchnicy nazębnej, uszkodzeniami szkliwa zębów oraz osłabieniem kości.</w:t>
+      </w:r>
+    </w:p>
+    <w:p>
+      <w:r>
+        <w:lastRenderedPageBreak/>
+        <w:t>Nie należy spożywać przesadnych ilości fluoru, ponieważ łatwo kumuluje się w organizmie prowadząc do zatrucia. Chociaż we właściwych dawkach fluor chroni kości i zęby, jego nadmiar prowadzi do ich uszkodzeń, osłabienia, zwyrodnień stawów a w dalszej perspektywie osteoporozy. Zatrucie fluorem wpływa negatywnie również na pracę nerek, mięśni i układu nerwowego.</w:t>
+      </w:r>
+    </w:p>
+    <w:p/>
+    <w:p>
+      <w:pPr>
+        <w:pStyle w:val="Nagwek2"/>
+      </w:pPr>
+      <w:r>
+        <w:t xml:space="preserve">2.1.4.3. </w:t>
+      </w:r>
+      <w:r>
+        <w:t>Fosfor</w:t>
+      </w:r>
+    </w:p>
+    <w:p/>
+    <w:p>
+      <w:r>
+        <w:t>Gospodarka fosforowa w organizmie jest związana z wapniem. Te dwa pierwiastki razem wpływają na kształtowanie się kośćca, dodatkowo fosfor pomaga budować tkanki miękki i błony komórkowe oraz przyczynia się do przekazywania bodźców nerwowych.</w:t>
+      </w:r>
+    </w:p>
+    <w:p>
+      <w:r>
+        <w:t>Dostępność fosforu w żywności jest bardzo duża, dlatego rzadko zdarzają się jego niedobory, ale odnotowano, że przy ich występowaniu organizm jest osłabiony i bardziej narażony na infekcje, co może mieć związek z zaburzeniami transportu tlenu.</w:t>
+      </w:r>
+    </w:p>
+    <w:p>
+      <w:r>
+        <w:t xml:space="preserve">Nadmierne spożycie fosforu jest niebezpieczne dla zdrowia i życia. Jego zbyt duża zawartość w organizmie może doprowadzić do uszkodzenia naczyń krwionośnych, niewydolności nerek, </w:t>
+      </w:r>
+      <w:r>
+        <w:t>zmniejszać masę kostną, przyśpieszać procesy starzenia oraz zwiększać ryzyko chorób serca [9].</w:t>
+      </w:r>
+      <w:r>
+        <w:t xml:space="preserve"> </w:t>
+      </w:r>
+    </w:p>
+    <w:p/>
+    <w:p>
+      <w:pPr>
+        <w:pStyle w:val="Nagwek2"/>
+      </w:pPr>
+      <w:r>
+        <w:t xml:space="preserve">2.1.4.4. </w:t>
+      </w:r>
+      <w:r>
+        <w:t>Jod</w:t>
+      </w:r>
+    </w:p>
+    <w:p/>
+    <w:p>
+      <w:r>
+        <w:t>Jod jest najważniejszym pierwiastkiem z punktu widzenia funkcjonowania tarczycy. Jego właściwe podaż jest szczególnie ważna dla kobiet w okresi</w:t>
+      </w:r>
+      <w:r>
+        <w:t>e ciąży i karmienia piersią. Jednak</w:t>
+      </w:r>
+      <w:r>
+        <w:t xml:space="preserve"> niedobory jodu są odczuwalne niezależnie od płci i mogą prowadzić do</w:t>
+      </w:r>
+      <w:r>
+        <w:t xml:space="preserve"> niedoczynności tarczycy,</w:t>
+      </w:r>
+      <w:r>
+        <w:t xml:space="preserve"> </w:t>
+      </w:r>
+      <w:r>
+        <w:t xml:space="preserve">kretynizmu tarczycowego oraz do </w:t>
+      </w:r>
+      <w:r>
+        <w:t>tworzenia</w:t>
+      </w:r>
+      <w:r>
+        <w:t xml:space="preserve"> się</w:t>
+      </w:r>
+      <w:r>
+        <w:t xml:space="preserve"> i powiększania</w:t>
+      </w:r>
+      <w:r>
+        <w:t xml:space="preserve"> wolów. Istnieje również pozytywna korelacja pomiędzy trwałym niedoborem jodu a występowaniem raka żołądka. Nadmiar jodu wpływa na nadprodukcję TSH.</w:t>
+      </w:r>
+    </w:p>
+    <w:p>
+      <w:r>
+        <w:t xml:space="preserve">Obecność jodu w pożywieniu jest znikoma, gdyż w naturze znajduje się on głównie w morzach i ocenach. Przenika on co prawda do ryb, owoców morza czy glonów, ale nie w stopniu wystarczającym. Niedobory jodu są jednymi z najpowszechniejszych na świecie, dlatego postanowiono temu zaradzić wprowadzając do sprzedaży sól kuchenną jodowaną. Jedna jej łyżeczka powinna zawierać ok. 150 µg jodu, co stanowi ilość wystarczającą, żeby zaspokoić dziennie zapotrzebowanie wszystkich grup </w:t>
+      </w:r>
+      <w:r>
+        <w:t xml:space="preserve">oprócz kobiet w ciąży i karmiących. Należy jednak </w:t>
+      </w:r>
+      <w:r>
+        <w:lastRenderedPageBreak/>
+        <w:t>podkreślić, że nie każda sól jest jodowana i należy czytać etykiety</w:t>
+      </w:r>
+      <w:r>
+        <w:t xml:space="preserve"> oraz unikać gotowych produktów z wysoką zawartością soli, ponieważ sól stosowana przemysłowo nie jest jodowana</w:t>
+      </w:r>
+      <w:r>
+        <w:t>.</w:t>
+      </w:r>
+    </w:p>
+    <w:p/>
+    <w:p>
+      <w:pPr>
+        <w:pStyle w:val="Nagwek2"/>
+      </w:pPr>
+      <w:r>
+        <w:t xml:space="preserve">2.1.4.5. </w:t>
+      </w:r>
+      <w:r>
+        <w:t>Magnez</w:t>
+      </w:r>
+    </w:p>
+    <w:p>
+      <w:pPr>
+        <w:rPr>
+          <w:b/>
+        </w:rPr>
+      </w:pPr>
+    </w:p>
+    <w:p>
+      <w:r>
+        <w:t>Magne</w:t>
+      </w:r>
+      <w:r>
+        <w:t>z odgrywa istotna rolę w procesie termoregulacji organizmu oraz aktywacji kilkuset enzymów, syntezie kwasów nukleinowych i chromosomów. Wpływa na kurczliwość mięśni i niezbędny dla prawidłowego metabolizmu witaminy D.</w:t>
+      </w:r>
+    </w:p>
+    <w:p>
+      <w:r>
+        <w:t>Nawet niewielkie braki magnezu wzmagają ryzyko osteoporozy. Większ</w:t>
+      </w:r>
+      <w:r>
+        <w:t>e mogą</w:t>
+      </w:r>
+      <w:r>
+        <w:t xml:space="preserve"> wywoływać apatię oraz przyczyniać się do nadciśnienia, insulinooporności, bezsenności, stanów lękowych i depresji. </w:t>
+      </w:r>
+      <w:r>
+        <w:t>Poważny niedobór magnezu</w:t>
+      </w:r>
+      <w:r>
+        <w:t xml:space="preserve"> istotnie zaburza pracę układu nerwowo-mięśniowego objawiając się z jednej strony nadpobudliwością ruchową mięśni, z drugiej – ich bolami, drżeniem i skurczami oraz układu</w:t>
+      </w:r>
+      <w:r>
+        <w:t xml:space="preserve"> sercowo-naczyniowego</w:t>
+      </w:r>
+      <w:r>
+        <w:t xml:space="preserve"> wywołując arytmię lub częstoskurcz. </w:t>
+      </w:r>
+    </w:p>
+    <w:p>
+      <w:r>
+        <w:t>Magnez ma właściwości przeczyszczające</w:t>
+      </w:r>
+      <w:r>
+        <w:t xml:space="preserve">. Jego nadmierne spożycie może wywoływać biegunki. Za gospodarkę magnezową odpowiadają nerki, które dobrze sobie radzą nawet ze zwiększoną podażą tego pierwiastka, dlatego rzadko odnotowuje się poważniejsze problemy z jego nadmiarem. </w:t>
+      </w:r>
+    </w:p>
+    <w:p/>
+    <w:p>
+      <w:pPr>
+        <w:pStyle w:val="Nagwek2"/>
+      </w:pPr>
+      <w:r>
+        <w:t xml:space="preserve">2.1.4.6. </w:t>
+      </w:r>
+      <w:r>
+        <w:t>Potas</w:t>
+      </w:r>
+    </w:p>
+    <w:p>
+      <w:pPr>
+        <w:rPr>
+          <w:b/>
+        </w:rPr>
+      </w:pPr>
+    </w:p>
+    <w:p>
+      <w:r>
+        <w:t>Potas jest współodpowiedzialny za utrzymywanie poprawnego ciśnienia krwi</w:t>
+      </w:r>
+      <w:r>
+        <w:t xml:space="preserve">. Stanowi przeciwwagę dla sodu, z którym współpracuje przy zapewnianiu poprawnej gospodarki wodno-elektrolitowej. </w:t>
+      </w:r>
+    </w:p>
+    <w:p>
+      <w:r>
+        <w:t>Niedobór potasu wpływa negatywnie na ciśnienie krwi, sprzyja kamicy nerkowej oraz zwiększa ryzyko udaru. Nadmiar potasu osłabia pracę serca, układu nerwowego i siłę mięśni.</w:t>
+      </w:r>
+    </w:p>
+    <w:p/>
+    <w:p>
+      <w:pPr>
+        <w:pStyle w:val="Nagwek2"/>
+      </w:pPr>
+      <w:r>
+        <w:t xml:space="preserve">2.1.4.7. </w:t>
+      </w:r>
+      <w:r>
+        <w:t>Selen</w:t>
+      </w:r>
+    </w:p>
+    <w:p>
+      <w:pPr>
+        <w:rPr>
+          <w:b/>
+        </w:rPr>
+      </w:pPr>
+    </w:p>
+    <w:p>
+      <w:pPr>
+        <w:ind w:firstLine="0"/>
+      </w:pPr>
+      <w:r>
+        <w:t xml:space="preserve"> </w:t>
+      </w:r>
+      <w:r>
+        <w:tab/>
+        <w:t xml:space="preserve">Selen, podobnie jak cynk, współpracuje z wieloma enzymami w organizmie, więc uczestniczy w wielu ważnych procesach m.in.: </w:t>
+      </w:r>
+      <w:r>
+        <w:t xml:space="preserve">stymulacji układu immunologicznego, </w:t>
+      </w:r>
+      <w:r>
+        <w:t>ochronie przed wolnymi rodnikami</w:t>
+      </w:r>
+      <w:r>
+        <w:t>, nowotworem płuc</w:t>
+      </w:r>
+      <w:r>
+        <w:t xml:space="preserve"> oraz chorobami Alzheimera i Parkinsona</w:t>
+      </w:r>
+      <w:r>
+        <w:t>.</w:t>
+      </w:r>
+      <w:r>
+        <w:t xml:space="preserve"> Jest drugim, obok </w:t>
+      </w:r>
+      <w:r>
+        <w:t>j</w:t>
+      </w:r>
+      <w:r>
+        <w:t>o</w:t>
+      </w:r>
+      <w:r>
+        <w:t xml:space="preserve">du, pierwiastkiem związanym z hormonami tarczycy. </w:t>
+      </w:r>
+    </w:p>
+    <w:p>
+      <w:r>
+        <w:lastRenderedPageBreak/>
+        <w:t>Selen jest mikroelementem, co oznacza że zapotrzebowanie na niego jest stosunkowo małe. Istnieje jednak cienka granica między jego niedoborem a nadmiarem.</w:t>
+      </w:r>
+    </w:p>
+    <w:p>
+      <w:r>
+        <w:t>Gdy występują niedoboru sele</w:t>
+      </w:r>
+      <w:r>
+        <w:t>nu, spada odporność organizmu, a wzrasta podatność przede wszystkim na choroby bakteryjne i wirusowe, ale tez nowotwory.</w:t>
+      </w:r>
+      <w:r>
+        <w:t xml:space="preserve"> Udowodniono związek między niedoborem selenu, a chorobą Keshan związaną z układem sercowym oraz chorobą Kashin-Becka związaną z układem kostno-ruchowym.</w:t>
+      </w:r>
+    </w:p>
+    <w:p>
+      <w:r>
+        <w:t>Spożywanie dużych ilości selenu prowadzi do zatrucia, którego symptomami jest osłabienie paznokci i włosów prowadzące nawet ich utraty, nerwowość, depresja, nadmierna potliwość i zaburzenia układu nerwowego.</w:t>
+      </w:r>
+    </w:p>
+    <w:p/>
+    <w:p>
+      <w:pPr>
+        <w:pStyle w:val="Nagwek2"/>
+      </w:pPr>
+      <w:r>
+        <w:t>2.1.4.8.</w:t>
+      </w:r>
+      <w:r>
+        <w:t>Sód</w:t>
+      </w:r>
+    </w:p>
+    <w:p>
+      <w:pPr>
+        <w:rPr>
+          <w:b/>
+        </w:rPr>
+      </w:pPr>
+    </w:p>
+    <w:p>
+      <w:r>
+        <w:t>Chociaż sód jest niezbędny w regulacji procesów metabolicznych</w:t>
+      </w:r>
+      <w:r>
+        <w:t xml:space="preserve"> oraz utrzymania równowagi kwasowo-zasadowej w organizmie</w:t>
+      </w:r>
+      <w:r>
+        <w:t xml:space="preserve">, to ilościowo zapotrzebowanie na niego jest stosunkowo małe. A jednak spożycie go znacząco przekracza normy. </w:t>
+      </w:r>
+      <w:r>
+        <w:t xml:space="preserve">Do zaspokojenia zapotrzebowania na sód wystarczą niewielkie jego ilości dostępne wraz z nieprzetworzonym pożywieniem. Znaczna część populacji spożywa go </w:t>
+      </w:r>
+      <w:r>
+        <w:t xml:space="preserve">za dużo, ponieważ </w:t>
+      </w:r>
+      <w:r>
+        <w:t>jest jednym z głównych składników soli kuchennej, która jest dodawana w dużych ilościach do produktów przetworzonych oraz chętnie używana do doprawiania jedzenia domowego</w:t>
+      </w:r>
+      <w:r>
+        <w:t> [9]</w:t>
+      </w:r>
+      <w:r>
+        <w:t xml:space="preserve">. </w:t>
+      </w:r>
+    </w:p>
+    <w:p>
+      <w:r>
+        <w:t>Niedobory sodu bywają wiązane z insulinoopornością i zaburzeniami gospodarki lipidowej prowadzącymi do podwyższenia poziomu cholesterolu ogółem oraz „złego” cholesterolu LDL.</w:t>
+      </w:r>
+    </w:p>
+    <w:p>
+      <w:r>
+        <w:t>Zbyt wysoki poziom sodu w organizmie jest natomiast jedną z istotnych przyczyn nadciśnienia</w:t>
+      </w:r>
+      <w:r>
+        <w:t>. Odnotowano również niekorzystny wpływa sodu na funkcjonowanie płuc zwłaszcza u osób chorych na astmę.</w:t>
+      </w:r>
+      <w:r>
+        <w:t> </w:t>
+      </w:r>
+    </w:p>
+    <w:p/>
+    <w:p>
+      <w:pPr>
+        <w:pStyle w:val="Nagwek2"/>
+      </w:pPr>
+      <w:r>
+        <w:t xml:space="preserve">2.1.4.9. </w:t>
+      </w:r>
+      <w:r>
+        <w:t>Wapń</w:t>
+      </w:r>
+    </w:p>
+    <w:p>
+      <w:pPr>
+        <w:rPr>
+          <w:b/>
+        </w:rPr>
+      </w:pPr>
+    </w:p>
+    <w:p>
+      <w:r>
+        <w:t>Wapń jest jednym z istotnych składników kości, wzmacnia je, podwyższa ich gęstość i masę. Właściwa podaż wapnia jest szczególnie istotna w dzieciństwie i okresie dojrzewania, ale ostateczny proces kształtowania kośćca trwa nawet do 30. roku życia.</w:t>
+      </w:r>
+      <w:r>
+        <w:t xml:space="preserve"> Pierwiastek ten jest również niezbędny dla prawidłowej pracy serca i układu naczyniowego. </w:t>
+      </w:r>
+      <w:r>
+        <w:t>Do pozostałych funkcji wapnia należy współudział w procesie krzepnięcia krwi, skurczach mięśni i wydzielaniu hormonów.</w:t>
+      </w:r>
+    </w:p>
+    <w:p>
+      <w:r>
+        <w:lastRenderedPageBreak/>
+        <w:t>Gospodarka wapniowa jest ściśle powiązana z gospodarką fosforową. Stosunek wapnia w do fosforu w diecie powinien wynosić 1:1.</w:t>
+      </w:r>
+    </w:p>
+    <w:p>
+      <w:r>
+        <w:t xml:space="preserve">Zapotrzebowanie na wapń dla dorosłych jest relatywnie duże, a jego niedobory ciężko wykrywalne, ponieważ przez dłuższy czas nie dają objawów, </w:t>
+      </w:r>
+      <w:r>
+        <w:t xml:space="preserve">podczas gdy w organizmie następuje demineralizacja kości, </w:t>
+      </w:r>
+      <w:r>
+        <w:t>a finalnie mogą doprowadzić do osteoporozy</w:t>
+      </w:r>
+      <w:r>
+        <w:t xml:space="preserve"> i krzywicy</w:t>
+      </w:r>
+      <w:r>
+        <w:t>.</w:t>
+      </w:r>
+      <w:r>
+        <w:t xml:space="preserve"> Nadmierne spożycie wapnia sprzyja tworzeniu się kamieni nerkowych i może prowadzić do niewydolności nerek. Jako że wapń wchodzi w liczne interakcje w innymi elementami, problemy z jego metabolizmem mogą wpływać również na przyswajalność pozostałych pierwiastków m.in.: żelaza, cynku i magnezu.</w:t>
+      </w:r>
+    </w:p>
+    <w:p/>
+    <w:p>
+      <w:pPr>
+        <w:pStyle w:val="Nagwek2"/>
+      </w:pPr>
+      <w:r>
+        <w:t>2.1.4.10.</w:t>
+      </w:r>
+      <w:r>
+        <w:rPr>
+          <w:rStyle w:val="Nagwek2Znak"/>
+        </w:rPr>
+        <w:t xml:space="preserve"> </w:t>
+      </w:r>
+      <w:r>
+        <w:t>Witamina A</w:t>
+      </w:r>
+    </w:p>
+    <w:p>
+      <w:pPr>
+        <w:rPr>
+          <w:b/>
+        </w:rPr>
+      </w:pPr>
+    </w:p>
+    <w:p>
+      <w:r>
+        <w:t>Witamina jest jedną z witamin rozpuszczalnych w tłuszczach</w:t>
+      </w:r>
+      <w:r>
+        <w:t>. Występuje w formie aktywnej, zwanej powszechnie retinolem, która jest obecna jedynie w produktach pochodzenia zwierzęcego oraz jest wytwarzana w organizmie człowieka z karotenoidów obecnych w roślinach</w:t>
+      </w:r>
+      <w:r>
+        <w:t>, a zwłaszcza z beta-karotenu</w:t>
+      </w:r>
+      <w:r>
+        <w:t>.</w:t>
+      </w:r>
+      <w:r>
+        <w:t xml:space="preserve"> Ze względu na dualizm dostarczania opracowano specjalną jednostkę wyrażania zapotrzebowania i podaży tej witaminy – równoważnik retinolowy zwany też ekwiwalentem retinolu (RE). P</w:t>
+      </w:r>
+      <w:r>
+        <w:t>rzyjmuje się, że 1 </w:t>
+      </w:r>
+      <w:r>
+        <w:t>RE odpowiada 1 µg retinolu lub</w:t>
+      </w:r>
+      <w:r>
+        <w:t xml:space="preserve"> </w:t>
+      </w:r>
+      <w:r>
+        <w:t>12</w:t>
+      </w:r>
+      <w:r>
+        <w:t> µg beta-karotenu</w:t>
+      </w:r>
+      <w:r>
+        <w:t xml:space="preserve"> pochodzącym z naturalnych produktów</w:t>
+      </w:r>
+      <w:r>
+        <w:t>.</w:t>
+      </w:r>
+    </w:p>
+    <w:p>
+      <w:r>
+        <w:t xml:space="preserve">W organizmie człowieka, witamina A bierze udział w procesach związanych z rozmnażaniem, wzrostem i wspomaganiem układu </w:t>
+      </w:r>
+      <w:r>
+        <w:t>odpornościowego oraz poprawnym kształtowaniem wzroku</w:t>
+      </w:r>
+      <w:r>
+        <w:t>.</w:t>
+      </w:r>
+    </w:p>
+    <w:p>
+      <w:r>
+        <w:t>Niedobór witaminy A mogą wystąpić na diecie niskotłuszczowej. Do jego objawów należy wysuszanie skóry</w:t>
+      </w:r>
+      <w:r>
+        <w:t xml:space="preserve"> oraz części </w:t>
+      </w:r>
+      <w:r>
+        <w:t>oka: spojówek i rogówek</w:t>
+      </w:r>
+      <w:r>
+        <w:t>, osłabienie błon śluzowych</w:t>
+      </w:r>
+      <w:r>
+        <w:t>,</w:t>
+      </w:r>
+      <w:r>
+        <w:t xml:space="preserve"> i odporności oraz osłabienie widzenia</w:t>
+      </w:r>
+      <w:r>
+        <w:t xml:space="preserve"> w ciemności</w:t>
+      </w:r>
+      <w:r>
+        <w:t>, które długofalowo może zaowocować trwałymi wadami wzroku</w:t>
+      </w:r>
+      <w:r>
+        <w:t xml:space="preserve"> na przykład kurzą ślepotą</w:t>
+      </w:r>
+      <w:r>
+        <w:t>.</w:t>
+      </w:r>
+    </w:p>
+    <w:p/>
+    <w:p>
+      <w:pPr>
+        <w:pStyle w:val="Nagwek2"/>
+        <w:rPr>
+          <w:vertAlign w:val="subscript"/>
+        </w:rPr>
+      </w:pPr>
+      <w:r>
+        <w:t xml:space="preserve">2.1.4.11. </w:t>
+      </w:r>
+      <w:r>
+        <w:t>Witamina B</w:t>
+      </w:r>
+      <w:r>
+        <w:rPr>
+          <w:vertAlign w:val="subscript"/>
+        </w:rPr>
+        <w:t>1</w:t>
+      </w:r>
+    </w:p>
+    <w:p>
+      <w:pPr>
+        <w:rPr>
+          <w:b/>
+          <w:vertAlign w:val="subscript"/>
+        </w:rPr>
+      </w:pPr>
+    </w:p>
+    <w:p>
+      <w:r>
+        <w:t>Tiamina jest niezbędna w procesie uzyskiwania energii z węglowodanów.</w:t>
+      </w:r>
+    </w:p>
+    <w:p>
+      <w:r>
+        <w:t>Niedobór witaminy B</w:t>
+      </w:r>
+      <w:r>
+        <w:rPr>
+          <w:vertAlign w:val="subscript"/>
+        </w:rPr>
+        <w:t>1</w:t>
+      </w:r>
+      <w:r>
+        <w:t xml:space="preserve"> może prowadzić do choroby beri-beri</w:t>
+      </w:r>
+      <w:r>
+        <w:t xml:space="preserve">, która wiąże się z paraliżem, </w:t>
+      </w:r>
+      <w:r>
+        <w:t>osłabieniem zdolności umysłowych</w:t>
+      </w:r>
+      <w:r>
+        <w:t xml:space="preserve"> i może zakończyć się zgonem</w:t>
+      </w:r>
+      <w:r>
+        <w:t xml:space="preserve">. </w:t>
+      </w:r>
+    </w:p>
+    <w:p/>
+    <w:p>
+      <w:pPr>
+        <w:pStyle w:val="Nagwek2"/>
+        <w:rPr>
+          <w:vertAlign w:val="subscript"/>
+        </w:rPr>
+      </w:pPr>
+      <w:r>
+        <w:lastRenderedPageBreak/>
+        <w:t xml:space="preserve">2.1.4.12. </w:t>
+      </w:r>
+      <w:r>
+        <w:t>Witamina B</w:t>
+      </w:r>
+      <w:r>
+        <w:rPr>
+          <w:vertAlign w:val="subscript"/>
+        </w:rPr>
+        <w:t>2</w:t>
+      </w:r>
+    </w:p>
+    <w:p/>
+    <w:p>
+      <w:r>
+        <w:t>Ryboflawina wspomaga metabolizm energii</w:t>
+      </w:r>
+      <w:r>
+        <w:t>, niektórych leków</w:t>
+      </w:r>
+      <w:r>
+        <w:t xml:space="preserve"> oraz tworzenie erytrocytów.</w:t>
+      </w:r>
+    </w:p>
+    <w:p>
+      <w:r>
+        <w:t>Niedobory ryboflawiny trudno zaliczyć do groźnych, prowadzą między innymi do łojotokowego zapalenia skóry albo zapalenia kącika ust</w:t>
+      </w:r>
+      <w:r>
+        <w:t>, dopiero przy zaawansowanej awitaminozie mogą pojawić się problemy z koordynacją ruchową spowodowane zaburzeniami układu nerwowego.</w:t>
+      </w:r>
+    </w:p>
+    <w:p/>
+    <w:p>
+      <w:pPr>
+        <w:pStyle w:val="Nagwek2"/>
+        <w:rPr>
+          <w:vertAlign w:val="subscript"/>
+        </w:rPr>
+      </w:pPr>
+      <w:r>
+        <w:t xml:space="preserve">2.1.4.13. </w:t>
+      </w:r>
+      <w:r>
+        <w:t>Witamina B</w:t>
+      </w:r>
+      <w:r>
+        <w:rPr>
+          <w:vertAlign w:val="subscript"/>
+        </w:rPr>
+        <w:t>3</w:t>
+      </w:r>
+    </w:p>
+    <w:p/>
+    <w:p>
+      <w:r>
+        <w:t>Niacyna z kolei bierze udział w metabolizmie glukozy i kwasów tłuszczowych oraz produkcji DNA. Ponadto wpływa korzystnie na poziom „dobrego” cholesterolu HDL.</w:t>
+      </w:r>
+    </w:p>
+    <w:p>
+      <w:r>
+        <w:t xml:space="preserve">Jej niedobór wiąże się z ryzykiem zachorowania na pelagrę. </w:t>
+      </w:r>
+      <w:r>
+        <w:t>Nadmierne jej spożycie może zaowocować zaburzeniami układu pokarmowego, zaczerwieniem twarzy oraz sprzyjać insulinooporności i cukrzycy insulinozależnej.</w:t>
+      </w:r>
+    </w:p>
+    <w:p/>
+    <w:p>
+      <w:pPr>
+        <w:pStyle w:val="Nagwek2"/>
+        <w:rPr>
+          <w:vertAlign w:val="subscript"/>
+        </w:rPr>
+      </w:pPr>
+      <w:r>
+        <w:t xml:space="preserve">2.1.4.14. </w:t>
+      </w:r>
+      <w:r>
+        <w:t>Witamina B</w:t>
+      </w:r>
+      <w:r>
+        <w:rPr>
+          <w:vertAlign w:val="subscript"/>
+        </w:rPr>
+        <w:t>4</w:t>
+      </w:r>
+    </w:p>
+    <w:p>
+      <w:pPr>
+        <w:rPr>
+          <w:b/>
+        </w:rPr>
+      </w:pPr>
+    </w:p>
+    <w:p>
+      <w:r>
+        <w:t>Synteza endogenna cholina jest częściowo możliwa, ale nie w stopniu wystarczającym na zaspokojenie zapotrzebowania na ten składnik. Witamina ta uczestniczy w tworzeniu błon komórkowych oraz w komunikacji międzykomórkowej. Wspomaga funkcje pamięciowe, pracę mięśni, serca i układu oddechowego oraz gospodarkę lipidową, pomagając w usuwaniu nadmiarów cholesterolu z organizmu.</w:t>
+      </w:r>
+    </w:p>
+    <w:p>
+      <w:r>
+        <w:t>Niedobór choliny wpływa dodatnio na poziom cholesterolu oraz zaburza funkcjonowanie wątroby. Nadmierne jej spożycie może obniżyć ciśnienie do niebezpiecznego poziomu, zwiększać potliwość, powodować torsje i nieświeży oddech.</w:t>
+      </w:r>
+    </w:p>
+    <w:p/>
+    <w:p>
+      <w:pPr>
+        <w:pStyle w:val="Nagwek2"/>
+        <w:rPr>
+          <w:vertAlign w:val="subscript"/>
+        </w:rPr>
+      </w:pPr>
+      <w:r>
+        <w:t xml:space="preserve">2.1.4.15. </w:t>
+      </w:r>
+      <w:r>
+        <w:t>Witamina B</w:t>
+      </w:r>
+      <w:r>
+        <w:rPr>
+          <w:vertAlign w:val="subscript"/>
+        </w:rPr>
+        <w:t>5</w:t>
+      </w:r>
+    </w:p>
+    <w:p>
+      <w:pPr>
+        <w:rPr>
+          <w:b/>
+        </w:rPr>
+      </w:pPr>
+    </w:p>
+    <w:p>
+      <w:r>
+        <w:t>Kwas pantotenowy również bierze udział w procesach pozyskiwania energii z węglowodanów ora</w:t>
+      </w:r>
+      <w:r>
+        <w:t>z syntezie niektórych związków w organizmie m.in.: cholesterolu, kwasów żółciowych i hormonów sterydowych</w:t>
+      </w:r>
+      <w:r>
+        <w:t>.</w:t>
+      </w:r>
+    </w:p>
+    <w:p>
+      <w:r>
+        <w:lastRenderedPageBreak/>
+        <w:t>Jest prawdopodobnie jedyną witaminą, o której podaż nie należy się martwić, gdyż nie został udokumentowany ani jeden przypadek jego niedoboru</w:t>
+      </w:r>
+      <w:r>
+        <w:t xml:space="preserve"> w normalnych warunkach bytowych</w:t>
+      </w:r>
+      <w:r>
+        <w:t>.</w:t>
+      </w:r>
+      <w:r>
+        <w:t xml:space="preserve"> </w:t>
+      </w:r>
+    </w:p>
+    <w:p/>
+    <w:p>
+      <w:pPr>
+        <w:pStyle w:val="Nagwek2"/>
+        <w:rPr>
+          <w:vertAlign w:val="subscript"/>
+        </w:rPr>
+      </w:pPr>
+      <w:r>
+        <w:t xml:space="preserve">2.1.4.16. </w:t>
+      </w:r>
+      <w:r>
+        <w:t>Witamina B</w:t>
+      </w:r>
+      <w:r>
+        <w:rPr>
+          <w:vertAlign w:val="subscript"/>
+        </w:rPr>
+        <w:t>6</w:t>
+      </w:r>
+    </w:p>
+    <w:p>
+      <w:pPr>
+        <w:rPr>
+          <w:b/>
+          <w:vertAlign w:val="subscript"/>
+        </w:rPr>
+      </w:pPr>
+    </w:p>
+    <w:p>
+      <w:r>
+        <w:t>Pirydoksyna</w:t>
+      </w:r>
+      <w:r>
+        <w:t xml:space="preserve"> </w:t>
+      </w:r>
+      <w:r>
+        <w:t>jest zaangażowana</w:t>
+      </w:r>
+      <w:r>
+        <w:t xml:space="preserve"> </w:t>
+      </w:r>
+      <w:r>
+        <w:t>w metabolizm</w:t>
+      </w:r>
+      <w:r>
+        <w:t xml:space="preserve"> aminokwasów</w:t>
+      </w:r>
+      <w:r>
+        <w:t xml:space="preserve"> oraz erytrocytów, wpływa na prawidłowe funkcjonowanie układu nerwowego i odpornościowego oraz chroni przed chorobami serca. </w:t>
+      </w:r>
+    </w:p>
+    <w:p>
+      <w:r>
+        <w:t>Objawy jej niedoboru</w:t>
+      </w:r>
+      <w:r>
+        <w:t xml:space="preserve"> pojawią się dopiero po dłuższym czasie i należą do nich: zapalenie skóry, języka,</w:t>
+      </w:r>
+      <w:r>
+        <w:t xml:space="preserve"> nerwów,</w:t>
+      </w:r>
+      <w:r>
+        <w:t xml:space="preserve"> brak koncentracji, depresja i drgawki.</w:t>
+      </w:r>
+      <w:r>
+        <w:t xml:space="preserve"> Nadmierne spożycie witaminy B</w:t>
+      </w:r>
+      <w:r>
+        <w:rPr>
+          <w:vertAlign w:val="subscript"/>
+        </w:rPr>
+        <w:t>6</w:t>
+      </w:r>
+      <w:r>
+        <w:t xml:space="preserve"> może wywoływać ospałość i zaburzenia neurologiczne.</w:t>
+      </w:r>
+    </w:p>
+    <w:p/>
+    <w:p>
+      <w:pPr>
+        <w:pStyle w:val="Nagwek2"/>
+        <w:rPr>
+          <w:vertAlign w:val="subscript"/>
+        </w:rPr>
+      </w:pPr>
+      <w:r>
+        <w:t xml:space="preserve">2.1.4.17. </w:t>
+      </w:r>
+      <w:r>
+        <w:t>Witamina B</w:t>
+      </w:r>
+      <w:r>
+        <w:rPr>
+          <w:vertAlign w:val="subscript"/>
+        </w:rPr>
+        <w:t>9</w:t>
+      </w:r>
+    </w:p>
+    <w:p>
+      <w:pPr>
+        <w:rPr>
+          <w:b/>
+          <w:vertAlign w:val="subscript"/>
+        </w:rPr>
+      </w:pPr>
+    </w:p>
+    <w:p>
+      <w:r>
+        <w:t>Chociaż mówi się w liczbie pojedynczej „witamina B</w:t>
+      </w:r>
+      <w:r>
+        <w:rPr>
+          <w:vertAlign w:val="subscript"/>
+        </w:rPr>
+        <w:t>9</w:t>
+      </w:r>
+      <w:r>
+        <w:t xml:space="preserve">”, to pod tą nazwą kryje się cała grupa związków chemicznych zwanych inaczej „folianami”, z których najbardziej istotny jest kwas foliowy. </w:t>
+      </w:r>
+      <w:r>
+        <w:t>Foliany jako grupa biorą udział w tworzeniu nowych komórek, a zwłaszcza DNA i RNA, a k</w:t>
+      </w:r>
+      <w:r>
+        <w:t>was foliowy wraz z witaminą B</w:t>
+      </w:r>
+      <w:r>
+        <w:rPr>
+          <w:vertAlign w:val="subscript"/>
+        </w:rPr>
+        <w:t>12</w:t>
+      </w:r>
+      <w:r>
+        <w:t xml:space="preserve"> uczestniczy w procesie powstawania komórek krwi (hemop</w:t>
+      </w:r>
+      <w:r>
+        <w:t>o</w:t>
+      </w:r>
+      <w:r>
+        <w:t xml:space="preserve">ezy) i balansowania poziomu homocysteiny, która jest między innymi jednym z czynników miażdżycowych. Wspomaga również pracę układu nerwowego. Jednak w świadomości społeczeństwa najbardziej kojarzony jest z okresem ciąży, ponieważ zaleca się go wtedy kobietom profilaktycznie ze względu na redukcję ryzyka wad płodu, zwłaszcza wady cewy nerwowej. </w:t>
+      </w:r>
+    </w:p>
+    <w:p>
+      <w:r>
+        <w:t xml:space="preserve">Kwas foliowy jest jednym z tych składników odżywczych, których prawidłowy bilans jest szczególnie ważny. Jego niedobór jest wiązany ze wzrostem ryzyka </w:t>
+      </w:r>
+      <w:r>
+        <w:t xml:space="preserve">poronienia oraz </w:t>
+      </w:r>
+      <w:r>
+        <w:t xml:space="preserve">zachorowania na raka płuc, narządów rodnych kobiet, jelita grubego i białaczki. Z kolei </w:t>
+      </w:r>
+      <w:r>
+        <w:t>zbyt duża podaż wpływa na przyśpieszony podział i wzrost komórek w organizmie, co przyśpiesza namnażanie komórek nowotworowych.</w:t>
+      </w:r>
+    </w:p>
+    <w:p/>
+    <w:p>
+      <w:pPr>
+        <w:pStyle w:val="Nagwek2"/>
+        <w:rPr>
+          <w:vertAlign w:val="subscript"/>
+        </w:rPr>
+      </w:pPr>
+      <w:r>
+        <w:t xml:space="preserve">2.1.4.18. </w:t>
+      </w:r>
+      <w:r>
+        <w:t>Witamina B</w:t>
+      </w:r>
+      <w:r>
+        <w:rPr>
+          <w:vertAlign w:val="subscript"/>
+        </w:rPr>
+        <w:t>12</w:t>
+      </w:r>
+    </w:p>
+    <w:p>
+      <w:pPr>
+        <w:rPr>
+          <w:b/>
+          <w:vertAlign w:val="subscript"/>
+        </w:rPr>
+      </w:pPr>
+    </w:p>
+    <w:p>
+      <w:r>
+        <w:t>Witamina B</w:t>
+      </w:r>
+      <w:r>
+        <w:rPr>
+          <w:vertAlign w:val="subscript"/>
+        </w:rPr>
+        <w:t>12</w:t>
+      </w:r>
+      <w:r>
+        <w:t xml:space="preserve">, zwana też kobalaminą, znajduje się wyłącznie w produktach pochodzenia zwierzęcego, dlatego szczególnie narażone na jej niedobory są osoby na dietach </w:t>
+      </w:r>
+      <w:r>
+        <w:lastRenderedPageBreak/>
+        <w:t xml:space="preserve">wegetariańskich. </w:t>
+      </w:r>
+      <w:r>
+        <w:t>Również osoby starsze mają problem z dostarczeniem odpowiednich ilości tej witaminy, ponieważ po przekroczeniu 50. roku życia zmniejsza się wytwarzanie enzymu odpowiedzialnego za jej absorpcję.</w:t>
+      </w:r>
+    </w:p>
+    <w:p>
+      <w:r>
+        <w:t>Jest niezbędna do prawidłowej pracy układu nerwowego</w:t>
+      </w:r>
+      <w:r>
+        <w:t>, syntezy DNA</w:t>
+      </w:r>
+      <w:r>
+        <w:t xml:space="preserve"> i </w:t>
+      </w:r>
+      <w:r>
+        <w:t>hemop</w:t>
+      </w:r>
+      <w:r>
+        <w:t>o</w:t>
+      </w:r>
+      <w:r>
+        <w:t>ezy</w:t>
+      </w:r>
+      <w:r>
+        <w:t>.</w:t>
+      </w:r>
+      <w:r>
+        <w:t xml:space="preserve"> Wpływa również na poziom homocysteiny.</w:t>
+      </w:r>
+    </w:p>
+    <w:p>
+      <w:r>
+        <w:t xml:space="preserve">Jej niedobory są szczególnie niebezpieczne, gdyż mogą prowadzić do nieodwracalnych zmian w układzie nerwowym. </w:t>
+      </w:r>
+      <w:r>
+        <w:t xml:space="preserve">Do łagodniejszych skutków jej braków można zaliczyć osłabienie, zmęczenie, dolegliwości ze strony układu </w:t>
+      </w:r>
+      <w:r>
+        <w:t xml:space="preserve">pokarmowego, </w:t>
+      </w:r>
+      <w:r>
+        <w:t>depresję, problemy z koncentracją i zaniki pamięci oraz zaburzenia neurologicznie ze szczególnym uwzględnieniem zaburzeń czucia.</w:t>
+      </w:r>
+    </w:p>
+    <w:p/>
+    <w:p>
+      <w:pPr>
+        <w:pStyle w:val="Nagwek2"/>
+      </w:pPr>
+      <w:r>
+        <w:t xml:space="preserve">2.1.4.19. </w:t>
+      </w:r>
+      <w:r>
+        <w:t>Witamina C</w:t>
+      </w:r>
+    </w:p>
+    <w:p>
+      <w:pPr>
+        <w:rPr>
+          <w:b/>
+        </w:rPr>
+      </w:pPr>
+    </w:p>
+    <w:p>
+      <w:r>
+        <w:t>Kwas askorbinowy, chociaż najczęściej kojarzony ze wspomaganiem układu odpornościowego, pomaga również w produkcji kolagenu, L-karnityny i niektórych neuroprzekaźników, metabolizmie białek oraz zwiększa przyswajalność żelaza. Ma również właściwości przeciwutleniające.</w:t>
+      </w:r>
+    </w:p>
+    <w:p>
+      <w:r>
+        <w:t>Najgroźniejszym skutkiem jej niedoboru jest szkorbut.</w:t>
+      </w:r>
+      <w:r>
+        <w:t xml:space="preserve"> Przy niedostatecznym spożyciu witaminy C pojawią się bóle w stawach, zmniejsza się apetyt oraz odporność na infekcje. Nad</w:t>
+      </w:r>
+      <w:r>
+        <w:t xml:space="preserve">mierne spożycie witaminy C przez dłuższy czas bywa korelowane ze zwiększonym ryzykiem powstawania kamieni </w:t>
+      </w:r>
+      <w:r>
+        <w:t>nerkowych i</w:t>
+      </w:r>
+      <w:r>
+        <w:t xml:space="preserve"> problemów żołądkowych.</w:t>
+      </w:r>
+      <w:r>
+        <w:t xml:space="preserve"> </w:t>
+      </w:r>
+    </w:p>
+    <w:p/>
+    <w:p>
+      <w:pPr>
+        <w:pStyle w:val="Nagwek2"/>
+      </w:pPr>
+      <w:r>
+        <w:t xml:space="preserve">2.1.4.20. </w:t>
+      </w:r>
+      <w:r>
+        <w:t>Witamin</w:t>
+      </w:r>
+      <w:r>
+        <w:t>a</w:t>
+      </w:r>
+      <w:r>
+        <w:t xml:space="preserve"> D</w:t>
+      </w:r>
+    </w:p>
+    <w:p>
+      <w:pPr>
+        <w:rPr>
+          <w:b/>
+        </w:rPr>
+      </w:pPr>
+    </w:p>
+    <w:p>
+      <w:r>
+        <w:t xml:space="preserve">Witamina D najbardziej ze wszystkich omawianych tu elementów nie spełnia definicji niezbędnego składnika odżywczego, ponieważ nasz organizm jest zdolny ją produkować, wręcz główne jej źródło jest poza spożywcze. Produkuje są skóra pod wpływem nasłonecznienia. Przyjmuje się, że już 15-20 minut ekspozycji odkrytych kończyn na promienie słoneczne w intensywnie słoneczny dzień wystarczy, żeby wyprodukować odpowiednią jej ilość. </w:t>
+      </w:r>
+    </w:p>
+    <w:p>
+      <w:r>
+        <w:t xml:space="preserve">Niestety w naszej szerokości geograficznej od września do kwietnia nasłonecznienie nie jest wystarczająco. </w:t>
+      </w:r>
+    </w:p>
+    <w:p>
+      <w:r>
+        <w:t xml:space="preserve">Pokarmowe źródła </w:t>
+      </w:r>
+      <w:r>
+        <w:t xml:space="preserve">rozpuszczalnej w tłuszczach </w:t>
+      </w:r>
+      <w:r>
+        <w:t xml:space="preserve">witaminy D to ryby i tran, wątroba wołowa i żółtka jaj. Są to jednak źródła niewystarczająco, żeby przy rozsądnym ich spożyciu </w:t>
+      </w:r>
+      <w:r>
+        <w:lastRenderedPageBreak/>
+        <w:t>dostarczyć odpowiedniej jej ilości. Dlatego lekarze rekomendują suplementację w okresie jesienno-zimowym (więcej na ten temat w punkcie 2.1.X.X.).</w:t>
+      </w:r>
+    </w:p>
+    <w:p>
+      <w:r>
+        <w:t>Witamina D bierze udział między innymi w regulacji ciśnienia krwi, poziomu wapnia i fosforu w organizmie, co wpływa na prawidłowe funkcjonowanie układu nerwowego oraz wparciu układu immunologicznego.</w:t>
+      </w:r>
+    </w:p>
+    <w:p>
+      <w:r>
+        <w:t xml:space="preserve">Właściwa podaż witaminy D jest niezwykle istotna. </w:t>
+      </w:r>
+      <w:r>
+        <w:t xml:space="preserve">Jej niedobory są pozytywnie skorelowane z depresją, nowotworami, chorobami serca, autoimmunologicznymi, </w:t>
+      </w:r>
+      <w:r>
+        <w:t xml:space="preserve">krzywicą, </w:t>
+      </w:r>
+      <w:r>
+        <w:t>osteoporozą i cukrzycą typu II.</w:t>
+      </w:r>
+    </w:p>
+    <w:p/>
+    <w:p>
+      <w:pPr>
+        <w:pStyle w:val="Nagwek2"/>
+      </w:pPr>
+      <w:r>
+        <w:t xml:space="preserve">2.1.4.21. </w:t>
+      </w:r>
+      <w:r>
+        <w:t>Witamina E</w:t>
+      </w:r>
+    </w:p>
+    <w:p>
+      <w:pPr>
+        <w:rPr>
+          <w:b/>
+        </w:rPr>
+      </w:pPr>
+    </w:p>
+    <w:p>
+      <w:r>
+        <w:t>Witamina E jest z kolejną witaminą rozpuszczalną w tłuszczach. Jej forma aktywną jest alfa-tokoferol (ATE). Podobnie jak z witaminą A, ze względu na mnogość form występowania, podaje się zapotrzebowanie na nią i jej zawartość w postaci ekwiwalentu alfa-tokoferolu.</w:t>
+      </w:r>
+    </w:p>
+    <w:p>
+      <w:r>
+        <w:t>Witamina E jest silny</w:t>
+      </w:r>
+      <w:r>
+        <w:t>m</w:t>
+      </w:r>
+      <w:r>
+        <w:t xml:space="preserve"> antyoksydantem (powstrzymuje proces powstawania wolnych rodników)</w:t>
+      </w:r>
+      <w:r>
+        <w:t>, chroni serce, zapobiegając tworzeniu się zakrzepów i uczestnicząc w produkcji hormonu działającego na naczynie krwionośne, wspomaga układ odpornościowy i bierze udział w innych procesach metabolicznych.</w:t>
+      </w:r>
+    </w:p>
+    <w:p>
+      <w:r>
+        <w:t>Niedobór witaminy E osłabia czerwone krwinki i umożliwia sprawne działanie wolnych rodników.</w:t>
+      </w:r>
+    </w:p>
+    <w:p/>
+    <w:p>
+      <w:pPr>
+        <w:pStyle w:val="Nagwek2"/>
+      </w:pPr>
+      <w:r>
+        <w:t xml:space="preserve">2.1.4.22. </w:t>
+      </w:r>
+      <w:r>
+        <w:t>Witamina H</w:t>
+      </w:r>
+    </w:p>
+    <w:p/>
+    <w:p>
+      <w:r>
+        <w:t>Biotyna wspomaga niacynę i pirydoksynę w metabolizmie aminokwasów, glukozy oraz kwasów tłuszczowych</w:t>
+      </w:r>
+      <w:r>
+        <w:t xml:space="preserve"> oraz uczestniczy w replikacji DNA.</w:t>
+      </w:r>
+    </w:p>
+    <w:p>
+      <w:r>
+        <w:t>Jej niedobór</w:t>
+      </w:r>
+      <w:r>
+        <w:t xml:space="preserve"> jest wiązany z anoreksją i depresją. </w:t>
+      </w:r>
+      <w:r>
+        <w:t xml:space="preserve"> Jego objawy są niespecyficzne, należą zapalenie języka, nudności i wymioty.</w:t>
+      </w:r>
+      <w:r>
+        <w:t xml:space="preserve"> Długotrwała awitaminoza może powodować zaburzenia ze strony układu nerwowego, halucynację, drżenie kończyn i łysienie oraz osłabienie paznokci.</w:t>
+      </w:r>
+    </w:p>
+    <w:p/>
+    <w:p>
+      <w:pPr>
+        <w:pStyle w:val="Nagwek2"/>
+      </w:pPr>
+      <w:r>
+        <w:t xml:space="preserve">2.1.4.23. </w:t>
+      </w:r>
+      <w:r>
+        <w:t>Witamina K</w:t>
+      </w:r>
+    </w:p>
+    <w:p>
+      <w:pPr>
+        <w:rPr>
+          <w:b/>
+        </w:rPr>
+      </w:pPr>
+    </w:p>
+    <w:p>
+      <w:r>
+        <w:t xml:space="preserve">Witamina jest ostatnią z rozpuszczalnych w tłuszczach. Jest </w:t>
+      </w:r>
+      <w:r>
+        <w:t>najważniejsza rola to udział w procesie</w:t>
+      </w:r>
+      <w:r>
+        <w:t xml:space="preserve"> krzepnięcia krwi. Prawidłowa regulacji koagulacji jest ważna, ponieważ nadmierne </w:t>
+      </w:r>
+      <w:r>
+        <w:lastRenderedPageBreak/>
+        <w:t>krzepnięcie może do prowadzić do tworzenia się zakrzepów</w:t>
+      </w:r>
+      <w:r>
+        <w:t xml:space="preserve">, które bywają śmiertelnie niebezpieczne. Ponadto witamina K wzmacnia strukturę kości. </w:t>
+      </w:r>
+    </w:p>
+    <w:p>
+      <w:r>
+        <w:t>Jej niedobór sprzyja częstszym złamaniom ze względu na niższą gęstość mineralną kości</w:t>
+      </w:r>
+      <w:r>
+        <w:t xml:space="preserve"> oraz wzmożonym krwawieniom w tym wewnętrznym</w:t>
+      </w:r>
+      <w:r>
+        <w:t>.</w:t>
+      </w:r>
+    </w:p>
+    <w:p/>
+    <w:p>
+      <w:pPr>
+        <w:pStyle w:val="Nagwek2"/>
+      </w:pPr>
+      <w:r>
+        <w:t xml:space="preserve">2.1.4.24. </w:t>
+      </w:r>
+      <w:r>
+        <w:t>Żelazo</w:t>
+      </w:r>
+    </w:p>
+    <w:p>
+      <w:pPr>
+        <w:rPr>
+          <w:b/>
+        </w:rPr>
+      </w:pPr>
+    </w:p>
+    <w:p>
+      <w:r>
+        <w:t xml:space="preserve">Żelazo jest z najbardziej wszechstronnych pierwiastków: współtworzy krwinki, </w:t>
+      </w:r>
+      <w:r>
+        <w:t xml:space="preserve">odpowiada za poziom hemoglobiny, </w:t>
+      </w:r>
+      <w:r>
+        <w:t>zajmuje się transportem tlenu, wspomaga układ immunologiczny i jest częścią wielu enzymów. Pierwiastek ten występuje w dwóch odmianach: hemow</w:t>
+      </w:r>
+      <w:r>
+        <w:t>ej i niehemowej. Żelazo hemowe znajduje się w produktach pochodzenia zwierzęcego i jest pełnowartościowe dla człowieka. Natomiast niehemowa forma żelaza występuje w produktach pochodzenia roślinnego i po spożyciu przez człowieka mu zostać zredukowana do formy pełnowartościowej.</w:t>
+      </w:r>
+    </w:p>
+    <w:p>
+      <w:r>
+        <w:t>Balansowanie właściwą podażą żelaza wraz z dietą jest szczególnie istotne. Ponieważ żelazo intensyfikuje proces utleniania w wyniku którego powstają wolnych rodników, zbyt duża konsumpcja żelaza wiąże się ze zwiększonym ryzykiem nowotworów. Z kolei zbyt mała może doprowadzić do anemii [9].</w:t>
+      </w:r>
+      <w:r>
+        <w:t xml:space="preserve"> Pomniejsze skutki niedoboru żelaza to zmęczenie i obniżenie odporności.</w:t>
+      </w:r>
+      <w:r>
+        <w:t xml:space="preserve"> </w:t>
+      </w:r>
+    </w:p>
+    <w:p/>
+    <w:p>
+      <w:pPr>
+        <w:pStyle w:val="Nagwek2"/>
+      </w:pPr>
+      <w:r>
+        <w:t>2.1.5</w:t>
+      </w:r>
+      <w:r>
+        <w:t>.</w:t>
+      </w:r>
+      <w:r>
+        <w:t xml:space="preserve"> Suplementy</w:t>
+      </w:r>
+    </w:p>
+    <w:p/>
+    <w:p>
+      <w:r>
+        <w:t xml:space="preserve">Poprawnie zbilansowana dieta nie wymaga stosowania żadnych suplementów poza witaminą D. </w:t>
+      </w:r>
+    </w:p>
+    <w:p>
+      <w:r>
+        <w:t>Nadmierne spożycie witaminy A z suplementów może być toksyczne i skutkuje osłabieniem mięśni, apetytu oraz kości, łysieniem, krwotokami, problemami z sercem i u kładem nerwowym, podczas gdy spożywanie jej w dużych ilościach z dietą nie wywołuje takich objawów [12].</w:t>
+      </w:r>
+    </w:p>
+    <w:p/>
+    <w:p>
+      <w:pPr>
+        <w:pStyle w:val="Nagwek2"/>
+      </w:pPr>
+      <w:r>
+        <w:t xml:space="preserve">2.1.6. </w:t>
+      </w:r>
+      <w:r>
+        <w:t>Biodostępność i interakcje</w:t>
+      </w:r>
+    </w:p>
+    <w:p>
+      <w:pPr>
+        <w:rPr>
+          <w:b/>
+        </w:rPr>
+      </w:pPr>
+    </w:p>
+    <w:p>
+      <w:r>
+        <w:t>Stosunek wapnia do fosforu w diecie nie powinien przekraczać 1:1.</w:t>
+      </w:r>
+    </w:p>
+    <w:p>
+      <w:r>
+        <w:lastRenderedPageBreak/>
+        <w:t xml:space="preserve">W 2001 r. Institute of Medicine uznał że norma spożywania żelaza dla osób na dietach wegetariańskich powinna być 80% wyższa, ze względu na </w:t>
+      </w:r>
+      <w:r>
+        <w:t>słabszą biodostępność</w:t>
+      </w:r>
+      <w:r>
+        <w:t xml:space="preserve"> jego formy niehemowej.</w:t>
+      </w:r>
+    </w:p>
+    <w:p/>
+    <w:p>
+      <w:pPr>
+        <w:pStyle w:val="Nagwek2"/>
+      </w:pPr>
+      <w:r>
+        <w:t>2.1.7</w:t>
+      </w:r>
+      <w:r>
+        <w:t xml:space="preserve">. </w:t>
+      </w:r>
+      <w:r>
+        <w:t>Zapotrzebowanie i normy żywieniowe</w:t>
+      </w:r>
+      <w:r>
+        <w:t xml:space="preserve"> [11].</w:t>
+      </w:r>
+    </w:p>
+    <w:p/>
+    <w:p/>
+    <w:p>
+      <w:pPr>
+        <w:pStyle w:val="Nagwek2"/>
+      </w:pPr>
+      <w:r>
+        <w:t>2.1.8</w:t>
+      </w:r>
+      <w:r>
+        <w:t>. Aktywność fizyczna</w:t>
+      </w:r>
+    </w:p>
+    <w:p/>
+    <w:p>
+      <w:pPr>
+        <w:pStyle w:val="Nagwek2"/>
+      </w:pPr>
+      <w:r>
+        <w:t>2.1.9. Podsumowanie</w:t>
+      </w:r>
       <w:bookmarkStart w:id="1282" w:name="_GoBack"/>
       <w:bookmarkEnd w:id="1282"/>
     </w:p>
-    <w:p>
-      <w:r>
-        <w:t xml:space="preserve"> </w:t>
-      </w:r>
-      <w:r>
-        <w:t xml:space="preserve">W niniejszym </w:t>
-      </w:r>
-      <w:r>
-        <w:t>podpunkcie zostaną</w:t>
-      </w:r>
-      <w:r>
-        <w:t xml:space="preserve"> skrótowo omówione</w:t>
-      </w:r>
-      <w:r>
-        <w:t xml:space="preserve"> najważniejsze witaminy i minerały</w:t>
-      </w:r>
-      <w:r>
-        <w:t>, jak</w:t>
-      </w:r>
-      <w:r>
-        <w:t>a</w:t>
-      </w:r>
-      <w:r>
-        <w:t xml:space="preserve"> jest ich rola w organizmie oraz dlaczego należy zadbać o ich właściwą podaż z dietą.</w:t>
-      </w:r>
-    </w:p>
     <w:p/>
     <w:p>
       <w:pPr>
-        <w:pStyle w:val="Nagwek2"/>
-      </w:pPr>
-      <w:r>
-        <w:t xml:space="preserve">2.1.4.1. </w:t>
-      </w:r>
-      <w:r>
-        <w:t>Cynk</w:t>
-      </w:r>
-    </w:p>
-    <w:p/>
-    <w:p>
-      <w:r>
-        <w:t>Cynk współpracuje w organizmie z wieloma enzymami</w:t>
-      </w:r>
-      <w:r>
-        <w:t>, wspomaga układ odpornościowy, przyśpiesza gojenie się raz</w:t>
-      </w:r>
-      <w:r>
-        <w:t xml:space="preserve"> oraz wpływa na kontrolę wydzielania hormonów trzustki, w związku z czym jego nadmiar lub niedobór mogą rozregulować pracę tego narządu</w:t>
-      </w:r>
-      <w:r>
-        <w:t>.</w:t>
-      </w:r>
-    </w:p>
-    <w:p>
-      <w:r>
-        <w:t xml:space="preserve">O właściwą podaż cynku należy </w:t>
-      </w:r>
-      <w:r>
-        <w:t xml:space="preserve">tym bardziej </w:t>
-      </w:r>
-      <w:r>
-        <w:t>dbać, ponieważ</w:t>
-      </w:r>
-      <w:r>
-        <w:t xml:space="preserve"> nie istnieją mechanizmy magazynowania cynku w organizmie, a</w:t>
-      </w:r>
-      <w:r>
-        <w:t xml:space="preserve"> zbadanie jego poziomu w organizmie nie jest łatwe i nie wchodzi w skład podstawowych badań, a jego niedobory nie dają jasnych objawów. Symptomy pojawiają się dopiero przy dużych brakach, ale często ciężko je poprawnie zdiagnozować, gdyż takie same objawy mogą mieć wiele innych źródeł. Do tych niespecyficznych objawów zaliczane są zmiany skórne, biegunka, osłabienie włosów, utrata apetytu, </w:t>
-      </w:r>
-      <w:r>
-        <w:t xml:space="preserve">wolniejsze gojenie się ran, </w:t>
-      </w:r>
-      <w:r>
-        <w:t xml:space="preserve">zaburzenia zmysłu węchu lub smaku. </w:t>
-      </w:r>
-    </w:p>
-    <w:p>
-      <w:pPr>
-        <w:rPr>
-          <w:b/>
-        </w:rPr>
-      </w:pPr>
-      <w:r>
-        <w:rPr>
-          <w:b/>
-        </w:rPr>
-        <w:t>Fosfor</w:t>
-      </w:r>
-    </w:p>
-    <w:p>
-      <w:r>
-        <w:t xml:space="preserve">Nadmierne spożycie fosforu jest niebezpieczne dla zdrowia i życia. Jego zbyt duża zawartość w organizmie może doprowadzić do uszkodzenia naczyń krwionośnych, niewydolności nerek, </w:t>
-      </w:r>
-      <w:r>
-        <w:t>zmniejszać masę kostną, przyśpieszać procesy starzenia oraz zwiększać ryzyko chorób serca [9].</w:t>
-      </w:r>
-    </w:p>
-    <w:p>
-      <w:pPr>
-        <w:rPr>
-          <w:b/>
-        </w:rPr>
-      </w:pPr>
-      <w:r>
-        <w:rPr>
-          <w:b/>
-        </w:rPr>
-        <w:t>Jod</w:t>
-      </w:r>
-    </w:p>
-    <w:p>
-      <w:r>
-        <w:t xml:space="preserve">Jod jest najważniejszym pierwiastkiem z punktu widzenia funkcjonowania tarczycy. Jego właściwe podaż jest szczególnie ważna dla kobiet w okresie ciąży i karmienia piersią. Ale niedobory jodu są odczuwalne niezależnie od płci i mogą prowadzić do </w:t>
-      </w:r>
-      <w:r>
-        <w:t xml:space="preserve">kretynizmu tarczycowego oraz do </w:t>
-      </w:r>
-      <w:r>
-        <w:t>tworzenia</w:t>
-      </w:r>
-      <w:r>
-        <w:t xml:space="preserve"> się</w:t>
-      </w:r>
-      <w:r>
-        <w:t xml:space="preserve"> i powiększania</w:t>
-      </w:r>
-      <w:r>
-        <w:t xml:space="preserve"> wolów</w:t>
-      </w:r>
-      <w:r>
-        <w:t>.</w:t>
-      </w:r>
-    </w:p>
-    <w:p>
-      <w:r>
-        <w:lastRenderedPageBreak/>
-        <w:t xml:space="preserve">Obecność jodu w pożywieniu jest znikoma, gdyż w naturze znajduje się on głównie w morzach i ocenach. Przenika on co prawda do ryb, owoców morza czy glonów, ale nie w stopniu wystarczającym. Niedobory jodu są jednymi z najpowszechniejszych na świecie, dlatego postanowiono temu zaradzić wprowadzając do sprzedaży sól kuchenną jodowaną. Jedna jej łyżeczka powinna zawierać ok. 150 µg jodu, co stanowi ilość wystarczającą, żeby zaspokoić dziennie zapotrzebowanie wszystkich grup </w:t>
-      </w:r>
-      <w:r>
-        <w:t>oprócz kobiet w ciąży i karmiących. Należy jednak podkreślić, że nie każda sól jest jodowana i należy czytać etykiety</w:t>
-      </w:r>
-      <w:r>
-        <w:t xml:space="preserve"> oraz unikać gotowych produktów z wysoką zawartością soli, ponieważ sól stosowana przemysłowo nie jest jodowana</w:t>
-      </w:r>
-      <w:r>
-        <w:t>.</w:t>
-      </w:r>
-    </w:p>
-    <w:p>
-      <w:pPr>
-        <w:rPr>
-          <w:b/>
-        </w:rPr>
-      </w:pPr>
-      <w:r>
-        <w:rPr>
-          <w:b/>
-        </w:rPr>
-        <w:t>Potas</w:t>
-      </w:r>
-    </w:p>
-    <w:p>
-      <w:r>
-        <w:t xml:space="preserve">Potas jest współodpowiedzialny za utrzymywanie poprawnego ciśnienia krwi. Stanowi przeciwwagę dla sodu. </w:t>
-      </w:r>
-    </w:p>
-    <w:p>
-      <w:pPr>
-        <w:rPr>
-          <w:b/>
-        </w:rPr>
-      </w:pPr>
-      <w:r>
-        <w:rPr>
-          <w:b/>
-        </w:rPr>
-        <w:t>Selen</w:t>
-      </w:r>
-    </w:p>
-    <w:p>
-      <w:pPr>
-        <w:ind w:firstLine="0"/>
-      </w:pPr>
-      <w:r>
-        <w:t xml:space="preserve"> </w:t>
-      </w:r>
-      <w:r>
-        <w:tab/>
-        <w:t>Selen, podobnie jak cynk, współpracuje z wieloma enzymami w organizmie, więc uczestniczy w wielu ważnych procesach m.in.: ochronie przed wolnymi rodnikami</w:t>
-      </w:r>
-      <w:r>
-        <w:t xml:space="preserve"> oraz chorobami Alzheimera i Parkinsona</w:t>
-      </w:r>
-      <w:r>
-        <w:t>.</w:t>
-      </w:r>
-    </w:p>
-    <w:p>
-      <w:r>
-        <w:t>Gdy występują niedoboru sele</w:t>
-      </w:r>
-      <w:r>
-        <w:t>nu, spada odporność organizmu, a wzrasta podatność przede wszystkim na choroby bakteryjne i wirusowe, ale tez nowotwory.</w:t>
-      </w:r>
-    </w:p>
-    <w:p>
-      <w:pPr>
-        <w:rPr>
-          <w:b/>
-        </w:rPr>
-      </w:pPr>
-      <w:r>
-        <w:rPr>
-          <w:b/>
-        </w:rPr>
-        <w:t>Sód</w:t>
-      </w:r>
-    </w:p>
-    <w:p>
-      <w:r>
-        <w:t xml:space="preserve">Chociaż sód jest niezbędny w regulacji procesów metabolicznych, to ilościowo zapotrzebowanie na niego jest stosunkowo małe. A jednak spożycie go znacząco przekracza normy. </w:t>
-      </w:r>
-      <w:r>
-        <w:t xml:space="preserve">Do zaspokojenia zapotrzebowania na sód wystarczą niewielkie jego ilości dostępne wraz z nieprzetworzonym pożywieniem. Znaczna część populacji spożywa go </w:t>
-      </w:r>
-      <w:r>
-        <w:t xml:space="preserve">za dużo, ponieważ </w:t>
-      </w:r>
-      <w:r>
-        <w:t>jest jednym z głównych składników soli kuchennej, która jest dodawana w dużych ilościach do produktów przetworzonych oraz chętnie używana do doprawiania jedzenia domowego</w:t>
-      </w:r>
-      <w:r>
-        <w:t> [9]</w:t>
-      </w:r>
-      <w:r>
-        <w:t>. Zbyt wysoki poziom sodu w organizmie jest natomiast jedną z istotnych przyczyn nadciśnienia</w:t>
-      </w:r>
-      <w:r>
-        <w:t> </w:t>
-      </w:r>
-    </w:p>
-    <w:p>
-      <w:pPr>
-        <w:rPr>
-          <w:b/>
-        </w:rPr>
-      </w:pPr>
-      <w:r>
-        <w:rPr>
-          <w:b/>
-        </w:rPr>
-        <w:t>Wapń</w:t>
-      </w:r>
-    </w:p>
-    <w:p>
-      <w:r>
-        <w:t xml:space="preserve">Wapń jest jednym z istotnych składników kości, wzmacnia je, podwyższa ich gęstość i masę. Właściwa podaż wapnia jest szczególnie istotna w dzieciństwie i okresie dojrzewania, ale ostateczny proces kształtowania kośćca trwa nawet do 30. roku życia. </w:t>
-      </w:r>
-      <w:r>
-        <w:t>Do pozostałych funkcji wapnia należy współudział w procesie krzepnięcia krwi, skurczach mięśni i wydzielaniu hormonów.</w:t>
-      </w:r>
-    </w:p>
-    <w:p>
-      <w:r>
-        <w:lastRenderedPageBreak/>
-        <w:t>Zapotrzebowanie na wapń dla dorosłych jest relatywnie duże, a jego niedobory ciężko wykrywalne, ponieważ przez dłuższy czas nie dają objawów, a finalnie mogą doprowadzić do osteoporozy.</w:t>
-      </w:r>
-    </w:p>
-    <w:p>
-      <w:pPr>
-        <w:rPr>
-          <w:b/>
-        </w:rPr>
-      </w:pPr>
-      <w:r>
-        <w:rPr>
-          <w:b/>
-        </w:rPr>
-        <w:t>Witamina A</w:t>
-      </w:r>
-    </w:p>
-    <w:p>
-      <w:r>
-        <w:t>Witamina jest jedną z witamin rozpuszczalnych w tłuszczach</w:t>
-      </w:r>
-      <w:r>
-        <w:t>. Występuje w formie aktywnej, zwanej powszechnie retinolem, która jest obecna jedynie w produktach pochodzenia zwierzęcego oraz jest wytwarzana w organizmie człowieka z karotenoidów obecnych w roślinach</w:t>
-      </w:r>
-      <w:r>
-        <w:t>, a zwłaszcza z beta-karotenu</w:t>
-      </w:r>
-      <w:r>
-        <w:t>.</w:t>
-      </w:r>
-      <w:r>
-        <w:t xml:space="preserve"> Ze względu na dualizm dostarczania opracowano specjalną jednostkę wyrażania zapotrzebowania i podaży tej witaminy – równoważnik retinolowy zwany też ekwiwalentem retinolu (RE). P</w:t>
-      </w:r>
-      <w:r>
-        <w:t>rzyjmuje się, że 1 </w:t>
-      </w:r>
-      <w:r>
-        <w:t>RE odpowiada 1 µg retinolu lub</w:t>
-      </w:r>
-      <w:r>
-        <w:t xml:space="preserve"> </w:t>
-      </w:r>
-      <w:r>
-        <w:t>12</w:t>
-      </w:r>
-      <w:r>
-        <w:t> µg beta-karotenu</w:t>
-      </w:r>
-      <w:r>
-        <w:t xml:space="preserve"> pochodzącym z naturalnych produktów</w:t>
-      </w:r>
-      <w:r>
-        <w:t>.</w:t>
-      </w:r>
-    </w:p>
-    <w:p>
-      <w:r>
-        <w:t xml:space="preserve">W organizmie człowieka, witamina A bierze udział w procesach związanych z rozmnażaniem, wzrostem i wspomaganiem układu </w:t>
-      </w:r>
-      <w:r>
-        <w:t>odpornościowego oraz poprawnym kształtowaniem wzroku</w:t>
-      </w:r>
-      <w:r>
-        <w:t>.</w:t>
-      </w:r>
-    </w:p>
-    <w:p>
-      <w:r>
-        <w:t>Niedobór witaminy A mogą wystąpić na diecie niskotłuszczowej. Do jego objawów należy wysuszanie skóry</w:t>
-      </w:r>
-      <w:r>
-        <w:t xml:space="preserve"> oraz części </w:t>
-      </w:r>
-      <w:r>
-        <w:t>oka: spojówek i rogówek</w:t>
-      </w:r>
-      <w:r>
-        <w:t>, osłabienie błon śluzowych</w:t>
-      </w:r>
-      <w:r>
-        <w:t>,</w:t>
-      </w:r>
-      <w:r>
-        <w:t xml:space="preserve"> i odporności oraz osłabienie widzenia</w:t>
-      </w:r>
-      <w:r>
-        <w:t xml:space="preserve"> w ciemności</w:t>
-      </w:r>
-      <w:r>
-        <w:t>, które długofalowo może zaowocować trwałymi wadami wzroku</w:t>
-      </w:r>
-      <w:r>
-        <w:t xml:space="preserve"> na przykład kurzą ślepotą</w:t>
-      </w:r>
-      <w:r>
-        <w:t>.</w:t>
-      </w:r>
-    </w:p>
-    <w:p>
-      <w:pPr>
-        <w:rPr>
-          <w:b/>
-          <w:vertAlign w:val="subscript"/>
-        </w:rPr>
-      </w:pPr>
-      <w:r>
-        <w:rPr>
-          <w:b/>
-        </w:rPr>
-        <w:t>Witamina B</w:t>
-      </w:r>
-      <w:r>
-        <w:rPr>
-          <w:b/>
-          <w:vertAlign w:val="subscript"/>
-        </w:rPr>
-        <w:t>1</w:t>
-      </w:r>
-    </w:p>
-    <w:p>
-      <w:r>
-        <w:t>Tiamina jest niezbędna w procesie uzyskiwania energii z węglowodanów.</w:t>
-      </w:r>
-    </w:p>
-    <w:p>
-      <w:r>
-        <w:t>Niedobór witaminy B</w:t>
-      </w:r>
-      <w:r>
-        <w:rPr>
-          <w:vertAlign w:val="subscript"/>
-        </w:rPr>
-        <w:t>1</w:t>
-      </w:r>
-      <w:r>
-        <w:t xml:space="preserve"> może prowadzić do choroby beri-beri</w:t>
-      </w:r>
-      <w:r>
-        <w:t xml:space="preserve">, która wiąże się z paraliżem, </w:t>
-      </w:r>
-      <w:r>
-        <w:t>osłabieniem zdolności umysłowych</w:t>
-      </w:r>
-      <w:r>
-        <w:t xml:space="preserve"> i może zakończyć się zgonem</w:t>
-      </w:r>
-      <w:r>
-        <w:t xml:space="preserve">. </w:t>
-      </w:r>
-    </w:p>
-    <w:p>
-      <w:pPr>
-        <w:rPr>
-          <w:b/>
-          <w:vertAlign w:val="subscript"/>
-        </w:rPr>
-      </w:pPr>
-      <w:r>
-        <w:rPr>
-          <w:b/>
-        </w:rPr>
-        <w:t>Witamina B</w:t>
-      </w:r>
-      <w:r>
-        <w:rPr>
-          <w:b/>
-          <w:vertAlign w:val="subscript"/>
-        </w:rPr>
-        <w:t>2</w:t>
-      </w:r>
-    </w:p>
-    <w:p>
-      <w:r>
-        <w:t>Ryboflawina wspomaga metabolizm energii</w:t>
-      </w:r>
-      <w:r>
-        <w:t>, niektórych leków</w:t>
-      </w:r>
-      <w:r>
-        <w:t xml:space="preserve"> oraz tworzenie erytrocytów.</w:t>
-      </w:r>
-    </w:p>
-    <w:p>
-      <w:r>
-        <w:t>Niedobory ryboflawiny trudno zaliczyć do groźnych, prowadzą między innymi do łojotokowego zapalenia skóry albo zapalenia kącika ust</w:t>
-      </w:r>
-      <w:r>
-        <w:t>, dopiero przy zaawansowanej awitaminozie mogą pojawić się problemy z koordynacją ruchową spowodowane zaburzeniami układu nerwowego.</w:t>
-      </w:r>
-    </w:p>
-    <w:p>
-      <w:r>
-        <w:rPr>
-          <w:b/>
-        </w:rPr>
-        <w:t>Witamina B</w:t>
-      </w:r>
-      <w:r>
-        <w:rPr>
-          <w:b/>
-          <w:vertAlign w:val="subscript"/>
-        </w:rPr>
-        <w:t>3</w:t>
-      </w:r>
-    </w:p>
-    <w:p>
-      <w:r>
-        <w:t>Niacyna z kolei bierze udział w metabolizmie glukozy i kwasów tłuszczowych oraz produkcji DNA. Ponadto wpływa korzystnie na poziom „dobrego” cholesterolu HDL.</w:t>
-      </w:r>
-    </w:p>
-    <w:p>
-      <w:r>
-        <w:lastRenderedPageBreak/>
-        <w:t xml:space="preserve">Jej niedobór wiąże się z ryzykiem zachorowania na pelagrę. </w:t>
-      </w:r>
-      <w:r>
-        <w:t>Nadmierne jej spożycie może zaowocować zaburzeniami układu pokarmowego, zaczerwieniem twarzy oraz sprzyjać insulinooporności i cukrzycy insulinozależnej.</w:t>
-      </w:r>
-    </w:p>
-    <w:p>
-      <w:pPr>
-        <w:rPr>
-          <w:b/>
-        </w:rPr>
-      </w:pPr>
-      <w:r>
-        <w:rPr>
-          <w:b/>
-        </w:rPr>
-        <w:t>Witamina B</w:t>
-      </w:r>
-      <w:r>
-        <w:rPr>
-          <w:b/>
-          <w:vertAlign w:val="subscript"/>
-        </w:rPr>
-        <w:t>4</w:t>
-      </w:r>
-    </w:p>
-    <w:p>
-      <w:r>
-        <w:t>Synteza endogenna cholina jest częściowo możliwa, ale nie w stopniu wystarczającym na zaspokojenie zapotrzebowania na ten składnik. Witamina ta uczestniczy w tworzeniu błon komórkowych oraz w komunikacji międzykomórkowej. Wspomaga funkcje pamięciowe, pracę mięśni, serca i układu oddechowego oraz gospodarkę lipidową, pomagając w usuwaniu nadmiarów cholesterolu z organizmu.</w:t>
-      </w:r>
-    </w:p>
-    <w:p>
-      <w:r>
-        <w:t>Niedobór choliny wpływa dodatnio na poziom cholesterolu oraz zaburza funkcjonowanie wątroby. Nadmierne jej spożycie może obniżyć ciśnienie do niebezpiecznego poziomu, zwiększać potliwość, powodować torsje i nieświeży oddech.</w:t>
-      </w:r>
-    </w:p>
-    <w:p>
-      <w:pPr>
-        <w:rPr>
-          <w:b/>
-        </w:rPr>
-      </w:pPr>
-      <w:r>
-        <w:rPr>
-          <w:b/>
-        </w:rPr>
-        <w:t>Witamina B</w:t>
-      </w:r>
-      <w:r>
-        <w:rPr>
-          <w:b/>
-          <w:vertAlign w:val="subscript"/>
-        </w:rPr>
-        <w:t>5</w:t>
-      </w:r>
-    </w:p>
-    <w:p>
-      <w:r>
-        <w:t>Kwas pantotenowy również bierze udział w procesach pozyskiwania energii z węglowodanów ora</w:t>
-      </w:r>
-      <w:r>
-        <w:t>z syntezie niektórych związków w organizmie m.in.: cholesterolu, kwasów żółciowych i hormonów sterydowych</w:t>
-      </w:r>
-      <w:r>
-        <w:t>.</w:t>
-      </w:r>
-    </w:p>
-    <w:p>
-      <w:r>
-        <w:t>Jest prawdopodobnie jedyną witaminą, o której podaż nie należy się martwić, gdyż nie został udokumentowany ani jeden przypadek jego niedoboru</w:t>
-      </w:r>
-      <w:r>
-        <w:t xml:space="preserve"> w normalnych warunkach bytowych</w:t>
-      </w:r>
-      <w:r>
-        <w:t>.</w:t>
-      </w:r>
-      <w:r>
-        <w:t xml:space="preserve"> </w:t>
-      </w:r>
-    </w:p>
-    <w:p>
-      <w:pPr>
-        <w:rPr>
-          <w:b/>
-          <w:vertAlign w:val="subscript"/>
-        </w:rPr>
-      </w:pPr>
-      <w:r>
-        <w:rPr>
-          <w:b/>
-        </w:rPr>
-        <w:t>Witamina B</w:t>
-      </w:r>
-      <w:r>
-        <w:rPr>
-          <w:b/>
-          <w:vertAlign w:val="subscript"/>
-        </w:rPr>
-        <w:t>6</w:t>
-      </w:r>
-    </w:p>
-    <w:p>
-      <w:r>
-        <w:t>Pirydoksyna</w:t>
-      </w:r>
-      <w:r>
-        <w:t xml:space="preserve"> </w:t>
-      </w:r>
-      <w:r>
-        <w:t>jest zaangażowana</w:t>
-      </w:r>
-      <w:r>
-        <w:t xml:space="preserve"> </w:t>
-      </w:r>
-      <w:r>
-        <w:t>w metabolizm</w:t>
-      </w:r>
-      <w:r>
-        <w:t xml:space="preserve"> aminokwasów</w:t>
-      </w:r>
-      <w:r>
-        <w:t xml:space="preserve"> oraz erytrocytów, wpływa na prawidłowe funkcjonowanie układu nerwowego i odpornościowego oraz chroni przed chorobami serca. </w:t>
-      </w:r>
-    </w:p>
-    <w:p>
-      <w:r>
-        <w:t>Objawy jej niedoboru</w:t>
-      </w:r>
-      <w:r>
-        <w:t xml:space="preserve"> pojawią się dopiero po dłuższym czasie i należą do nich: zapalenie skóry, języka,</w:t>
-      </w:r>
-      <w:r>
-        <w:t xml:space="preserve"> nerwów,</w:t>
-      </w:r>
-      <w:r>
-        <w:t xml:space="preserve"> brak koncentracji, depresja i drgawki.</w:t>
-      </w:r>
-      <w:r>
-        <w:t xml:space="preserve"> Nadmierne spożycie witaminy B</w:t>
-      </w:r>
-      <w:r>
-        <w:rPr>
-          <w:vertAlign w:val="subscript"/>
-        </w:rPr>
-        <w:t>6</w:t>
-      </w:r>
-      <w:r>
-        <w:t xml:space="preserve"> może wywoływać ospałość i zaburzenia neurologiczne.</w:t>
-      </w:r>
-    </w:p>
-    <w:p>
-      <w:pPr>
-        <w:rPr>
-          <w:b/>
-          <w:vertAlign w:val="subscript"/>
-        </w:rPr>
-      </w:pPr>
-      <w:r>
-        <w:rPr>
-          <w:b/>
-        </w:rPr>
-        <w:t>Witamina B</w:t>
-      </w:r>
-      <w:r>
-        <w:rPr>
-          <w:b/>
-          <w:vertAlign w:val="subscript"/>
-        </w:rPr>
-        <w:t>9</w:t>
-      </w:r>
-    </w:p>
-    <w:p>
-      <w:r>
-        <w:t>Chociaż mówi się w liczbie pojedynczej „witamina B</w:t>
-      </w:r>
-      <w:r>
-        <w:rPr>
-          <w:vertAlign w:val="subscript"/>
-        </w:rPr>
-        <w:t>9</w:t>
-      </w:r>
-      <w:r>
-        <w:t xml:space="preserve">”, to pod tą nazwą kryje się cała grupa związków chemicznych zwanych inaczej „folianami”, z których najbardziej istotny jest kwas foliowy. </w:t>
-      </w:r>
-      <w:r>
-        <w:t>Foliany jako grupa biorą udział w tworzeniu nowych komórek, a zwłaszcza DNA i RNA, a k</w:t>
-      </w:r>
-      <w:r>
-        <w:t>was foliowy wraz z witaminą B</w:t>
-      </w:r>
-      <w:r>
-        <w:rPr>
-          <w:vertAlign w:val="subscript"/>
-        </w:rPr>
-        <w:t>12</w:t>
-      </w:r>
-      <w:r>
-        <w:t xml:space="preserve"> uczestniczy w procesie powstawania komórek krwi (hemop</w:t>
-      </w:r>
-      <w:r>
-        <w:t>o</w:t>
-      </w:r>
-      <w:r>
-        <w:t xml:space="preserve">ezy) i balansowania poziomu homocysteiny, która jest między innymi jednym z czynników miażdżycowych. Wspomaga również pracę układu nerwowego. Jednak w świadomości społeczeństwa najbardziej kojarzony jest z okresem ciąży, ponieważ zaleca się go </w:t>
-      </w:r>
-      <w:r>
-        <w:lastRenderedPageBreak/>
-        <w:t xml:space="preserve">wtedy kobietom profilaktycznie ze względu na redukcję ryzyka wad płodu, zwłaszcza wady cewy nerwowej. </w:t>
-      </w:r>
-    </w:p>
-    <w:p>
-      <w:r>
-        <w:t xml:space="preserve">Kwas foliowy jest jednym z tych składników odżywczych, których prawidłowy bilans jest szczególnie ważny. Jego niedobór jest wiązany ze wzrostem ryzyka </w:t>
-      </w:r>
-      <w:r>
-        <w:t xml:space="preserve">poronienia oraz </w:t>
-      </w:r>
-      <w:r>
-        <w:t xml:space="preserve">zachorowania na raka płuc, narządów rodnych kobiet, jelita grubego i białaczki. Z kolei </w:t>
-      </w:r>
-      <w:r>
-        <w:t>zbyt duża podaż wpływa na przyśpieszony podział i wzrost komórek w organizmie, co przyśpiesza namnażanie komórek nowotworowych.</w:t>
-      </w:r>
-    </w:p>
-    <w:p>
-      <w:pPr>
-        <w:rPr>
-          <w:b/>
-          <w:vertAlign w:val="subscript"/>
-        </w:rPr>
-      </w:pPr>
-      <w:r>
-        <w:rPr>
-          <w:b/>
-        </w:rPr>
-        <w:t>Witamina B</w:t>
-      </w:r>
-      <w:r>
-        <w:rPr>
-          <w:b/>
-          <w:vertAlign w:val="subscript"/>
-        </w:rPr>
-        <w:t>12</w:t>
-      </w:r>
-    </w:p>
-    <w:p>
-      <w:r>
-        <w:t>Witamina B</w:t>
-      </w:r>
-      <w:r>
-        <w:rPr>
-          <w:vertAlign w:val="subscript"/>
-        </w:rPr>
-        <w:t>12</w:t>
-      </w:r>
-      <w:r>
-        <w:t xml:space="preserve">, zwana też kobalaminą, znajduje się wyłącznie w produktach pochodzenia zwierzęcego, dlatego szczególnie narażone na jej niedobory są osoby na dietach wegetariańskich. </w:t>
-      </w:r>
-      <w:r>
-        <w:t>Również osoby starsze mają problem z dostarczeniem odpowiednich ilości tej witaminy, ponieważ po przekroczeniu 50. roku życia zmniejsza się wytwarzanie enzymu odpowiedzialnego za jej absorpcję.</w:t>
-      </w:r>
-    </w:p>
-    <w:p>
-      <w:r>
-        <w:t>Jest niezbędna do prawidłowej pracy układu nerwowego</w:t>
-      </w:r>
-      <w:r>
-        <w:t>, syntezy DNA</w:t>
-      </w:r>
-      <w:r>
-        <w:t xml:space="preserve"> i </w:t>
-      </w:r>
-      <w:r>
-        <w:t>hemop</w:t>
-      </w:r>
-      <w:r>
-        <w:t>o</w:t>
-      </w:r>
-      <w:r>
-        <w:t>ezy</w:t>
-      </w:r>
-      <w:r>
-        <w:t>.</w:t>
-      </w:r>
-      <w:r>
-        <w:t xml:space="preserve"> Wpływa również na poziom homocysteiny.</w:t>
-      </w:r>
-    </w:p>
-    <w:p>
-      <w:r>
-        <w:t xml:space="preserve">Jej niedobory są szczególnie niebezpieczne, gdyż mogą prowadzić do nieodwracalnych zmian w układzie nerwowym. </w:t>
-      </w:r>
-      <w:r>
-        <w:t xml:space="preserve">Do łagodniejszych skutków jej braków można zaliczyć osłabienie, zmęczenie, dolegliwości ze strony układu </w:t>
-      </w:r>
-      <w:r>
-        <w:t xml:space="preserve">pokarmowego, </w:t>
-      </w:r>
-      <w:r>
-        <w:t>depresję, problemy z koncentracją i zaniki pamięci oraz zaburzenia neurologicznie ze szczególnym uwzględnieniem zaburzeń czucia.</w:t>
-      </w:r>
-    </w:p>
-    <w:p>
-      <w:pPr>
-        <w:rPr>
-          <w:b/>
-        </w:rPr>
-      </w:pPr>
-      <w:r>
-        <w:rPr>
-          <w:b/>
-        </w:rPr>
-        <w:t>Witamina C</w:t>
-      </w:r>
-    </w:p>
-    <w:p>
-      <w:r>
-        <w:t>Kwas askorbinowy, chociaż najczęściej kojarzony ze wspomaganiem układu odpornościowego, pomaga również w produkcji kolagenu, L-karnityny i niektórych neuroprzekaźników, metabolizmie białek oraz zwiększa przyswajalność żelaza. Ma również właściwości przeciwutleniające.</w:t>
-      </w:r>
-    </w:p>
-    <w:p>
-      <w:r>
-        <w:t>Najgroźniejszym skutkiem jej niedoboru jest szkorbut.</w:t>
-      </w:r>
-      <w:r>
-        <w:t xml:space="preserve"> Przy niedostatecznym spożyciu witaminy C pojawią się bóle w stawach, zmniejsza się apetyt oraz odporność na infekcje. Nad</w:t>
-      </w:r>
-      <w:r>
-        <w:t xml:space="preserve">mierne spożycie witaminy C przez dłuższy czas bywa korelowane ze zwiększonym ryzykiem powstawania kamieni </w:t>
-      </w:r>
-      <w:r>
-        <w:t>nerkowych i</w:t>
-      </w:r>
-      <w:r>
-        <w:t xml:space="preserve"> problemów żołądkowych.</w:t>
-      </w:r>
-      <w:r>
-        <w:t xml:space="preserve"> </w:t>
-      </w:r>
-    </w:p>
-    <w:p>
-      <w:pPr>
-        <w:rPr>
-          <w:b/>
-        </w:rPr>
-      </w:pPr>
-      <w:r>
-        <w:rPr>
-          <w:b/>
-        </w:rPr>
-        <w:t>Witamin</w:t>
-      </w:r>
-      <w:r>
-        <w:rPr>
-          <w:b/>
-        </w:rPr>
-        <w:t>a</w:t>
-      </w:r>
-      <w:r>
-        <w:rPr>
-          <w:b/>
-        </w:rPr>
-        <w:t xml:space="preserve"> D</w:t>
-      </w:r>
-    </w:p>
-    <w:p>
-      <w:r>
-        <w:t xml:space="preserve">Witamina D najbardziej ze wszystkich omawianych tu elementów nie spełnia definicji niezbędnego składnika odżywczego, ponieważ nasz organizm jest zdolny ją produkować, wręcz główne jej źródło jest poza spożywcze. Produkuje są skóra pod wpływem nasłonecznienia. Przyjmuje się, że już 15-20 minut ekspozycji odkrytych kończyn na promienie </w:t>
-      </w:r>
-      <w:r>
-        <w:lastRenderedPageBreak/>
-        <w:t xml:space="preserve">słoneczne w intensywnie słoneczny dzień wystarczy, żeby wyprodukować odpowiednią jej ilość. </w:t>
-      </w:r>
-    </w:p>
-    <w:p>
-      <w:r>
-        <w:t xml:space="preserve">Niestety w naszej szerokości geograficznej od września do kwietnia nasłonecznienie nie jest wystarczająco. </w:t>
-      </w:r>
-    </w:p>
-    <w:p>
-      <w:r>
-        <w:t xml:space="preserve">Pokarmowe źródła </w:t>
-      </w:r>
-      <w:r>
-        <w:t xml:space="preserve">rozpuszczalnej w tłuszczach </w:t>
-      </w:r>
-      <w:r>
-        <w:t>witaminy D to ryby i tran, wątroba wołowa i żółtka jaj. Są to jednak źródła niewystarczająco, żeby przy rozsądnym ich spożyciu dostarczyć odpowiedniej jej ilości. Dlatego lekarze rekomendują suplementację w okresie jesienno-zimowym (więcej na ten temat w punkcie 2.1.X.X.).</w:t>
-      </w:r>
-    </w:p>
-    <w:p>
-      <w:r>
-        <w:t>Witamina D bierze udział między innymi w regulacji ciśnienia krwi, poziomu wapnia i fosforu w organizmie, co wpływa na prawidłowe funkcjonowanie układu nerwowego oraz wparciu układu immunologicznego.</w:t>
-      </w:r>
-    </w:p>
-    <w:p>
-      <w:r>
-        <w:t xml:space="preserve">Właściwa podaż witaminy D jest niezwykle istotna. </w:t>
-      </w:r>
-      <w:r>
-        <w:t xml:space="preserve">Jej niedobory są pozytywnie skorelowane z depresją, nowotworami, chorobami serca, autoimmunologicznymi, </w:t>
-      </w:r>
-      <w:r>
-        <w:t xml:space="preserve">krzywicą, </w:t>
-      </w:r>
-      <w:r>
-        <w:t>osteoporozą i cukrzycą typu II.</w:t>
-      </w:r>
-    </w:p>
-    <w:p>
-      <w:pPr>
-        <w:rPr>
-          <w:b/>
-        </w:rPr>
-      </w:pPr>
-      <w:r>
-        <w:rPr>
-          <w:b/>
-        </w:rPr>
-        <w:t>Witamina E</w:t>
-      </w:r>
-    </w:p>
-    <w:p>
-      <w:r>
-        <w:t>Witamina E jest z kolejną witaminą rozpuszczalną w tłuszczach. Jej forma aktywną jest alfa-tokoferol (ATE). Podobnie jak z witaminą A, ze względu na mnogość form występowania, podaje się zapotrzebowanie na nią i jej zawartość w postaci ekwiwalentu alfa-tokoferolu.</w:t>
-      </w:r>
-    </w:p>
-    <w:p>
-      <w:r>
-        <w:t>Witamina E jest silny</w:t>
-      </w:r>
-      <w:r>
-        <w:t>m</w:t>
-      </w:r>
-      <w:r>
-        <w:t xml:space="preserve"> antyoksydantem (powstrzymuje proces powstawania wolnych rodników)</w:t>
-      </w:r>
-      <w:r>
-        <w:t>, chroni serce, zapobiegając tworzeniu się zakrzepów i uczestnicząc w produkcji hormonu działającego na naczynie krwionośne, wspomaga układ odpornościowy i bierze udział w innych procesach metabolicznych.</w:t>
-      </w:r>
-    </w:p>
-    <w:p>
-      <w:r>
-        <w:t>Niedobór witaminy E osłabia czerwone krwinki i umożliwia sprawne działanie wolnych rodników.</w:t>
-      </w:r>
-    </w:p>
-    <w:p>
-      <w:pPr>
-        <w:rPr>
-          <w:b/>
-        </w:rPr>
-      </w:pPr>
-      <w:r>
-        <w:rPr>
-          <w:b/>
-        </w:rPr>
-        <w:t>Witamina H</w:t>
-      </w:r>
-    </w:p>
-    <w:p>
-      <w:r>
-        <w:t>Biotyna wspomaga niacynę i pirydoksynę w metabolizmie aminokwasów, glukozy oraz kwasów tłuszczowych</w:t>
-      </w:r>
-      <w:r>
-        <w:t xml:space="preserve"> oraz uczestniczy w replikacji DNA.</w:t>
-      </w:r>
-    </w:p>
-    <w:p>
-      <w:r>
-        <w:t>Jej niedobór</w:t>
-      </w:r>
-      <w:r>
-        <w:t xml:space="preserve"> jest wiązany z anoreksją i depresją. </w:t>
-      </w:r>
-      <w:r>
-        <w:t xml:space="preserve"> Jego objawy są niespecyficzne, należą zapalenie języka, nudności i wymioty.</w:t>
-      </w:r>
-      <w:r>
-        <w:t xml:space="preserve"> Długotrwała awitaminoza może powodować zaburzenia ze strony układu nerwowego, halucynację, drżenie kończyn i łysienie oraz osłabienie paznokci.</w:t>
-      </w:r>
-    </w:p>
-    <w:p>
-      <w:pPr>
-        <w:rPr>
-          <w:b/>
-        </w:rPr>
-      </w:pPr>
-      <w:r>
-        <w:rPr>
-          <w:b/>
-        </w:rPr>
-        <w:t>Witamina K</w:t>
-      </w:r>
-    </w:p>
-    <w:p>
-      <w:r>
-        <w:t xml:space="preserve">Witamina jest ostatnią z rozpuszczalnych w tłuszczach. Jest </w:t>
-      </w:r>
-      <w:r>
-        <w:t>najważniejsza rola to udział w procesie</w:t>
-      </w:r>
-      <w:r>
-        <w:t xml:space="preserve"> krzepnięcia krwi. Prawidłowa regulacji koagulacji jest ważna, ponieważ nadmierne </w:t>
-      </w:r>
-      <w:r>
-        <w:lastRenderedPageBreak/>
-        <w:t>krzepnięcie może do prowadzić do tworzenia się zakrzepów</w:t>
-      </w:r>
-      <w:r>
-        <w:t xml:space="preserve">, które bywają śmiertelnie niebezpieczne. Ponadto witamina K wzmacnia strukturę kości. </w:t>
-      </w:r>
-    </w:p>
-    <w:p>
-      <w:r>
-        <w:t>Jej niedobór sprzyja częstszym złamaniom ze względu na niższą gęstość mineralną kości</w:t>
-      </w:r>
-      <w:r>
-        <w:t xml:space="preserve"> oraz wzmożonym krwawieniom w tym wewnętrznym</w:t>
-      </w:r>
-      <w:r>
-        <w:t>.</w:t>
-      </w:r>
-    </w:p>
-    <w:p>
-      <w:pPr>
-        <w:rPr>
-          <w:b/>
-        </w:rPr>
-      </w:pPr>
-      <w:r>
-        <w:rPr>
-          <w:b/>
-        </w:rPr>
-        <w:t>Żelazo</w:t>
-      </w:r>
-    </w:p>
-    <w:p>
-      <w:r>
-        <w:t>Żelazo jest z najbardziej wszechstronnych pierwiastków: współtworzy krwinki, zajmuje się transportem tlenu, wspomaga układ immunologiczny i jest częścią wielu enzymów. Pierwiastek ten występuje w dwóch odmianach: hemow</w:t>
-      </w:r>
-      <w:r>
-        <w:t>ej i niehemowej. Żelazo hemowe znajduje się w produktach pochodzenia zwierzęcego i jest pełnowartościowe dla człowieka. Natomiast niehemowa forma żelaza występuje w produktach pochodzenia roślinnego i po spożyciu przez człowieka mu zostać zredukowana do formy pełnowartościowej.</w:t>
-      </w:r>
-    </w:p>
-    <w:p>
-      <w:r>
-        <w:t>Balansowanie właściwą podażą żelaza wraz z dietą jest szczególnie istotne. Ponieważ żelazo intensyfikuje proces utleniania w wyniku którego powstają wolnych rodników, zbyt duża konsumpcja żelaza wiąże się ze zwiększonym ryzykiem nowotworów. Z kolei zbyt mała może doprowadzić do anemii [9].</w:t>
-      </w:r>
-      <w:r>
-        <w:t xml:space="preserve"> Pomniejsze skutki niedoboru żelaza to zmęczenie i obniżenie odporności.</w:t>
-      </w:r>
-      <w:r>
-        <w:t xml:space="preserve"> </w:t>
-      </w:r>
-    </w:p>
-    <w:p>
-      <w:pPr>
-        <w:rPr>
-          <w:b/>
-        </w:rPr>
-      </w:pPr>
-      <w:r>
-        <w:rPr>
-          <w:b/>
-        </w:rPr>
-        <w:t>Biodostępność i interakcje</w:t>
-      </w:r>
-    </w:p>
-    <w:p>
-      <w:r>
-        <w:t>Stosunek wapnia do fosforu w diecie nie powinien przekraczać 1:1.</w:t>
-      </w:r>
-    </w:p>
-    <w:p>
-      <w:r>
-        <w:t>W 2001 r. Institute of Medicine uznał że norma spożywania żelaza dla osób na dietach wegetariańskich powinna być 80% wyższa, ze względu na słabszą  biodostępność jego formy niehemowej.</w:t>
-      </w:r>
-    </w:p>
-    <w:p>
-      <w:pPr>
-        <w:pStyle w:val="Nagwek2"/>
-      </w:pPr>
-      <w:r>
-        <w:t xml:space="preserve">2.1.5. </w:t>
-      </w:r>
-      <w:r>
-        <w:t>Zapotrzebowanie i normy żywieniowe</w:t>
-      </w:r>
-      <w:r>
-        <w:t xml:space="preserve"> [11].</w:t>
-      </w:r>
-    </w:p>
-    <w:p/>
-    <w:p>
-      <w:pPr>
-        <w:pStyle w:val="Nagwek2"/>
-      </w:pPr>
-      <w:r>
-        <w:t>2.1.5.X. Suplementy</w:t>
-      </w:r>
-    </w:p>
-    <w:p/>
-    <w:p>
-      <w:r>
-        <w:t xml:space="preserve">Poprawnie zbilansowana dieta nie wymaga stosowania żadnych suplementów poza witaminą D. Chociaż dostarczanie aż </w:t>
-      </w:r>
-    </w:p>
-    <w:p>
-      <w:r>
-        <w:t>Nadmierne spożycie witaminy A z suplementów może być toksyczne i skutkuje osłabieniem mięśni, apetytu oraz kości, łysieniem, krwotokami, problemami z sercem i u kładem nerwowym, podczas gdy spożywanie jej w dużych ilościach z dietą nie wywołuje takich objawów [</w:t>
-      </w:r>
-      <w:r>
-        <w:t>12</w:t>
-      </w:r>
-      <w:r>
-        <w:t>].</w:t>
-      </w:r>
-    </w:p>
-    <w:p/>
-    <w:p>
-      <w:pPr>
-        <w:pStyle w:val="Nagwek2"/>
-      </w:pPr>
-      <w:r>
-        <w:t>2.1.6. Aktywność fizyczna</w:t>
-      </w:r>
-    </w:p>
-    <w:p/>
-    <w:p>
-      <w:pPr>
         <w:jc w:val="center"/>
       </w:pPr>
       <w:r>
-        <w:lastRenderedPageBreak/>
         <w:t>* * *</w:t>
       </w:r>
     </w:p>
@@ -21336,7 +21700,7 @@
           <w:rPr>
             <w:noProof/>
           </w:rPr>
-          <w:t>42</w:t>
+          <w:t>48</w:t>
         </w:r>
         <w:r>
           <w:fldChar w:fldCharType="end"/>
@@ -24387,7 +24751,7 @@
 </file>
 
 <file path=customXml/itemProps1.xml><?xml version="1.0" encoding="utf-8"?>
-<ds:datastoreItem xmlns:ds="http://schemas.openxmlformats.org/officeDocument/2006/customXml" ds:itemID="{31D5CF88-046B-46D9-8834-836D6895FF85}">
+<ds:datastoreItem xmlns:ds="http://schemas.openxmlformats.org/officeDocument/2006/customXml" ds:itemID="{186F3CAA-CE72-47AA-9D2A-09265D7B6C7C}">
   <ds:schemaRefs>
     <ds:schemaRef ds:uri="http://schemas.openxmlformats.org/officeDocument/2006/bibliography"/>
   </ds:schemaRefs>

</xml_diff>

<commit_message>
Wstawiłam rysunki. Jeszcze tylko korekta!
</commit_message>
<xml_diff>
--- a/Praca.docx
+++ b/Praca.docx
@@ -717,21 +717,10 @@
       </w:ins>
     </w:p>
     <w:p>
-      <w:pPr>
-        <w:rPr>
-          <w:lang w:val="en-US"/>
-        </w:rPr>
-      </w:pPr>
-      <w:r>
-        <w:rPr>
-          <w:lang w:val="en-US"/>
-        </w:rPr>
+      <w:r>
         <w:t xml:space="preserve">WCFR – World </w:t>
       </w:r>
       <w:r>
-        <w:rPr>
-          <w:lang w:val="en-US"/>
-        </w:rPr>
         <w:t>Cancer Research Fund</w:t>
       </w:r>
     </w:p>
@@ -5119,7 +5108,10 @@
                               </w:r>
                             </w:del>
                             <w:r>
-                              <w:t>[1].</w:t>
+                              <w:t>[2</w:t>
+                            </w:r>
+                            <w:r>
+                              <w:t>].</w:t>
                             </w:r>
                           </w:p>
                           <w:p/>
@@ -5251,7 +5243,10 @@
                         </w:r>
                       </w:del>
                       <w:r>
-                        <w:t>[1].</w:t>
+                        <w:t>[2</w:t>
+                      </w:r>
+                      <w:r>
+                        <w:t>].</w:t>
                       </w:r>
                     </w:p>
                     <w:p/>
@@ -5372,7 +5367,7 @@
         </w:r>
       </w:ins>
       <w:r>
-        <w:t>[2</w:t>
+        <w:t>[3</w:t>
       </w:r>
       <w:r>
         <w:t>].</w:t>
@@ -5383,7 +5378,16 @@
         <w:t>Jednocześnie tak wielki wybór wcale nie sprawia, że odżywiamy się zdrowo. Od 1980 liczba osób dorosłych zmagających się z otyłością stale rośnie. W 2014 roku przekroczyła 600 mln na całym świecie. Paradoksalnie ogromna część tych osób c</w:t>
       </w:r>
       <w:r>
-        <w:t>ierpi również z niedożywienia [8,12</w:t>
+        <w:t>ierpi również z niedożywienia [</w:t>
+      </w:r>
+      <w:r>
+        <w:t>11</w:t>
+      </w:r>
+      <w:r>
+        <w:t>,1</w:t>
+      </w:r>
+      <w:r>
+        <w:t>5</w:t>
       </w:r>
       <w:r>
         <w:t>], gdyż wspomniane wcześniej wypełnione półki w supermarketach wcale nie zapewniają różnorodności pożywienia. Wręcz przeciwnie – 95% sklepowej żywności opiera się na 5 produktach: mleku, cukrze, pszenicy, oleju i mięsie, które nie są w stanie zapewnić nam odpowiednich wartości odżywczych</w:t>
@@ -5402,7 +5406,7 @@
         <w:t>[1</w:t>
       </w:r>
       <w:r>
-        <w:t>6</w:t>
+        <w:t>9</w:t>
       </w:r>
       <w:r>
         <w:t>].</w:t>
@@ -5502,7 +5506,10 @@
         </w:r>
       </w:del>
       <w:r>
-        <w:t>[8</w:t>
+        <w:t>[</w:t>
+      </w:r>
+      <w:r>
+        <w:t>11</w:t>
       </w:r>
       <w:r>
         <w:t>].</w:t>
@@ -5535,7 +5542,7 @@
         <w:t>[</w:t>
       </w:r>
       <w:r>
-        <w:t>7</w:t>
+        <w:t>10</w:t>
       </w:r>
       <w:r>
         <w:t>].</w:t>
@@ -5621,7 +5628,7 @@
         </w:r>
       </w:ins>
       <w:r>
-        <w:t>[5</w:t>
+        <w:t>[6</w:t>
       </w:r>
       <w:r>
         <w:t>].</w:t>
@@ -5656,7 +5663,7 @@
         <w:t>[</w:t>
       </w:r>
       <w:r>
-        <w:t>6</w:t>
+        <w:t>9</w:t>
       </w:r>
       <w:r>
         <w:t>].</w:t>
@@ -6072,13 +6079,13 @@
         <w:t xml:space="preserve"> [1</w:t>
       </w:r>
       <w:r>
-        <w:t>4</w:t>
+        <w:t>7</w:t>
       </w:r>
       <w:r>
         <w:t>,1</w:t>
       </w:r>
       <w:r>
-        <w:t>5</w:t>
+        <w:t>8</w:t>
       </w:r>
       <w:r>
         <w:t>]</w:t>
@@ -6288,7 +6295,7 @@
         <w:t>[1</w:t>
       </w:r>
       <w:r>
-        <w:t>3</w:t>
+        <w:t>6</w:t>
       </w:r>
       <w:r>
         <w:t>])</w:t>
@@ -6788,7 +6795,7 @@
         <w:t>1</w:t>
       </w:r>
       <w:r>
-        <w:t>4</w:t>
+        <w:t>7</w:t>
       </w:r>
       <w:r>
         <w:t>].</w:t>
@@ -6978,7 +6985,7 @@
         <w:t>1</w:t>
       </w:r>
       <w:r>
-        <w:t>1</w:t>
+        <w:t>4</w:t>
       </w:r>
       <w:r>
         <w:t>], nie</w:t>
@@ -7070,7 +7077,7 @@
         <w:t>[</w:t>
       </w:r>
       <w:r>
-        <w:t>11</w:t>
+        <w:t>14</w:t>
       </w:r>
       <w:r>
         <w:t xml:space="preserve">].  </w:t>
@@ -7126,7 +7133,7 @@
         <w:t>[</w:t>
       </w:r>
       <w:r>
-        <w:t>11</w:t>
+        <w:t>14</w:t>
       </w:r>
       <w:r>
         <w:t>].</w:t>
@@ -7467,7 +7474,10 @@
         <w:t>[</w:t>
       </w:r>
       <w:r>
-        <w:t>11</w:t>
+        <w:t>1</w:t>
+      </w:r>
+      <w:r>
+        <w:t>4</w:t>
       </w:r>
       <w:r>
         <w:t>]</w:t>
@@ -7660,7 +7670,7 @@
         <w:t>a klasyfikacja wskaźnika BMI  [</w:t>
       </w:r>
       <w:r>
-        <w:t>9</w:t>
+        <w:t>12</w:t>
       </w:r>
       <w:r>
         <w:t>].</w:t>
@@ -8066,7 +8076,10 @@
         </w:r>
       </w:del>
       <w:r>
-        <w:t>11</w:t>
+        <w:t>1</w:t>
+      </w:r>
+      <w:r>
+        <w:t>4</w:t>
       </w:r>
       <w:r>
         <w:t>].</w:t>
@@ -11286,13 +11299,13 @@
         </w:r>
       </w:del>
       <w:r>
-        <w:t>[9</w:t>
+        <w:t>[12</w:t>
       </w:r>
       <w:r>
         <w:t>,1</w:t>
       </w:r>
       <w:r>
-        <w:t>2</w:t>
+        <w:t>5</w:t>
       </w:r>
       <w:r>
         <w:t>].</w:t>
@@ -11430,19 +11443,19 @@
         <w:t xml:space="preserve"> [1</w:t>
       </w:r>
       <w:r>
-        <w:t>3</w:t>
+        <w:t>6</w:t>
       </w:r>
       <w:r>
         <w:t>,1</w:t>
       </w:r>
       <w:r>
-        <w:t>4</w:t>
+        <w:t>7</w:t>
       </w:r>
       <w:r>
         <w:t>,1</w:t>
       </w:r>
       <w:r>
-        <w:t>5</w:t>
+        <w:t>8</w:t>
       </w:r>
       <w:r>
         <w:t>]</w:t>
@@ -11573,7 +11586,7 @@
         </w:r>
       </w:ins>
       <w:r>
-        <w:t>4</w:t>
+        <w:t>7</w:t>
       </w:r>
       <w:ins w:id="162" w:author="Okot" w:date="2019-03-27T15:05:00Z">
         <w:r>
@@ -12378,7 +12391,7 @@
         </w:r>
       </w:ins>
       <w:r>
-        <w:t>3</w:t>
+        <w:t>6</w:t>
       </w:r>
       <w:ins w:id="280" w:author="Okot" w:date="2019-03-28T13:42:00Z">
         <w:r>
@@ -12655,7 +12668,7 @@
         </w:r>
       </w:ins>
       <w:r>
-        <w:t>6</w:t>
+        <w:t>9</w:t>
       </w:r>
       <w:ins w:id="333" w:author="Okot" w:date="2019-03-28T14:01:00Z">
         <w:r>
@@ -12898,7 +12911,7 @@
         </w:r>
       </w:ins>
       <w:r>
-        <w:t>3</w:t>
+        <w:t>6</w:t>
       </w:r>
       <w:ins w:id="376" w:author="Okot" w:date="2019-03-28T17:01:00Z">
         <w:r>
@@ -12906,7 +12919,7 @@
         </w:r>
       </w:ins>
       <w:r>
-        <w:t>4</w:t>
+        <w:t>7</w:t>
       </w:r>
       <w:ins w:id="377" w:author="Okot" w:date="2019-03-28T17:01:00Z">
         <w:r>
@@ -12914,7 +12927,7 @@
         </w:r>
       </w:ins>
       <w:r>
-        <w:t>5</w:t>
+        <w:t>8</w:t>
       </w:r>
       <w:ins w:id="378" w:author="Okot" w:date="2019-03-28T17:01:00Z">
         <w:r>
@@ -13592,7 +13605,7 @@
         </w:r>
       </w:ins>
       <w:r>
-        <w:t>4</w:t>
+        <w:t>7</w:t>
       </w:r>
       <w:ins w:id="490" w:author="Okot" w:date="2019-03-28T23:00:00Z">
         <w:r>
@@ -14468,7 +14481,7 @@
         </w:r>
       </w:ins>
       <w:r>
-        <w:t>3</w:t>
+        <w:t>6</w:t>
       </w:r>
       <w:ins w:id="606" w:author="Okot" w:date="2019-03-30T15:59:00Z">
         <w:r>
@@ -14476,7 +14489,7 @@
         </w:r>
       </w:ins>
       <w:r>
-        <w:t>4</w:t>
+        <w:t>7</w:t>
       </w:r>
       <w:ins w:id="607" w:author="Okot" w:date="2019-03-30T15:59:00Z">
         <w:r>
@@ -14484,7 +14497,7 @@
         </w:r>
       </w:ins>
       <w:r>
-        <w:t>5</w:t>
+        <w:t>8</w:t>
       </w:r>
       <w:ins w:id="608" w:author="Okot" w:date="2019-03-30T15:59:00Z">
         <w:r>
@@ -15173,7 +15186,7 @@
         </w:r>
       </w:ins>
       <w:r>
-        <w:t>3</w:t>
+        <w:t>6</w:t>
       </w:r>
       <w:ins w:id="728" w:author="Okot" w:date="2019-03-30T19:41:00Z">
         <w:r>
@@ -15181,7 +15194,7 @@
         </w:r>
       </w:ins>
       <w:r>
-        <w:t>4</w:t>
+        <w:t>7</w:t>
       </w:r>
       <w:ins w:id="729" w:author="Okot" w:date="2019-03-30T19:41:00Z">
         <w:r>
@@ -15189,7 +15202,7 @@
         </w:r>
       </w:ins>
       <w:r>
-        <w:t>5</w:t>
+        <w:t>8</w:t>
       </w:r>
       <w:ins w:id="730" w:author="Okot" w:date="2019-03-30T19:41:00Z">
         <w:r>
@@ -15607,7 +15620,10 @@
         </w:r>
       </w:ins>
       <w:r>
-        <w:t>11</w:t>
+        <w:t>1</w:t>
+      </w:r>
+      <w:r>
+        <w:t>4</w:t>
       </w:r>
       <w:ins w:id="805" w:author="Okot" w:date="2019-03-30T20:28:00Z">
         <w:r>
@@ -15618,7 +15634,7 @@
         <w:t>1</w:t>
       </w:r>
       <w:r>
-        <w:t>2</w:t>
+        <w:t>5</w:t>
       </w:r>
       <w:ins w:id="806" w:author="Okot" w:date="2019-03-30T20:17:00Z">
         <w:r>
@@ -16375,7 +16391,7 @@
         <w:t>1</w:t>
       </w:r>
       <w:r>
-        <w:t>1</w:t>
+        <w:t>4</w:t>
       </w:r>
       <w:ins w:id="937" w:author="Okot" w:date="2019-03-30T20:13:00Z">
         <w:r>
@@ -16502,7 +16518,7 @@
         </w:r>
       </w:ins>
       <w:r>
-        <w:t>3</w:t>
+        <w:t>6</w:t>
       </w:r>
       <w:ins w:id="958" w:author="Okot" w:date="2019-03-30T19:41:00Z">
         <w:r>
@@ -16510,7 +16526,7 @@
         </w:r>
       </w:ins>
       <w:r>
-        <w:t>4</w:t>
+        <w:t>7</w:t>
       </w:r>
       <w:ins w:id="959" w:author="Okot" w:date="2019-03-30T19:41:00Z">
         <w:r>
@@ -16518,7 +16534,7 @@
         </w:r>
       </w:ins>
       <w:r>
-        <w:t>5</w:t>
+        <w:t>8</w:t>
       </w:r>
       <w:ins w:id="960" w:author="Okot" w:date="2019-03-30T19:41:00Z">
         <w:r>
@@ -16726,7 +16742,7 @@
         </w:r>
       </w:ins>
       <w:r>
-        <w:t>4</w:t>
+        <w:t>7</w:t>
       </w:r>
       <w:ins w:id="996" w:author="Okot" w:date="2019-03-30T15:42:00Z">
         <w:r>
@@ -16852,7 +16868,7 @@
         </w:r>
       </w:ins>
       <w:r>
-        <w:t>4</w:t>
+        <w:t>7</w:t>
       </w:r>
       <w:ins w:id="1016" w:author="Okot" w:date="2019-03-28T17:58:00Z">
         <w:r>
@@ -17398,78 +17414,89 @@
       </w:ins>
       <w:ins w:id="1091" w:author="Okot" w:date="2019-03-28T17:51:00Z">
         <w:r>
-          <w:t>[10]</w:t>
-        </w:r>
-      </w:ins>
-      <w:ins w:id="1092" w:author="Okot" w:date="2019-03-28T17:49:00Z">
+          <w:t>[1</w:t>
+        </w:r>
+      </w:ins>
+      <w:r>
+        <w:t>1</w:t>
+      </w:r>
+      <w:ins w:id="1092" w:author="Okot" w:date="2019-03-28T17:51:00Z">
+        <w:r>
+          <w:t>]</w:t>
+        </w:r>
+      </w:ins>
+      <w:ins w:id="1093" w:author="Okot" w:date="2019-03-28T17:49:00Z">
         <w:r>
           <w:t xml:space="preserve"> lub</w:t>
         </w:r>
       </w:ins>
-      <w:ins w:id="1093" w:author="Okot" w:date="2019-03-28T17:51:00Z">
+      <w:ins w:id="1094" w:author="Okot" w:date="2019-03-28T17:51:00Z">
         <w:r>
           <w:t xml:space="preserve"> 10-20%</w:t>
         </w:r>
       </w:ins>
-      <w:ins w:id="1094" w:author="Okot" w:date="2019-03-28T23:10:00Z">
+      <w:ins w:id="1095" w:author="Okot" w:date="2019-03-28T23:10:00Z">
         <w:r>
           <w:t xml:space="preserve"> (Nordic Nutrition Recommendations z 2004 r</w:t>
         </w:r>
       </w:ins>
-      <w:ins w:id="1095" w:author="Okot" w:date="2019-03-30T21:14:00Z">
+      <w:ins w:id="1096" w:author="Okot" w:date="2019-03-30T21:14:00Z">
         <w:r>
           <w:t>.</w:t>
         </w:r>
       </w:ins>
-      <w:ins w:id="1096" w:author="Okot" w:date="2019-03-28T23:10:00Z">
+      <w:ins w:id="1097" w:author="Okot" w:date="2019-03-28T23:10:00Z">
         <w:r>
           <w:t>)</w:t>
         </w:r>
       </w:ins>
-      <w:ins w:id="1097" w:author="Okot" w:date="2019-03-30T21:14:00Z">
+      <w:ins w:id="1098" w:author="Okot" w:date="2019-03-30T21:14:00Z">
         <w:r>
           <w:t> </w:t>
         </w:r>
       </w:ins>
-      <w:ins w:id="1098" w:author="Okot" w:date="2019-03-28T17:51:00Z">
+      <w:ins w:id="1099" w:author="Okot" w:date="2019-03-28T17:51:00Z">
         <w:r>
           <w:t>[</w:t>
         </w:r>
       </w:ins>
-      <w:ins w:id="1099" w:author="Okot" w:date="2019-03-28T22:55:00Z">
+      <w:ins w:id="1100" w:author="Okot" w:date="2019-03-28T22:55:00Z">
         <w:r>
           <w:t>1</w:t>
         </w:r>
       </w:ins>
       <w:r>
+        <w:t>6</w:t>
+      </w:r>
+      <w:ins w:id="1101" w:author="Okot" w:date="2019-03-28T17:51:00Z">
+        <w:r>
+          <w:t>]</w:t>
+        </w:r>
+      </w:ins>
+      <w:ins w:id="1102" w:author="Okot" w:date="2019-03-28T17:52:00Z">
+        <w:r>
+          <w:t>. Jed</w:t>
+        </w:r>
+        <w:r>
+          <w:t xml:space="preserve">nak istnieją przełomowe </w:t>
+        </w:r>
+        <w:r>
+          <w:t>badania </w:t>
+        </w:r>
+        <w:r>
+          <w:t>[</w:t>
+        </w:r>
+      </w:ins>
+      <w:r>
+        <w:t>1</w:t>
+      </w:r>
+      <w:r>
         <w:t>3</w:t>
       </w:r>
-      <w:ins w:id="1100" w:author="Okot" w:date="2019-03-28T17:51:00Z">
-        <w:r>
-          <w:t>]</w:t>
-        </w:r>
-      </w:ins>
-      <w:ins w:id="1101" w:author="Okot" w:date="2019-03-28T17:52:00Z">
-        <w:r>
-          <w:t>. Jed</w:t>
-        </w:r>
-        <w:r>
-          <w:t xml:space="preserve">nak istnieją przełomowe </w:t>
-        </w:r>
-        <w:r>
-          <w:t>badania </w:t>
-        </w:r>
-        <w:r>
-          <w:t>[</w:t>
-        </w:r>
-      </w:ins>
-      <w:r>
-        <w:t>10</w:t>
-      </w:r>
       <w:r>
         <w:t>]</w:t>
       </w:r>
-      <w:ins w:id="1102" w:author="Okot" w:date="2019-03-28T17:52:00Z">
+      <w:ins w:id="1103" w:author="Okot" w:date="2019-03-28T17:52:00Z">
         <w:r>
           <w:t>, z</w:t>
         </w:r>
@@ -17477,7 +17504,7 @@
           <w:t xml:space="preserve"> których wynikami zgadzają się FAO i WHO, wykazujące, że w rzeczywistości zdrowemu organizmowi wystarczy jedynie 5-6%</w:t>
         </w:r>
       </w:ins>
-      <w:ins w:id="1103" w:author="Okot" w:date="2019-03-28T17:54:00Z">
+      <w:ins w:id="1104" w:author="Okot" w:date="2019-03-28T17:54:00Z">
         <w:r>
           <w:t>, a dzienne spożycie tego makroskładnika nie powinno prze</w:t>
         </w:r>
@@ -17485,37 +17512,37 @@
           <w:t>kraczać 10% całkowitej liczby skonsumowanych kalorii</w:t>
         </w:r>
       </w:ins>
-      <w:ins w:id="1104" w:author="Okot" w:date="2019-03-28T22:56:00Z">
+      <w:ins w:id="1105" w:author="Okot" w:date="2019-03-28T22:56:00Z">
         <w:r>
           <w:t>,</w:t>
         </w:r>
       </w:ins>
-      <w:ins w:id="1105" w:author="Okot" w:date="2019-03-28T17:54:00Z">
+      <w:ins w:id="1106" w:author="Okot" w:date="2019-03-28T17:54:00Z">
         <w:r>
           <w:t xml:space="preserve"> zwłaszcza jeśli</w:t>
         </w:r>
       </w:ins>
-      <w:ins w:id="1106" w:author="Okot" w:date="2019-03-28T17:55:00Z">
+      <w:ins w:id="1107" w:author="Okot" w:date="2019-03-28T17:55:00Z">
         <w:r>
           <w:t xml:space="preserve"> spożywane jest głównie </w:t>
         </w:r>
       </w:ins>
-      <w:ins w:id="1107" w:author="Okot" w:date="2019-03-28T17:56:00Z">
+      <w:ins w:id="1108" w:author="Okot" w:date="2019-03-28T17:56:00Z">
         <w:r>
           <w:t>białko</w:t>
         </w:r>
       </w:ins>
-      <w:ins w:id="1108" w:author="Okot" w:date="2019-03-28T17:55:00Z">
+      <w:ins w:id="1109" w:author="Okot" w:date="2019-03-28T17:55:00Z">
         <w:r>
           <w:t xml:space="preserve"> pochodzenia zwierzęcego.</w:t>
         </w:r>
       </w:ins>
-      <w:ins w:id="1109" w:author="Okot" w:date="2019-03-28T17:54:00Z">
+      <w:ins w:id="1110" w:author="Okot" w:date="2019-03-28T17:54:00Z">
         <w:r>
           <w:t xml:space="preserve"> </w:t>
         </w:r>
       </w:ins>
-      <w:ins w:id="1110" w:author="Okot" w:date="2019-03-28T17:52:00Z">
+      <w:ins w:id="1111" w:author="Okot" w:date="2019-03-28T17:52:00Z">
         <w:r>
           <w:t xml:space="preserve"> </w:t>
         </w:r>
@@ -17524,21 +17551,21 @@
     <w:p>
       <w:pPr>
         <w:rPr>
-          <w:ins w:id="1111" w:author="Okot" w:date="2019-03-30T17:03:00Z"/>
+          <w:ins w:id="1112" w:author="Okot" w:date="2019-03-30T17:03:00Z"/>
         </w:rPr>
-        <w:pPrChange w:id="1112" w:author="Okot" w:date="2019-03-28T13:48:00Z">
+        <w:pPrChange w:id="1113" w:author="Okot" w:date="2019-03-28T13:48:00Z">
           <w:pPr>
             <w:ind w:firstLine="0"/>
             <w:jc w:val="left"/>
           </w:pPr>
         </w:pPrChange>
       </w:pPr>
-      <w:ins w:id="1113" w:author="Okot" w:date="2019-03-28T23:50:00Z">
+      <w:ins w:id="1114" w:author="Okot" w:date="2019-03-28T23:50:00Z">
         <w:r>
           <w:t>W części</w:t>
         </w:r>
       </w:ins>
-      <w:ins w:id="1114" w:author="Okot" w:date="2019-03-28T23:51:00Z">
+      <w:ins w:id="1115" w:author="Okot" w:date="2019-03-28T23:51:00Z">
         <w:r>
           <w:t xml:space="preserve"> 2.1.3.1. była mowa o</w:t>
         </w:r>
@@ -17549,17 +17576,17 @@
           <w:t xml:space="preserve"> dużych ilości białka. Ze względu na ryzyko </w:t>
         </w:r>
       </w:ins>
-      <w:ins w:id="1115" w:author="Okot" w:date="2019-03-28T23:52:00Z">
+      <w:ins w:id="1116" w:author="Okot" w:date="2019-03-28T23:52:00Z">
         <w:r>
           <w:t>szkód dla zdrowia</w:t>
         </w:r>
       </w:ins>
-      <w:ins w:id="1116" w:author="Okot" w:date="2019-03-28T23:53:00Z">
+      <w:ins w:id="1117" w:author="Okot" w:date="2019-03-28T23:53:00Z">
         <w:r>
           <w:t xml:space="preserve"> IŻŻ sugeruje, żeby dorośli nie spożywali więcej niż 2 g białka/kg.m.c. Sportowcy</w:t>
         </w:r>
       </w:ins>
-      <w:ins w:id="1117" w:author="Okot" w:date="2019-03-28T23:54:00Z">
+      <w:ins w:id="1118" w:author="Okot" w:date="2019-03-28T23:54:00Z">
         <w:r>
           <w:t xml:space="preserve"> mogą przesunąć tę granicę do 1,2-1,4 g/kg.m.c.</w:t>
         </w:r>
@@ -17567,17 +17594,17 @@
           <w:t>, a w skrajnych przypadkach</w:t>
         </w:r>
       </w:ins>
-      <w:ins w:id="1118" w:author="Okot" w:date="2019-03-28T23:53:00Z">
+      <w:ins w:id="1119" w:author="Okot" w:date="2019-03-28T23:53:00Z">
         <w:r>
           <w:t xml:space="preserve"> </w:t>
         </w:r>
       </w:ins>
-      <w:ins w:id="1119" w:author="Okot" w:date="2019-03-28T23:54:00Z">
+      <w:ins w:id="1120" w:author="Okot" w:date="2019-03-28T23:54:00Z">
         <w:r>
           <w:t>uprawiania sportów wytrzymałościowych do 3</w:t>
         </w:r>
       </w:ins>
-      <w:ins w:id="1120" w:author="Okot" w:date="2019-03-28T23:55:00Z">
+      <w:ins w:id="1121" w:author="Okot" w:date="2019-03-28T23:55:00Z">
         <w:r>
           <w:t> g/kg.m.c.</w:t>
         </w:r>
@@ -17586,16 +17613,16 @@
     <w:p>
       <w:pPr>
         <w:rPr>
-          <w:ins w:id="1121" w:author="Okot" w:date="2019-03-31T13:54:00Z"/>
+          <w:ins w:id="1122" w:author="Okot" w:date="2019-03-31T13:54:00Z"/>
         </w:rPr>
-        <w:pPrChange w:id="1122" w:author="Okot" w:date="2019-03-28T13:48:00Z">
+        <w:pPrChange w:id="1123" w:author="Okot" w:date="2019-03-28T13:48:00Z">
           <w:pPr>
             <w:ind w:firstLine="0"/>
             <w:jc w:val="left"/>
           </w:pPr>
         </w:pPrChange>
       </w:pPr>
-      <w:ins w:id="1123" w:author="Okot" w:date="2019-03-30T18:52:00Z">
+      <w:ins w:id="1124" w:author="Okot" w:date="2019-03-30T18:52:00Z">
         <w:r>
           <w:lastRenderedPageBreak/>
           <w:t>Wiele kontrowersji wiąże się z wytyczny</w:t>
@@ -17604,17 +17631,17 @@
           <w:t>mi odnośnie spożycia tłuszczu.</w:t>
         </w:r>
       </w:ins>
-      <w:ins w:id="1124" w:author="Okot" w:date="2019-03-31T14:44:00Z">
+      <w:ins w:id="1125" w:author="Okot" w:date="2019-03-31T14:44:00Z">
         <w:r>
           <w:t xml:space="preserve"> Większość instytucji</w:t>
         </w:r>
       </w:ins>
-      <w:ins w:id="1125" w:author="Okot" w:date="2019-03-30T18:53:00Z">
+      <w:ins w:id="1126" w:author="Okot" w:date="2019-03-30T18:53:00Z">
         <w:r>
           <w:t xml:space="preserve"> </w:t>
         </w:r>
       </w:ins>
-      <w:ins w:id="1126" w:author="Okot" w:date="2019-03-30T18:55:00Z">
+      <w:ins w:id="1127" w:author="Okot" w:date="2019-03-30T18:55:00Z">
         <w:r>
           <w:t>nie ustaliła</w:t>
         </w:r>
@@ -17625,72 +17652,72 @@
           <w:t>nia, jedynie zakres dystrybucji.</w:t>
         </w:r>
       </w:ins>
-      <w:ins w:id="1127" w:author="Okot" w:date="2019-03-31T14:44:00Z">
+      <w:ins w:id="1128" w:author="Okot" w:date="2019-03-31T14:44:00Z">
         <w:r>
           <w:t xml:space="preserve"> Według</w:t>
         </w:r>
       </w:ins>
-      <w:ins w:id="1128" w:author="Okot" w:date="2019-03-30T18:55:00Z">
+      <w:ins w:id="1129" w:author="Okot" w:date="2019-03-30T18:55:00Z">
         <w:r>
           <w:t xml:space="preserve"> </w:t>
         </w:r>
       </w:ins>
-      <w:ins w:id="1129" w:author="Okot" w:date="2019-03-31T14:44:00Z">
+      <w:ins w:id="1130" w:author="Okot" w:date="2019-03-31T14:44:00Z">
         <w:r>
           <w:t>USDA</w:t>
         </w:r>
       </w:ins>
-      <w:ins w:id="1130" w:author="Okot" w:date="2019-03-30T18:55:00Z">
+      <w:ins w:id="1131" w:author="Okot" w:date="2019-03-30T18:55:00Z">
         <w:r>
           <w:t xml:space="preserve"> dla dorosłych wynosi</w:t>
         </w:r>
       </w:ins>
-      <w:ins w:id="1131" w:author="Okot" w:date="2019-03-31T14:45:00Z">
+      <w:ins w:id="1132" w:author="Okot" w:date="2019-03-31T14:45:00Z">
         <w:r>
           <w:t xml:space="preserve"> on</w:t>
         </w:r>
       </w:ins>
-      <w:ins w:id="1132" w:author="Okot" w:date="2019-03-30T18:55:00Z">
+      <w:ins w:id="1133" w:author="Okot" w:date="2019-03-30T18:55:00Z">
         <w:r>
           <w:t xml:space="preserve"> 20-35% całkowitej dziennej podaży </w:t>
         </w:r>
       </w:ins>
-      <w:ins w:id="1133" w:author="Okot" w:date="2019-03-30T18:56:00Z">
+      <w:ins w:id="1134" w:author="Okot" w:date="2019-03-30T18:56:00Z">
         <w:r>
           <w:t>energii</w:t>
         </w:r>
       </w:ins>
-      <w:ins w:id="1134" w:author="Okot" w:date="2019-03-30T18:55:00Z">
+      <w:ins w:id="1135" w:author="Okot" w:date="2019-03-30T18:55:00Z">
         <w:r>
           <w:t>.</w:t>
         </w:r>
       </w:ins>
-      <w:ins w:id="1135" w:author="Okot" w:date="2019-03-30T18:56:00Z">
+      <w:ins w:id="1136" w:author="Okot" w:date="2019-03-30T18:56:00Z">
         <w:r>
           <w:t xml:space="preserve"> Jednak wiele badań wskazuje na to, że są to wartości wygórowane, biorąc pod uwagę szkodliwe działania tłuszczów </w:t>
         </w:r>
       </w:ins>
-      <w:ins w:id="1136" w:author="Okot" w:date="2019-03-30T18:57:00Z">
+      <w:ins w:id="1137" w:author="Okot" w:date="2019-03-30T18:57:00Z">
         <w:r>
           <w:t>nasyconych</w:t>
         </w:r>
       </w:ins>
-      <w:ins w:id="1137" w:author="Okot" w:date="2019-03-30T18:56:00Z">
+      <w:ins w:id="1138" w:author="Okot" w:date="2019-03-30T18:56:00Z">
         <w:r>
           <w:t xml:space="preserve">, które dla </w:t>
         </w:r>
       </w:ins>
-      <w:ins w:id="1138" w:author="Okot" w:date="2019-03-30T18:57:00Z">
+      <w:ins w:id="1139" w:author="Okot" w:date="2019-03-30T18:57:00Z">
         <w:r>
           <w:t xml:space="preserve">wielu ludzi stanowią </w:t>
         </w:r>
       </w:ins>
-      <w:ins w:id="1139" w:author="Okot" w:date="2019-03-31T14:09:00Z">
+      <w:ins w:id="1140" w:author="Okot" w:date="2019-03-31T14:09:00Z">
         <w:r>
           <w:t>naj</w:t>
         </w:r>
       </w:ins>
-      <w:ins w:id="1140" w:author="Okot" w:date="2019-03-30T18:57:00Z">
+      <w:ins w:id="1141" w:author="Okot" w:date="2019-03-30T18:57:00Z">
         <w:r>
           <w:t>większą czę</w:t>
         </w:r>
@@ -17698,32 +17725,32 @@
           <w:t>ść spożycia tego makroskładnika i należy je zmniejszyć do 15-25%.</w:t>
         </w:r>
       </w:ins>
-      <w:ins w:id="1141" w:author="Okot" w:date="2019-03-30T19:43:00Z">
+      <w:ins w:id="1142" w:author="Okot" w:date="2019-03-30T19:43:00Z">
         <w:r>
           <w:t xml:space="preserve"> Bardziej radykalni eksperci sugerują, że już 10% będzie wystarczające.</w:t>
         </w:r>
       </w:ins>
-      <w:ins w:id="1142" w:author="Okot" w:date="2019-03-31T14:05:00Z">
+      <w:ins w:id="1143" w:author="Okot" w:date="2019-03-31T14:05:00Z">
         <w:r>
           <w:t xml:space="preserve"> Z kolei raport WHO z 2005 r.</w:t>
         </w:r>
       </w:ins>
-      <w:ins w:id="1143" w:author="Okot" w:date="2019-03-31T14:06:00Z">
+      <w:ins w:id="1144" w:author="Okot" w:date="2019-03-31T14:06:00Z">
         <w:r>
           <w:t xml:space="preserve"> przyznaje co prawda, że należy pobierać nie więcej niż 30% energii z</w:t>
         </w:r>
       </w:ins>
-      <w:ins w:id="1144" w:author="Okot" w:date="2019-03-31T14:07:00Z">
+      <w:ins w:id="1145" w:author="Okot" w:date="2019-03-31T14:07:00Z">
         <w:r>
           <w:t xml:space="preserve"> tłuszczów, twierdzi jednak też, że ilość ta nie powinna się zmniejszać poniżej 15%.</w:t>
         </w:r>
       </w:ins>
-      <w:ins w:id="1145" w:author="Okot" w:date="2019-03-31T14:06:00Z">
+      <w:ins w:id="1146" w:author="Okot" w:date="2019-03-31T14:06:00Z">
         <w:r>
           <w:t xml:space="preserve"> </w:t>
         </w:r>
       </w:ins>
-      <w:ins w:id="1146" w:author="Okot" w:date="2019-03-31T14:47:00Z">
+      <w:ins w:id="1147" w:author="Okot" w:date="2019-03-31T14:47:00Z">
         <w:r>
           <w:t>Z tymi ostatnimi ustaleniami pokrywają się rekomendacje IŻŻ.</w:t>
         </w:r>
@@ -17732,26 +17759,26 @@
     <w:p>
       <w:pPr>
         <w:rPr>
-          <w:ins w:id="1147" w:author="Okot" w:date="2019-03-31T13:54:00Z"/>
+          <w:ins w:id="1148" w:author="Okot" w:date="2019-03-31T13:54:00Z"/>
         </w:rPr>
-        <w:pPrChange w:id="1148" w:author="Okot" w:date="2019-03-28T13:48:00Z">
+        <w:pPrChange w:id="1149" w:author="Okot" w:date="2019-03-28T13:48:00Z">
           <w:pPr>
             <w:ind w:firstLine="0"/>
             <w:jc w:val="left"/>
           </w:pPr>
         </w:pPrChange>
       </w:pPr>
-      <w:ins w:id="1149" w:author="Okot" w:date="2019-03-30T19:44:00Z">
+      <w:ins w:id="1150" w:author="Okot" w:date="2019-03-30T19:44:00Z">
         <w:r>
           <w:t>O ile brak jednoznacznej konkluzji dotyczy całkowitej podaży, to ustalono dzienną dawkę omega-3 wynosi co najmniej 1,6</w:t>
         </w:r>
       </w:ins>
-      <w:ins w:id="1150" w:author="Okot" w:date="2019-03-30T21:14:00Z">
+      <w:ins w:id="1151" w:author="Okot" w:date="2019-03-30T21:14:00Z">
         <w:r>
           <w:t> </w:t>
         </w:r>
       </w:ins>
-      <w:ins w:id="1151" w:author="Okot" w:date="2019-03-30T19:44:00Z">
+      <w:ins w:id="1152" w:author="Okot" w:date="2019-03-30T19:44:00Z">
         <w:r>
           <w:t>g d</w:t>
         </w:r>
@@ -17765,22 +17792,22 @@
           <w:t>dla kobieta.</w:t>
         </w:r>
       </w:ins>
-      <w:ins w:id="1152" w:author="Okot" w:date="2019-03-30T19:46:00Z">
+      <w:ins w:id="1153" w:author="Okot" w:date="2019-03-30T19:46:00Z">
         <w:r>
           <w:t xml:space="preserve"> </w:t>
         </w:r>
       </w:ins>
-      <w:ins w:id="1153" w:author="Okot" w:date="2019-03-30T17:03:00Z">
+      <w:ins w:id="1154" w:author="Okot" w:date="2019-03-30T17:03:00Z">
         <w:r>
           <w:t>Zaleca się</w:t>
         </w:r>
       </w:ins>
-      <w:ins w:id="1154" w:author="Okot" w:date="2019-03-30T19:47:00Z">
+      <w:ins w:id="1155" w:author="Okot" w:date="2019-03-30T19:47:00Z">
         <w:r>
           <w:t xml:space="preserve"> też</w:t>
         </w:r>
       </w:ins>
-      <w:ins w:id="1155" w:author="Okot" w:date="2019-03-30T17:03:00Z">
+      <w:ins w:id="1156" w:author="Okot" w:date="2019-03-30T17:03:00Z">
         <w:r>
           <w:t>, żeby zawartość</w:t>
         </w:r>
@@ -17788,32 +17815,32 @@
           <w:t xml:space="preserve"> kwasu alfa-lino</w:t>
         </w:r>
       </w:ins>
-      <w:ins w:id="1156" w:author="Okot" w:date="2019-03-30T17:04:00Z">
+      <w:ins w:id="1157" w:author="Okot" w:date="2019-03-30T17:04:00Z">
         <w:r>
           <w:t>lenowego</w:t>
         </w:r>
       </w:ins>
-      <w:ins w:id="1157" w:author="Okot" w:date="2019-03-30T17:15:00Z">
+      <w:ins w:id="1158" w:author="Okot" w:date="2019-03-30T17:15:00Z">
         <w:r>
           <w:t xml:space="preserve"> mierzona w kaloriach </w:t>
         </w:r>
       </w:ins>
-      <w:ins w:id="1158" w:author="Okot" w:date="2019-03-30T17:04:00Z">
+      <w:ins w:id="1159" w:author="Okot" w:date="2019-03-30T17:04:00Z">
         <w:r>
           <w:t xml:space="preserve">kształtowała </w:t>
         </w:r>
       </w:ins>
-      <w:ins w:id="1159" w:author="Okot" w:date="2019-03-30T17:05:00Z">
+      <w:ins w:id="1160" w:author="Okot" w:date="2019-03-30T17:05:00Z">
         <w:r>
           <w:t>się</w:t>
         </w:r>
       </w:ins>
-      <w:ins w:id="1160" w:author="Okot" w:date="2019-03-30T17:04:00Z">
+      <w:ins w:id="1161" w:author="Okot" w:date="2019-03-30T17:04:00Z">
         <w:r>
           <w:t xml:space="preserve"> </w:t>
         </w:r>
       </w:ins>
-      <w:ins w:id="1161" w:author="Okot" w:date="2019-03-30T17:05:00Z">
+      <w:ins w:id="1162" w:author="Okot" w:date="2019-03-30T17:05:00Z">
         <w:r>
           <w:t xml:space="preserve">na poziomie 0,5% całkowitej dziennej podaży energii. </w:t>
         </w:r>
@@ -17822,45 +17849,45 @@
     <w:p>
       <w:pPr>
         <w:rPr>
-          <w:ins w:id="1162" w:author="Okot" w:date="2019-03-30T17:26:00Z"/>
+          <w:ins w:id="1163" w:author="Okot" w:date="2019-03-30T17:26:00Z"/>
         </w:rPr>
       </w:pPr>
-      <w:ins w:id="1163" w:author="Okot" w:date="2019-03-31T13:54:00Z">
+      <w:ins w:id="1164" w:author="Okot" w:date="2019-03-31T13:54:00Z">
         <w:r>
           <w:t xml:space="preserve">Brak jest również ustalonych norm spożycie tłuszczów nasyconych. </w:t>
         </w:r>
       </w:ins>
-      <w:ins w:id="1164" w:author="Okot" w:date="2019-03-31T13:55:00Z">
+      <w:ins w:id="1165" w:author="Okot" w:date="2019-03-31T13:55:00Z">
         <w:r>
           <w:t xml:space="preserve">W świetle </w:t>
         </w:r>
       </w:ins>
-      <w:ins w:id="1165" w:author="Okot" w:date="2019-03-31T13:59:00Z">
+      <w:ins w:id="1166" w:author="Okot" w:date="2019-03-31T13:59:00Z">
         <w:r>
           <w:t xml:space="preserve">aktualnych </w:t>
         </w:r>
       </w:ins>
-      <w:ins w:id="1166" w:author="Okot" w:date="2019-03-31T13:55:00Z">
+      <w:ins w:id="1167" w:author="Okot" w:date="2019-03-31T13:55:00Z">
         <w:r>
           <w:t>badań</w:t>
         </w:r>
       </w:ins>
-      <w:ins w:id="1167" w:author="Okot" w:date="2019-03-31T13:58:00Z">
+      <w:ins w:id="1168" w:author="Okot" w:date="2019-03-31T13:58:00Z">
         <w:r>
           <w:t xml:space="preserve"> każda </w:t>
         </w:r>
       </w:ins>
-      <w:ins w:id="1168" w:author="Okot" w:date="2019-03-31T13:59:00Z">
+      <w:ins w:id="1169" w:author="Okot" w:date="2019-03-31T13:59:00Z">
         <w:r>
           <w:t xml:space="preserve">ilość </w:t>
         </w:r>
       </w:ins>
-      <w:ins w:id="1169" w:author="Okot" w:date="2019-03-31T13:58:00Z">
+      <w:ins w:id="1170" w:author="Okot" w:date="2019-03-31T13:58:00Z">
         <w:r>
           <w:t>SFA w pożywieniu podnosi ryzyko chorób serca.</w:t>
         </w:r>
       </w:ins>
-      <w:ins w:id="1170" w:author="Okot" w:date="2019-03-31T13:59:00Z">
+      <w:ins w:id="1171" w:author="Okot" w:date="2019-03-31T13:59:00Z">
         <w:r>
           <w:t xml:space="preserve"> Jednak nie znaleziono jeszcze metody całkowitej ich eliminacji z diety.</w:t>
         </w:r>
@@ -17869,45 +17896,45 @@
     <w:p>
       <w:pPr>
         <w:rPr>
-          <w:ins w:id="1171" w:author="Okot" w:date="2019-03-31T14:52:00Z"/>
+          <w:ins w:id="1172" w:author="Okot" w:date="2019-03-31T14:52:00Z"/>
         </w:rPr>
       </w:pPr>
-      <w:ins w:id="1172" w:author="Okot" w:date="2019-03-30T17:26:00Z">
+      <w:ins w:id="1173" w:author="Okot" w:date="2019-03-30T17:26:00Z">
         <w:r>
           <w:t>Ustalone są normy zapotrzebowania na białko oraz limit tłuszczów w diecie.</w:t>
         </w:r>
       </w:ins>
-      <w:ins w:id="1173" w:author="Okot" w:date="2019-03-30T17:27:00Z">
+      <w:ins w:id="1174" w:author="Okot" w:date="2019-03-30T17:27:00Z">
         <w:r>
           <w:t xml:space="preserve"> Cała reszta energii powinna </w:t>
         </w:r>
       </w:ins>
-      <w:ins w:id="1174" w:author="Okot" w:date="2019-03-30T17:28:00Z">
+      <w:ins w:id="1175" w:author="Okot" w:date="2019-03-30T17:28:00Z">
         <w:r>
           <w:t>pochodzić z węglowodanów. Jak powiedziano w punkcie 2.1.3.3.</w:t>
         </w:r>
       </w:ins>
-      <w:ins w:id="1175" w:author="Okot" w:date="2019-03-30T21:15:00Z">
+      <w:ins w:id="1176" w:author="Okot" w:date="2019-03-30T21:15:00Z">
         <w:r>
           <w:t>,</w:t>
         </w:r>
       </w:ins>
-      <w:ins w:id="1176" w:author="Okot" w:date="2019-03-30T17:28:00Z">
+      <w:ins w:id="1177" w:author="Okot" w:date="2019-03-30T17:28:00Z">
         <w:r>
           <w:t xml:space="preserve"> węglowodany to główne źródło zasilania człowieka, dlatego zawartość w diecie powinna być procentowo największa i </w:t>
         </w:r>
       </w:ins>
-      <w:ins w:id="1177" w:author="Okot" w:date="2019-03-30T17:29:00Z">
+      <w:ins w:id="1178" w:author="Okot" w:date="2019-03-30T17:29:00Z">
         <w:r>
           <w:t>oscylować</w:t>
         </w:r>
       </w:ins>
-      <w:ins w:id="1178" w:author="Okot" w:date="2019-03-30T17:28:00Z">
+      <w:ins w:id="1179" w:author="Okot" w:date="2019-03-30T17:28:00Z">
         <w:r>
           <w:t xml:space="preserve"> </w:t>
         </w:r>
       </w:ins>
-      <w:ins w:id="1179" w:author="Okot" w:date="2019-03-30T17:29:00Z">
+      <w:ins w:id="1180" w:author="Okot" w:date="2019-03-30T17:29:00Z">
         <w:r>
           <w:t>w okolicy 45-75</w:t>
         </w:r>
@@ -17915,42 +17942,42 @@
           <w:t>%</w:t>
         </w:r>
       </w:ins>
-      <w:ins w:id="1180" w:author="Okot" w:date="2019-03-30T17:30:00Z">
+      <w:ins w:id="1181" w:author="Okot" w:date="2019-03-30T17:30:00Z">
         <w:r>
           <w:t xml:space="preserve"> dziennego spożycia kalorii</w:t>
         </w:r>
       </w:ins>
-      <w:ins w:id="1181" w:author="Okot" w:date="2019-03-30T17:32:00Z">
+      <w:ins w:id="1182" w:author="Okot" w:date="2019-03-30T17:32:00Z">
         <w:r>
           <w:t>,</w:t>
         </w:r>
       </w:ins>
-      <w:ins w:id="1182" w:author="Okot" w:date="2019-03-30T17:30:00Z">
+      <w:ins w:id="1183" w:author="Okot" w:date="2019-03-30T17:30:00Z">
         <w:r>
           <w:t xml:space="preserve"> przy czym nie więcej niż 10% energii (dziennej, a nie jedynie pochodzącej z węglowodanów)</w:t>
         </w:r>
       </w:ins>
-      <w:ins w:id="1183" w:author="Okot" w:date="2019-03-30T17:32:00Z">
+      <w:ins w:id="1184" w:author="Okot" w:date="2019-03-30T17:32:00Z">
         <w:r>
           <w:t xml:space="preserve"> powinno pochodzić z cukrów dodanych</w:t>
         </w:r>
       </w:ins>
-      <w:ins w:id="1184" w:author="Okot" w:date="2019-03-30T17:29:00Z">
+      <w:ins w:id="1185" w:author="Okot" w:date="2019-03-30T17:29:00Z">
         <w:r>
           <w:t>.</w:t>
         </w:r>
       </w:ins>
-      <w:ins w:id="1185" w:author="Okot" w:date="2019-03-30T17:26:00Z">
+      <w:ins w:id="1186" w:author="Okot" w:date="2019-03-30T17:26:00Z">
         <w:r>
           <w:t xml:space="preserve"> </w:t>
         </w:r>
       </w:ins>
-      <w:ins w:id="1186" w:author="Okot" w:date="2019-03-31T15:00:00Z">
+      <w:ins w:id="1187" w:author="Okot" w:date="2019-03-31T15:00:00Z">
         <w:r>
           <w:t>Jednocześnie w</w:t>
         </w:r>
       </w:ins>
-      <w:ins w:id="1187" w:author="Okot" w:date="2019-03-31T14:50:00Z">
+      <w:ins w:id="1188" w:author="Okot" w:date="2019-03-31T14:50:00Z">
         <w:r>
           <w:t>yznacznikiem zapotrzebowania na węglowodany jest ilość glukozy wymagana przez komórki mózgowe.</w:t>
         </w:r>
@@ -17959,7 +17986,7 @@
     <w:p>
       <w:pPr>
         <w:rPr>
-          <w:ins w:id="1188" w:author="Okot" w:date="2019-03-31T14:52:00Z"/>
+          <w:ins w:id="1189" w:author="Okot" w:date="2019-03-31T14:52:00Z"/>
         </w:rPr>
       </w:pPr>
     </w:p>
@@ -17967,18 +17994,18 @@
       <w:pPr>
         <w:ind w:firstLine="0"/>
         <w:rPr>
-          <w:ins w:id="1189" w:author="Okot" w:date="2019-03-31T14:55:00Z"/>
+          <w:ins w:id="1190" w:author="Okot" w:date="2019-03-31T14:55:00Z"/>
         </w:rPr>
-        <w:pPrChange w:id="1190" w:author="Okot" w:date="2019-03-31T14:52:00Z">
+        <w:pPrChange w:id="1191" w:author="Okot" w:date="2019-03-31T14:52:00Z">
           <w:pPr/>
         </w:pPrChange>
       </w:pPr>
-      <w:ins w:id="1191" w:author="Okot" w:date="2019-03-31T14:52:00Z">
+      <w:ins w:id="1192" w:author="Okot" w:date="2019-03-31T14:52:00Z">
         <w:r>
           <w:t>Tabela</w:t>
         </w:r>
       </w:ins>
-      <w:ins w:id="1192" w:author="Okot" w:date="2019-03-31T14:55:00Z">
+      <w:ins w:id="1193" w:author="Okot" w:date="2019-03-31T14:55:00Z">
         <w:r>
           <w:t xml:space="preserve"> 2.</w:t>
         </w:r>
@@ -17986,7 +18013,7 @@
       <w:r>
         <w:t>8</w:t>
       </w:r>
-      <w:ins w:id="1193" w:author="Okot" w:date="2019-03-31T14:55:00Z">
+      <w:ins w:id="1194" w:author="Okot" w:date="2019-03-31T14:55:00Z">
         <w:r>
           <w:t>.</w:t>
         </w:r>
@@ -17996,31 +18023,31 @@
       <w:pPr>
         <w:ind w:firstLine="0"/>
         <w:rPr>
-          <w:ins w:id="1194" w:author="Okot" w:date="2019-03-31T14:56:00Z"/>
+          <w:ins w:id="1195" w:author="Okot" w:date="2019-03-31T14:56:00Z"/>
         </w:rPr>
-        <w:pPrChange w:id="1195" w:author="Okot" w:date="2019-03-31T14:52:00Z">
+        <w:pPrChange w:id="1196" w:author="Okot" w:date="2019-03-31T14:52:00Z">
           <w:pPr/>
         </w:pPrChange>
       </w:pPr>
-      <w:ins w:id="1196" w:author="Okot" w:date="2019-03-31T14:55:00Z">
+      <w:ins w:id="1197" w:author="Okot" w:date="2019-03-31T14:55:00Z">
         <w:r>
           <w:t>Zalecane spożycie węglowodanów ze względu na potrzeby mózgu [</w:t>
         </w:r>
       </w:ins>
-      <w:ins w:id="1197" w:author="Okot" w:date="2019-03-31T14:56:00Z">
+      <w:ins w:id="1198" w:author="Okot" w:date="2019-03-31T14:56:00Z">
         <w:r>
           <w:t>1</w:t>
         </w:r>
       </w:ins>
       <w:r>
-        <w:t>4</w:t>
-      </w:r>
-      <w:ins w:id="1198" w:author="Okot" w:date="2019-03-31T14:55:00Z">
+        <w:t>7</w:t>
+      </w:r>
+      <w:ins w:id="1199" w:author="Okot" w:date="2019-03-31T14:55:00Z">
         <w:r>
           <w:t>]</w:t>
         </w:r>
       </w:ins>
-      <w:ins w:id="1199" w:author="Okot" w:date="2019-03-31T14:56:00Z">
+      <w:ins w:id="1200" w:author="Okot" w:date="2019-03-31T14:56:00Z">
         <w:r>
           <w:t>.</w:t>
         </w:r>
@@ -18038,7 +18065,7 @@
       </w:tblGrid>
       <w:tr>
         <w:trPr>
-          <w:ins w:id="1200" w:author="Okot" w:date="2019-03-31T14:56:00Z"/>
+          <w:ins w:id="1201" w:author="Okot" w:date="2019-03-31T14:56:00Z"/>
         </w:trPr>
         <w:tc>
           <w:tcPr>
@@ -18049,15 +18076,15 @@
               <w:ind w:firstLine="0"/>
               <w:jc w:val="center"/>
               <w:rPr>
-                <w:ins w:id="1201" w:author="Okot" w:date="2019-03-31T14:56:00Z"/>
+                <w:ins w:id="1202" w:author="Okot" w:date="2019-03-31T14:56:00Z"/>
               </w:rPr>
-              <w:pPrChange w:id="1202" w:author="Okot" w:date="2019-03-31T14:56:00Z">
+              <w:pPrChange w:id="1203" w:author="Okot" w:date="2019-03-31T14:56:00Z">
                 <w:pPr>
                   <w:ind w:firstLine="0"/>
                 </w:pPr>
               </w:pPrChange>
             </w:pPr>
-            <w:ins w:id="1203" w:author="Okot" w:date="2019-03-31T14:56:00Z">
+            <w:ins w:id="1204" w:author="Okot" w:date="2019-03-31T14:56:00Z">
               <w:r>
                 <w:rPr>
                   <w:b/>
@@ -18076,15 +18103,15 @@
               <w:ind w:firstLine="0"/>
               <w:jc w:val="center"/>
               <w:rPr>
-                <w:ins w:id="1204" w:author="Okot" w:date="2019-03-31T14:56:00Z"/>
+                <w:ins w:id="1205" w:author="Okot" w:date="2019-03-31T14:56:00Z"/>
               </w:rPr>
-              <w:pPrChange w:id="1205" w:author="Okot" w:date="2019-03-31T14:56:00Z">
+              <w:pPrChange w:id="1206" w:author="Okot" w:date="2019-03-31T14:56:00Z">
                 <w:pPr>
                   <w:ind w:firstLine="0"/>
                 </w:pPr>
               </w:pPrChange>
             </w:pPr>
-            <w:ins w:id="1206" w:author="Okot" w:date="2019-03-31T14:56:00Z">
+            <w:ins w:id="1207" w:author="Okot" w:date="2019-03-31T14:56:00Z">
               <w:r>
                 <w:rPr>
                   <w:b/>
@@ -18095,7 +18122,21 @@
                 <w:rPr>
                   <w:b/>
                 </w:rPr>
-                <w:t>dz)</w:t>
+                <w:t>dz</w:t>
+              </w:r>
+            </w:ins>
+            <w:r>
+              <w:rPr>
+                <w:b/>
+              </w:rPr>
+              <w:t>.</w:t>
+            </w:r>
+            <w:ins w:id="1208" w:author="Okot" w:date="2019-03-31T14:56:00Z">
+              <w:r>
+                <w:rPr>
+                  <w:b/>
+                </w:rPr>
+                <w:t>)</w:t>
               </w:r>
             </w:ins>
           </w:p>
@@ -18103,7 +18144,7 @@
       </w:tr>
       <w:tr>
         <w:trPr>
-          <w:ins w:id="1207" w:author="Okot" w:date="2019-03-31T14:56:00Z"/>
+          <w:ins w:id="1209" w:author="Okot" w:date="2019-03-31T14:56:00Z"/>
         </w:trPr>
         <w:tc>
           <w:tcPr>
@@ -18114,15 +18155,15 @@
               <w:ind w:firstLine="0"/>
               <w:jc w:val="center"/>
               <w:rPr>
-                <w:ins w:id="1208" w:author="Okot" w:date="2019-03-31T14:56:00Z"/>
+                <w:ins w:id="1210" w:author="Okot" w:date="2019-03-31T14:56:00Z"/>
               </w:rPr>
-              <w:pPrChange w:id="1209" w:author="Okot" w:date="2019-03-31T14:57:00Z">
+              <w:pPrChange w:id="1211" w:author="Okot" w:date="2019-03-31T14:57:00Z">
                 <w:pPr>
                   <w:ind w:firstLine="0"/>
                 </w:pPr>
               </w:pPrChange>
             </w:pPr>
-            <w:ins w:id="1210" w:author="Okot" w:date="2019-03-31T14:57:00Z">
+            <w:ins w:id="1212" w:author="Okot" w:date="2019-03-31T14:57:00Z">
               <w:r>
                 <w:t>Wiek 0-0,5 roku</w:t>
               </w:r>
@@ -18138,15 +18179,15 @@
               <w:ind w:firstLine="0"/>
               <w:jc w:val="center"/>
               <w:rPr>
-                <w:ins w:id="1211" w:author="Okot" w:date="2019-03-31T14:56:00Z"/>
+                <w:ins w:id="1213" w:author="Okot" w:date="2019-03-31T14:56:00Z"/>
               </w:rPr>
-              <w:pPrChange w:id="1212" w:author="Okot" w:date="2019-03-31T14:57:00Z">
+              <w:pPrChange w:id="1214" w:author="Okot" w:date="2019-03-31T14:57:00Z">
                 <w:pPr>
                   <w:ind w:firstLine="0"/>
                 </w:pPr>
               </w:pPrChange>
             </w:pPr>
-            <w:ins w:id="1213" w:author="Okot" w:date="2019-03-31T14:57:00Z">
+            <w:ins w:id="1215" w:author="Okot" w:date="2019-03-31T14:57:00Z">
               <w:r>
                 <w:t>60</w:t>
               </w:r>
@@ -18156,7 +18197,7 @@
       </w:tr>
       <w:tr>
         <w:trPr>
-          <w:ins w:id="1214" w:author="Okot" w:date="2019-03-31T14:56:00Z"/>
+          <w:ins w:id="1216" w:author="Okot" w:date="2019-03-31T14:56:00Z"/>
         </w:trPr>
         <w:tc>
           <w:tcPr>
@@ -18167,15 +18208,15 @@
               <w:ind w:firstLine="0"/>
               <w:jc w:val="center"/>
               <w:rPr>
-                <w:ins w:id="1215" w:author="Okot" w:date="2019-03-31T14:56:00Z"/>
+                <w:ins w:id="1217" w:author="Okot" w:date="2019-03-31T14:56:00Z"/>
               </w:rPr>
-              <w:pPrChange w:id="1216" w:author="Okot" w:date="2019-03-31T14:57:00Z">
+              <w:pPrChange w:id="1218" w:author="Okot" w:date="2019-03-31T14:57:00Z">
                 <w:pPr>
                   <w:ind w:firstLine="0"/>
                 </w:pPr>
               </w:pPrChange>
             </w:pPr>
-            <w:ins w:id="1217" w:author="Okot" w:date="2019-03-31T14:57:00Z">
+            <w:ins w:id="1219" w:author="Okot" w:date="2019-03-31T14:57:00Z">
               <w:r>
                 <w:t>Wiek 0,6-1 rok</w:t>
               </w:r>
@@ -18191,15 +18232,15 @@
               <w:ind w:firstLine="0"/>
               <w:jc w:val="center"/>
               <w:rPr>
-                <w:ins w:id="1218" w:author="Okot" w:date="2019-03-31T14:56:00Z"/>
+                <w:ins w:id="1220" w:author="Okot" w:date="2019-03-31T14:56:00Z"/>
               </w:rPr>
-              <w:pPrChange w:id="1219" w:author="Okot" w:date="2019-03-31T14:58:00Z">
+              <w:pPrChange w:id="1221" w:author="Okot" w:date="2019-03-31T14:58:00Z">
                 <w:pPr>
                   <w:ind w:firstLine="0"/>
                 </w:pPr>
               </w:pPrChange>
             </w:pPr>
-            <w:ins w:id="1220" w:author="Okot" w:date="2019-03-31T14:58:00Z">
+            <w:ins w:id="1222" w:author="Okot" w:date="2019-03-31T14:58:00Z">
               <w:r>
                 <w:t>95</w:t>
               </w:r>
@@ -18209,7 +18250,7 @@
       </w:tr>
       <w:tr>
         <w:trPr>
-          <w:ins w:id="1221" w:author="Okot" w:date="2019-03-31T14:58:00Z"/>
+          <w:ins w:id="1223" w:author="Okot" w:date="2019-03-31T14:58:00Z"/>
         </w:trPr>
         <w:tc>
           <w:tcPr>
@@ -18220,10 +18261,10 @@
               <w:ind w:firstLine="0"/>
               <w:jc w:val="center"/>
               <w:rPr>
-                <w:ins w:id="1222" w:author="Okot" w:date="2019-03-31T14:58:00Z"/>
+                <w:ins w:id="1224" w:author="Okot" w:date="2019-03-31T14:58:00Z"/>
               </w:rPr>
             </w:pPr>
-            <w:ins w:id="1223" w:author="Okot" w:date="2019-03-31T14:58:00Z">
+            <w:ins w:id="1225" w:author="Okot" w:date="2019-03-31T14:58:00Z">
               <w:r>
                 <w:t>Wiek ≥ 1 roku</w:t>
               </w:r>
@@ -18239,10 +18280,10 @@
               <w:ind w:firstLine="0"/>
               <w:jc w:val="center"/>
               <w:rPr>
-                <w:ins w:id="1224" w:author="Okot" w:date="2019-03-31T14:58:00Z"/>
+                <w:ins w:id="1226" w:author="Okot" w:date="2019-03-31T14:58:00Z"/>
               </w:rPr>
             </w:pPr>
-            <w:ins w:id="1225" w:author="Okot" w:date="2019-03-31T14:58:00Z">
+            <w:ins w:id="1227" w:author="Okot" w:date="2019-03-31T14:58:00Z">
               <w:r>
                 <w:t>130</w:t>
               </w:r>
@@ -18252,7 +18293,7 @@
       </w:tr>
       <w:tr>
         <w:trPr>
-          <w:ins w:id="1226" w:author="Okot" w:date="2019-03-31T14:58:00Z"/>
+          <w:ins w:id="1228" w:author="Okot" w:date="2019-03-31T14:58:00Z"/>
         </w:trPr>
         <w:tc>
           <w:tcPr>
@@ -18263,10 +18304,10 @@
               <w:ind w:firstLine="0"/>
               <w:jc w:val="center"/>
               <w:rPr>
-                <w:ins w:id="1227" w:author="Okot" w:date="2019-03-31T14:58:00Z"/>
+                <w:ins w:id="1229" w:author="Okot" w:date="2019-03-31T14:58:00Z"/>
               </w:rPr>
             </w:pPr>
-            <w:ins w:id="1228" w:author="Okot" w:date="2019-03-31T14:59:00Z">
+            <w:ins w:id="1230" w:author="Okot" w:date="2019-03-31T14:59:00Z">
               <w:r>
                 <w:t>Kobiety w ciąży</w:t>
               </w:r>
@@ -18282,10 +18323,10 @@
               <w:ind w:firstLine="0"/>
               <w:jc w:val="center"/>
               <w:rPr>
-                <w:ins w:id="1229" w:author="Okot" w:date="2019-03-31T14:58:00Z"/>
+                <w:ins w:id="1231" w:author="Okot" w:date="2019-03-31T14:58:00Z"/>
               </w:rPr>
             </w:pPr>
-            <w:ins w:id="1230" w:author="Okot" w:date="2019-03-31T14:58:00Z">
+            <w:ins w:id="1232" w:author="Okot" w:date="2019-03-31T14:58:00Z">
               <w:r>
                 <w:t>175</w:t>
               </w:r>
@@ -18295,7 +18336,7 @@
       </w:tr>
       <w:tr>
         <w:trPr>
-          <w:ins w:id="1231" w:author="Okot" w:date="2019-03-31T14:59:00Z"/>
+          <w:ins w:id="1233" w:author="Okot" w:date="2019-03-31T14:59:00Z"/>
         </w:trPr>
         <w:tc>
           <w:tcPr>
@@ -18306,10 +18347,10 @@
               <w:ind w:firstLine="0"/>
               <w:jc w:val="center"/>
               <w:rPr>
-                <w:ins w:id="1232" w:author="Okot" w:date="2019-03-31T14:59:00Z"/>
+                <w:ins w:id="1234" w:author="Okot" w:date="2019-03-31T14:59:00Z"/>
               </w:rPr>
             </w:pPr>
-            <w:ins w:id="1233" w:author="Okot" w:date="2019-03-31T14:59:00Z">
+            <w:ins w:id="1235" w:author="Okot" w:date="2019-03-31T14:59:00Z">
               <w:r>
                 <w:t>Kobiety w trakcie laktacji</w:t>
               </w:r>
@@ -18325,10 +18366,10 @@
               <w:ind w:firstLine="0"/>
               <w:jc w:val="center"/>
               <w:rPr>
-                <w:ins w:id="1234" w:author="Okot" w:date="2019-03-31T14:59:00Z"/>
+                <w:ins w:id="1236" w:author="Okot" w:date="2019-03-31T14:59:00Z"/>
               </w:rPr>
             </w:pPr>
-            <w:ins w:id="1235" w:author="Okot" w:date="2019-03-31T14:59:00Z">
+            <w:ins w:id="1237" w:author="Okot" w:date="2019-03-31T14:59:00Z">
               <w:r>
                 <w:t>210</w:t>
               </w:r>
@@ -18341,9 +18382,9 @@
       <w:pPr>
         <w:ind w:firstLine="0"/>
         <w:rPr>
-          <w:ins w:id="1236" w:author="Okot" w:date="2019-03-31T14:56:00Z"/>
+          <w:ins w:id="1238" w:author="Okot" w:date="2019-03-31T14:56:00Z"/>
         </w:rPr>
-        <w:pPrChange w:id="1237" w:author="Okot" w:date="2019-03-31T14:52:00Z">
+        <w:pPrChange w:id="1239" w:author="Okot" w:date="2019-03-31T14:52:00Z">
           <w:pPr/>
         </w:pPrChange>
       </w:pPr>
@@ -18351,16 +18392,16 @@
     <w:p>
       <w:pPr>
         <w:rPr>
-          <w:ins w:id="1238" w:author="Okot" w:date="2019-03-31T15:09:00Z"/>
+          <w:ins w:id="1240" w:author="Okot" w:date="2019-03-31T15:09:00Z"/>
         </w:rPr>
       </w:pPr>
-      <w:ins w:id="1239" w:author="Okot" w:date="2019-03-30T17:32:00Z">
+      <w:ins w:id="1241" w:author="Okot" w:date="2019-03-30T17:32:00Z">
         <w:r>
           <w:lastRenderedPageBreak/>
           <w:t>Bardziej precyzyjne są rekomendacje odnośnie błonnika pokarmowego: z</w:t>
         </w:r>
       </w:ins>
-      <w:ins w:id="1240" w:author="Okot" w:date="2019-03-30T17:17:00Z">
+      <w:ins w:id="1242" w:author="Okot" w:date="2019-03-30T17:17:00Z">
         <w:r>
           <w:t>alecane spożycie</w:t>
         </w:r>
@@ -18377,22 +18418,22 @@
           <w:t>zieci i młodzież między 10</w:t>
         </w:r>
       </w:ins>
-      <w:ins w:id="1241" w:author="Okot" w:date="2019-03-30T21:15:00Z">
+      <w:ins w:id="1243" w:author="Okot" w:date="2019-03-30T21:15:00Z">
         <w:r>
           <w:t> </w:t>
         </w:r>
       </w:ins>
-      <w:ins w:id="1242" w:author="Okot" w:date="2019-03-30T17:17:00Z">
+      <w:ins w:id="1244" w:author="Okot" w:date="2019-03-30T17:17:00Z">
         <w:r>
           <w:t>a</w:t>
         </w:r>
       </w:ins>
-      <w:ins w:id="1243" w:author="Okot" w:date="2019-03-30T21:15:00Z">
+      <w:ins w:id="1245" w:author="Okot" w:date="2019-03-30T21:15:00Z">
         <w:r>
           <w:t> </w:t>
         </w:r>
       </w:ins>
-      <w:ins w:id="1244" w:author="Okot" w:date="2019-03-30T17:17:00Z">
+      <w:ins w:id="1246" w:author="Okot" w:date="2019-03-30T17:17:00Z">
         <w:r>
           <w:t>18 </w:t>
         </w:r>
@@ -18410,80 +18451,80 @@
     <w:p>
       <w:pPr>
         <w:rPr>
-          <w:ins w:id="1245" w:author="Okot" w:date="2019-03-31T15:18:00Z"/>
+          <w:ins w:id="1247" w:author="Okot" w:date="2019-03-31T15:18:00Z"/>
         </w:rPr>
       </w:pPr>
-      <w:ins w:id="1246" w:author="Okot" w:date="2019-03-31T15:12:00Z">
+      <w:ins w:id="1248" w:author="Okot" w:date="2019-03-31T15:12:00Z">
         <w:r>
           <w:t xml:space="preserve">Jak można </w:t>
         </w:r>
       </w:ins>
-      <w:ins w:id="1247" w:author="Okot" w:date="2019-03-31T15:14:00Z">
+      <w:ins w:id="1249" w:author="Okot" w:date="2019-03-31T15:14:00Z">
         <w:r>
           <w:t>było</w:t>
         </w:r>
       </w:ins>
-      <w:ins w:id="1248" w:author="Okot" w:date="2019-03-31T15:12:00Z">
+      <w:ins w:id="1250" w:author="Okot" w:date="2019-03-31T15:12:00Z">
         <w:r>
           <w:t xml:space="preserve"> </w:t>
         </w:r>
       </w:ins>
-      <w:ins w:id="1249" w:author="Okot" w:date="2019-03-31T15:14:00Z">
+      <w:ins w:id="1251" w:author="Okot" w:date="2019-03-31T15:14:00Z">
         <w:r>
           <w:t>przeczytać w</w:t>
         </w:r>
       </w:ins>
-      <w:ins w:id="1250" w:author="Okot" w:date="2019-03-31T15:17:00Z">
+      <w:ins w:id="1252" w:author="Okot" w:date="2019-03-31T15:17:00Z">
         <w:r>
           <w:t xml:space="preserve"> punktach poświęconych </w:t>
         </w:r>
       </w:ins>
-      <w:ins w:id="1251" w:author="Okot" w:date="2019-03-31T15:18:00Z">
+      <w:ins w:id="1253" w:author="Okot" w:date="2019-03-31T15:18:00Z">
         <w:r>
           <w:t>makroskładnikom</w:t>
         </w:r>
       </w:ins>
-      <w:ins w:id="1252" w:author="Okot" w:date="2019-03-31T15:17:00Z">
+      <w:ins w:id="1254" w:author="Okot" w:date="2019-03-31T15:17:00Z">
         <w:r>
           <w:t>, ich</w:t>
         </w:r>
       </w:ins>
-      <w:ins w:id="1253" w:author="Okot" w:date="2019-03-31T15:14:00Z">
+      <w:ins w:id="1255" w:author="Okot" w:date="2019-03-31T15:14:00Z">
         <w:r>
           <w:t xml:space="preserve"> </w:t>
         </w:r>
       </w:ins>
-      <w:ins w:id="1254" w:author="Okot" w:date="2019-03-31T15:17:00Z">
+      <w:ins w:id="1256" w:author="Okot" w:date="2019-03-31T15:17:00Z">
         <w:r>
           <w:t>właściwa dystrybucja</w:t>
         </w:r>
       </w:ins>
-      <w:ins w:id="1255" w:author="Okot" w:date="2019-03-31T15:12:00Z">
+      <w:ins w:id="1257" w:author="Okot" w:date="2019-03-31T15:12:00Z">
         <w:r>
           <w:t xml:space="preserve"> </w:t>
         </w:r>
       </w:ins>
-      <w:ins w:id="1256" w:author="Okot" w:date="2019-03-31T15:13:00Z">
+      <w:ins w:id="1258" w:author="Okot" w:date="2019-03-31T15:13:00Z">
         <w:r>
           <w:t>jest istotn</w:t>
         </w:r>
       </w:ins>
-      <w:ins w:id="1257" w:author="Okot" w:date="2019-03-31T15:17:00Z">
+      <w:ins w:id="1259" w:author="Okot" w:date="2019-03-31T15:17:00Z">
         <w:r>
           <w:t>a</w:t>
         </w:r>
       </w:ins>
-      <w:ins w:id="1258" w:author="Okot" w:date="2019-03-31T15:13:00Z">
+      <w:ins w:id="1260" w:author="Okot" w:date="2019-03-31T15:13:00Z">
         <w:r>
           <w:t xml:space="preserve"> dla bezproblemowego funkcjonowa</w:t>
         </w:r>
       </w:ins>
-      <w:ins w:id="1259" w:author="Okot" w:date="2019-03-31T15:14:00Z">
+      <w:ins w:id="1261" w:author="Okot" w:date="2019-03-31T15:14:00Z">
         <w:r>
           <w:t>nia organizmu, dlatego</w:t>
         </w:r>
       </w:ins>
-      <w:ins w:id="1260" w:author="Okot" w:date="2019-03-31T15:18:00Z">
+      <w:ins w:id="1262" w:author="Okot" w:date="2019-03-31T15:18:00Z">
         <w:r>
           <w:t xml:space="preserve"> powyższe informacje dotyczące rozkładu energii w diecie zostały </w:t>
         </w:r>
@@ -18492,7 +18533,7 @@
     <w:p>
       <w:pPr>
         <w:rPr>
-          <w:ins w:id="1261" w:author="Okot" w:date="2019-03-31T15:20:00Z"/>
+          <w:ins w:id="1263" w:author="Okot" w:date="2019-03-31T15:20:00Z"/>
         </w:rPr>
       </w:pPr>
     </w:p>
@@ -18500,13 +18541,13 @@
       <w:pPr>
         <w:ind w:firstLine="0"/>
         <w:rPr>
-          <w:ins w:id="1262" w:author="Okot" w:date="2019-03-31T15:20:00Z"/>
+          <w:ins w:id="1264" w:author="Okot" w:date="2019-03-31T15:20:00Z"/>
         </w:rPr>
-        <w:pPrChange w:id="1263" w:author="Okot" w:date="2019-03-31T15:20:00Z">
+        <w:pPrChange w:id="1265" w:author="Okot" w:date="2019-03-31T15:20:00Z">
           <w:pPr/>
         </w:pPrChange>
       </w:pPr>
-      <w:ins w:id="1264" w:author="Okot" w:date="2019-03-31T15:20:00Z">
+      <w:ins w:id="1266" w:author="Okot" w:date="2019-03-31T15:20:00Z">
         <w:r>
           <w:t>Tabela 2</w:t>
         </w:r>
@@ -18514,7 +18555,7 @@
       <w:r>
         <w:t>.9</w:t>
       </w:r>
-      <w:ins w:id="1265" w:author="Okot" w:date="2019-03-31T15:20:00Z">
+      <w:ins w:id="1267" w:author="Okot" w:date="2019-03-31T15:20:00Z">
         <w:r>
           <w:t>.</w:t>
         </w:r>
@@ -18524,36 +18565,36 @@
       <w:pPr>
         <w:ind w:firstLine="0"/>
         <w:rPr>
-          <w:ins w:id="1266" w:author="Okot" w:date="2019-03-31T15:21:00Z"/>
+          <w:ins w:id="1268" w:author="Okot" w:date="2019-03-31T15:21:00Z"/>
         </w:rPr>
-        <w:pPrChange w:id="1267" w:author="Okot" w:date="2019-03-31T15:20:00Z">
+        <w:pPrChange w:id="1269" w:author="Okot" w:date="2019-03-31T15:20:00Z">
           <w:pPr/>
         </w:pPrChange>
       </w:pPr>
-      <w:ins w:id="1268" w:author="Okot" w:date="2019-03-31T15:21:00Z">
+      <w:ins w:id="1270" w:author="Okot" w:date="2019-03-31T15:21:00Z">
         <w:r>
           <w:t>Zalecana d</w:t>
         </w:r>
       </w:ins>
-      <w:ins w:id="1269" w:author="Okot" w:date="2019-03-31T15:20:00Z">
+      <w:ins w:id="1271" w:author="Okot" w:date="2019-03-31T15:20:00Z">
         <w:r>
           <w:t>ystrybucja makroelementów w diecie</w:t>
         </w:r>
       </w:ins>
-      <w:ins w:id="1270" w:author="Okot" w:date="2019-03-31T15:18:00Z">
+      <w:ins w:id="1272" w:author="Okot" w:date="2019-03-31T15:18:00Z">
         <w:r>
           <w:t xml:space="preserve"> </w:t>
         </w:r>
       </w:ins>
-      <w:ins w:id="1271" w:author="Okot" w:date="2019-03-31T15:21:00Z">
+      <w:ins w:id="1273" w:author="Okot" w:date="2019-03-31T15:21:00Z">
         <w:r>
           <w:t>wg IŻŻ [1</w:t>
         </w:r>
       </w:ins>
       <w:r>
-        <w:t>4</w:t>
-      </w:r>
-      <w:ins w:id="1272" w:author="Okot" w:date="2019-03-31T15:21:00Z">
+        <w:t>7</w:t>
+      </w:r>
+      <w:ins w:id="1274" w:author="Okot" w:date="2019-03-31T15:21:00Z">
         <w:r>
           <w:t>].</w:t>
         </w:r>
@@ -18571,7 +18612,7 @@
       </w:tblGrid>
       <w:tr>
         <w:trPr>
-          <w:ins w:id="1273" w:author="Okot" w:date="2019-03-31T15:22:00Z"/>
+          <w:ins w:id="1275" w:author="Okot" w:date="2019-03-31T15:22:00Z"/>
         </w:trPr>
         <w:tc>
           <w:tcPr>
@@ -18582,21 +18623,21 @@
               <w:ind w:firstLine="0"/>
               <w:jc w:val="center"/>
               <w:rPr>
-                <w:ins w:id="1274" w:author="Okot" w:date="2019-03-31T15:22:00Z"/>
+                <w:ins w:id="1276" w:author="Okot" w:date="2019-03-31T15:22:00Z"/>
                 <w:b/>
-                <w:rPrChange w:id="1275" w:author="Okot" w:date="2019-03-31T15:22:00Z">
+                <w:rPrChange w:id="1277" w:author="Okot" w:date="2019-03-31T15:22:00Z">
                   <w:rPr>
-                    <w:ins w:id="1276" w:author="Okot" w:date="2019-03-31T15:22:00Z"/>
+                    <w:ins w:id="1278" w:author="Okot" w:date="2019-03-31T15:22:00Z"/>
                   </w:rPr>
                 </w:rPrChange>
               </w:rPr>
-              <w:pPrChange w:id="1277" w:author="Okot" w:date="2019-03-31T15:22:00Z">
+              <w:pPrChange w:id="1279" w:author="Okot" w:date="2019-03-31T15:22:00Z">
                 <w:pPr>
                   <w:ind w:firstLine="0"/>
                 </w:pPr>
               </w:pPrChange>
             </w:pPr>
-            <w:ins w:id="1278" w:author="Okot" w:date="2019-03-31T15:22:00Z">
+            <w:ins w:id="1280" w:author="Okot" w:date="2019-03-31T15:22:00Z">
               <w:r>
                 <w:rPr>
                   <w:b/>
@@ -18615,21 +18656,21 @@
               <w:ind w:firstLine="0"/>
               <w:jc w:val="center"/>
               <w:rPr>
-                <w:ins w:id="1279" w:author="Okot" w:date="2019-03-31T15:22:00Z"/>
+                <w:ins w:id="1281" w:author="Okot" w:date="2019-03-31T15:22:00Z"/>
                 <w:b/>
-                <w:rPrChange w:id="1280" w:author="Okot" w:date="2019-03-31T15:23:00Z">
+                <w:rPrChange w:id="1282" w:author="Okot" w:date="2019-03-31T15:23:00Z">
                   <w:rPr>
-                    <w:ins w:id="1281" w:author="Okot" w:date="2019-03-31T15:22:00Z"/>
+                    <w:ins w:id="1283" w:author="Okot" w:date="2019-03-31T15:22:00Z"/>
                   </w:rPr>
                 </w:rPrChange>
               </w:rPr>
-              <w:pPrChange w:id="1282" w:author="Okot" w:date="2019-03-31T15:23:00Z">
+              <w:pPrChange w:id="1284" w:author="Okot" w:date="2019-03-31T15:23:00Z">
                 <w:pPr>
                   <w:ind w:firstLine="0"/>
                 </w:pPr>
               </w:pPrChange>
             </w:pPr>
-            <w:ins w:id="1283" w:author="Okot" w:date="2019-03-31T15:23:00Z">
+            <w:ins w:id="1285" w:author="Okot" w:date="2019-03-31T15:23:00Z">
               <w:r>
                 <w:rPr>
                   <w:b/>
@@ -18650,15 +18691,15 @@
               <w:ind w:firstLine="0"/>
               <w:jc w:val="center"/>
               <w:rPr>
-                <w:ins w:id="1284" w:author="Okot" w:date="2019-03-31T15:22:00Z"/>
+                <w:ins w:id="1286" w:author="Okot" w:date="2019-03-31T15:22:00Z"/>
                 <w:b/>
-                <w:rPrChange w:id="1285" w:author="Okot" w:date="2019-03-31T15:22:00Z">
+                <w:rPrChange w:id="1287" w:author="Okot" w:date="2019-03-31T15:22:00Z">
                   <w:rPr>
-                    <w:ins w:id="1286" w:author="Okot" w:date="2019-03-31T15:22:00Z"/>
+                    <w:ins w:id="1288" w:author="Okot" w:date="2019-03-31T15:22:00Z"/>
                   </w:rPr>
                 </w:rPrChange>
               </w:rPr>
-              <w:pPrChange w:id="1287" w:author="Okot" w:date="2019-03-31T15:22:00Z">
+              <w:pPrChange w:id="1289" w:author="Okot" w:date="2019-03-31T15:22:00Z">
                 <w:pPr>
                   <w:ind w:firstLine="0"/>
                 </w:pPr>
@@ -18681,9 +18722,9 @@
               <w:ind w:firstLine="0"/>
               <w:jc w:val="center"/>
               <w:rPr>
-                <w:ins w:id="1288" w:author="Okot" w:date="2019-03-31T15:22:00Z"/>
+                <w:ins w:id="1290" w:author="Okot" w:date="2019-03-31T15:22:00Z"/>
               </w:rPr>
-              <w:pPrChange w:id="1289" w:author="Okot" w:date="2019-03-31T15:23:00Z">
+              <w:pPrChange w:id="1291" w:author="Okot" w:date="2019-03-31T15:23:00Z">
                 <w:pPr>
                   <w:ind w:firstLine="0"/>
                 </w:pPr>
@@ -18705,15 +18746,15 @@
               <w:ind w:firstLine="0"/>
               <w:jc w:val="center"/>
               <w:rPr>
-                <w:ins w:id="1290" w:author="Okot" w:date="2019-03-31T15:22:00Z"/>
+                <w:ins w:id="1292" w:author="Okot" w:date="2019-03-31T15:22:00Z"/>
                 <w:b/>
-                <w:rPrChange w:id="1291" w:author="Okot" w:date="2019-03-31T15:22:00Z">
+                <w:rPrChange w:id="1293" w:author="Okot" w:date="2019-03-31T15:22:00Z">
                   <w:rPr>
-                    <w:ins w:id="1292" w:author="Okot" w:date="2019-03-31T15:22:00Z"/>
+                    <w:ins w:id="1294" w:author="Okot" w:date="2019-03-31T15:22:00Z"/>
                   </w:rPr>
                 </w:rPrChange>
               </w:rPr>
-              <w:pPrChange w:id="1293" w:author="Okot" w:date="2019-03-31T15:22:00Z">
+              <w:pPrChange w:id="1295" w:author="Okot" w:date="2019-03-31T15:22:00Z">
                 <w:pPr>
                   <w:ind w:firstLine="0"/>
                 </w:pPr>
@@ -18735,7 +18776,7 @@
             <w:pPr>
               <w:ind w:firstLine="0"/>
               <w:jc w:val="center"/>
-              <w:pPrChange w:id="1294" w:author="Okot" w:date="2019-03-31T15:23:00Z">
+              <w:pPrChange w:id="1296" w:author="Okot" w:date="2019-03-31T15:23:00Z">
                 <w:pPr>
                   <w:ind w:firstLine="0"/>
                 </w:pPr>
@@ -18878,11 +18919,11 @@
               <w:jc w:val="center"/>
               <w:rPr>
                 <w:b/>
-                <w:rPrChange w:id="1295" w:author="Okot" w:date="2019-03-31T15:22:00Z">
+                <w:rPrChange w:id="1297" w:author="Okot" w:date="2019-03-31T15:22:00Z">
                   <w:rPr/>
                 </w:rPrChange>
               </w:rPr>
-              <w:pPrChange w:id="1296" w:author="Okot" w:date="2019-03-31T15:22:00Z">
+              <w:pPrChange w:id="1298" w:author="Okot" w:date="2019-03-31T15:22:00Z">
                 <w:pPr>
                   <w:ind w:firstLine="0"/>
                 </w:pPr>
@@ -18911,9 +18952,9 @@
               <w:ind w:firstLine="0"/>
               <w:jc w:val="center"/>
               <w:rPr>
-                <w:ins w:id="1297" w:author="Okot" w:date="2019-03-31T15:22:00Z"/>
+                <w:ins w:id="1299" w:author="Okot" w:date="2019-03-31T15:22:00Z"/>
               </w:rPr>
-              <w:pPrChange w:id="1298" w:author="Okot" w:date="2019-03-31T15:23:00Z">
+              <w:pPrChange w:id="1300" w:author="Okot" w:date="2019-03-31T15:23:00Z">
                 <w:pPr>
                   <w:ind w:firstLine="0"/>
                 </w:pPr>
@@ -18972,7 +19013,7 @@
     <w:p>
       <w:pPr>
         <w:rPr>
-          <w:ins w:id="1299" w:author="Okot" w:date="2019-03-31T15:10:00Z"/>
+          <w:ins w:id="1301" w:author="Okot" w:date="2019-03-31T15:10:00Z"/>
         </w:rPr>
       </w:pPr>
     </w:p>
@@ -18987,25 +19028,25 @@
         <w:t xml:space="preserve"> [1</w:t>
       </w:r>
       <w:r>
-        <w:t>3</w:t>
+        <w:t>6</w:t>
       </w:r>
       <w:r>
         <w:t>,1</w:t>
       </w:r>
       <w:r>
-        <w:t>4</w:t>
+        <w:t>7</w:t>
       </w:r>
       <w:r>
         <w:t>,1</w:t>
       </w:r>
       <w:r>
-        <w:t>5</w:t>
+        <w:t>8</w:t>
       </w:r>
       <w:r>
         <w:t>,1</w:t>
       </w:r>
       <w:r>
-        <w:t>6</w:t>
+        <w:t>9</w:t>
       </w:r>
       <w:r>
         <w:t>]</w:t>
@@ -19026,7 +19067,7 @@
         <w:t> [</w:t>
       </w:r>
       <w:r>
-        <w:t>11</w:t>
+        <w:t>14</w:t>
       </w:r>
       <w:r>
         <w:t>]</w:t>
@@ -19266,7 +19307,7 @@
         <w:t>zwiększać ryzyko chorób serca [1</w:t>
       </w:r>
       <w:r>
-        <w:t>2</w:t>
+        <w:t>5</w:t>
       </w:r>
       <w:r>
         <w:t>].</w:t>
@@ -19544,7 +19585,7 @@
         <w:t> [1</w:t>
       </w:r>
       <w:r>
-        <w:t>2</w:t>
+        <w:t>5</w:t>
       </w:r>
       <w:r>
         <w:t>]</w:t>
@@ -20507,7 +20548,7 @@
         <w:t>ła może doprowadzić do anemii [1</w:t>
       </w:r>
       <w:r>
-        <w:t>2</w:t>
+        <w:t>5</w:t>
       </w:r>
       <w:r>
         <w:t>].</w:t>
@@ -20534,7 +20575,7 @@
         <w:t xml:space="preserve"> [1</w:t>
       </w:r>
       <w:r>
-        <w:t>5</w:t>
+        <w:t>8</w:t>
       </w:r>
       <w:r>
         <w:t>]</w:t>
@@ -20595,7 +20636,7 @@
         <w:t>1</w:t>
       </w:r>
       <w:r>
-        <w:t>4</w:t>
+        <w:t>7</w:t>
       </w:r>
       <w:r>
         <w:t>]</w:t>
@@ -20649,7 +20690,10 @@
         <w:t>cholesterolu [</w:t>
       </w:r>
       <w:r>
-        <w:t>10</w:t>
+        <w:t>1</w:t>
+      </w:r>
+      <w:r>
+        <w:t>3</w:t>
       </w:r>
       <w:r>
         <w:t>]</w:t>
@@ -20696,7 +20740,7 @@
         <w:t xml:space="preserve"> [1</w:t>
       </w:r>
       <w:r>
-        <w:t>6</w:t>
+        <w:t>9</w:t>
       </w:r>
       <w:r>
         <w:t>]</w:t>
@@ -20726,7 +20770,7 @@
         <w:t>1</w:t>
       </w:r>
       <w:r>
-        <w:t>4</w:t>
+        <w:t>7</w:t>
       </w:r>
       <w:r>
         <w:t>]</w:t>
@@ -20845,7 +20889,7 @@
         <w:t xml:space="preserve"> i układem nerwowym [1</w:t>
       </w:r>
       <w:r>
-        <w:t>5</w:t>
+        <w:t>8</w:t>
       </w:r>
       <w:r>
         <w:t>].</w:t>
@@ -20933,7 +20977,7 @@
         <w:t>%, czyli z 0,27 mg zostałoby przyswojone tylko 0,027 mg. Można powiedzieć, że jest to mało. Dla kontrastu przyswajalność fosforu z pożywienia jest wysoka – waha się między 60 a 70%. Biodostępność wapnia jest szczególnie interesującym przypadkiem – wynosi od 10 do 40% w zależności od produktu, z którego jest spożywane [1</w:t>
       </w:r>
       <w:r>
-        <w:t>4</w:t>
+        <w:t>7</w:t>
       </w:r>
       <w:r>
         <w:t>].</w:t>
@@ -20990,7 +21034,7 @@
         <w:t xml:space="preserve"> wzrosnąć nawet do 40% [1</w:t>
       </w:r>
       <w:r>
-        <w:t>6</w:t>
+        <w:t>9</w:t>
       </w:r>
       <w:r>
         <w:t>]. Wracając do powyższego przykładu z pomidorem, gdyby spożyć go w towarzystwie produktu bogatego w witaminą C, na przykład żółtej papryki, można by przyswoić nawet 0,108 mg żelaza.</w:t>
@@ -21027,10 +21071,16 @@
         <w:t xml:space="preserve"> wybranymi</w:t>
       </w:r>
       <w:r>
-        <w:t xml:space="preserve"> składnikami diety na podstawie Żłobińskiego</w:t>
-      </w:r>
-      <w:r>
-        <w:t xml:space="preserve"> i Jarosza</w:t>
+        <w:t xml:space="preserve"> składni</w:t>
+      </w:r>
+      <w:r>
+        <w:t>kami diety na podstawie</w:t>
+      </w:r>
+      <w:r>
+        <w:t xml:space="preserve"> Jarosza</w:t>
+      </w:r>
+      <w:r>
+        <w:t xml:space="preserve"> i Żłobińskiego</w:t>
       </w:r>
       <w:r>
         <w:t xml:space="preserve"> [</w:t>
@@ -21039,7 +21089,7 @@
         <w:t>1</w:t>
       </w:r>
       <w:r>
-        <w:t>4</w:t>
+        <w:t>7</w:t>
       </w:r>
       <w:r>
         <w:t xml:space="preserve">, </w:t>
@@ -21048,7 +21098,7 @@
         <w:t>1</w:t>
       </w:r>
       <w:r>
-        <w:t>6</w:t>
+        <w:t>9</w:t>
       </w:r>
       <w:r>
         <w:t>].</w:t>
@@ -25718,7 +25768,7 @@
         <w:t xml:space="preserve"> [1</w:t>
       </w:r>
       <w:r>
-        <w:t>4</w:t>
+        <w:t>7</w:t>
       </w:r>
       <w:r>
         <w:t>]</w:t>
@@ -25810,7 +25860,7 @@
         <w:t>1</w:t>
       </w:r>
       <w:r>
-        <w:t>4</w:t>
+        <w:t>7</w:t>
       </w:r>
       <w:r>
         <w:t xml:space="preserve">]. </w:t>
@@ -25833,7 +25883,7 @@
         <w:t>1</w:t>
       </w:r>
       <w:r>
-        <w:t>4</w:t>
+        <w:t>7</w:t>
       </w:r>
       <w:r>
         <w:t>].</w:t>
@@ -25937,7 +25987,10 @@
         <w:t> [</w:t>
       </w:r>
       <w:r>
-        <w:t>15</w:t>
+        <w:t>1</w:t>
+      </w:r>
+      <w:r>
+        <w:t>8</w:t>
       </w:r>
       <w:r>
         <w:t>]</w:t>
@@ -25954,7 +26007,10 @@
         <w:t xml:space="preserve"> lub planując dietę pojedynczej jednostki powinno się wykorzystywać RDA, chyba że jest to niemożliwe, bo nie określono RDA dla danego składnika. Wtedy należy bazować na spożyciu wystarczającym [</w:t>
       </w:r>
       <w:r>
-        <w:t>14</w:t>
+        <w:t>1</w:t>
+      </w:r>
+      <w:r>
+        <w:t>7</w:t>
       </w:r>
       <w:r>
         <w:t>].</w:t>
@@ -25975,7 +26031,7 @@
         <w:t xml:space="preserve"> [1</w:t>
       </w:r>
       <w:r>
-        <w:t>4</w:t>
+        <w:t>7</w:t>
       </w:r>
       <w:r>
         <w:t>]</w:t>
@@ -26051,7 +26107,10 @@
         <w:t>Zalecenia dotyczące żywienia i ruchu wg IŻŻ [</w:t>
       </w:r>
       <w:r>
-        <w:t>14</w:t>
+        <w:t>1</w:t>
+      </w:r>
+      <w:r>
+        <w:t>7</w:t>
       </w:r>
       <w:r>
         <w:t>].</w:t>
@@ -26069,7 +26128,7 @@
       </w:tblGrid>
       <w:tr>
         <w:trPr>
-          <w:ins w:id="1300" w:author="Okot" w:date="2019-03-31T15:22:00Z"/>
+          <w:ins w:id="1302" w:author="Okot" w:date="2019-03-31T15:22:00Z"/>
         </w:trPr>
         <w:tc>
           <w:tcPr>
@@ -26080,15 +26139,15 @@
               <w:ind w:firstLine="0"/>
               <w:jc w:val="center"/>
               <w:rPr>
-                <w:ins w:id="1301" w:author="Okot" w:date="2019-03-31T15:22:00Z"/>
+                <w:ins w:id="1303" w:author="Okot" w:date="2019-03-31T15:22:00Z"/>
                 <w:b/>
-                <w:rPrChange w:id="1302" w:author="Okot" w:date="2019-03-31T15:22:00Z">
+                <w:rPrChange w:id="1304" w:author="Okot" w:date="2019-03-31T15:22:00Z">
                   <w:rPr>
-                    <w:ins w:id="1303" w:author="Okot" w:date="2019-03-31T15:22:00Z"/>
+                    <w:ins w:id="1305" w:author="Okot" w:date="2019-03-31T15:22:00Z"/>
                   </w:rPr>
                 </w:rPrChange>
               </w:rPr>
-              <w:pPrChange w:id="1304" w:author="Okot" w:date="2019-03-31T15:22:00Z">
+              <w:pPrChange w:id="1306" w:author="Okot" w:date="2019-03-31T15:22:00Z">
                 <w:pPr>
                   <w:ind w:firstLine="0"/>
                 </w:pPr>
@@ -26111,21 +26170,21 @@
               <w:ind w:firstLine="0"/>
               <w:jc w:val="center"/>
               <w:rPr>
-                <w:ins w:id="1305" w:author="Okot" w:date="2019-03-31T15:22:00Z"/>
+                <w:ins w:id="1307" w:author="Okot" w:date="2019-03-31T15:22:00Z"/>
                 <w:b/>
-                <w:rPrChange w:id="1306" w:author="Okot" w:date="2019-03-31T15:23:00Z">
+                <w:rPrChange w:id="1308" w:author="Okot" w:date="2019-03-31T15:23:00Z">
                   <w:rPr>
-                    <w:ins w:id="1307" w:author="Okot" w:date="2019-03-31T15:22:00Z"/>
+                    <w:ins w:id="1309" w:author="Okot" w:date="2019-03-31T15:22:00Z"/>
                   </w:rPr>
                 </w:rPrChange>
               </w:rPr>
-              <w:pPrChange w:id="1308" w:author="Okot" w:date="2019-03-31T15:23:00Z">
+              <w:pPrChange w:id="1310" w:author="Okot" w:date="2019-03-31T15:23:00Z">
                 <w:pPr>
                   <w:ind w:firstLine="0"/>
                 </w:pPr>
               </w:pPrChange>
             </w:pPr>
-            <w:ins w:id="1309" w:author="Okot" w:date="2019-03-31T15:23:00Z">
+            <w:ins w:id="1311" w:author="Okot" w:date="2019-03-31T15:23:00Z">
               <w:r>
                 <w:rPr>
                   <w:b/>
@@ -26146,15 +26205,15 @@
               <w:ind w:firstLine="0"/>
               <w:jc w:val="center"/>
               <w:rPr>
-                <w:ins w:id="1310" w:author="Okot" w:date="2019-03-31T15:22:00Z"/>
+                <w:ins w:id="1312" w:author="Okot" w:date="2019-03-31T15:22:00Z"/>
                 <w:b/>
-                <w:rPrChange w:id="1311" w:author="Okot" w:date="2019-03-31T15:22:00Z">
+                <w:rPrChange w:id="1313" w:author="Okot" w:date="2019-03-31T15:22:00Z">
                   <w:rPr>
-                    <w:ins w:id="1312" w:author="Okot" w:date="2019-03-31T15:22:00Z"/>
+                    <w:ins w:id="1314" w:author="Okot" w:date="2019-03-31T15:22:00Z"/>
                   </w:rPr>
                 </w:rPrChange>
               </w:rPr>
-              <w:pPrChange w:id="1313" w:author="Okot" w:date="2019-03-31T15:22:00Z">
+              <w:pPrChange w:id="1315" w:author="Okot" w:date="2019-03-31T15:22:00Z">
                 <w:pPr>
                   <w:ind w:firstLine="0"/>
                 </w:pPr>
@@ -26177,9 +26236,9 @@
               <w:ind w:firstLine="0"/>
               <w:jc w:val="center"/>
               <w:rPr>
-                <w:ins w:id="1314" w:author="Okot" w:date="2019-03-31T15:22:00Z"/>
+                <w:ins w:id="1316" w:author="Okot" w:date="2019-03-31T15:22:00Z"/>
               </w:rPr>
-              <w:pPrChange w:id="1315" w:author="Okot" w:date="2019-03-31T15:23:00Z">
+              <w:pPrChange w:id="1317" w:author="Okot" w:date="2019-03-31T15:23:00Z">
                 <w:pPr>
                   <w:ind w:firstLine="0"/>
                 </w:pPr>
@@ -26204,15 +26263,15 @@
               <w:ind w:firstLine="0"/>
               <w:jc w:val="center"/>
               <w:rPr>
-                <w:ins w:id="1316" w:author="Okot" w:date="2019-03-31T15:22:00Z"/>
+                <w:ins w:id="1318" w:author="Okot" w:date="2019-03-31T15:22:00Z"/>
                 <w:b/>
-                <w:rPrChange w:id="1317" w:author="Okot" w:date="2019-03-31T15:22:00Z">
+                <w:rPrChange w:id="1319" w:author="Okot" w:date="2019-03-31T15:22:00Z">
                   <w:rPr>
-                    <w:ins w:id="1318" w:author="Okot" w:date="2019-03-31T15:22:00Z"/>
+                    <w:ins w:id="1320" w:author="Okot" w:date="2019-03-31T15:22:00Z"/>
                   </w:rPr>
                 </w:rPrChange>
               </w:rPr>
-              <w:pPrChange w:id="1319" w:author="Okot" w:date="2019-03-31T15:22:00Z">
+              <w:pPrChange w:id="1321" w:author="Okot" w:date="2019-03-31T15:22:00Z">
                 <w:pPr>
                   <w:ind w:firstLine="0"/>
                 </w:pPr>
@@ -26234,7 +26293,7 @@
             <w:pPr>
               <w:ind w:firstLine="0"/>
               <w:jc w:val="center"/>
-              <w:pPrChange w:id="1320" w:author="Okot" w:date="2019-03-31T15:23:00Z">
+              <w:pPrChange w:id="1322" w:author="Okot" w:date="2019-03-31T15:23:00Z">
                 <w:pPr>
                   <w:ind w:firstLine="0"/>
                 </w:pPr>
@@ -26389,11 +26448,11 @@
               <w:jc w:val="center"/>
               <w:rPr>
                 <w:b/>
-                <w:rPrChange w:id="1321" w:author="Okot" w:date="2019-03-31T15:22:00Z">
+                <w:rPrChange w:id="1323" w:author="Okot" w:date="2019-03-31T15:22:00Z">
                   <w:rPr/>
                 </w:rPrChange>
               </w:rPr>
-              <w:pPrChange w:id="1322" w:author="Okot" w:date="2019-03-31T15:22:00Z">
+              <w:pPrChange w:id="1324" w:author="Okot" w:date="2019-03-31T15:22:00Z">
                 <w:pPr>
                   <w:ind w:firstLine="0"/>
                 </w:pPr>
@@ -26422,9 +26481,9 @@
               <w:ind w:firstLine="0"/>
               <w:jc w:val="center"/>
               <w:rPr>
-                <w:ins w:id="1323" w:author="Okot" w:date="2019-03-31T15:22:00Z"/>
+                <w:ins w:id="1325" w:author="Okot" w:date="2019-03-31T15:22:00Z"/>
               </w:rPr>
-              <w:pPrChange w:id="1324" w:author="Okot" w:date="2019-03-31T15:23:00Z">
+              <w:pPrChange w:id="1326" w:author="Okot" w:date="2019-03-31T15:23:00Z">
                 <w:pPr>
                   <w:ind w:firstLine="0"/>
                 </w:pPr>
@@ -26642,7 +26701,7 @@
         <w:t xml:space="preserve"> [</w:t>
       </w:r>
       <w:r>
-        <w:t>3</w:t>
+        <w:t>4</w:t>
       </w:r>
       <w:r>
         <w:t>]</w:t>
@@ -26661,15 +26720,84 @@
     </w:p>
     <w:p/>
     <w:p>
+      <w:pPr>
+        <w:ind w:firstLine="0"/>
+      </w:pPr>
       <w:r>
         <w:rPr>
-          <w:highlight w:val="magenta"/>
+          <w:noProof/>
+          <w:lang w:eastAsia="pl-PL"/>
         </w:rPr>
-        <w:t>[TU WSTAWIĆ RYSUNEK]</w:t>
+        <w:drawing>
+          <wp:inline distT="0" distB="0" distL="0" distR="0">
+            <wp:extent cx="5760085" cy="3209290"/>
+            <wp:effectExtent l="190500" t="190500" r="183515" b="181610"/>
+            <wp:docPr id="6" name="Obraz 6"/>
+            <wp:cNvGraphicFramePr>
+              <a:graphicFrameLocks xmlns:a="http://schemas.openxmlformats.org/drawingml/2006/main" noChangeAspect="1"/>
+            </wp:cNvGraphicFramePr>
+            <a:graphic xmlns:a="http://schemas.openxmlformats.org/drawingml/2006/main">
+              <a:graphicData uri="http://schemas.openxmlformats.org/drawingml/2006/picture">
+                <pic:pic xmlns:pic="http://schemas.openxmlformats.org/drawingml/2006/picture">
+                  <pic:nvPicPr>
+                    <pic:cNvPr id="6" name="piramida.png"/>
+                    <pic:cNvPicPr/>
+                  </pic:nvPicPr>
+                  <pic:blipFill>
+                    <a:blip r:embed="rId10">
+                      <a:extLst>
+                        <a:ext uri="{28A0092B-C50C-407E-A947-70E740481C1C}">
+                          <a14:useLocalDpi xmlns:a14="http://schemas.microsoft.com/office/drawing/2010/main" val="0"/>
+                        </a:ext>
+                      </a:extLst>
+                    </a:blip>
+                    <a:stretch>
+                      <a:fillRect/>
+                    </a:stretch>
+                  </pic:blipFill>
+                  <pic:spPr>
+                    <a:xfrm>
+                      <a:off x="0" y="0"/>
+                      <a:ext cx="5760085" cy="3209290"/>
+                    </a:xfrm>
+                    <a:prstGeom prst="rect">
+                      <a:avLst/>
+                    </a:prstGeom>
+                    <a:ln>
+                      <a:noFill/>
+                    </a:ln>
+                    <a:effectLst>
+                      <a:outerShdw blurRad="190500" algn="tl" rotWithShape="0">
+                        <a:srgbClr val="000000">
+                          <a:alpha val="70000"/>
+                        </a:srgbClr>
+                      </a:outerShdw>
+                    </a:effectLst>
+                  </pic:spPr>
+                </pic:pic>
+              </a:graphicData>
+            </a:graphic>
+          </wp:inline>
+        </w:drawing>
       </w:r>
     </w:p>
     <w:p/>
     <w:p>
+      <w:pPr>
+        <w:jc w:val="center"/>
+      </w:pPr>
+      <w:r>
+        <w:t>Rys. 2.1. Aktualna piramida żywienia i aktywności fizycznej dla osób dorosłych na podstawie wytycznych Instytutu Żywności i Żywienia [</w:t>
+      </w:r>
+      <w:r>
+        <w:t>8</w:t>
+      </w:r>
+      <w:r>
+        <w:t>].</w:t>
+      </w:r>
+    </w:p>
+    <w:p/>
+    <w:p>
       <w:r>
         <w:t>Po 19 latach USDA zdecydowało się zastąpić w Stanach Zjednoczonych piramidę żywieniową jeszcze prostszą grafiką nazwaną „</w:t>
       </w:r>
@@ -26677,21 +26805,66 @@
         <w:t>MyPlate”, czyli</w:t>
       </w:r>
       <w:r>
-        <w:t xml:space="preserve"> Mój Talerz”. MyPlate przedstawia okrągły talerz podzielony na 4 sekcję i szklankę. Został stworzony na podstawie norm żywienia dla Amerykanów publikowanych przez FAO. Umieszcza się go na opakowaniach żywności w USA, żeby propagować edukację dietetyczną. </w:t>
-      </w:r>
-    </w:p>
-    <w:p>
-      <w:r>
-        <w:t xml:space="preserve">Ta zmiana została bardzo dobrze przyjęta przez społeczeństwo, które uważało, że piramida jest zbyt abstrakcyjna i niezrozumiała. Chwalono prostotę wykonania oraz nacisk na spożycie owoców i warzyw. Aczkolwiek </w:t>
-      </w:r>
-      <w:r>
-        <w:t xml:space="preserve">akademicy z </w:t>
+        <w:t xml:space="preserve"> Mój Talerz”. MyPlate przedstawia okrąg</w:t>
+      </w:r>
+      <w:r>
+        <w:t>ły talerz podzielony na 4 sekcje</w:t>
+      </w:r>
+      <w:r>
+        <w:t xml:space="preserve"> i szklankę. Został stworzony na podstawie norm żywienia dla Amerykanów publikowanych przez FAO. Umieszcza się go na opakowaniach żywności w USA, żeby propagować edukację dietetyczną. </w:t>
+      </w:r>
+    </w:p>
+    <w:p>
+      <w:r>
+        <w:t xml:space="preserve">Ta zmiana została bardzo dobrze przyjęta przez społeczeństwo, które uważało, że piramida jest zbyt abstrakcyjna i niezrozumiała. Chwalono prostotę wykonania oraz nacisk na </w:t>
+      </w:r>
+      <w:r>
+        <w:lastRenderedPageBreak/>
+        <w:t xml:space="preserve">spożycie owoców i warzyw. </w:t>
+      </w:r>
+      <w:r>
+        <w:t xml:space="preserve">Jednocześnie znaleźli się krytycy, którzy wytykali zbyt dużą prostotę oraz brak dodatkowych porad dietetycznych takich jak rozróżnienie na dobre i złe białka i tłuszcze. </w:t>
+      </w:r>
+    </w:p>
+    <w:p>
+      <w:r>
+        <w:t>A</w:t>
+      </w:r>
+      <w:r>
+        <w:t xml:space="preserve">kademicy z </w:t>
       </w:r>
       <w:r>
         <w:t>Harvard School of Public Health</w:t>
       </w:r>
       <w:r>
-        <w:t xml:space="preserve"> uznali, że MyPlate jest niewystarczająco dokładny i opublikowali swoją poprawioną wersję, która między innymi zamienia „zboża” na „pełnoziarniste zboża”, szklankę mleka na szklankę wody i dodaje szczegółowe wytyczne w formie tekstowej</w:t>
+        <w:t xml:space="preserve"> również</w:t>
+      </w:r>
+      <w:r>
+        <w:t xml:space="preserve"> uznali, że MyPlate jest niewystarczająco dokładny i opublikowali swoją poprawioną wersję, </w:t>
+      </w:r>
+      <w:r>
+        <w:t xml:space="preserve">nazwaną „Healthy Eating Plate”, czyli „Talerz Zdrowego Żywienia”, </w:t>
+      </w:r>
+      <w:r>
+        <w:t>która między innymi zamienia „zboża” na „pełnoziarniste zboża”, szklankę mleka na szklankę wody i dodaje</w:t>
+      </w:r>
+      <w:r>
+        <w:t xml:space="preserve"> informacje na temat używania zdrowych tłuszczów oraz </w:t>
+      </w:r>
+      <w:r>
+        <w:t>szczegółowe wytyczne w formie tekstowej</w:t>
+      </w:r>
+      <w:r>
+        <w:t>.</w:t>
+      </w:r>
+      <w:r>
+        <w:t xml:space="preserve"> </w:t>
+      </w:r>
+      <w:r>
+        <w:t xml:space="preserve">Wyraźnie widać, że twórcom zależy na edukowaniu społeczeństwa. Nie pomijają nawet </w:t>
+      </w:r>
+      <w:r>
+        <w:t>sugestii podjęcia aktywności fizycznej</w:t>
       </w:r>
       <w:r>
         <w:t> </w:t>
@@ -26700,7 +26873,7 @@
         <w:t>[</w:t>
       </w:r>
       <w:r>
-        <w:t>4</w:t>
+        <w:t>5</w:t>
       </w:r>
       <w:r>
         <w:t>]</w:t>
@@ -26710,59 +26883,262 @@
       </w:r>
     </w:p>
     <w:p/>
-    <w:p>
+    <w:p/>
+    <w:p>
+      <w:pPr>
+        <w:ind w:firstLine="0"/>
+        <w:jc w:val="center"/>
+      </w:pPr>
+      <w:r>
+        <w:rPr>
+          <w:noProof/>
+          <w:lang w:eastAsia="pl-PL"/>
+        </w:rPr>
+        <w:drawing>
+          <wp:anchor distT="0" distB="0" distL="114300" distR="114300" simplePos="0" relativeHeight="251662336" behindDoc="0" locked="0" layoutInCell="1" allowOverlap="1">
+            <wp:simplePos x="0" y="0"/>
+            <wp:positionH relativeFrom="column">
+              <wp:posOffset>-3810</wp:posOffset>
+            </wp:positionH>
+            <wp:positionV relativeFrom="paragraph">
+              <wp:posOffset>3810</wp:posOffset>
+            </wp:positionV>
+            <wp:extent cx="5760000" cy="2494800"/>
+            <wp:effectExtent l="190500" t="190500" r="184150" b="191770"/>
+            <wp:wrapTopAndBottom/>
+            <wp:docPr id="5" name="Obraz 5"/>
+            <wp:cNvGraphicFramePr>
+              <a:graphicFrameLocks xmlns:a="http://schemas.openxmlformats.org/drawingml/2006/main" noChangeAspect="1"/>
+            </wp:cNvGraphicFramePr>
+            <a:graphic xmlns:a="http://schemas.openxmlformats.org/drawingml/2006/main">
+              <a:graphicData uri="http://schemas.openxmlformats.org/drawingml/2006/picture">
+                <pic:pic xmlns:pic="http://schemas.openxmlformats.org/drawingml/2006/picture">
+                  <pic:nvPicPr>
+                    <pic:cNvPr id="5" name="Talerze.png"/>
+                    <pic:cNvPicPr/>
+                  </pic:nvPicPr>
+                  <pic:blipFill>
+                    <a:blip r:embed="rId11" cstate="print">
+                      <a:extLst>
+                        <a:ext uri="{28A0092B-C50C-407E-A947-70E740481C1C}">
+                          <a14:useLocalDpi xmlns:a14="http://schemas.microsoft.com/office/drawing/2010/main" val="0"/>
+                        </a:ext>
+                      </a:extLst>
+                    </a:blip>
+                    <a:stretch>
+                      <a:fillRect/>
+                    </a:stretch>
+                  </pic:blipFill>
+                  <pic:spPr>
+                    <a:xfrm>
+                      <a:off x="0" y="0"/>
+                      <a:ext cx="5760000" cy="2494800"/>
+                    </a:xfrm>
+                    <a:prstGeom prst="rect">
+                      <a:avLst/>
+                    </a:prstGeom>
+                    <a:ln>
+                      <a:noFill/>
+                    </a:ln>
+                    <a:effectLst>
+                      <a:outerShdw blurRad="190500" algn="tl" rotWithShape="0">
+                        <a:srgbClr val="000000">
+                          <a:alpha val="70000"/>
+                        </a:srgbClr>
+                      </a:outerShdw>
+                    </a:effectLst>
+                  </pic:spPr>
+                </pic:pic>
+              </a:graphicData>
+            </a:graphic>
+            <wp14:sizeRelH relativeFrom="margin">
+              <wp14:pctWidth>0</wp14:pctWidth>
+            </wp14:sizeRelH>
+            <wp14:sizeRelV relativeFrom="margin">
+              <wp14:pctHeight>0</wp14:pctHeight>
+            </wp14:sizeRelV>
+          </wp:anchor>
+        </w:drawing>
+      </w:r>
+      <w:r>
+        <w:t>Rys.</w:t>
+      </w:r>
+      <w:r>
+        <w:t> 2.2</w:t>
+      </w:r>
+      <w:r>
+        <w:t>. Porównanie MyPlate [</w:t>
+      </w:r>
+      <w:r>
+        <w:t>1</w:t>
+      </w:r>
+      <w:r>
+        <w:t>] i Healthy Eating Plate [</w:t>
+      </w:r>
+      <w:r>
+        <w:t>7</w:t>
+      </w:r>
+      <w:r>
+        <w:t>].</w:t>
+      </w:r>
+    </w:p>
+    <w:p>
+      <w:pPr>
+        <w:jc w:val="center"/>
+      </w:pPr>
+    </w:p>
+    <w:p>
+      <w:r>
+        <w:t>Również Wielka Brytania i Australia korzystają z grafik w formie talerzy [5].</w:t>
+      </w:r>
+    </w:p>
+    <w:p>
+      <w:r>
+        <w:t>Jak widać wytyczne piramidy i talerzy żywienia</w:t>
+      </w:r>
+      <w:r>
+        <w:t>, zwłaszcza harwardzkiego, z grubsza się pokrywają</w:t>
+      </w:r>
+      <w:r>
+        <w:t xml:space="preserve">, kładąc nacisk na spożycie warzyw i owoców jako podstawy diety. </w:t>
+      </w:r>
+    </w:p>
+    <w:p>
+      <w:r>
+        <w:t>Doktor Greger w swojej książce z kolei poleca zasadę dziennego tuzina. Stworzył listę</w:t>
+      </w:r>
       <w:r>
         <w:t xml:space="preserve"> </w:t>
       </w:r>
       <w:r>
+        <w:t>12 grup produktów podzielonych na kilka porcji i sugerował odhaczanie każdej zjedzonej porcji</w:t>
+      </w:r>
+      <w:r>
+        <w:t> [15</w:t>
+      </w:r>
+      <w:r>
+        <w:t>]</w:t>
+      </w:r>
+      <w:r>
+        <w:t xml:space="preserve">. Oczywiście, współcześnie odhaczanie zostało uproszczone i na urządzeniach mobilnych można zainstalować oficjalną aplikację Dr. Greger’s Daily Dozen, </w:t>
+      </w:r>
+      <w:r>
+        <w:t>która ułatwia kontrolę diety według tych wytycznych.</w:t>
+      </w:r>
+    </w:p>
+    <w:p/>
+    <w:p>
+      <w:pPr>
+        <w:jc w:val="center"/>
+      </w:pPr>
+      <w:r>
         <w:rPr>
-          <w:highlight w:val="magenta"/>
+          <w:noProof/>
+          <w:lang w:eastAsia="pl-PL"/>
         </w:rPr>
-        <w:t>[TU WSTAWIĆ RYSUNEK</w:t>
-      </w:r>
-      <w:r>
-        <w:rPr>
-          <w:highlight w:val="magenta"/>
-        </w:rPr>
-        <w:t xml:space="preserve"> porównawczy dwóch talerzy</w:t>
-      </w:r>
-      <w:r>
-        <w:rPr>
-          <w:highlight w:val="magenta"/>
-        </w:rPr>
-        <w:t>]</w:t>
+        <w:lastRenderedPageBreak/>
+        <w:drawing>
+          <wp:inline distT="0" distB="0" distL="0" distR="0">
+            <wp:extent cx="3365079" cy="5968254"/>
+            <wp:effectExtent l="190500" t="190500" r="197485" b="185420"/>
+            <wp:docPr id="11" name="Obraz 11"/>
+            <wp:cNvGraphicFramePr>
+              <a:graphicFrameLocks xmlns:a="http://schemas.openxmlformats.org/drawingml/2006/main" noChangeAspect="1"/>
+            </wp:cNvGraphicFramePr>
+            <a:graphic xmlns:a="http://schemas.openxmlformats.org/drawingml/2006/main">
+              <a:graphicData uri="http://schemas.openxmlformats.org/drawingml/2006/picture">
+                <pic:pic xmlns:pic="http://schemas.openxmlformats.org/drawingml/2006/picture">
+                  <pic:nvPicPr>
+                    <pic:cNvPr id="11" name="DailyDozen.png"/>
+                    <pic:cNvPicPr/>
+                  </pic:nvPicPr>
+                  <pic:blipFill>
+                    <a:blip r:embed="rId12">
+                      <a:extLst>
+                        <a:ext uri="{28A0092B-C50C-407E-A947-70E740481C1C}">
+                          <a14:useLocalDpi xmlns:a14="http://schemas.microsoft.com/office/drawing/2010/main" val="0"/>
+                        </a:ext>
+                      </a:extLst>
+                    </a:blip>
+                    <a:stretch>
+                      <a:fillRect/>
+                    </a:stretch>
+                  </pic:blipFill>
+                  <pic:spPr>
+                    <a:xfrm>
+                      <a:off x="0" y="0"/>
+                      <a:ext cx="3365079" cy="5968254"/>
+                    </a:xfrm>
+                    <a:prstGeom prst="rect">
+                      <a:avLst/>
+                    </a:prstGeom>
+                    <a:ln>
+                      <a:noFill/>
+                    </a:ln>
+                    <a:effectLst>
+                      <a:outerShdw blurRad="190500" algn="tl" rotWithShape="0">
+                        <a:srgbClr val="000000">
+                          <a:alpha val="70000"/>
+                        </a:srgbClr>
+                      </a:outerShdw>
+                    </a:effectLst>
+                  </pic:spPr>
+                </pic:pic>
+              </a:graphicData>
+            </a:graphic>
+          </wp:inline>
+        </w:drawing>
       </w:r>
     </w:p>
     <w:p/>
     <w:p>
-      <w:r>
-        <w:t>Jak widać wytyczne piramidy i talerzy żywienia z grubsza się pokrywając, kładąc nacisk na spożycie warzyw i owoców jako podstawy diety. Doktor Greger w swojej książce z kolei poleca zasadę dziennego tuzina. Stworzył listę12 grup produktów podzielonych na kilka porcji i sugerował odhaczanie każdej zjedzonej porcji</w:t>
-      </w:r>
-      <w:r>
-        <w:t> [12]</w:t>
-      </w:r>
-      <w:r>
-        <w:t xml:space="preserve">. Oczywiście, współcześnie odhaczanie zostało uproszczone i na urządzeniach mobilnych można zainstalować oficjalną aplikację Dr. Greger’s Daily Dozen, </w:t>
-      </w:r>
-      <w:r>
-        <w:t>która ułatwia kontrolę diety według tych wytycznych.</w:t>
-      </w:r>
-    </w:p>
+      <w:pPr>
+        <w:jc w:val="center"/>
+      </w:pPr>
+      <w:r>
+        <w:t xml:space="preserve">Rys. 2.3. Ekran główny aplikacji </w:t>
+      </w:r>
+      <w:r>
+        <w:t>Dr. Greger’s Daily Dozen</w:t>
+      </w:r>
+      <w:r>
+        <w:t> [źródło własne].</w:t>
+      </w:r>
+    </w:p>
+    <w:p/>
     <w:p>
       <w:r>
         <w:t xml:space="preserve">Korzystanie z powyższych może być bardzo pomocne w poprawieniu nawyków żywieniowych, jednak, wbrew sugestiom twórców nie da gwarancji, że zapotrzebowanie na składniki odżywcze jest zaspokojone, gdyż wszystko odbywa się „na oko”. </w:t>
       </w:r>
       <w:r>
-        <w:t xml:space="preserve">Najdokładniejsze, </w:t>
+        <w:t xml:space="preserve">Najdokładniejsze, co można zrobić we własnym zakresie, żeby mieć pewność, że spożywane pokarmy dostarczają odpowiednich ilości niezbędnych składników odżywczych, to korzystać z aplikacji, które wspomagają prawidłowe bilansowanie diety tak zwanych „kalkulatorów kalorii”. Bazują one na wagowym zapisie spożywczym, który jest jedną z pięciu metod oceny spożycia żywności w </w:t>
       </w:r>
       <w:r>
         <w:lastRenderedPageBreak/>
-        <w:t xml:space="preserve">co można zrobić we własnym zakresie, żeby mieć pewność, że spożywane pokarmy dostarczają odpowiednich ilości niezbędnych składników odżywczych, to korzystać z aplikacji, które wspomagają prawidłowe bilansowanie diety tak zwanych „kalkulatorów kalorii”. Bazują one na wagowym zapisie spożywczym, który jest jedną z pięciu metod oceny spożycia żywności w dietetyce polegającą na ważeniu przez osobę badaną, nadzorującą badanie lub asystującą i zapisywaniu pojedynczo lub w formie potraw całej spożywanej żywności w danym okresie czasu [14]. </w:t>
-      </w:r>
-    </w:p>
-    <w:p>
-      <w:r>
-        <w:t>We wstępie do pracy bardzo intensywnie poruszany był temat odchudzania. Nie było to przypadkowe, ponieważ bardzo często chęć schudnięcia jest najsilniejszym bodźcem do prób zmiany diety, a przecież szczupła sylwetka wynika przede wszystkim z dobrego stanu odżywienia [16]. Jednak niezależnie do tego jaki cel przyświeca człowiekowi, czy jest to utrata wagi, jej utrzymania, poprawa samopoczucia, chęć nabrania masy, prawidłowo zbilansowana dieta jest pierwszym krokiem do osiągnięcia tego celu, a przy okazji do</w:t>
+        <w:t>dietetyce polegającą na ważeniu przez osobę badaną, nadzorującą badanie lub asystującą i zapisywaniu pojedynczo lub w formie potraw całej spożywanej ży</w:t>
+      </w:r>
+      <w:r>
+        <w:t>wności w dan</w:t>
+      </w:r>
+      <w:r>
+        <w:t>ym okresie czasu [17</w:t>
+      </w:r>
+      <w:r>
+        <w:t xml:space="preserve">]. </w:t>
+      </w:r>
+    </w:p>
+    <w:p>
+      <w:r>
+        <w:t>We wstępie do pracy bardzo intensywnie poruszany był temat odchudzania. Nie było to przypadkowe, ponieważ bardzo często chęć schudnięcia jest najsilniejszym bodźcem do prób zmiany diety, a przecież szczupła sylwetka wynika przede wszystki</w:t>
+      </w:r>
+      <w:r>
+        <w:t>m z dobrego stanu odżywienia [1</w:t>
+      </w:r>
+      <w:r>
+        <w:t>9</w:t>
+      </w:r>
+      <w:r>
+        <w:t>]. Jednak niezależnie do tego jaki cel przyświeca człowiekowi, czy jest to utrata wagi, jej utrzymania, poprawa samopoczucia, chęć nabrania masy, prawidłowo zbilansowana dieta jest pierwszym krokiem do osiągnięcia tego celu, a przy okazji do</w:t>
       </w:r>
       <w:r>
         <w:t xml:space="preserve"> zdobycia zdrowia i</w:t>
@@ -26771,10 +27147,14 @@
         <w:t xml:space="preserve"> zwiększenia sza</w:t>
       </w:r>
       <w:r>
-        <w:t>nsy na  dłuższe życie w dobrej kondycji.</w:t>
-      </w:r>
-      <w:bookmarkStart w:id="1325" w:name="_GoBack"/>
-      <w:bookmarkEnd w:id="1325"/>
+        <w:t xml:space="preserve">nsy </w:t>
+      </w:r>
+      <w:r>
+        <w:t>na dłuższe</w:t>
+      </w:r>
+      <w:r>
+        <w:t xml:space="preserve"> życie w dobrej kondycji.</w:t>
+      </w:r>
     </w:p>
     <w:p/>
     <w:p>
@@ -26814,56 +27194,56 @@
         </w:numPr>
         <w:ind w:left="360"/>
       </w:pPr>
-      <w:bookmarkStart w:id="1326" w:name="_Toc2271890"/>
+      <w:bookmarkStart w:id="1327" w:name="_Toc2271890"/>
       <w:r>
         <w:lastRenderedPageBreak/>
         <w:t>Porównanie wybranych produktów rynkowych</w:t>
       </w:r>
-      <w:bookmarkEnd w:id="1326"/>
+      <w:bookmarkEnd w:id="1327"/>
     </w:p>
     <w:p>
       <w:pPr>
         <w:pStyle w:val="Nagwek2"/>
         <w:ind w:left="360"/>
       </w:pPr>
-      <w:bookmarkStart w:id="1327" w:name="_Toc2271891"/>
+      <w:bookmarkStart w:id="1328" w:name="_Toc2271891"/>
       <w:r>
         <w:t>&lt;Dodam nazwę jak wybiorę program&gt;</w:t>
       </w:r>
-      <w:bookmarkEnd w:id="1327"/>
+      <w:bookmarkEnd w:id="1328"/>
     </w:p>
     <w:p>
       <w:pPr>
         <w:pStyle w:val="Nagwek2"/>
         <w:ind w:left="360"/>
       </w:pPr>
-      <w:bookmarkStart w:id="1328" w:name="_Toc2271892"/>
+      <w:bookmarkStart w:id="1329" w:name="_Toc2271892"/>
       <w:r>
         <w:t>Cronometr</w:t>
       </w:r>
-      <w:bookmarkEnd w:id="1328"/>
+      <w:bookmarkEnd w:id="1329"/>
     </w:p>
     <w:p>
       <w:pPr>
         <w:pStyle w:val="Nagwek2"/>
         <w:ind w:left="360"/>
       </w:pPr>
-      <w:bookmarkStart w:id="1329" w:name="_Toc2271893"/>
+      <w:bookmarkStart w:id="1330" w:name="_Toc2271893"/>
       <w:r>
         <w:t>Ilewazy.pl</w:t>
       </w:r>
-      <w:bookmarkEnd w:id="1329"/>
+      <w:bookmarkEnd w:id="1330"/>
     </w:p>
     <w:p>
       <w:pPr>
         <w:pStyle w:val="Nagwek1"/>
         <w:ind w:left="360"/>
       </w:pPr>
-      <w:bookmarkStart w:id="1330" w:name="_Toc2271894"/>
+      <w:bookmarkStart w:id="1331" w:name="_Toc2271894"/>
       <w:r>
         <w:t>Analiza systemu</w:t>
       </w:r>
-      <w:bookmarkEnd w:id="1330"/>
+      <w:bookmarkEnd w:id="1331"/>
     </w:p>
     <w:p>
       <w:pPr>
@@ -26877,11 +27257,11 @@
       <w:r>
         <w:t xml:space="preserve"> </w:t>
       </w:r>
-      <w:bookmarkStart w:id="1331" w:name="_Toc2271895"/>
+      <w:bookmarkStart w:id="1332" w:name="_Toc2271895"/>
       <w:r>
         <w:t>Architektura systemu</w:t>
       </w:r>
-      <w:bookmarkEnd w:id="1331"/>
+      <w:bookmarkEnd w:id="1332"/>
     </w:p>
     <w:p>
       <w:pPr>
@@ -26895,11 +27275,11 @@
       <w:r>
         <w:t xml:space="preserve"> </w:t>
       </w:r>
-      <w:bookmarkStart w:id="1332" w:name="_Toc2271896"/>
+      <w:bookmarkStart w:id="1333" w:name="_Toc2271896"/>
       <w:r>
         <w:t>Model danych</w:t>
       </w:r>
-      <w:bookmarkEnd w:id="1332"/>
+      <w:bookmarkEnd w:id="1333"/>
     </w:p>
     <w:p>
       <w:pPr>
@@ -26913,44 +27293,44 @@
       <w:r>
         <w:t xml:space="preserve"> </w:t>
       </w:r>
-      <w:bookmarkStart w:id="1333" w:name="_Toc2271897"/>
+      <w:bookmarkStart w:id="1334" w:name="_Toc2271897"/>
       <w:r>
         <w:t>Narzędzia do realizacji projektu</w:t>
       </w:r>
-      <w:bookmarkEnd w:id="1333"/>
+      <w:bookmarkEnd w:id="1334"/>
     </w:p>
     <w:p>
       <w:pPr>
         <w:pStyle w:val="Nagwek2"/>
         <w:ind w:left="360"/>
       </w:pPr>
-      <w:bookmarkStart w:id="1334" w:name="_Toc2271898"/>
+      <w:bookmarkStart w:id="1335" w:name="_Toc2271898"/>
       <w:r>
         <w:t>PHP + Symphony 4</w:t>
       </w:r>
-      <w:bookmarkEnd w:id="1334"/>
+      <w:bookmarkEnd w:id="1335"/>
     </w:p>
     <w:p>
       <w:pPr>
         <w:pStyle w:val="Nagwek2"/>
         <w:ind w:left="360"/>
       </w:pPr>
-      <w:bookmarkStart w:id="1335" w:name="_Toc2271899"/>
+      <w:bookmarkStart w:id="1336" w:name="_Toc2271899"/>
       <w:r>
         <w:t>Highcharts</w:t>
       </w:r>
-      <w:bookmarkEnd w:id="1335"/>
+      <w:bookmarkEnd w:id="1336"/>
     </w:p>
     <w:p>
       <w:pPr>
         <w:pStyle w:val="Nagwek1"/>
         <w:ind w:left="360"/>
       </w:pPr>
-      <w:bookmarkStart w:id="1336" w:name="_Toc2271900"/>
+      <w:bookmarkStart w:id="1337" w:name="_Toc2271900"/>
       <w:r>
         <w:t>specyfikacja wymagań</w:t>
       </w:r>
-      <w:bookmarkEnd w:id="1336"/>
+      <w:bookmarkEnd w:id="1337"/>
     </w:p>
     <w:p>
       <w:pPr>
@@ -26964,11 +27344,11 @@
       <w:r>
         <w:t xml:space="preserve"> </w:t>
       </w:r>
-      <w:bookmarkStart w:id="1337" w:name="_Toc2271901"/>
+      <w:bookmarkStart w:id="1338" w:name="_Toc2271901"/>
       <w:r>
         <w:t>Wymagania funkcjonalne</w:t>
       </w:r>
-      <w:bookmarkEnd w:id="1337"/>
+      <w:bookmarkEnd w:id="1338"/>
     </w:p>
     <w:p>
       <w:pPr>
@@ -26982,22 +27362,22 @@
       <w:r>
         <w:t xml:space="preserve"> </w:t>
       </w:r>
-      <w:bookmarkStart w:id="1338" w:name="_Toc2271902"/>
+      <w:bookmarkStart w:id="1339" w:name="_Toc2271902"/>
       <w:r>
         <w:t>Wymagania pozafunkcjonalne</w:t>
       </w:r>
-      <w:bookmarkEnd w:id="1338"/>
+      <w:bookmarkEnd w:id="1339"/>
     </w:p>
     <w:p>
       <w:pPr>
         <w:pStyle w:val="Nagwek1"/>
         <w:ind w:left="360"/>
       </w:pPr>
-      <w:bookmarkStart w:id="1339" w:name="_Toc2271903"/>
+      <w:bookmarkStart w:id="1340" w:name="_Toc2271903"/>
       <w:r>
         <w:t>projekt</w:t>
       </w:r>
-      <w:bookmarkEnd w:id="1339"/>
+      <w:bookmarkEnd w:id="1340"/>
     </w:p>
     <w:p>
       <w:pPr>
@@ -27008,11 +27388,11 @@
         </w:numPr>
         <w:ind w:left="360"/>
       </w:pPr>
-      <w:bookmarkStart w:id="1340" w:name="_Toc2271904"/>
+      <w:bookmarkStart w:id="1341" w:name="_Toc2271904"/>
       <w:r>
         <w:t>Projekt bazy danych</w:t>
       </w:r>
-      <w:bookmarkEnd w:id="1340"/>
+      <w:bookmarkEnd w:id="1341"/>
     </w:p>
     <w:p>
       <w:pPr>
@@ -27026,11 +27406,11 @@
       <w:r>
         <w:t xml:space="preserve"> </w:t>
       </w:r>
-      <w:bookmarkStart w:id="1341" w:name="_Toc2271905"/>
+      <w:bookmarkStart w:id="1342" w:name="_Toc2271905"/>
       <w:r>
         <w:t>Projekt interfejsów użytkownika</w:t>
       </w:r>
-      <w:bookmarkEnd w:id="1341"/>
+      <w:bookmarkEnd w:id="1342"/>
     </w:p>
     <w:p>
       <w:pPr>
@@ -27044,11 +27424,11 @@
       <w:r>
         <w:t xml:space="preserve"> </w:t>
       </w:r>
-      <w:bookmarkStart w:id="1342" w:name="_Toc2271906"/>
+      <w:bookmarkStart w:id="1343" w:name="_Toc2271906"/>
       <w:r>
         <w:t>Projekt logiki biznesowej</w:t>
       </w:r>
-      <w:bookmarkEnd w:id="1342"/>
+      <w:bookmarkEnd w:id="1343"/>
     </w:p>
     <w:p>
       <w:pPr>
@@ -27062,66 +27442,66 @@
       <w:r>
         <w:t xml:space="preserve"> </w:t>
       </w:r>
-      <w:bookmarkStart w:id="1343" w:name="_Toc2271907"/>
+      <w:bookmarkStart w:id="1344" w:name="_Toc2271907"/>
       <w:r>
         <w:t>Projekt testów</w:t>
       </w:r>
-      <w:bookmarkEnd w:id="1343"/>
+      <w:bookmarkEnd w:id="1344"/>
     </w:p>
     <w:p>
       <w:pPr>
         <w:pStyle w:val="Nagwek2"/>
         <w:ind w:left="360"/>
       </w:pPr>
-      <w:bookmarkStart w:id="1344" w:name="_Toc2271908"/>
+      <w:bookmarkStart w:id="1345" w:name="_Toc2271908"/>
       <w:r>
         <w:t>Testy funkcjonalne</w:t>
       </w:r>
-      <w:bookmarkEnd w:id="1344"/>
+      <w:bookmarkEnd w:id="1345"/>
     </w:p>
     <w:p>
       <w:pPr>
         <w:pStyle w:val="Nagwek2"/>
         <w:ind w:left="360"/>
       </w:pPr>
-      <w:bookmarkStart w:id="1345" w:name="_Toc2271909"/>
+      <w:bookmarkStart w:id="1346" w:name="_Toc2271909"/>
       <w:r>
         <w:t>Testy jednostkowe</w:t>
       </w:r>
-      <w:bookmarkEnd w:id="1345"/>
+      <w:bookmarkEnd w:id="1346"/>
     </w:p>
     <w:p>
       <w:pPr>
         <w:pStyle w:val="Nagwek2"/>
         <w:ind w:left="360"/>
       </w:pPr>
-      <w:bookmarkStart w:id="1346" w:name="_Toc2271910"/>
+      <w:bookmarkStart w:id="1347" w:name="_Toc2271910"/>
       <w:r>
         <w:t>Testy obciążeniowe</w:t>
       </w:r>
-      <w:bookmarkEnd w:id="1346"/>
+      <w:bookmarkEnd w:id="1347"/>
     </w:p>
     <w:p>
       <w:pPr>
         <w:pStyle w:val="Nagwek2"/>
         <w:ind w:left="360"/>
       </w:pPr>
-      <w:bookmarkStart w:id="1347" w:name="_Toc2271911"/>
+      <w:bookmarkStart w:id="1348" w:name="_Toc2271911"/>
       <w:r>
         <w:t>Testy użytkowników</w:t>
       </w:r>
-      <w:bookmarkEnd w:id="1347"/>
+      <w:bookmarkEnd w:id="1348"/>
     </w:p>
     <w:p>
       <w:pPr>
         <w:pStyle w:val="Nagwek1"/>
         <w:ind w:left="360"/>
       </w:pPr>
-      <w:bookmarkStart w:id="1348" w:name="_Toc2271912"/>
+      <w:bookmarkStart w:id="1349" w:name="_Toc2271912"/>
       <w:r>
         <w:t>implementacja</w:t>
       </w:r>
-      <w:bookmarkEnd w:id="1348"/>
+      <w:bookmarkEnd w:id="1349"/>
     </w:p>
     <w:p>
       <w:pPr>
@@ -27135,11 +27515,11 @@
       <w:r>
         <w:t xml:space="preserve"> </w:t>
       </w:r>
-      <w:bookmarkStart w:id="1349" w:name="_Toc2271913"/>
+      <w:bookmarkStart w:id="1350" w:name="_Toc2271913"/>
       <w:r>
         <w:t>Implementacja bazy danych</w:t>
       </w:r>
-      <w:bookmarkEnd w:id="1349"/>
+      <w:bookmarkEnd w:id="1350"/>
     </w:p>
     <w:p>
       <w:pPr>
@@ -27153,11 +27533,11 @@
       <w:r>
         <w:t xml:space="preserve"> </w:t>
       </w:r>
-      <w:bookmarkStart w:id="1350" w:name="_Toc2271914"/>
+      <w:bookmarkStart w:id="1351" w:name="_Toc2271914"/>
       <w:r>
         <w:t>Implementacja logiki biznesowej</w:t>
       </w:r>
-      <w:bookmarkEnd w:id="1350"/>
+      <w:bookmarkEnd w:id="1351"/>
     </w:p>
     <w:p>
       <w:pPr>
@@ -27171,22 +27551,22 @@
       <w:r>
         <w:t xml:space="preserve"> </w:t>
       </w:r>
-      <w:bookmarkStart w:id="1351" w:name="_Toc2271915"/>
+      <w:bookmarkStart w:id="1352" w:name="_Toc2271915"/>
       <w:r>
         <w:t>Implementacja interfejsów użytkownika</w:t>
       </w:r>
-      <w:bookmarkEnd w:id="1351"/>
+      <w:bookmarkEnd w:id="1352"/>
     </w:p>
     <w:p>
       <w:pPr>
         <w:pStyle w:val="Nagwek1"/>
         <w:ind w:left="360"/>
       </w:pPr>
-      <w:bookmarkStart w:id="1352" w:name="_Toc2271916"/>
+      <w:bookmarkStart w:id="1353" w:name="_Toc2271916"/>
       <w:r>
         <w:t>testy</w:t>
       </w:r>
-      <w:bookmarkEnd w:id="1352"/>
+      <w:bookmarkEnd w:id="1353"/>
     </w:p>
     <w:p>
       <w:pPr>
@@ -27200,11 +27580,11 @@
       <w:r>
         <w:t xml:space="preserve"> </w:t>
       </w:r>
-      <w:bookmarkStart w:id="1353" w:name="_Toc2271917"/>
+      <w:bookmarkStart w:id="1354" w:name="_Toc2271917"/>
       <w:r>
         <w:t>Testy funkcjonalne</w:t>
       </w:r>
-      <w:bookmarkEnd w:id="1353"/>
+      <w:bookmarkEnd w:id="1354"/>
     </w:p>
     <w:p>
       <w:pPr>
@@ -27218,11 +27598,11 @@
       <w:r>
         <w:t xml:space="preserve"> </w:t>
       </w:r>
-      <w:bookmarkStart w:id="1354" w:name="_Toc2271918"/>
+      <w:bookmarkStart w:id="1355" w:name="_Toc2271918"/>
       <w:r>
         <w:t>Testy jednostkowe</w:t>
       </w:r>
-      <w:bookmarkEnd w:id="1354"/>
+      <w:bookmarkEnd w:id="1355"/>
     </w:p>
     <w:p>
       <w:pPr>
@@ -27236,11 +27616,11 @@
       <w:r>
         <w:t xml:space="preserve"> </w:t>
       </w:r>
-      <w:bookmarkStart w:id="1355" w:name="_Toc2271919"/>
+      <w:bookmarkStart w:id="1356" w:name="_Toc2271919"/>
       <w:r>
         <w:t>Testy obciążeniowe</w:t>
       </w:r>
-      <w:bookmarkEnd w:id="1355"/>
+      <w:bookmarkEnd w:id="1356"/>
     </w:p>
     <w:p>
       <w:pPr>
@@ -27254,33 +27634,33 @@
       <w:r>
         <w:t xml:space="preserve"> </w:t>
       </w:r>
-      <w:bookmarkStart w:id="1356" w:name="_Toc2271920"/>
+      <w:bookmarkStart w:id="1357" w:name="_Toc2271920"/>
       <w:r>
         <w:t>Testy użytkowników</w:t>
       </w:r>
-      <w:bookmarkEnd w:id="1356"/>
+      <w:bookmarkEnd w:id="1357"/>
     </w:p>
     <w:p>
       <w:pPr>
         <w:pStyle w:val="Nagwek1"/>
         <w:ind w:left="360"/>
       </w:pPr>
-      <w:bookmarkStart w:id="1357" w:name="_Toc2271921"/>
+      <w:bookmarkStart w:id="1358" w:name="_Toc2271921"/>
       <w:r>
         <w:t>wdrożenie</w:t>
       </w:r>
-      <w:bookmarkEnd w:id="1357"/>
+      <w:bookmarkEnd w:id="1358"/>
     </w:p>
     <w:p>
       <w:pPr>
         <w:pStyle w:val="Nagwek1"/>
         <w:ind w:left="360"/>
       </w:pPr>
-      <w:bookmarkStart w:id="1358" w:name="_Toc2271922"/>
+      <w:bookmarkStart w:id="1359" w:name="_Toc2271922"/>
       <w:r>
         <w:t>podsumowanie</w:t>
       </w:r>
-      <w:bookmarkEnd w:id="1358"/>
+      <w:bookmarkEnd w:id="1359"/>
     </w:p>
     <w:p>
       <w:pPr>
@@ -27290,7 +27670,7 @@
           <w:numId w:val="0"/>
         </w:numPr>
       </w:pPr>
-      <w:bookmarkStart w:id="1359" w:name="_Toc2271923"/>
+      <w:bookmarkStart w:id="1360" w:name="_Toc2271923"/>
       <w:r>
         <w:lastRenderedPageBreak/>
         <w:t xml:space="preserve">X.X. </w:t>
@@ -27298,7 +27678,7 @@
       <w:r>
         <w:t>Możliwości dalszego rozwoju</w:t>
       </w:r>
-      <w:bookmarkEnd w:id="1359"/>
+      <w:bookmarkEnd w:id="1360"/>
     </w:p>
     <w:p/>
     <w:p>
@@ -27385,7 +27765,7 @@
         <w:t>1</w:t>
       </w:r>
       <w:r>
-        <w:t>2</w:t>
+        <w:t>3</w:t>
       </w:r>
       <w:r>
         <w:t>], ale</w:t>
@@ -27431,7 +27811,7 @@
         <w:t>poszczególne składniki i uwzględnić te dane w obliczaniu codziennego bilansu. Następnie trzeba wziąć pod uwagę, że pierwiastki i witaminy zachodzą ze sobą w interakcje. Jedne osłabiają przyswajalność drugich, a inne ją wzmacniają. Na przykład działanie sodu jest osłabiane przez potas, a przyswajalność żelaza niehemowego wzrasta wraz z zawartością witaminy C [1</w:t>
       </w:r>
       <w:r>
-        <w:t>5</w:t>
+        <w:t>6</w:t>
       </w:r>
       <w:r>
         <w:t>] w tym samym posiłku. Chociaż część badaczy diety zaleca, żeby po prostu starać się spożywać jak najwięcej urozmaiconych posiłków, bo wtedy średnio zostanie zapewniona odpowiednia ilość wszystkich składników</w:t>
@@ -27443,7 +27823,10 @@
         <w:t>u [</w:t>
       </w:r>
       <w:r>
-        <w:t>11</w:t>
+        <w:t>1</w:t>
+      </w:r>
+      <w:r>
+        <w:t>2</w:t>
       </w:r>
       <w:r>
         <w:t>]</w:t>
@@ -27481,12 +27864,12 @@
       <w:pPr>
         <w:pStyle w:val="Nagwek3"/>
       </w:pPr>
-      <w:bookmarkStart w:id="1360" w:name="_Toc2271924"/>
+      <w:bookmarkStart w:id="1361" w:name="_Toc2271924"/>
       <w:r>
         <w:lastRenderedPageBreak/>
         <w:t>wykaz źródeł</w:t>
       </w:r>
-      <w:bookmarkEnd w:id="1360"/>
+      <w:bookmarkEnd w:id="1361"/>
     </w:p>
     <w:p/>
     <w:p>
@@ -27498,18 +27881,18 @@
         </w:numPr>
       </w:pPr>
       <w:r>
-        <w:t xml:space="preserve">Fanpage AMS na portalu Facebook </w:t>
-      </w:r>
-      <w:hyperlink r:id="rId10" w:history="1">
+        <w:t xml:space="preserve">Talerz żywienia według USDA </w:t>
+      </w:r>
+      <w:hyperlink r:id="rId13" w:history="1">
         <w:r>
           <w:rPr>
             <w:rStyle w:val="Hipercze"/>
           </w:rPr>
-          <w:t>https://Facebook.com/outdoor.jest.cool</w:t>
+          <w:t>https://www.choosemyplate.gov/</w:t>
         </w:r>
       </w:hyperlink>
       <w:r>
-        <w:t xml:space="preserve"> z dnia 19.01.2019</w:t>
+        <w:t xml:space="preserve">  z dnia 09.04.2019</w:t>
       </w:r>
     </w:p>
     <w:p>
@@ -27521,16 +27904,19 @@
         </w:numPr>
       </w:pPr>
       <w:r>
-        <w:t xml:space="preserve">Raport Federacji Polskich Banków Żywności 2018 </w:t>
-      </w:r>
-      <w:hyperlink r:id="rId11" w:history="1">
+        <w:t xml:space="preserve">Fanpage AMS na portalu Facebook </w:t>
+      </w:r>
+      <w:hyperlink r:id="rId14" w:history="1">
         <w:r>
           <w:rPr>
             <w:rStyle w:val="Hipercze"/>
           </w:rPr>
-          <w:t>https://bankizywnosci.pl/wp-content/uploads/2018/10/Przewodnik-do-Raportu_FPBZ_-Nie-marnuj-jedzenia-2018.pdf z dnia 19.01.2019</w:t>
+          <w:t>https://Facebook.com/outdoor.jest.cool</w:t>
         </w:r>
       </w:hyperlink>
+      <w:r>
+        <w:t xml:space="preserve"> z dnia 19.01.2019</w:t>
+      </w:r>
     </w:p>
     <w:p>
       <w:pPr>
@@ -27541,19 +27927,16 @@
         </w:numPr>
       </w:pPr>
       <w:r>
-        <w:t xml:space="preserve">Piramida żywienia </w:t>
-      </w:r>
-      <w:hyperlink r:id="rId12" w:history="1">
+        <w:t xml:space="preserve">Raport Federacji Polskich Banków Żywności 2018 </w:t>
+      </w:r>
+      <w:hyperlink r:id="rId15" w:history="1">
         <w:r>
           <w:rPr>
             <w:rStyle w:val="Hipercze"/>
           </w:rPr>
-          <w:t>https://en.wikipedia.org/wiki/Food_pyramid_(nutrition)</w:t>
+          <w:t>https://bankizywnosci.pl/wp-content/uploads/2018/10/Przewodnik-do-Raportu_FPBZ_-Nie-marnuj-jedzenia-2018.pdf z dnia 19.01.2019</w:t>
         </w:r>
       </w:hyperlink>
-      <w:r>
-        <w:t xml:space="preserve"> z dnia 08.04.2018</w:t>
-      </w:r>
     </w:p>
     <w:p>
       <w:pPr>
@@ -27564,18 +27947,18 @@
         </w:numPr>
       </w:pPr>
       <w:r>
-        <w:t xml:space="preserve">MyPlate </w:t>
-      </w:r>
-      <w:hyperlink r:id="rId13" w:history="1">
+        <w:t xml:space="preserve">Piramida żywienia </w:t>
+      </w:r>
+      <w:hyperlink r:id="rId16" w:history="1">
         <w:r>
           <w:rPr>
             <w:rStyle w:val="Hipercze"/>
           </w:rPr>
-          <w:t>https://en.wikipedia.org/wiki/MyPlate</w:t>
+          <w:t>https://en.wikipedia.org/wiki/Food_pyramid_(nutrition)</w:t>
         </w:r>
       </w:hyperlink>
       <w:r>
-        <w:t xml:space="preserve"> z dnia 08.04.2019</w:t>
+        <w:t xml:space="preserve"> z dnia 08.04.2018</w:t>
       </w:r>
     </w:p>
     <w:p>
@@ -27587,21 +27970,18 @@
         </w:numPr>
       </w:pPr>
       <w:r>
-        <w:t xml:space="preserve">Encyklopedia PWN </w:t>
-      </w:r>
-      <w:hyperlink r:id="rId14" w:history="1">
+        <w:t xml:space="preserve">MyPlate </w:t>
+      </w:r>
+      <w:hyperlink r:id="rId17" w:history="1">
         <w:r>
           <w:rPr>
             <w:rStyle w:val="Hipercze"/>
           </w:rPr>
-          <w:t>https://encyklopedia.pwn.pl/haslo/dieta;3892627.html</w:t>
+          <w:t>https://en.wikipedia.org/wiki/MyPlate</w:t>
         </w:r>
       </w:hyperlink>
       <w:r>
-        <w:t xml:space="preserve"> </w:t>
-      </w:r>
-      <w:r>
-        <w:t>z dnia 09.11.2018</w:t>
+        <w:t xml:space="preserve"> z dnia 08.04.2019</w:t>
       </w:r>
     </w:p>
     <w:p>
@@ -27613,16 +27993,22 @@
         </w:numPr>
       </w:pPr>
       <w:r>
-        <w:t xml:space="preserve">Pytania do specjalistów na portalu ABC Zdrowie </w:t>
-      </w:r>
-      <w:hyperlink r:id="rId15" w:history="1">
+        <w:t xml:space="preserve">Encyklopedia PWN </w:t>
+      </w:r>
+      <w:hyperlink r:id="rId18" w:history="1">
         <w:r>
           <w:rPr>
             <w:rStyle w:val="Hipercze"/>
           </w:rPr>
-          <w:t>https://portal.abczdrowie.pl/pytania/wizyta-u-dietetyka-w-ramach-nfz z dnia 19.01.2019</w:t>
+          <w:t>https://encyklopedia.pwn.pl/haslo/dieta;3892627.html</w:t>
         </w:r>
       </w:hyperlink>
+      <w:r>
+        <w:t xml:space="preserve"> </w:t>
+      </w:r>
+      <w:r>
+        <w:t>z dnia 09.11.2018</w:t>
+      </w:r>
     </w:p>
     <w:p>
       <w:pPr>
@@ -27633,9 +28019,75 @@
         </w:numPr>
       </w:pPr>
       <w:r>
+        <w:t xml:space="preserve">Talerz Zdrowego Żywienia Uniwersytetu Harvarda </w:t>
+      </w:r>
+      <w:hyperlink r:id="rId19" w:history="1">
+        <w:r>
+          <w:rPr>
+            <w:rStyle w:val="Hipercze"/>
+          </w:rPr>
+          <w:t>https://www.hsph.harvard.edu/nutritionsource/healthy-eating-plate/</w:t>
+        </w:r>
+      </w:hyperlink>
+      <w:r>
+        <w:t xml:space="preserve"> z dnia 09.04.2019</w:t>
+      </w:r>
+    </w:p>
+    <w:p>
+      <w:pPr>
+        <w:pStyle w:val="Akapitzlist"/>
+        <w:numPr>
+          <w:ilvl w:val="0"/>
+          <w:numId w:val="8"/>
+        </w:numPr>
+      </w:pPr>
+      <w:r>
+        <w:t xml:space="preserve">Piramida zdrowego żywienia IŻŻ </w:t>
+      </w:r>
+      <w:hyperlink r:id="rId20" w:history="1">
+        <w:r>
+          <w:rPr>
+            <w:rStyle w:val="Hipercze"/>
+          </w:rPr>
+          <w:t>https://ncez.pl/abc-zywienia-/zasady-zdrowego-zywienia/piramida-zdrowego-zywienia-i-aktywnosci-fizycznej-dla-osob-doroslych</w:t>
+        </w:r>
+      </w:hyperlink>
+      <w:r>
+        <w:t xml:space="preserve"> z dnia 09.04.2019</w:t>
+      </w:r>
+    </w:p>
+    <w:p>
+      <w:pPr>
+        <w:pStyle w:val="Akapitzlist"/>
+        <w:numPr>
+          <w:ilvl w:val="0"/>
+          <w:numId w:val="8"/>
+        </w:numPr>
+      </w:pPr>
+      <w:r>
+        <w:t xml:space="preserve">Pytania do specjalistów na portalu ABC Zdrowie </w:t>
+      </w:r>
+      <w:hyperlink r:id="rId21" w:history="1">
+        <w:r>
+          <w:rPr>
+            <w:rStyle w:val="Hipercze"/>
+          </w:rPr>
+          <w:t>https://portal.abczdrowie.pl/pytania/wizyta-u-dietetyka-w-ramach-nfz z dnia 19.01.2019</w:t>
+        </w:r>
+      </w:hyperlink>
+    </w:p>
+    <w:p>
+      <w:pPr>
+        <w:pStyle w:val="Akapitzlist"/>
+        <w:numPr>
+          <w:ilvl w:val="0"/>
+          <w:numId w:val="8"/>
+        </w:numPr>
+      </w:pPr>
+      <w:r>
         <w:t xml:space="preserve">Zdrowie i zachowanie zdrowotne mieszkańców Polski w świetle Europejskiego Ankietowego Badania Zdrowia (EHIS) 2014 r. </w:t>
       </w:r>
-      <w:hyperlink r:id="rId16" w:history="1">
+      <w:hyperlink r:id="rId22" w:history="1">
         <w:r>
           <w:rPr>
             <w:rStyle w:val="Hipercze"/>
@@ -27668,15 +28120,26 @@
         </w:rPr>
         <w:t xml:space="preserve"> </w:t>
       </w:r>
-      <w:hyperlink r:id="rId17" w:history="1">
-        <w:r>
-          <w:rPr>
-            <w:rStyle w:val="Hipercze"/>
-            <w:lang w:val="en-US"/>
-          </w:rPr>
-          <w:t>http://www.fao.org/3/a-I7695e.pdf z dnia 09.11.2018</w:t>
-        </w:r>
-      </w:hyperlink>
+      <w:r>
+        <w:rPr>
+          <w:rStyle w:val="Hipercze"/>
+          <w:lang w:val="en-US"/>
+        </w:rPr>
+        <w:t>http:/</w:t>
+      </w:r>
+      <w:r>
+        <w:rPr>
+          <w:rStyle w:val="Hipercze"/>
+          <w:lang w:val="en-US"/>
+        </w:rPr>
+        <w:t xml:space="preserve">/www.fao.org/3/a-I7695e.pdf </w:t>
+      </w:r>
+      <w:r>
+        <w:rPr>
+          <w:lang w:val="en-US"/>
+        </w:rPr>
+        <w:t>z dnia 09.11.2018</w:t>
+      </w:r>
     </w:p>
     <w:p>
       <w:pPr>
@@ -27710,7 +28173,7 @@
       <w:r>
         <w:t xml:space="preserve">Ostrzeżenia Światowej Organizacji Zdrowia przed podwyższonym cholesterolem </w:t>
       </w:r>
-      <w:hyperlink r:id="rId18" w:history="1">
+      <w:hyperlink r:id="rId23" w:history="1">
         <w:r>
           <w:rPr>
             <w:rStyle w:val="Hipercze"/>
@@ -27724,11 +28187,239 @@
     </w:p>
     <w:p>
       <w:pPr>
-        <w:pStyle w:val="Akapitzlist"/>
-        <w:ind w:left="1069" w:firstLine="0"/>
-      </w:pPr>
-    </w:p>
-    <w:p/>
+        <w:pStyle w:val="Nagwek3"/>
+        <w:rPr>
+          <w:lang w:val="en-US"/>
+        </w:rPr>
+      </w:pPr>
+      <w:bookmarkStart w:id="1362" w:name="_Toc2271925"/>
+      <w:r>
+        <w:rPr>
+          <w:lang w:val="en-US"/>
+        </w:rPr>
+        <w:lastRenderedPageBreak/>
+        <w:t>wykaz literatury</w:t>
+      </w:r>
+      <w:bookmarkEnd w:id="1362"/>
+    </w:p>
+    <w:p>
+      <w:pPr>
+        <w:rPr>
+          <w:lang w:val="en-US"/>
+        </w:rPr>
+      </w:pPr>
+    </w:p>
+    <w:p>
+      <w:pPr>
+        <w:pStyle w:val="Bibliografia"/>
+        <w:numPr>
+          <w:ilvl w:val="0"/>
+          <w:numId w:val="8"/>
+        </w:numPr>
+        <w:rPr>
+          <w:noProof/>
+        </w:rPr>
+      </w:pPr>
+      <w:r>
+        <w:fldChar w:fldCharType="begin"/>
+      </w:r>
+      <w:r>
+        <w:rPr>
+          <w:lang w:val="en-US"/>
+        </w:rPr>
+        <w:instrText xml:space="preserve"> BIBLIOGRAPHY  \l 1045 </w:instrText>
+      </w:r>
+      <w:r>
+        <w:fldChar w:fldCharType="separate"/>
+      </w:r>
+      <w:r>
+        <w:rPr>
+          <w:noProof/>
+          <w:lang w:val="en-US"/>
+        </w:rPr>
+        <w:t xml:space="preserve">Campbell, T. C. i Campbell, T. M. (2017). </w:t>
+      </w:r>
+      <w:r>
+        <w:rPr>
+          <w:i/>
+          <w:iCs/>
+          <w:noProof/>
+        </w:rPr>
+        <w:t>Nwooczesne zasady odżywiania.</w:t>
+      </w:r>
+      <w:r>
+        <w:rPr>
+          <w:noProof/>
+        </w:rPr>
+        <w:t xml:space="preserve"> Łódź: Galaktyka.</w:t>
+      </w:r>
+    </w:p>
+    <w:p>
+      <w:pPr>
+        <w:pStyle w:val="Bibliografia"/>
+        <w:numPr>
+          <w:ilvl w:val="0"/>
+          <w:numId w:val="8"/>
+        </w:numPr>
+        <w:rPr>
+          <w:noProof/>
+        </w:rPr>
+      </w:pPr>
+      <w:r>
+        <w:rPr>
+          <w:noProof/>
+          <w:lang w:val="en-US"/>
+        </w:rPr>
+        <w:t xml:space="preserve">Greger, D. M. i Stone, G. (2018). </w:t>
+      </w:r>
+      <w:r>
+        <w:rPr>
+          <w:i/>
+          <w:iCs/>
+          <w:noProof/>
+        </w:rPr>
+        <w:t>Jak nie umrzeć przedwcześnie. Co jeść, aby dłużej cieszyć się zdrowiem.</w:t>
+      </w:r>
+      <w:r>
+        <w:rPr>
+          <w:noProof/>
+        </w:rPr>
+        <w:t xml:space="preserve"> Warszwa: Czarna Owca.</w:t>
+      </w:r>
+    </w:p>
+    <w:p>
+      <w:pPr>
+        <w:pStyle w:val="Bibliografia"/>
+        <w:numPr>
+          <w:ilvl w:val="0"/>
+          <w:numId w:val="8"/>
+        </w:numPr>
+        <w:rPr>
+          <w:noProof/>
+        </w:rPr>
+      </w:pPr>
+      <w:r>
+        <w:rPr>
+          <w:noProof/>
+        </w:rPr>
+        <w:t xml:space="preserve">Hever, J. (2011). </w:t>
+      </w:r>
+      <w:r>
+        <w:rPr>
+          <w:i/>
+          <w:iCs/>
+          <w:noProof/>
+        </w:rPr>
+        <w:t>Dieta roślinna na co dzień.</w:t>
+      </w:r>
+      <w:r>
+        <w:rPr>
+          <w:noProof/>
+        </w:rPr>
+        <w:t xml:space="preserve"> Łódź: Galaktyka.</w:t>
+      </w:r>
+    </w:p>
+    <w:p>
+      <w:pPr>
+        <w:pStyle w:val="Bibliografia"/>
+        <w:numPr>
+          <w:ilvl w:val="0"/>
+          <w:numId w:val="8"/>
+        </w:numPr>
+        <w:rPr>
+          <w:noProof/>
+        </w:rPr>
+      </w:pPr>
+      <w:r>
+        <w:rPr>
+          <w:noProof/>
+        </w:rPr>
+        <w:t xml:space="preserve">Jarosz, M. i Bułhak-Jachymczyk, B. (2016). </w:t>
+      </w:r>
+      <w:r>
+        <w:rPr>
+          <w:i/>
+          <w:iCs/>
+          <w:noProof/>
+        </w:rPr>
+        <w:t>Normy żywienia człowieka. Podstawy prewencji otyłości i chorób niezakaźnych.</w:t>
+      </w:r>
+      <w:r>
+        <w:rPr>
+          <w:noProof/>
+        </w:rPr>
+        <w:t xml:space="preserve"> Warszawa: PZWL Wydawnictwo Lekarskie.</w:t>
+      </w:r>
+    </w:p>
+    <w:p>
+      <w:pPr>
+        <w:pStyle w:val="Bibliografia"/>
+        <w:numPr>
+          <w:ilvl w:val="0"/>
+          <w:numId w:val="8"/>
+        </w:numPr>
+        <w:rPr>
+          <w:noProof/>
+        </w:rPr>
+      </w:pPr>
+      <w:r>
+        <w:rPr>
+          <w:noProof/>
+        </w:rPr>
+        <w:t xml:space="preserve">Kibil, I. (2018). </w:t>
+      </w:r>
+      <w:r>
+        <w:rPr>
+          <w:i/>
+          <w:iCs/>
+          <w:noProof/>
+        </w:rPr>
+        <w:t>Wege. Dieta roślinna w praktyce.</w:t>
+      </w:r>
+      <w:r>
+        <w:rPr>
+          <w:noProof/>
+        </w:rPr>
+        <w:t xml:space="preserve"> Warszawa: PZWL Wydawnictwo Lekarskie .</w:t>
+      </w:r>
+    </w:p>
+    <w:p>
+      <w:pPr>
+        <w:pStyle w:val="Bibliografia"/>
+        <w:numPr>
+          <w:ilvl w:val="0"/>
+          <w:numId w:val="8"/>
+        </w:numPr>
+        <w:rPr>
+          <w:noProof/>
+        </w:rPr>
+      </w:pPr>
+      <w:r>
+        <w:rPr>
+          <w:noProof/>
+        </w:rPr>
+        <w:t xml:space="preserve">Żłobiński, M. (2016). </w:t>
+      </w:r>
+      <w:r>
+        <w:rPr>
+          <w:i/>
+          <w:iCs/>
+          <w:noProof/>
+        </w:rPr>
+        <w:t>Dieta odżywcza.</w:t>
+      </w:r>
+      <w:r>
+        <w:rPr>
+          <w:noProof/>
+        </w:rPr>
+        <w:t xml:space="preserve"> Zgierz: Salaterka.</w:t>
+      </w:r>
+    </w:p>
+    <w:p>
+      <w:r>
+        <w:fldChar w:fldCharType="end"/>
+      </w:r>
+    </w:p>
     <w:p>
       <w:pPr>
         <w:spacing w:after="160" w:line="259" w:lineRule="auto"/>
@@ -27748,237 +28439,126 @@
     <w:p>
       <w:pPr>
         <w:pStyle w:val="Nagwek3"/>
+      </w:pPr>
+      <w:bookmarkStart w:id="1363" w:name="_Toc2271926"/>
+      <w:r>
+        <w:lastRenderedPageBreak/>
+        <w:t>wykaz rysunków</w:t>
+      </w:r>
+      <w:bookmarkEnd w:id="1363"/>
+    </w:p>
+    <w:p>
+      <w:pPr>
+        <w:pStyle w:val="Wykazrysunkw"/>
+      </w:pPr>
+    </w:p>
+    <w:p>
+      <w:pPr>
+        <w:pStyle w:val="Wykazrysunkw"/>
+      </w:pPr>
+      <w:r>
+        <w:t xml:space="preserve">Rys. 1.1. </w:t>
+      </w:r>
+      <w:r>
+        <w:t xml:space="preserve">Plakaty kampanii </w:t>
+      </w:r>
+      <w:r>
+        <w:t>AMS</w:t>
+      </w:r>
+      <w:r>
+        <w:t xml:space="preserve"> "Jedz ostrożnie"</w:t>
+      </w:r>
+      <w:r>
+        <w:t>……………………………………...6</w:t>
+      </w:r>
+    </w:p>
+    <w:p>
+      <w:pPr>
+        <w:pStyle w:val="Wykazrysunkw"/>
+      </w:pPr>
+      <w:r>
+        <w:t>Rys. 1.2. Wzrost odsetku dorosłych cierpiących na otyłość na świecie i poszczególnych kontynentach w kolejnych latach……………………………………………………….7</w:t>
+      </w:r>
+    </w:p>
+    <w:p>
+      <w:r>
+        <w:t>Rys. 2.1. Aktualna piramida żywienia i aktywności fizycznej dla osób dorosłych</w:t>
+      </w:r>
+      <w:r>
+        <w:t>……49</w:t>
+      </w:r>
+    </w:p>
+    <w:p>
+      <w:pPr>
         <w:rPr>
           <w:lang w:val="en-US"/>
         </w:rPr>
       </w:pPr>
-      <w:bookmarkStart w:id="1361" w:name="_Toc2271925"/>
+      <w:r>
+        <w:t>Rys. 2.</w:t>
+      </w:r>
+      <w:r>
+        <w:t>2</w:t>
+      </w:r>
+      <w:r>
+        <w:t>. </w:t>
+      </w:r>
       <w:r>
         <w:rPr>
           <w:lang w:val="en-US"/>
         </w:rPr>
-        <w:lastRenderedPageBreak/>
-        <w:t>wykaz literatury</w:t>
-      </w:r>
-      <w:bookmarkEnd w:id="1361"/>
-    </w:p>
-    <w:p>
-      <w:pPr>
+        <w:t>Porównanie MyPlate</w:t>
+      </w:r>
+      <w:r>
         <w:rPr>
           <w:lang w:val="en-US"/>
         </w:rPr>
-      </w:pPr>
-    </w:p>
-    <w:p>
-      <w:pPr>
-        <w:pStyle w:val="Bibliografia"/>
-        <w:numPr>
-          <w:ilvl w:val="0"/>
-          <w:numId w:val="8"/>
-        </w:numPr>
-        <w:rPr>
-          <w:noProof/>
-        </w:rPr>
-      </w:pPr>
-      <w:r>
-        <w:fldChar w:fldCharType="begin"/>
+        <w:t xml:space="preserve"> i Healthy Eating Plate</w:t>
       </w:r>
       <w:r>
         <w:rPr>
           <w:lang w:val="en-US"/>
         </w:rPr>
-        <w:instrText xml:space="preserve"> BIBLIOGRAPHY  \l 1045 </w:instrText>
-      </w:r>
-      <w:r>
-        <w:fldChar w:fldCharType="separate"/>
+        <w:t>…</w:t>
       </w:r>
       <w:r>
         <w:rPr>
-          <w:noProof/>
           <w:lang w:val="en-US"/>
         </w:rPr>
-        <w:t xml:space="preserve">Campbell, T. C. i Campbell, T. M. (2017). </w:t>
+        <w:t>……………………………...</w:t>
       </w:r>
       <w:r>
         <w:rPr>
-          <w:i/>
-          <w:iCs/>
-          <w:noProof/>
-        </w:rPr>
-        <w:t>Nwooczesne zasady odżywiania.</w:t>
-      </w:r>
-      <w:r>
-        <w:rPr>
-          <w:noProof/>
-        </w:rPr>
-        <w:t xml:space="preserve"> Łódź: Galaktyka.</w:t>
-      </w:r>
-    </w:p>
-    <w:p>
-      <w:pPr>
-        <w:pStyle w:val="Bibliografia"/>
-        <w:numPr>
-          <w:ilvl w:val="0"/>
-          <w:numId w:val="8"/>
-        </w:numPr>
-        <w:rPr>
-          <w:noProof/>
-        </w:rPr>
-      </w:pPr>
-      <w:r>
-        <w:rPr>
-          <w:noProof/>
           <w:lang w:val="en-US"/>
         </w:rPr>
-        <w:t xml:space="preserve">Greger, D. M. i Stone, G. (2018). </w:t>
-      </w:r>
-      <w:r>
+        <w:t>50</w:t>
+      </w:r>
+    </w:p>
+    <w:p>
+      <w:pPr>
         <w:rPr>
-          <w:i/>
-          <w:iCs/>
-          <w:noProof/>
+          <w:lang w:val="en-US"/>
         </w:rPr>
-        <w:t>Jak nie umrzeć przedwcześnie. Co jeść, aby dłużej cieszyć się zdrowiem.</w:t>
-      </w:r>
-      <w:r>
+      </w:pPr>
+      <w:r>
+        <w:t>Rys. 2.3. Ekran główny aplikacji Dr. Greger’s Daily Dozen </w:t>
+      </w:r>
+      <w:r>
+        <w:t>…………………………</w:t>
+      </w:r>
+      <w:bookmarkStart w:id="1364" w:name="_GoBack"/>
+      <w:bookmarkEnd w:id="1364"/>
+      <w:r>
+        <w:t>51</w:t>
+      </w:r>
+    </w:p>
+    <w:p>
+      <w:pPr>
+        <w:pStyle w:val="Wykazrysunkw"/>
         <w:rPr>
-          <w:noProof/>
+          <w:lang w:val="en-US"/>
         </w:rPr>
-        <w:t xml:space="preserve"> Warszwa: Czarna Owca.</w:t>
-      </w:r>
-    </w:p>
-    <w:p>
-      <w:pPr>
-        <w:pStyle w:val="Bibliografia"/>
-        <w:numPr>
-          <w:ilvl w:val="0"/>
-          <w:numId w:val="8"/>
-        </w:numPr>
-        <w:rPr>
-          <w:noProof/>
-        </w:rPr>
-      </w:pPr>
-      <w:r>
-        <w:rPr>
-          <w:noProof/>
-        </w:rPr>
-        <w:t xml:space="preserve">Hever, J. (2011). </w:t>
-      </w:r>
-      <w:r>
-        <w:rPr>
-          <w:i/>
-          <w:iCs/>
-          <w:noProof/>
-        </w:rPr>
-        <w:t>Dieta roślinna na co dzień.</w:t>
-      </w:r>
-      <w:r>
-        <w:rPr>
-          <w:noProof/>
-        </w:rPr>
-        <w:t xml:space="preserve"> Łódź: Galaktyka.</w:t>
-      </w:r>
-    </w:p>
-    <w:p>
-      <w:pPr>
-        <w:pStyle w:val="Bibliografia"/>
-        <w:numPr>
-          <w:ilvl w:val="0"/>
-          <w:numId w:val="8"/>
-        </w:numPr>
-        <w:rPr>
-          <w:noProof/>
-        </w:rPr>
-      </w:pPr>
-      <w:r>
-        <w:rPr>
-          <w:noProof/>
-        </w:rPr>
-        <w:t xml:space="preserve">Jarosz, M. i Bułhak-Jachymczyk, B. (2016). </w:t>
-      </w:r>
-      <w:r>
-        <w:rPr>
-          <w:i/>
-          <w:iCs/>
-          <w:noProof/>
-        </w:rPr>
-        <w:t>Normy żywienia człowieka. Podstawy prewencji otyłości i chorób niezakaźnych.</w:t>
-      </w:r>
-      <w:r>
-        <w:rPr>
-          <w:noProof/>
-        </w:rPr>
-        <w:t xml:space="preserve"> Warszawa: PZWL Wydawnictwo Lekarskie.</w:t>
-      </w:r>
-    </w:p>
-    <w:p>
-      <w:pPr>
-        <w:pStyle w:val="Bibliografia"/>
-        <w:numPr>
-          <w:ilvl w:val="0"/>
-          <w:numId w:val="8"/>
-        </w:numPr>
-        <w:rPr>
-          <w:noProof/>
-        </w:rPr>
-      </w:pPr>
-      <w:r>
-        <w:rPr>
-          <w:noProof/>
-        </w:rPr>
-        <w:t xml:space="preserve">Kibil, I. (2018). </w:t>
-      </w:r>
-      <w:r>
-        <w:rPr>
-          <w:i/>
-          <w:iCs/>
-          <w:noProof/>
-        </w:rPr>
-        <w:t>Wege. Dieta roślinna w praktyce.</w:t>
-      </w:r>
-      <w:r>
-        <w:rPr>
-          <w:noProof/>
-        </w:rPr>
-        <w:t xml:space="preserve"> Warszawa: PZWL Wydawnictwo Lekarskie .</w:t>
-      </w:r>
-    </w:p>
-    <w:p>
-      <w:pPr>
-        <w:pStyle w:val="Bibliografia"/>
-        <w:numPr>
-          <w:ilvl w:val="0"/>
-          <w:numId w:val="8"/>
-        </w:numPr>
-        <w:rPr>
-          <w:noProof/>
-        </w:rPr>
-      </w:pPr>
-      <w:r>
-        <w:rPr>
-          <w:noProof/>
-        </w:rPr>
-        <w:t xml:space="preserve">Żłobiński, M. (2016). </w:t>
-      </w:r>
-      <w:r>
-        <w:rPr>
-          <w:i/>
-          <w:iCs/>
-          <w:noProof/>
-        </w:rPr>
-        <w:t>Dieta odżywcza.</w:t>
-      </w:r>
-      <w:r>
-        <w:rPr>
-          <w:noProof/>
-        </w:rPr>
-        <w:t xml:space="preserve"> Zgierz: Salaterka.</w:t>
-      </w:r>
-    </w:p>
-    <w:p>
-      <w:r>
-        <w:fldChar w:fldCharType="end"/>
-      </w:r>
+      </w:pPr>
     </w:p>
     <w:p>
       <w:pPr>
@@ -27990,70 +28570,14 @@
           <w:b/>
           <w:smallCaps/>
           <w:sz w:val="28"/>
+          <w:lang w:val="en-US"/>
         </w:rPr>
       </w:pPr>
-      <w:r>
-        <w:br w:type="page"/>
-      </w:r>
-    </w:p>
-    <w:p>
-      <w:pPr>
-        <w:pStyle w:val="Nagwek3"/>
-      </w:pPr>
-      <w:bookmarkStart w:id="1362" w:name="_Toc2271926"/>
-      <w:r>
-        <w:lastRenderedPageBreak/>
-        <w:t>wykaz rysunków</w:t>
-      </w:r>
-      <w:bookmarkEnd w:id="1362"/>
-    </w:p>
-    <w:p>
-      <w:pPr>
-        <w:pStyle w:val="Wykazrysunkw"/>
-      </w:pPr>
-    </w:p>
-    <w:p>
-      <w:pPr>
-        <w:pStyle w:val="Wykazrysunkw"/>
-      </w:pPr>
-      <w:r>
-        <w:t xml:space="preserve">Rys. 1.1. </w:t>
-      </w:r>
-      <w:r>
-        <w:t xml:space="preserve">Plakaty kampanii </w:t>
-      </w:r>
-      <w:r>
-        <w:t>AMS</w:t>
-      </w:r>
-      <w:r>
-        <w:t xml:space="preserve"> "Jedz ostrożnie"</w:t>
-      </w:r>
-      <w:r>
-        <w:t>……………………………………...6</w:t>
-      </w:r>
-    </w:p>
-    <w:p>
-      <w:pPr>
-        <w:pStyle w:val="Wykazrysunkw"/>
-      </w:pPr>
-      <w:r>
-        <w:t>Rys. 1.2. Wzrost odsetku dorosłych cierpiących na otyłość na świecie i poszczególnych kontynentach w kolejnych latach……………………………………………………….7</w:t>
-      </w:r>
-    </w:p>
-    <w:p>
-      <w:pPr>
-        <w:spacing w:after="160" w:line="259" w:lineRule="auto"/>
-        <w:ind w:firstLine="0"/>
-        <w:jc w:val="left"/>
+      <w:bookmarkStart w:id="1365" w:name="_Toc2271927"/>
+      <w:r>
         <w:rPr>
-          <w:rFonts w:eastAsiaTheme="majorEastAsia" w:cstheme="majorBidi"/>
-          <w:b/>
-          <w:smallCaps/>
-          <w:sz w:val="28"/>
+          <w:lang w:val="en-US"/>
         </w:rPr>
-      </w:pPr>
-      <w:bookmarkStart w:id="1363" w:name="_Toc2271927"/>
-      <w:r>
         <w:br w:type="page"/>
       </w:r>
     </w:p>
@@ -28065,7 +28589,7 @@
         <w:lastRenderedPageBreak/>
         <w:t>wykaz tabel</w:t>
       </w:r>
-      <w:bookmarkEnd w:id="1363"/>
+      <w:bookmarkEnd w:id="1365"/>
     </w:p>
     <w:p/>
     <w:p>
@@ -28096,7 +28620,7 @@
       <w:pPr>
         <w:pStyle w:val="Wykazrysunkw"/>
         <w:rPr>
-          <w:ins w:id="1364" w:author="Okot" w:date="2019-03-28T12:43:00Z"/>
+          <w:ins w:id="1366" w:author="Okot" w:date="2019-03-28T12:43:00Z"/>
         </w:rPr>
       </w:pPr>
       <w:r>
@@ -28107,7 +28631,7 @@
       <w:pPr>
         <w:pStyle w:val="Wykazrysunkw"/>
       </w:pPr>
-      <w:ins w:id="1365" w:author="Okot" w:date="2019-03-28T12:43:00Z">
+      <w:ins w:id="1367" w:author="Okot" w:date="2019-03-28T12:43:00Z">
         <w:r>
           <w:t>Tabela 2.5. Klasyczne równoważniki Atwatera……………………………………….21</w:t>
         </w:r>
@@ -28116,30 +28640,30 @@
     <w:p>
       <w:pPr>
         <w:rPr>
-          <w:ins w:id="1366" w:author="Okot" w:date="2019-03-29T00:04:00Z"/>
+          <w:ins w:id="1368" w:author="Okot" w:date="2019-03-29T00:04:00Z"/>
         </w:rPr>
-        <w:pPrChange w:id="1367" w:author="Okot" w:date="2019-03-28T23:26:00Z">
+        <w:pPrChange w:id="1369" w:author="Okot" w:date="2019-03-28T23:26:00Z">
           <w:pPr>
             <w:pStyle w:val="Wykazrysunkw"/>
           </w:pPr>
         </w:pPrChange>
       </w:pPr>
-      <w:ins w:id="1368" w:author="Okot" w:date="2019-03-28T23:26:00Z">
+      <w:ins w:id="1370" w:author="Okot" w:date="2019-03-28T23:26:00Z">
         <w:r>
           <w:t>Tabela 2.6.</w:t>
         </w:r>
       </w:ins>
-      <w:ins w:id="1369" w:author="Okot" w:date="2019-03-31T14:53:00Z">
+      <w:ins w:id="1371" w:author="Okot" w:date="2019-03-31T14:53:00Z">
         <w:r>
           <w:t xml:space="preserve"> </w:t>
         </w:r>
       </w:ins>
-      <w:ins w:id="1370" w:author="Okot" w:date="2019-03-28T23:26:00Z">
+      <w:ins w:id="1372" w:author="Okot" w:date="2019-03-28T23:26:00Z">
         <w:r>
           <w:t>Podział aminokwasów ze względu na zdolność organizmu do ich syntezy</w:t>
         </w:r>
       </w:ins>
-      <w:ins w:id="1371" w:author="Okot" w:date="2019-03-28T23:27:00Z">
+      <w:ins w:id="1373" w:author="Okot" w:date="2019-03-28T23:27:00Z">
         <w:r>
           <w:t>.</w:t>
         </w:r>
@@ -28151,20 +28675,20 @@
     <w:p>
       <w:pPr>
         <w:rPr>
-          <w:ins w:id="1372" w:author="Okot" w:date="2019-03-31T14:54:00Z"/>
+          <w:ins w:id="1374" w:author="Okot" w:date="2019-03-31T14:54:00Z"/>
         </w:rPr>
-        <w:pPrChange w:id="1373" w:author="Okot" w:date="2019-03-31T14:53:00Z">
+        <w:pPrChange w:id="1375" w:author="Okot" w:date="2019-03-31T14:53:00Z">
           <w:pPr>
             <w:ind w:firstLine="0"/>
           </w:pPr>
         </w:pPrChange>
       </w:pPr>
-      <w:ins w:id="1374" w:author="Okot" w:date="2019-03-31T14:53:00Z">
+      <w:ins w:id="1376" w:author="Okot" w:date="2019-03-31T14:53:00Z">
         <w:r>
           <w:t>Tabela 2.7. Zalecane spożycie białka wg IŻŻ…………………</w:t>
         </w:r>
       </w:ins>
-      <w:ins w:id="1375" w:author="Okot" w:date="2019-03-31T14:54:00Z">
+      <w:ins w:id="1377" w:author="Okot" w:date="2019-03-31T14:54:00Z">
         <w:r>
           <w:t>………………………29</w:t>
         </w:r>
@@ -28172,18 +28696,18 @@
     </w:p>
     <w:p>
       <w:pPr>
-        <w:pPrChange w:id="1376" w:author="Okot" w:date="2019-03-31T14:53:00Z">
+        <w:pPrChange w:id="1378" w:author="Okot" w:date="2019-03-31T14:53:00Z">
           <w:pPr>
             <w:ind w:firstLine="0"/>
           </w:pPr>
         </w:pPrChange>
       </w:pPr>
-      <w:ins w:id="1377" w:author="Okot" w:date="2019-03-31T14:54:00Z">
+      <w:ins w:id="1379" w:author="Okot" w:date="2019-03-31T14:54:00Z">
         <w:r>
           <w:t xml:space="preserve">Tabela 2.8. </w:t>
         </w:r>
       </w:ins>
-      <w:ins w:id="1378" w:author="Okot" w:date="2019-03-31T14:55:00Z">
+      <w:ins w:id="1380" w:author="Okot" w:date="2019-03-31T14:55:00Z">
         <w:r>
           <w:t>Zalecane spożycie węglowodanów ze względu na potrzeby mózgu</w:t>
         </w:r>
@@ -28196,22 +28720,22 @@
       <w:r>
         <w:t xml:space="preserve">Tabela 2.9. </w:t>
       </w:r>
-      <w:ins w:id="1379" w:author="Okot" w:date="2019-03-31T15:21:00Z">
+      <w:ins w:id="1381" w:author="Okot" w:date="2019-03-31T15:21:00Z">
         <w:r>
           <w:t>Zalecana d</w:t>
         </w:r>
       </w:ins>
-      <w:ins w:id="1380" w:author="Okot" w:date="2019-03-31T15:20:00Z">
+      <w:ins w:id="1382" w:author="Okot" w:date="2019-03-31T15:20:00Z">
         <w:r>
           <w:t>ystrybucja makroelementów w diecie</w:t>
         </w:r>
       </w:ins>
-      <w:ins w:id="1381" w:author="Okot" w:date="2019-03-31T15:18:00Z">
+      <w:ins w:id="1383" w:author="Okot" w:date="2019-03-31T15:18:00Z">
         <w:r>
           <w:t xml:space="preserve"> </w:t>
         </w:r>
       </w:ins>
-      <w:ins w:id="1382" w:author="Okot" w:date="2019-03-31T15:21:00Z">
+      <w:ins w:id="1384" w:author="Okot" w:date="2019-03-31T15:21:00Z">
         <w:r>
           <w:t>wg IŻŻ</w:t>
         </w:r>
@@ -28250,7 +28774,7 @@
       <w:pPr>
         <w:ind w:firstLine="708"/>
         <w:rPr>
-          <w:ins w:id="1383" w:author="Okot" w:date="2019-03-31T14:53:00Z"/>
+          <w:ins w:id="1385" w:author="Okot" w:date="2019-03-31T14:53:00Z"/>
         </w:rPr>
       </w:pPr>
       <w:r>
@@ -28263,9 +28787,9 @@
     <w:p>
       <w:pPr>
         <w:rPr>
-          <w:ins w:id="1384" w:author="Okot" w:date="2019-03-29T00:04:00Z"/>
+          <w:ins w:id="1386" w:author="Okot" w:date="2019-03-29T00:04:00Z"/>
         </w:rPr>
-        <w:pPrChange w:id="1385" w:author="Okot" w:date="2019-03-29T00:04:00Z">
+        <w:pPrChange w:id="1387" w:author="Okot" w:date="2019-03-29T00:04:00Z">
           <w:pPr>
             <w:ind w:firstLine="0"/>
           </w:pPr>
@@ -28274,7 +28798,7 @@
     </w:p>
     <w:p>
       <w:pPr>
-        <w:pPrChange w:id="1386" w:author="Okot" w:date="2019-03-28T23:26:00Z">
+        <w:pPrChange w:id="1388" w:author="Okot" w:date="2019-03-28T23:26:00Z">
           <w:pPr>
             <w:pStyle w:val="Wykazrysunkw"/>
           </w:pPr>
@@ -28283,8 +28807,8 @@
     </w:p>
     <w:p/>
     <w:sectPr>
-      <w:footerReference w:type="even" r:id="rId19"/>
-      <w:footerReference w:type="default" r:id="rId20"/>
+      <w:footerReference w:type="even" r:id="rId24"/>
+      <w:footerReference w:type="default" r:id="rId25"/>
       <w:pgSz w:w="11906" w:h="16838" w:code="9"/>
       <w:pgMar w:top="1134" w:right="1134" w:bottom="1134" w:left="1701" w:header="0" w:footer="709" w:gutter="0"/>
       <w:cols w:space="708"/>
@@ -28387,7 +28911,7 @@
           <w:rPr>
             <w:noProof/>
           </w:rPr>
-          <w:t>56</w:t>
+          <w:t>58</w:t>
         </w:r>
         <w:r>
           <w:fldChar w:fldCharType="end"/>
@@ -32957,7 +33481,7 @@
 </file>
 
 <file path=customXml/itemProps1.xml><?xml version="1.0" encoding="utf-8"?>
-<ds:datastoreItem xmlns:ds="http://schemas.openxmlformats.org/officeDocument/2006/customXml" ds:itemID="{83075482-9D4C-466B-9CBA-C7B43CA483BE}">
+<ds:datastoreItem xmlns:ds="http://schemas.openxmlformats.org/officeDocument/2006/customXml" ds:itemID="{0DC3C01A-1309-4B0F-B243-ED44CFACFAE6}">
   <ds:schemaRefs>
     <ds:schemaRef ds:uri="http://schemas.openxmlformats.org/officeDocument/2006/bibliography"/>
   </ds:schemaRefs>

</xml_diff>